<commit_message>
add spiegazione variabile esponeziale e applicazione 1 var di poisson al problema
</commit_message>
<xml_diff>
--- a/Progetto Parte II/SAD-CarmineFerrara0522500990 PARTE II.docx
+++ b/Progetto Parte II/SAD-CarmineFerrara0522500990 PARTE II.docx
@@ -288,54 +288,15 @@
         <w:rPr>
           <w:rFonts w:eastAsia="Times New Roman" w:cstheme="minorHAnsi"/>
           <w:b/>
+          <w:bCs/>
           <w:i/>
           <w:color w:val="0D0D0D"/>
           <w:sz w:val="36"/>
           <w:szCs w:val="36"/>
           <w:lang w:eastAsia="it-IT"/>
         </w:rPr>
-        <w:t>Inferenza statistica applicata alla stima di positivi all’alcol test</w:t>
-      </w:r>
-    </w:p>
-    <w:p>
-      <w:pPr>
-        <w:jc w:val="center"/>
-        <w:rPr>
-          <w:rFonts w:eastAsia="Times New Roman" w:cstheme="minorHAnsi"/>
-          <w:b/>
-          <w:i/>
-          <w:color w:val="0D0D0D"/>
-          <w:sz w:val="36"/>
-          <w:szCs w:val="36"/>
-          <w:lang w:eastAsia="it-IT"/>
-        </w:rPr>
-      </w:pPr>
-      <w:r>
-        <w:rPr>
-          <w:rFonts w:eastAsia="Times New Roman" w:cstheme="minorHAnsi"/>
-          <w:b/>
-          <w:i/>
-          <w:color w:val="0D0D0D"/>
-          <w:sz w:val="36"/>
-          <w:szCs w:val="36"/>
-          <w:lang w:eastAsia="it-IT"/>
-        </w:rPr>
-        <w:t>su una popolazione di automobilisti fermati a controllo</w:t>
-      </w:r>
-    </w:p>
-    <w:p>
-      <w:pPr>
-        <w:jc w:val="center"/>
-        <w:rPr>
-          <w:rFonts w:eastAsia="Times New Roman" w:cstheme="minorHAnsi"/>
-          <w:b/>
-          <w:i/>
-          <w:color w:val="0D0D0D"/>
-          <w:sz w:val="36"/>
-          <w:szCs w:val="36"/>
-          <w:lang w:eastAsia="it-IT"/>
-        </w:rPr>
-      </w:pPr>
+        <w:t xml:space="preserve">Statistica Inferenziale applicata al monitoraggio di automobilisti sottoposti ad alcol test                                                                     </w:t>
+      </w:r>
     </w:p>
     <w:p>
       <w:pPr>
@@ -852,7 +813,7 @@
           <w:r>
             <w:fldChar w:fldCharType="separate"/>
           </w:r>
-          <w:hyperlink w:anchor="_Toc56438448" w:history="1">
+          <w:hyperlink w:anchor="_Toc56506765" w:history="1">
             <w:r>
               <w:rPr>
                 <w:rStyle w:val="Collegamentoipertestuale"/>
@@ -879,7 +840,7 @@
                 <w:noProof/>
                 <w:webHidden/>
               </w:rPr>
-              <w:instrText xml:space="preserve"> PAGEREF _Toc56438448 \h </w:instrText>
+              <w:instrText xml:space="preserve"> PAGEREF _Toc56506765 \h </w:instrText>
             </w:r>
             <w:r>
               <w:rPr>
@@ -921,13 +882,13 @@
               <w:lang w:eastAsia="it-IT"/>
             </w:rPr>
           </w:pPr>
-          <w:hyperlink w:anchor="_Toc56438449" w:history="1">
+          <w:hyperlink w:anchor="_Toc56506766" w:history="1">
             <w:r>
               <w:rPr>
                 <w:rStyle w:val="Collegamentoipertestuale"/>
                 <w:noProof/>
               </w:rPr>
-              <w:t>Problematica in esame e variabile aleatoria</w:t>
+              <w:t>Problematica in esame e variabili aleatorie</w:t>
             </w:r>
             <w:r>
               <w:rPr>
@@ -948,7 +909,7 @@
                 <w:noProof/>
                 <w:webHidden/>
               </w:rPr>
-              <w:instrText xml:space="preserve"> PAGEREF _Toc56438449 \h </w:instrText>
+              <w:instrText xml:space="preserve"> PAGEREF _Toc56506766 \h </w:instrText>
             </w:r>
             <w:r>
               <w:rPr>
@@ -969,6 +930,213 @@
                 <w:webHidden/>
               </w:rPr>
               <w:t>2</w:t>
+            </w:r>
+            <w:r>
+              <w:rPr>
+                <w:noProof/>
+                <w:webHidden/>
+              </w:rPr>
+              <w:fldChar w:fldCharType="end"/>
+            </w:r>
+          </w:hyperlink>
+        </w:p>
+        <w:p>
+          <w:pPr>
+            <w:pStyle w:val="Sommario2"/>
+            <w:tabs>
+              <w:tab w:val="right" w:leader="dot" w:pos="9628"/>
+            </w:tabs>
+            <w:rPr>
+              <w:noProof/>
+              <w:lang w:eastAsia="it-IT"/>
+            </w:rPr>
+          </w:pPr>
+          <w:hyperlink w:anchor="_Toc56506767" w:history="1">
+            <w:r>
+              <w:rPr>
+                <w:rStyle w:val="Collegamentoipertestuale"/>
+                <w:noProof/>
+              </w:rPr>
+              <w:t>Passo 1 – La variabile aleatoria di Poisson</w:t>
+            </w:r>
+            <w:r>
+              <w:rPr>
+                <w:noProof/>
+                <w:webHidden/>
+              </w:rPr>
+              <w:tab/>
+            </w:r>
+            <w:r>
+              <w:rPr>
+                <w:noProof/>
+                <w:webHidden/>
+              </w:rPr>
+              <w:fldChar w:fldCharType="begin"/>
+            </w:r>
+            <w:r>
+              <w:rPr>
+                <w:noProof/>
+                <w:webHidden/>
+              </w:rPr>
+              <w:instrText xml:space="preserve"> PAGEREF _Toc56506767 \h </w:instrText>
+            </w:r>
+            <w:r>
+              <w:rPr>
+                <w:noProof/>
+                <w:webHidden/>
+              </w:rPr>
+            </w:r>
+            <w:r>
+              <w:rPr>
+                <w:noProof/>
+                <w:webHidden/>
+              </w:rPr>
+              <w:fldChar w:fldCharType="separate"/>
+            </w:r>
+            <w:r>
+              <w:rPr>
+                <w:noProof/>
+                <w:webHidden/>
+              </w:rPr>
+              <w:t>3</w:t>
+            </w:r>
+            <w:r>
+              <w:rPr>
+                <w:noProof/>
+                <w:webHidden/>
+              </w:rPr>
+              <w:fldChar w:fldCharType="end"/>
+            </w:r>
+          </w:hyperlink>
+        </w:p>
+        <w:p>
+          <w:pPr>
+            <w:pStyle w:val="Sommario2"/>
+            <w:tabs>
+              <w:tab w:val="right" w:leader="dot" w:pos="9628"/>
+            </w:tabs>
+            <w:rPr>
+              <w:noProof/>
+              <w:lang w:eastAsia="it-IT"/>
+            </w:rPr>
+          </w:pPr>
+          <w:hyperlink w:anchor="_Toc56506768" w:history="1">
+            <w:r>
+              <w:rPr>
+                <w:rStyle w:val="Collegamentoipertestuale"/>
+                <w:noProof/>
+              </w:rPr>
+              <w:t>Passo 2 – accenni sulla variabile aleatoria esponenziale</w:t>
+            </w:r>
+            <w:r>
+              <w:rPr>
+                <w:noProof/>
+                <w:webHidden/>
+              </w:rPr>
+              <w:tab/>
+            </w:r>
+            <w:r>
+              <w:rPr>
+                <w:noProof/>
+                <w:webHidden/>
+              </w:rPr>
+              <w:fldChar w:fldCharType="begin"/>
+            </w:r>
+            <w:r>
+              <w:rPr>
+                <w:noProof/>
+                <w:webHidden/>
+              </w:rPr>
+              <w:instrText xml:space="preserve"> PAGEREF _Toc56506768 \h </w:instrText>
+            </w:r>
+            <w:r>
+              <w:rPr>
+                <w:noProof/>
+                <w:webHidden/>
+              </w:rPr>
+            </w:r>
+            <w:r>
+              <w:rPr>
+                <w:noProof/>
+                <w:webHidden/>
+              </w:rPr>
+              <w:fldChar w:fldCharType="separate"/>
+            </w:r>
+            <w:r>
+              <w:rPr>
+                <w:noProof/>
+                <w:webHidden/>
+              </w:rPr>
+              <w:t>4</w:t>
+            </w:r>
+            <w:r>
+              <w:rPr>
+                <w:noProof/>
+                <w:webHidden/>
+              </w:rPr>
+              <w:fldChar w:fldCharType="end"/>
+            </w:r>
+          </w:hyperlink>
+        </w:p>
+        <w:p>
+          <w:pPr>
+            <w:pStyle w:val="Sommario1"/>
+            <w:tabs>
+              <w:tab w:val="right" w:leader="dot" w:pos="9628"/>
+            </w:tabs>
+            <w:rPr>
+              <w:noProof/>
+              <w:lang w:eastAsia="it-IT"/>
+            </w:rPr>
+          </w:pPr>
+          <w:hyperlink w:anchor="_Toc56506769" w:history="1">
+            <w:r>
+              <w:rPr>
+                <w:rStyle w:val="Collegamentoipertestuale"/>
+                <w:noProof/>
+              </w:rPr>
+              <w:t>Applicazione della variabile aleatoria di poisson al problema in analisi</w:t>
+            </w:r>
+            <w:r>
+              <w:rPr>
+                <w:noProof/>
+                <w:webHidden/>
+              </w:rPr>
+              <w:tab/>
+            </w:r>
+            <w:r>
+              <w:rPr>
+                <w:noProof/>
+                <w:webHidden/>
+              </w:rPr>
+              <w:fldChar w:fldCharType="begin"/>
+            </w:r>
+            <w:r>
+              <w:rPr>
+                <w:noProof/>
+                <w:webHidden/>
+              </w:rPr>
+              <w:instrText xml:space="preserve"> PAGEREF _Toc56506769 \h </w:instrText>
+            </w:r>
+            <w:r>
+              <w:rPr>
+                <w:noProof/>
+                <w:webHidden/>
+              </w:rPr>
+            </w:r>
+            <w:r>
+              <w:rPr>
+                <w:noProof/>
+                <w:webHidden/>
+              </w:rPr>
+              <w:fldChar w:fldCharType="separate"/>
+            </w:r>
+            <w:r>
+              <w:rPr>
+                <w:noProof/>
+                <w:webHidden/>
+              </w:rPr>
+              <w:t>6</w:t>
             </w:r>
             <w:r>
               <w:rPr>
@@ -1021,9 +1189,8 @@
       <w:pPr>
         <w:pStyle w:val="Titolo1"/>
       </w:pPr>
-      <w:bookmarkStart w:id="1" w:name="_Toc56438448"/>
-      <w:r>
-        <w:lastRenderedPageBreak/>
+      <w:bookmarkStart w:id="1" w:name="_Toc56506765"/>
+      <w:r>
         <w:t>Introduzione</w:t>
       </w:r>
       <w:bookmarkEnd w:id="1"/>
@@ -1136,9 +1303,18 @@
       <w:pPr>
         <w:pStyle w:val="Titolo1"/>
       </w:pPr>
-      <w:bookmarkStart w:id="2" w:name="_Toc56438449"/>
-      <w:r>
-        <w:t>Problematica in esame e variabile aleatoria</w:t>
+      <w:bookmarkStart w:id="2" w:name="_Toc56506766"/>
+      <w:r>
+        <w:t>Problematica in esame e variabil</w:t>
+      </w:r>
+      <w:r>
+        <w:t>i</w:t>
+      </w:r>
+      <w:r>
+        <w:t xml:space="preserve"> aleatori</w:t>
+      </w:r>
+      <w:r>
+        <w:t>e</w:t>
       </w:r>
       <w:bookmarkEnd w:id="2"/>
     </w:p>
@@ -1181,6 +1357,7 @@
           <w:i/>
           <w:iCs/>
         </w:rPr>
+        <w:lastRenderedPageBreak/>
         <w:t>“Dato una certa popolazione, o un certo campione di automobilisti fermati dalle forze dell’ordine per controlli di routine ed in particolare ad alcol test, quanti di essi risultano avere un tasso alcolemico superiore ai limiti consentiti dalla legge?”.</w:t>
       </w:r>
     </w:p>
@@ -1189,22 +1366,34 @@
         <w:jc w:val="both"/>
       </w:pPr>
       <w:r>
-        <w:lastRenderedPageBreak/>
-        <w:t xml:space="preserve">Questa problematica, per ogni elemento del campione, risulta essere caratterizzata da un controllo indipendente rispetto agli altri individui, in altri termini, ogni conducente d’auto che viene sottoposto all’alcol test, può risultare in regola o meno rispetto alle norme vigenti, indipendentemente dall’esito di altri conducenti d’auto. In statistica queste tipologie di fenomeni che possono avere soltanto due possibili esiti prendono il nome di prove di </w:t>
-      </w:r>
-      <w:proofErr w:type="spellStart"/>
-      <w:r>
-        <w:t>Bernulli</w:t>
-      </w:r>
-      <w:proofErr w:type="spellEnd"/>
-      <w:r>
-        <w:t>, ed in particolare quando si considera più di una prova verrebbe da pensare che la variabile più adatta a questa tipologia di fenomeni, sia la variabile discreta Binomiale.</w:t>
-      </w:r>
-    </w:p>
-    <w:p>
-      <w:pPr>
-        <w:jc w:val="both"/>
-      </w:pPr>
+        <w:t>Questa problematica, per ogni elemento del campione, risulta essere caratterizzata da un controllo indipendente rispetto agli altri individui, in altri termini, ogni conducente d’auto che viene sottoposto all’alcol test, può risultare in regola o meno rispetto alle norme vigenti, indipendentemente dall’esito di altri conducenti d’auto. In statistica queste tipologie di fenomeni che possono avere soltanto due possibili esiti prendono il nome di prove di Bernulli, ed in particolare quando si considera più di una prova verrebbe da pensare che la variabile più adatta a questa tipologia di fenomeni, sia la variabile discreta Binomiale.</w:t>
+      </w:r>
+    </w:p>
+    <w:p>
+      <w:pPr>
+        <w:jc w:val="both"/>
+      </w:pPr>
+    </w:p>
+    <w:p>
+      <w:pPr>
+        <w:pStyle w:val="Titolo2"/>
+      </w:pPr>
+      <w:bookmarkStart w:id="3" w:name="_Toc55587123"/>
+      <w:bookmarkStart w:id="4" w:name="_Toc56506767"/>
+      <w:r>
+        <w:t xml:space="preserve">Passo </w:t>
+      </w:r>
+      <w:r>
+        <w:t>1</w:t>
+      </w:r>
+      <w:r>
+        <w:t xml:space="preserve"> – </w:t>
+      </w:r>
+      <w:bookmarkEnd w:id="3"/>
+      <w:r>
+        <w:t>La variabile aleatoria di Poisson</w:t>
+      </w:r>
+      <w:bookmarkEnd w:id="4"/>
     </w:p>
     <w:p>
       <w:pPr>
@@ -1246,6 +1435,9 @@
         <w:jc w:val="both"/>
       </w:pPr>
       <w:r>
+        <w:rPr>
+          <w:noProof/>
+        </w:rPr>
         <w:drawing>
           <wp:inline distT="0" distB="0" distL="0" distR="0" wp14:anchorId="4BA89DC6" wp14:editId="1EB98003">
             <wp:extent cx="5268060" cy="990738"/>
@@ -1294,10 +1486,7 @@
         <w:t xml:space="preserve">mentre il parametro </w:t>
       </w:r>
       <w:r>
-        <w:t>λ</w:t>
-      </w:r>
-      <w:r>
-        <w:t>, è un pa</w:t>
+        <w:t>λ, è un pa</w:t>
       </w:r>
       <w:r>
         <w:t>rametro non noto che determina al meglio con che probabilità, la variabile aleatoria X, assume un certo valore x, secondo la legge riportata.</w:t>
@@ -1324,7 +1513,6 @@
       <w:r>
         <w:t xml:space="preserve">), risultano essere proprio uguali al parametro non noto </w:t>
       </w:r>
-      <w:proofErr w:type="gramStart"/>
       <w:r>
         <w:rPr>
           <w:rFonts w:ascii="CMMI10" w:hAnsi="CMMI10"/>
@@ -1340,13 +1528,15 @@
       <w:r>
         <w:t>.</w:t>
       </w:r>
-      <w:proofErr w:type="gramEnd"/>
-    </w:p>
-    <w:p>
-      <w:pPr>
-        <w:jc w:val="both"/>
-      </w:pPr>
-      <w:r>
+    </w:p>
+    <w:p>
+      <w:pPr>
+        <w:jc w:val="both"/>
+      </w:pPr>
+      <w:r>
+        <w:rPr>
+          <w:noProof/>
+        </w:rPr>
         <w:drawing>
           <wp:inline distT="0" distB="0" distL="0" distR="0" wp14:anchorId="2B169C41" wp14:editId="1D7540D5">
             <wp:extent cx="3181794" cy="523948"/>
@@ -1392,16 +1582,1255 @@
         <w:t xml:space="preserve">Quest’osservazione, sarà molto importante ai fini dell’indagine da condurre, perché anche successivamente, tramite il parametro </w:t>
       </w:r>
       <w:r>
+        <w:t>λ, si potrà avere una stima quantitativa del valore medio assunto dalla variabile aleatoria.</w:t>
+      </w:r>
+    </w:p>
+    <w:p>
+      <w:pPr>
+        <w:jc w:val="both"/>
+      </w:pPr>
+    </w:p>
+    <w:p>
+      <w:pPr>
+        <w:jc w:val="both"/>
+      </w:pPr>
+    </w:p>
+    <w:p>
+      <w:pPr>
+        <w:jc w:val="both"/>
+      </w:pPr>
+      <w:r>
+        <w:t xml:space="preserve">Come osservato, la variabile aleatoria di Poisson, è indicatrice di una distribuzione di probabilità, che consente di stimare quante volte un evento raro (come quello in esame), rispetto ad un campione molto grande di individui, ed in particolare essa consente di avere una stima intrinseca del valore medio e della dispersione di questi dati, dati appunto dal parametro non noto </w:t>
+      </w:r>
+      <w:r>
         <w:t>λ</w:t>
       </w:r>
       <w:r>
-        <w:t>, si potrà avere una stima quantitativa del valore medio assunto dalla variabile aleatoria.</w:t>
-      </w:r>
-    </w:p>
-    <w:p>
-      <w:pPr>
-        <w:jc w:val="both"/>
-      </w:pPr>
+        <w:t>.</w:t>
+      </w:r>
+    </w:p>
+    <w:p>
+      <w:pPr>
+        <w:jc w:val="both"/>
+      </w:pPr>
+      <w:r>
+        <w:t>È matematicamente dimostrato che la distribuzione di Poisson, è perfettamente utilizzabile al posto di una variabile binomiale nel seguente modo:</w:t>
+      </w:r>
+    </w:p>
+    <w:p>
+      <w:pPr>
+        <w:jc w:val="both"/>
+      </w:pPr>
+      <w:r>
+        <w:drawing>
+          <wp:inline distT="0" distB="0" distL="0" distR="0" wp14:anchorId="1637C2FF" wp14:editId="00D87ACA">
+            <wp:extent cx="6120130" cy="608330"/>
+            <wp:effectExtent l="0" t="0" r="0" b="1270"/>
+            <wp:docPr id="2" name="Immagine 2"/>
+            <wp:cNvGraphicFramePr>
+              <a:graphicFrameLocks xmlns:a="http://schemas.openxmlformats.org/drawingml/2006/main" noChangeAspect="1"/>
+            </wp:cNvGraphicFramePr>
+            <a:graphic xmlns:a="http://schemas.openxmlformats.org/drawingml/2006/main">
+              <a:graphicData uri="http://schemas.openxmlformats.org/drawingml/2006/picture">
+                <pic:pic xmlns:pic="http://schemas.openxmlformats.org/drawingml/2006/picture">
+                  <pic:nvPicPr>
+                    <pic:cNvPr id="1" name=""/>
+                    <pic:cNvPicPr/>
+                  </pic:nvPicPr>
+                  <pic:blipFill>
+                    <a:blip r:embed="rId12"/>
+                    <a:stretch>
+                      <a:fillRect/>
+                    </a:stretch>
+                  </pic:blipFill>
+                  <pic:spPr>
+                    <a:xfrm>
+                      <a:off x="0" y="0"/>
+                      <a:ext cx="6120130" cy="608330"/>
+                    </a:xfrm>
+                    <a:prstGeom prst="rect">
+                      <a:avLst/>
+                    </a:prstGeom>
+                  </pic:spPr>
+                </pic:pic>
+              </a:graphicData>
+            </a:graphic>
+          </wp:inline>
+        </w:drawing>
+      </w:r>
+    </w:p>
+    <w:p>
+      <w:pPr>
+        <w:jc w:val="both"/>
+      </w:pPr>
+      <w:r>
+        <w:t>Qui appunto si evince come la variabile aleatoria di poisson, sia eguagliata al limite per N (numero di individui del campione)</w:t>
+      </w:r>
+      <w:r>
+        <w:t xml:space="preserve">, per p (probabilità) tendente a 0 (quindi probabilità modlo bassa) di una generica variabile binomiale, ad una funzione di probabilità di Poisson dove appunto si eguaglia il valore medio </w:t>
+      </w:r>
+      <w:r>
+        <w:t>λ</w:t>
+      </w:r>
+      <w:r>
+        <w:t>, proprio al prodotto di n e p.</w:t>
+      </w:r>
+    </w:p>
+    <w:p>
+      <w:pPr>
+        <w:jc w:val="both"/>
+      </w:pPr>
+    </w:p>
+    <w:p>
+      <w:pPr>
+        <w:jc w:val="both"/>
+      </w:pPr>
+      <w:r>
+        <w:t>Da questa deduzione si giustifica matematicamente come per eventi con probabilità molto rara di verificarsi su un numero molto elevato di individui, fattispecie il numero di automobilisti positivi all’alcool test su un numero molto grande di individui posti a controllo, possano essere rappresentati tramite una distribuzione di Poisson, visto che è una buona approssimazione della variabile binomiale nelle suddette condizioni.</w:t>
+      </w:r>
+    </w:p>
+    <w:p>
+      <w:pPr>
+        <w:jc w:val="both"/>
+      </w:pPr>
+      <w:r>
+        <w:t xml:space="preserve"> </w:t>
+      </w:r>
+    </w:p>
+    <w:p>
+      <w:pPr>
+        <w:pStyle w:val="Titolo2"/>
+      </w:pPr>
+      <w:bookmarkStart w:id="5" w:name="_Toc56506768"/>
+      <w:r>
+        <w:t xml:space="preserve">Passo </w:t>
+      </w:r>
+      <w:r>
+        <w:t>2</w:t>
+      </w:r>
+      <w:r>
+        <w:t xml:space="preserve"> –</w:t>
+      </w:r>
+      <w:r>
+        <w:t xml:space="preserve"> accenni sulla </w:t>
+      </w:r>
+      <w:r>
+        <w:t>variabile aleatori</w:t>
+      </w:r>
+      <w:r>
+        <w:t>a esponenziale</w:t>
+      </w:r>
+      <w:bookmarkEnd w:id="5"/>
+    </w:p>
+    <w:p>
+      <w:pPr>
+        <w:jc w:val="both"/>
+      </w:pPr>
+      <w:r>
+        <w:t xml:space="preserve">Dato che il problema così formulato, è intrinseco in una natura principalmente discreta, si è optato per la distribuzione di Poisson. Però nella statistica inferenziale, si può facilmente fare deduzioni tramite questa distribuzione, anche nel contesto continuo (ad esempio con l’utilizzo di altre distribuzioni come la Normale o Gaussiana oppure tramite la variabile aleatoria </w:t>
+      </w:r>
+      <w:r>
+        <w:t>Esponenziale).</w:t>
+      </w:r>
+    </w:p>
+    <w:p>
+      <w:pPr>
+        <w:jc w:val="both"/>
+      </w:pPr>
+    </w:p>
+    <w:p>
+      <w:pPr>
+        <w:jc w:val="both"/>
+      </w:pPr>
+      <w:r>
+        <w:t>In particolare, le cui funzione di densità di probabilità e di distribuzione di una variabile aleatoria esponenziale sono così definite</w:t>
+      </w:r>
+      <w:r>
+        <w:t xml:space="preserve"> </w:t>
+      </w:r>
+      <w:r>
+        <w:t>per un intervallo di valori compreso tra 0 e + infinito:</w:t>
+      </w:r>
+    </w:p>
+    <w:p>
+      <w:pPr>
+        <w:jc w:val="both"/>
+      </w:pPr>
+      <w:r>
+        <w:drawing>
+          <wp:inline distT="0" distB="0" distL="0" distR="0" wp14:anchorId="4DB0F063" wp14:editId="1802E68D">
+            <wp:extent cx="2905530" cy="981212"/>
+            <wp:effectExtent l="0" t="0" r="0" b="9525"/>
+            <wp:docPr id="3" name="Immagine 3"/>
+            <wp:cNvGraphicFramePr>
+              <a:graphicFrameLocks xmlns:a="http://schemas.openxmlformats.org/drawingml/2006/main" noChangeAspect="1"/>
+            </wp:cNvGraphicFramePr>
+            <a:graphic xmlns:a="http://schemas.openxmlformats.org/drawingml/2006/main">
+              <a:graphicData uri="http://schemas.openxmlformats.org/drawingml/2006/picture">
+                <pic:pic xmlns:pic="http://schemas.openxmlformats.org/drawingml/2006/picture">
+                  <pic:nvPicPr>
+                    <pic:cNvPr id="1" name=""/>
+                    <pic:cNvPicPr/>
+                  </pic:nvPicPr>
+                  <pic:blipFill>
+                    <a:blip r:embed="rId13"/>
+                    <a:stretch>
+                      <a:fillRect/>
+                    </a:stretch>
+                  </pic:blipFill>
+                  <pic:spPr>
+                    <a:xfrm>
+                      <a:off x="0" y="0"/>
+                      <a:ext cx="2905530" cy="981212"/>
+                    </a:xfrm>
+                    <a:prstGeom prst="rect">
+                      <a:avLst/>
+                    </a:prstGeom>
+                  </pic:spPr>
+                </pic:pic>
+              </a:graphicData>
+            </a:graphic>
+          </wp:inline>
+        </w:drawing>
+      </w:r>
+      <w:r>
+        <w:rPr>
+          <w:noProof/>
+        </w:rPr>
+        <w:t xml:space="preserve"> </w:t>
+      </w:r>
+    </w:p>
+    <w:p>
+      <w:pPr>
+        <w:jc w:val="both"/>
+      </w:pPr>
+      <w:r>
+        <w:rPr>
+          <w:i/>
+          <w:iCs/>
+        </w:rPr>
+        <w:t>Funzione di densità</w:t>
+      </w:r>
+    </w:p>
+    <w:p>
+      <w:pPr>
+        <w:jc w:val="both"/>
+        <w:rPr>
+          <w:i/>
+          <w:iCs/>
+        </w:rPr>
+      </w:pPr>
+      <w:r>
+        <w:drawing>
+          <wp:inline distT="0" distB="0" distL="0" distR="0" wp14:anchorId="7461A2E4" wp14:editId="60B2F8F7">
+            <wp:extent cx="3096057" cy="724001"/>
+            <wp:effectExtent l="0" t="0" r="9525" b="0"/>
+            <wp:docPr id="4" name="Immagine 4"/>
+            <wp:cNvGraphicFramePr>
+              <a:graphicFrameLocks xmlns:a="http://schemas.openxmlformats.org/drawingml/2006/main" noChangeAspect="1"/>
+            </wp:cNvGraphicFramePr>
+            <a:graphic xmlns:a="http://schemas.openxmlformats.org/drawingml/2006/main">
+              <a:graphicData uri="http://schemas.openxmlformats.org/drawingml/2006/picture">
+                <pic:pic xmlns:pic="http://schemas.openxmlformats.org/drawingml/2006/picture">
+                  <pic:nvPicPr>
+                    <pic:cNvPr id="1" name=""/>
+                    <pic:cNvPicPr/>
+                  </pic:nvPicPr>
+                  <pic:blipFill>
+                    <a:blip r:embed="rId14"/>
+                    <a:stretch>
+                      <a:fillRect/>
+                    </a:stretch>
+                  </pic:blipFill>
+                  <pic:spPr>
+                    <a:xfrm>
+                      <a:off x="0" y="0"/>
+                      <a:ext cx="3096057" cy="724001"/>
+                    </a:xfrm>
+                    <a:prstGeom prst="rect">
+                      <a:avLst/>
+                    </a:prstGeom>
+                  </pic:spPr>
+                </pic:pic>
+              </a:graphicData>
+            </a:graphic>
+          </wp:inline>
+        </w:drawing>
+      </w:r>
+    </w:p>
+    <w:p>
+      <w:pPr>
+        <w:jc w:val="both"/>
+        <w:rPr>
+          <w:i/>
+          <w:iCs/>
+        </w:rPr>
+      </w:pPr>
+      <w:r>
+        <w:rPr>
+          <w:i/>
+          <w:iCs/>
+        </w:rPr>
+        <w:lastRenderedPageBreak/>
+        <w:t>Distribuzione di probabilità</w:t>
+      </w:r>
+    </w:p>
+    <w:p>
+      <w:pPr>
+        <w:jc w:val="both"/>
+      </w:pPr>
+      <w:r>
+        <w:t xml:space="preserve">Da queste funzioni, si evince come anche questa variabile aleatoria, sia strettamente legata all’utilizzo di un parametro non noto </w:t>
+      </w:r>
+      <w:r>
+        <w:t>λ</w:t>
+      </w:r>
+      <w:r>
+        <w:t>, che assume lo stesso identico significato per cui è stato definito con la distribuzione di Poisson.</w:t>
+      </w:r>
+    </w:p>
+    <w:p>
+      <w:pPr>
+        <w:jc w:val="both"/>
+      </w:pPr>
+    </w:p>
+    <w:p>
+      <w:pPr>
+        <w:jc w:val="both"/>
+      </w:pPr>
+      <w:r>
+        <w:t>In particolare, per la distribuzione esponenziale, il valore medio e la varianza vengono così definiti:</w:t>
+      </w:r>
+    </w:p>
+    <w:p>
+      <w:pPr>
+        <w:jc w:val="both"/>
+      </w:pPr>
+      <w:r>
+        <w:drawing>
+          <wp:inline distT="0" distB="0" distL="0" distR="0" wp14:anchorId="1464DFAC" wp14:editId="328854EC">
+            <wp:extent cx="5457829" cy="506730"/>
+            <wp:effectExtent l="0" t="0" r="9525" b="7620"/>
+            <wp:docPr id="6" name="Immagine 6"/>
+            <wp:cNvGraphicFramePr>
+              <a:graphicFrameLocks xmlns:a="http://schemas.openxmlformats.org/drawingml/2006/main" noChangeAspect="1"/>
+            </wp:cNvGraphicFramePr>
+            <a:graphic xmlns:a="http://schemas.openxmlformats.org/drawingml/2006/main">
+              <a:graphicData uri="http://schemas.openxmlformats.org/drawingml/2006/picture">
+                <pic:pic xmlns:pic="http://schemas.openxmlformats.org/drawingml/2006/picture">
+                  <pic:nvPicPr>
+                    <pic:cNvPr id="1" name=""/>
+                    <pic:cNvPicPr/>
+                  </pic:nvPicPr>
+                  <pic:blipFill rotWithShape="1">
+                    <a:blip r:embed="rId15"/>
+                    <a:srcRect t="14194"/>
+                    <a:stretch/>
+                  </pic:blipFill>
+                  <pic:spPr bwMode="auto">
+                    <a:xfrm>
+                      <a:off x="0" y="0"/>
+                      <a:ext cx="5458587" cy="506800"/>
+                    </a:xfrm>
+                    <a:prstGeom prst="rect">
+                      <a:avLst/>
+                    </a:prstGeom>
+                    <a:ln>
+                      <a:noFill/>
+                    </a:ln>
+                    <a:extLst>
+                      <a:ext uri="{53640926-AAD7-44D8-BBD7-CCE9431645EC}">
+                        <a14:shadowObscured xmlns:a14="http://schemas.microsoft.com/office/drawing/2010/main"/>
+                      </a:ext>
+                    </a:extLst>
+                  </pic:spPr>
+                </pic:pic>
+              </a:graphicData>
+            </a:graphic>
+          </wp:inline>
+        </w:drawing>
+      </w:r>
+    </w:p>
+    <w:p>
+      <w:pPr>
+        <w:jc w:val="both"/>
+      </w:pPr>
+      <w:r>
+        <w:t xml:space="preserve">Come facilmente si osserva, </w:t>
+      </w:r>
+      <w:r>
+        <w:t xml:space="preserve">la distribuzione esponenziale ha come valor medio il reciproco del fattore lambda, e questo è un ottimo indicatore della frequenza media con cui due eventi descritti da una variabile Poissoniana si verificano. </w:t>
+      </w:r>
+    </w:p>
+    <w:p>
+      <w:pPr>
+        <w:jc w:val="both"/>
+      </w:pPr>
+    </w:p>
+    <w:p>
+      <w:pPr>
+        <w:jc w:val="both"/>
+      </w:pPr>
+      <w:r>
+        <w:t>La variabile esponenziale, è stata riportata, dato che anche il problema in esame può essere visto anche nel seguente modo:</w:t>
+      </w:r>
+    </w:p>
+    <w:p>
+      <w:pPr>
+        <w:jc w:val="both"/>
+        <w:rPr>
+          <w:i/>
+          <w:iCs/>
+        </w:rPr>
+      </w:pPr>
+      <w:r>
+        <w:rPr>
+          <w:i/>
+          <w:iCs/>
+        </w:rPr>
+        <w:t xml:space="preserve">“Dato una certa popolazione, o un certo campione di automobilisti fermati dalle forze dell’ordine per controlli di routine ed in particolare ad alcol test, </w:t>
+      </w:r>
+      <w:r>
+        <w:rPr>
+          <w:i/>
+          <w:iCs/>
+        </w:rPr>
+        <w:t>con quale frequenza, si risulta avere</w:t>
+      </w:r>
+      <w:r>
+        <w:rPr>
+          <w:i/>
+          <w:iCs/>
+        </w:rPr>
+        <w:t xml:space="preserve"> un tasso alcolemico superiore ai limiti consentiti dalla legge</w:t>
+      </w:r>
+      <w:r>
+        <w:rPr>
+          <w:i/>
+          <w:iCs/>
+        </w:rPr>
+        <w:t>, tra individui del campione</w:t>
+      </w:r>
+      <w:r>
+        <w:rPr>
+          <w:i/>
+          <w:iCs/>
+        </w:rPr>
+        <w:t>?”.</w:t>
+      </w:r>
+    </w:p>
+    <w:p>
+      <w:pPr>
+        <w:jc w:val="both"/>
+      </w:pPr>
+      <w:r>
+        <w:t xml:space="preserve">La variabile Esponenziale, può essere un buon metro di analisi per questa deduzione, quindi una buona ipotesi di verifica progettuale che potrebbe essere intrapresa nel seguito dell’analisi, sarebbe proprio quella di utilizzare lo stesso fattore </w:t>
+      </w:r>
+      <w:r>
+        <w:t>λ</w:t>
+      </w:r>
+      <w:r>
+        <w:t xml:space="preserve">, ottenuto con le tecniche di stima </w:t>
+      </w:r>
+      <w:r>
+        <w:t>effettuate con la variabile di Poisson, al fine di verificare questo parametro anche in termini di frequenze.</w:t>
+      </w:r>
+    </w:p>
+    <w:p>
+      <w:pPr>
+        <w:jc w:val="both"/>
+      </w:pPr>
+    </w:p>
+    <w:p>
+      <w:pPr>
+        <w:jc w:val="both"/>
+      </w:pPr>
+    </w:p>
+    <w:p>
+      <w:pPr>
+        <w:jc w:val="both"/>
+      </w:pPr>
+    </w:p>
+    <w:p>
+      <w:pPr>
+        <w:jc w:val="both"/>
+      </w:pPr>
+    </w:p>
+    <w:p>
+      <w:pPr>
+        <w:jc w:val="both"/>
+      </w:pPr>
+    </w:p>
+    <w:p>
+      <w:pPr>
+        <w:jc w:val="both"/>
+      </w:pPr>
+    </w:p>
+    <w:p>
+      <w:pPr>
+        <w:jc w:val="both"/>
+      </w:pPr>
+    </w:p>
+    <w:p>
+      <w:pPr>
+        <w:jc w:val="both"/>
+      </w:pPr>
+    </w:p>
+    <w:p>
+      <w:pPr>
+        <w:jc w:val="both"/>
+      </w:pPr>
+    </w:p>
+    <w:p>
+      <w:pPr>
+        <w:jc w:val="both"/>
+      </w:pPr>
+    </w:p>
+    <w:p>
+      <w:pPr>
+        <w:jc w:val="both"/>
+      </w:pPr>
+    </w:p>
+    <w:p>
+      <w:pPr>
+        <w:jc w:val="both"/>
+      </w:pPr>
+    </w:p>
+    <w:p>
+      <w:pPr>
+        <w:jc w:val="both"/>
+      </w:pPr>
+    </w:p>
+    <w:p>
+      <w:pPr>
+        <w:pStyle w:val="Titolo1"/>
+        <w:rPr>
+          <w:sz w:val="32"/>
+          <w:szCs w:val="32"/>
+        </w:rPr>
+      </w:pPr>
+      <w:bookmarkStart w:id="6" w:name="_Toc56506769"/>
+      <w:r>
+        <w:rPr>
+          <w:sz w:val="32"/>
+          <w:szCs w:val="32"/>
+        </w:rPr>
+        <w:lastRenderedPageBreak/>
+        <w:t xml:space="preserve">Applicazione della variabile aleatoria </w:t>
+      </w:r>
+      <w:r>
+        <w:rPr>
+          <w:sz w:val="32"/>
+          <w:szCs w:val="32"/>
+        </w:rPr>
+        <w:t xml:space="preserve">di Poisson </w:t>
+      </w:r>
+      <w:r>
+        <w:rPr>
+          <w:sz w:val="32"/>
+          <w:szCs w:val="32"/>
+        </w:rPr>
+        <w:t>al problema in analisi</w:t>
+      </w:r>
+      <w:bookmarkEnd w:id="6"/>
+    </w:p>
+    <w:p>
+      <w:pPr>
+        <w:jc w:val="both"/>
+      </w:pPr>
+      <w:r>
+        <w:t>Al fine di capire con che probabilità un certo numero x</w:t>
+      </w:r>
+      <w:r>
+        <w:rPr>
+          <w:sz w:val="16"/>
+          <w:szCs w:val="16"/>
+        </w:rPr>
+        <w:t>i</w:t>
+      </w:r>
+      <w:r>
+        <w:t xml:space="preserve"> di automobilisti sottoposti ad alcol test, superi </w:t>
+      </w:r>
+      <w:r>
+        <w:t xml:space="preserve">i livelli di guardia, è possibile utilizzare il sistema informatico R, applicando la funzione di probabilità per una variabile aleatoria di Poisson, </w:t>
+      </w:r>
+      <w:r>
+        <w:t>dpois (x, lambda)</w:t>
+      </w:r>
+      <w:r>
+        <w:t>, per la quale sarà necessario indicare:</w:t>
+      </w:r>
+    </w:p>
+    <w:p>
+      <w:pPr>
+        <w:pStyle w:val="Paragrafoelenco"/>
+        <w:numPr>
+          <w:ilvl w:val="0"/>
+          <w:numId w:val="12"/>
+        </w:numPr>
+        <w:jc w:val="both"/>
+      </w:pPr>
+      <w:r>
+        <w:t xml:space="preserve">Un certo vettore di valori x, il quale conterrà un certo intervallo di valori per il parametro </w:t>
+      </w:r>
+      <w:r>
+        <w:t>x</w:t>
+      </w:r>
+      <w:r>
+        <w:rPr>
+          <w:sz w:val="16"/>
+          <w:szCs w:val="16"/>
+        </w:rPr>
+        <w:t>i</w:t>
+      </w:r>
+      <w:r>
+        <w:t xml:space="preserve">, </w:t>
+      </w:r>
+      <w:r>
+        <w:t>precedentemente definito, tale vettore può essere anche espresso per valori compresi tra 0 e + infinito, così come definito dalla funzione di probabilità di Poisson, ai fini dell’indagine, lo si porrà tra 0 e 10;</w:t>
+      </w:r>
+    </w:p>
+    <w:p>
+      <w:pPr>
+        <w:pStyle w:val="Paragrafoelenco"/>
+        <w:numPr>
+          <w:ilvl w:val="0"/>
+          <w:numId w:val="12"/>
+        </w:numPr>
+        <w:jc w:val="both"/>
+      </w:pPr>
+      <w:r>
+        <w:t>Un determinato coefficiente medio Lambda, tale parametro non è noto a prescindere, e successivamente andrà calcolato tramite le tecniche di stima, per questa prima simulazione, tale parametro verrà posto ad un valore medio indicativo di 5 positivi all’alcol test per ogni prova di Poisson effettuata;</w:t>
+      </w:r>
+    </w:p>
+    <w:p>
+      <w:pPr>
+        <w:jc w:val="both"/>
+      </w:pPr>
+      <w:r>
+        <w:drawing>
+          <wp:inline distT="0" distB="0" distL="0" distR="0" wp14:anchorId="3269F893" wp14:editId="08ADC423">
+            <wp:extent cx="6120130" cy="467360"/>
+            <wp:effectExtent l="0" t="0" r="0" b="8890"/>
+            <wp:docPr id="7" name="Immagine 7"/>
+            <wp:cNvGraphicFramePr>
+              <a:graphicFrameLocks xmlns:a="http://schemas.openxmlformats.org/drawingml/2006/main" noChangeAspect="1"/>
+            </wp:cNvGraphicFramePr>
+            <a:graphic xmlns:a="http://schemas.openxmlformats.org/drawingml/2006/main">
+              <a:graphicData uri="http://schemas.openxmlformats.org/drawingml/2006/picture">
+                <pic:pic xmlns:pic="http://schemas.openxmlformats.org/drawingml/2006/picture">
+                  <pic:nvPicPr>
+                    <pic:cNvPr id="1" name=""/>
+                    <pic:cNvPicPr/>
+                  </pic:nvPicPr>
+                  <pic:blipFill>
+                    <a:blip r:embed="rId16"/>
+                    <a:stretch>
+                      <a:fillRect/>
+                    </a:stretch>
+                  </pic:blipFill>
+                  <pic:spPr>
+                    <a:xfrm>
+                      <a:off x="0" y="0"/>
+                      <a:ext cx="6120130" cy="467360"/>
+                    </a:xfrm>
+                    <a:prstGeom prst="rect">
+                      <a:avLst/>
+                    </a:prstGeom>
+                  </pic:spPr>
+                </pic:pic>
+              </a:graphicData>
+            </a:graphic>
+          </wp:inline>
+        </w:drawing>
+      </w:r>
+    </w:p>
+    <w:p>
+      <w:pPr>
+        <w:jc w:val="both"/>
+      </w:pPr>
+      <w:r>
+        <w:t>Con questa semplice formulazione, si nota come la probabilità di trovare un xi positivi all’alcol test, intervalla tra 0 e al massi</w:t>
+      </w:r>
+      <w:r>
+        <w:t>mo 0.18 in due punti specifici, dove raggiunge un massimo.</w:t>
+      </w:r>
+    </w:p>
+    <w:p>
+      <w:pPr>
+        <w:jc w:val="both"/>
+      </w:pPr>
+      <w:r>
+        <w:rPr>
+          <w:noProof/>
+        </w:rPr>
+        <mc:AlternateContent>
+          <mc:Choice Requires="wps">
+            <w:drawing>
+              <wp:inline distT="0" distB="0" distL="0" distR="0" wp14:anchorId="0EBC0B14" wp14:editId="4F03C1F2">
+                <wp:extent cx="304800" cy="304800"/>
+                <wp:effectExtent l="0" t="0" r="0" b="0"/>
+                <wp:docPr id="8" name="Rettangolo 8"/>
+                <wp:cNvGraphicFramePr>
+                  <a:graphicFrameLocks xmlns:a="http://schemas.openxmlformats.org/drawingml/2006/main" noChangeAspect="1"/>
+                </wp:cNvGraphicFramePr>
+                <a:graphic xmlns:a="http://schemas.openxmlformats.org/drawingml/2006/main">
+                  <a:graphicData uri="http://schemas.microsoft.com/office/word/2010/wordprocessingShape">
+                    <wps:wsp>
+                      <wps:cNvSpPr>
+                        <a:spLocks noChangeAspect="1" noChangeArrowheads="1"/>
+                      </wps:cNvSpPr>
+                      <wps:spPr bwMode="auto">
+                        <a:xfrm>
+                          <a:off x="0" y="0"/>
+                          <a:ext cx="304800" cy="304800"/>
+                        </a:xfrm>
+                        <a:prstGeom prst="rect">
+                          <a:avLst/>
+                        </a:prstGeom>
+                        <a:noFill/>
+                        <a:ln>
+                          <a:noFill/>
+                        </a:ln>
+                        <a:extLst>
+                          <a:ext uri="{909E8E84-426E-40DD-AFC4-6F175D3DCCD1}">
+                            <a14:hiddenFill xmlns:a14="http://schemas.microsoft.com/office/drawing/2010/main">
+                              <a:solidFill>
+                                <a:srgbClr val="FFFFFF"/>
+                              </a:solidFill>
+                            </a14:hiddenFill>
+                          </a:ext>
+                          <a:ext uri="{91240B29-F687-4F45-9708-019B960494DF}">
+                            <a14:hiddenLine xmlns:a14="http://schemas.microsoft.com/office/drawing/2010/main" w="9525">
+                              <a:solidFill>
+                                <a:srgbClr val="000000"/>
+                              </a:solidFill>
+                              <a:miter lim="800000"/>
+                              <a:headEnd/>
+                              <a:tailEnd/>
+                            </a14:hiddenLine>
+                          </a:ext>
+                        </a:extLst>
+                      </wps:spPr>
+                      <wps:bodyPr rot="0" vert="horz" wrap="square" lIns="91440" tIns="45720" rIns="91440" bIns="45720" anchor="t" anchorCtr="0" upright="1">
+                        <a:noAutofit/>
+                      </wps:bodyPr>
+                    </wps:wsp>
+                  </a:graphicData>
+                </a:graphic>
+              </wp:inline>
+            </w:drawing>
+          </mc:Choice>
+          <mc:Fallback>
+            <w:pict>
+              <v:rect w14:anchorId="1BF245B4" id="Rettangolo 8" o:spid="_x0000_s1026" style="width:24pt;height:24pt;visibility:visible;mso-wrap-style:square;mso-left-percent:-10001;mso-top-percent:-10001;mso-position-horizontal:absolute;mso-position-horizontal-relative:char;mso-position-vertical:absolute;mso-position-vertical-relative:line;mso-left-percent:-10001;mso-top-percent:-10001;v-text-anchor:top" o:gfxdata="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" filled="f" stroked="f">
+                <o:lock v:ext="edit" aspectratio="t"/>
+                <w10:anchorlock/>
+              </v:rect>
+            </w:pict>
+          </mc:Fallback>
+        </mc:AlternateContent>
+      </w:r>
+      <w:r>
+        <w:rPr>
+          <w:noProof/>
+        </w:rPr>
+        <w:drawing>
+          <wp:inline distT="0" distB="0" distL="0" distR="0" wp14:anchorId="10142131" wp14:editId="6F4A2040">
+            <wp:extent cx="5626571" cy="4488180"/>
+            <wp:effectExtent l="0" t="0" r="0" b="7620"/>
+            <wp:docPr id="10" name="Immagine 10"/>
+            <wp:cNvGraphicFramePr>
+              <a:graphicFrameLocks xmlns:a="http://schemas.openxmlformats.org/drawingml/2006/main" noChangeAspect="1"/>
+            </wp:cNvGraphicFramePr>
+            <a:graphic xmlns:a="http://schemas.openxmlformats.org/drawingml/2006/main">
+              <a:graphicData uri="http://schemas.openxmlformats.org/drawingml/2006/picture">
+                <pic:pic xmlns:pic="http://schemas.openxmlformats.org/drawingml/2006/picture">
+                  <pic:nvPicPr>
+                    <pic:cNvPr id="0" name="Picture 5"/>
+                    <pic:cNvPicPr>
+                      <a:picLocks noChangeAspect="1" noChangeArrowheads="1"/>
+                    </pic:cNvPicPr>
+                  </pic:nvPicPr>
+                  <pic:blipFill>
+                    <a:blip r:embed="rId17">
+                      <a:extLst>
+                        <a:ext uri="{28A0092B-C50C-407E-A947-70E740481C1C}">
+                          <a14:useLocalDpi xmlns:a14="http://schemas.microsoft.com/office/drawing/2010/main" val="0"/>
+                        </a:ext>
+                      </a:extLst>
+                    </a:blip>
+                    <a:srcRect/>
+                    <a:stretch>
+                      <a:fillRect/>
+                    </a:stretch>
+                  </pic:blipFill>
+                  <pic:spPr bwMode="auto">
+                    <a:xfrm>
+                      <a:off x="0" y="0"/>
+                      <a:ext cx="5633472" cy="4493684"/>
+                    </a:xfrm>
+                    <a:prstGeom prst="rect">
+                      <a:avLst/>
+                    </a:prstGeom>
+                    <a:noFill/>
+                    <a:ln>
+                      <a:noFill/>
+                    </a:ln>
+                  </pic:spPr>
+                </pic:pic>
+              </a:graphicData>
+            </a:graphic>
+          </wp:inline>
+        </w:drawing>
+      </w:r>
+      <w:r>
+        <w:rPr>
+          <w:noProof/>
+        </w:rPr>
+        <mc:AlternateContent>
+          <mc:Choice Requires="wps">
+            <w:drawing>
+              <wp:inline distT="0" distB="0" distL="0" distR="0" wp14:anchorId="7418693B" wp14:editId="4474034F">
+                <wp:extent cx="304800" cy="304800"/>
+                <wp:effectExtent l="0" t="0" r="0" b="0"/>
+                <wp:docPr id="9" name="Rettangolo 9"/>
+                <wp:cNvGraphicFramePr>
+                  <a:graphicFrameLocks xmlns:a="http://schemas.openxmlformats.org/drawingml/2006/main" noChangeAspect="1"/>
+                </wp:cNvGraphicFramePr>
+                <a:graphic xmlns:a="http://schemas.openxmlformats.org/drawingml/2006/main">
+                  <a:graphicData uri="http://schemas.microsoft.com/office/word/2010/wordprocessingShape">
+                    <wps:wsp>
+                      <wps:cNvSpPr>
+                        <a:spLocks noChangeAspect="1" noChangeArrowheads="1"/>
+                      </wps:cNvSpPr>
+                      <wps:spPr bwMode="auto">
+                        <a:xfrm>
+                          <a:off x="0" y="0"/>
+                          <a:ext cx="304800" cy="304800"/>
+                        </a:xfrm>
+                        <a:prstGeom prst="rect">
+                          <a:avLst/>
+                        </a:prstGeom>
+                        <a:noFill/>
+                        <a:ln>
+                          <a:noFill/>
+                        </a:ln>
+                        <a:extLst>
+                          <a:ext uri="{909E8E84-426E-40DD-AFC4-6F175D3DCCD1}">
+                            <a14:hiddenFill xmlns:a14="http://schemas.microsoft.com/office/drawing/2010/main">
+                              <a:solidFill>
+                                <a:srgbClr val="FFFFFF"/>
+                              </a:solidFill>
+                            </a14:hiddenFill>
+                          </a:ext>
+                          <a:ext uri="{91240B29-F687-4F45-9708-019B960494DF}">
+                            <a14:hiddenLine xmlns:a14="http://schemas.microsoft.com/office/drawing/2010/main" w="9525">
+                              <a:solidFill>
+                                <a:srgbClr val="000000"/>
+                              </a:solidFill>
+                              <a:miter lim="800000"/>
+                              <a:headEnd/>
+                              <a:tailEnd/>
+                            </a14:hiddenLine>
+                          </a:ext>
+                        </a:extLst>
+                      </wps:spPr>
+                      <wps:bodyPr rot="0" vert="horz" wrap="square" lIns="91440" tIns="45720" rIns="91440" bIns="45720" anchor="t" anchorCtr="0" upright="1">
+                        <a:noAutofit/>
+                      </wps:bodyPr>
+                    </wps:wsp>
+                  </a:graphicData>
+                </a:graphic>
+              </wp:inline>
+            </w:drawing>
+          </mc:Choice>
+          <mc:Fallback>
+            <w:pict>
+              <v:rect w14:anchorId="552DCCFF" id="Rettangolo 9" o:spid="_x0000_s1026" style="width:24pt;height:24pt;visibility:visible;mso-wrap-style:square;mso-left-percent:-10001;mso-top-percent:-10001;mso-position-horizontal:absolute;mso-position-horizontal-relative:char;mso-position-vertical:absolute;mso-position-vertical-relative:line;mso-left-percent:-10001;mso-top-percent:-10001;v-text-anchor:top" o:gfxdata="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" filled="f" stroked="f">
+                <o:lock v:ext="edit" aspectratio="t"/>
+                <w10:anchorlock/>
+              </v:rect>
+            </w:pict>
+          </mc:Fallback>
+        </mc:AlternateContent>
+      </w:r>
+      <w:r>
+        <w:t xml:space="preserve"> </w:t>
+      </w:r>
+    </w:p>
+    <w:p>
+      <w:pPr>
+        <w:jc w:val="both"/>
+      </w:pPr>
+      <w:r>
+        <w:lastRenderedPageBreak/>
+        <w:t>Graficamente sì osserva ancora meglio come la variabile aleatoria di Poisson, distribuisce le probabilità di trovare xi positivi all’alcol test (con Xi, compreso tra 0 e 10), con dei picchi di massimo tra 4 e 5 individui positivi.</w:t>
+      </w:r>
+    </w:p>
+    <w:p>
+      <w:pPr>
+        <w:jc w:val="both"/>
+      </w:pPr>
+      <w:r>
+        <w:t xml:space="preserve">Questa prima deduzione può essere anche confermata dalla visione della funzione di distribuzione di Poisson, applicata con i parametri </w:t>
+      </w:r>
+      <w:r>
+        <w:t>utilizzati con la funzione di probabilità, tramite la funzione di R PPOIS:</w:t>
+      </w:r>
+    </w:p>
+    <w:p>
+      <w:pPr>
+        <w:jc w:val="both"/>
+      </w:pPr>
+      <w:r>
+        <w:rPr>
+          <w:noProof/>
+        </w:rPr>
+        <w:drawing>
+          <wp:inline distT="0" distB="0" distL="0" distR="0" wp14:anchorId="619D160B" wp14:editId="42F2F552">
+            <wp:extent cx="6120130" cy="4881880"/>
+            <wp:effectExtent l="0" t="0" r="0" b="0"/>
+            <wp:docPr id="11" name="Immagine 11"/>
+            <wp:cNvGraphicFramePr>
+              <a:graphicFrameLocks xmlns:a="http://schemas.openxmlformats.org/drawingml/2006/main" noChangeAspect="1"/>
+            </wp:cNvGraphicFramePr>
+            <a:graphic xmlns:a="http://schemas.openxmlformats.org/drawingml/2006/main">
+              <a:graphicData uri="http://schemas.openxmlformats.org/drawingml/2006/picture">
+                <pic:pic xmlns:pic="http://schemas.openxmlformats.org/drawingml/2006/picture">
+                  <pic:nvPicPr>
+                    <pic:cNvPr id="0" name="Picture 7"/>
+                    <pic:cNvPicPr>
+                      <a:picLocks noChangeAspect="1" noChangeArrowheads="1"/>
+                    </pic:cNvPicPr>
+                  </pic:nvPicPr>
+                  <pic:blipFill>
+                    <a:blip r:embed="rId18">
+                      <a:extLst>
+                        <a:ext uri="{28A0092B-C50C-407E-A947-70E740481C1C}">
+                          <a14:useLocalDpi xmlns:a14="http://schemas.microsoft.com/office/drawing/2010/main" val="0"/>
+                        </a:ext>
+                      </a:extLst>
+                    </a:blip>
+                    <a:srcRect/>
+                    <a:stretch>
+                      <a:fillRect/>
+                    </a:stretch>
+                  </pic:blipFill>
+                  <pic:spPr bwMode="auto">
+                    <a:xfrm>
+                      <a:off x="0" y="0"/>
+                      <a:ext cx="6120130" cy="4881880"/>
+                    </a:xfrm>
+                    <a:prstGeom prst="rect">
+                      <a:avLst/>
+                    </a:prstGeom>
+                    <a:noFill/>
+                    <a:ln>
+                      <a:noFill/>
+                    </a:ln>
+                  </pic:spPr>
+                </pic:pic>
+              </a:graphicData>
+            </a:graphic>
+          </wp:inline>
+        </w:drawing>
+      </w:r>
+    </w:p>
+    <w:p>
+      <w:pPr>
+        <w:jc w:val="both"/>
+      </w:pPr>
+      <w:r>
+        <w:t>Come si nota i picchi massimi di Avanzamento, si hanno proprio quando si considera che la probabilità che X sia &lt;= xi, quando appunto xi è proprio uguale a 4 o 5 individui.</w:t>
+      </w:r>
+    </w:p>
+    <w:p>
+      <w:pPr>
+        <w:jc w:val="both"/>
+      </w:pPr>
+    </w:p>
+    <w:p>
+      <w:pPr>
+        <w:jc w:val="both"/>
+      </w:pPr>
+      <w:r>
+        <w:t>Da questa deduzione, dato un certo numero campione teorico, si può facilmente evincere come il numero di trasgressori alla prova di alcool test intervalli tra 4 e 5 con una probabilità di circa 0.18.</w:t>
+      </w:r>
+    </w:p>
+    <w:p>
+      <w:pPr>
+        <w:jc w:val="both"/>
+      </w:pPr>
+      <w:r>
+        <w:drawing>
+          <wp:inline distT="0" distB="0" distL="0" distR="0" wp14:anchorId="19F3897A" wp14:editId="2EEDBE66">
+            <wp:extent cx="2333951" cy="476316"/>
+            <wp:effectExtent l="0" t="0" r="9525" b="0"/>
+            <wp:docPr id="12" name="Immagine 12"/>
+            <wp:cNvGraphicFramePr>
+              <a:graphicFrameLocks xmlns:a="http://schemas.openxmlformats.org/drawingml/2006/main" noChangeAspect="1"/>
+            </wp:cNvGraphicFramePr>
+            <a:graphic xmlns:a="http://schemas.openxmlformats.org/drawingml/2006/main">
+              <a:graphicData uri="http://schemas.openxmlformats.org/drawingml/2006/picture">
+                <pic:pic xmlns:pic="http://schemas.openxmlformats.org/drawingml/2006/picture">
+                  <pic:nvPicPr>
+                    <pic:cNvPr id="1" name=""/>
+                    <pic:cNvPicPr/>
+                  </pic:nvPicPr>
+                  <pic:blipFill>
+                    <a:blip r:embed="rId19"/>
+                    <a:stretch>
+                      <a:fillRect/>
+                    </a:stretch>
+                  </pic:blipFill>
+                  <pic:spPr>
+                    <a:xfrm>
+                      <a:off x="0" y="0"/>
+                      <a:ext cx="2333951" cy="476316"/>
+                    </a:xfrm>
+                    <a:prstGeom prst="rect">
+                      <a:avLst/>
+                    </a:prstGeom>
+                  </pic:spPr>
+                </pic:pic>
+              </a:graphicData>
+            </a:graphic>
+          </wp:inline>
+        </w:drawing>
+      </w:r>
+    </w:p>
+    <w:p>
+      <w:pPr>
+        <w:jc w:val="both"/>
+      </w:pPr>
+      <w:r>
+        <w:t xml:space="preserve">In particolare, considerando anche i quantili per la distribuzione di probabilità, è facile osservare anche come il 50% dei dati sia posto proprio al valore medio lambda = 5 fissato a priori. Ciò da appunto l’idea </w:t>
+      </w:r>
+      <w:r>
+        <w:t xml:space="preserve">di come lambda sia il valore più probabile per rappresentare il numero di trasgressori all’alcol test. Ed in particolare, quando si raggiungerà una buona stima di questo parametro si protrà definire al meglio con che probabilità Xi automobilisti, risultino positivi al test alcolemico, sapendo appunto che il numero di individui medio </w:t>
+      </w:r>
+      <w:r>
+        <w:lastRenderedPageBreak/>
+        <w:t>lambda, risulterà appunto essere il più probabile rispetto ad altri valori, anche se da come si è notato, con la stima ipotetica che fissa lambda = 5, anche la probabilità più alta assumerà un valore non molto elevato.</w:t>
+      </w:r>
+    </w:p>
+    <w:p>
+      <w:pPr>
+        <w:jc w:val="both"/>
+      </w:pPr>
+    </w:p>
+    <w:p>
+      <w:pPr>
+        <w:jc w:val="both"/>
+        <w:rPr>
+          <w:i/>
+          <w:iCs/>
+        </w:rPr>
+      </w:pPr>
+      <w:r>
+        <w:rPr>
+          <w:i/>
+          <w:iCs/>
+        </w:rPr>
+        <w:t xml:space="preserve">Ma cosa succede quando si confrontano la probabilità teoriche con </w:t>
+      </w:r>
+      <w:r>
+        <w:rPr>
+          <w:i/>
+          <w:iCs/>
+        </w:rPr>
+        <w:t xml:space="preserve">i risultati ottenuto con </w:t>
+      </w:r>
+      <w:r>
+        <w:rPr>
+          <w:i/>
+          <w:iCs/>
+        </w:rPr>
+        <w:t xml:space="preserve">un campione ben definito? </w:t>
+      </w:r>
+    </w:p>
+    <w:p>
+      <w:pPr>
+        <w:jc w:val="both"/>
+      </w:pPr>
+      <w:r>
+        <w:t xml:space="preserve">Il sistema R mette a disposizione la funzione RPOIS, che permette facilmente di un numero N di prove Poisson, la quale riporterà un vettore di </w:t>
+      </w:r>
+      <w:r>
+        <w:t xml:space="preserve">N </w:t>
+      </w:r>
+      <w:r>
+        <w:t>valori</w:t>
+      </w:r>
+      <w:r>
+        <w:t>, che appunto indicherà per ogni prova di Poisson, il numero di persone positive all’evento che la variabile descrive nella singola prova di Poisson.</w:t>
+      </w:r>
+    </w:p>
+    <w:p>
+      <w:pPr>
+        <w:jc w:val="both"/>
+      </w:pPr>
+    </w:p>
+    <w:p>
+      <w:pPr>
+        <w:jc w:val="both"/>
+      </w:pPr>
+      <w:r>
+        <w:t>Se ad esempio si considera un numero di prove di Poisson pari a 50, ed un fattore medio sempre posto a 5, la funzione RPois, restituisce un vettore del tipo;</w:t>
+      </w:r>
+    </w:p>
+    <w:p>
+      <w:pPr>
+        <w:jc w:val="both"/>
+      </w:pPr>
+      <w:r>
+        <w:drawing>
+          <wp:inline distT="0" distB="0" distL="0" distR="0" wp14:anchorId="08106BA9" wp14:editId="4C87F896">
+            <wp:extent cx="6120130" cy="1101090"/>
+            <wp:effectExtent l="0" t="0" r="0" b="3810"/>
+            <wp:docPr id="15" name="Immagine 15"/>
+            <wp:cNvGraphicFramePr>
+              <a:graphicFrameLocks xmlns:a="http://schemas.openxmlformats.org/drawingml/2006/main" noChangeAspect="1"/>
+            </wp:cNvGraphicFramePr>
+            <a:graphic xmlns:a="http://schemas.openxmlformats.org/drawingml/2006/main">
+              <a:graphicData uri="http://schemas.openxmlformats.org/drawingml/2006/picture">
+                <pic:pic xmlns:pic="http://schemas.openxmlformats.org/drawingml/2006/picture">
+                  <pic:nvPicPr>
+                    <pic:cNvPr id="1" name=""/>
+                    <pic:cNvPicPr/>
+                  </pic:nvPicPr>
+                  <pic:blipFill>
+                    <a:blip r:embed="rId20"/>
+                    <a:stretch>
+                      <a:fillRect/>
+                    </a:stretch>
+                  </pic:blipFill>
+                  <pic:spPr>
+                    <a:xfrm>
+                      <a:off x="0" y="0"/>
+                      <a:ext cx="6120130" cy="1101090"/>
+                    </a:xfrm>
+                    <a:prstGeom prst="rect">
+                      <a:avLst/>
+                    </a:prstGeom>
+                  </pic:spPr>
+                </pic:pic>
+              </a:graphicData>
+            </a:graphic>
+          </wp:inline>
+        </w:drawing>
+      </w:r>
+    </w:p>
+    <w:p>
+      <w:pPr>
+        <w:jc w:val="both"/>
+      </w:pPr>
+      <w:r>
+        <w:t>Con 50 prove simulate di Poisson, di nota anche in questo caso come le probabilità teoriche siano rispettate, con un picco massimo posto sempre tra 4 e 5 individui, anche se il valore non rispetta esattamente il valore teorico.</w:t>
+      </w:r>
+    </w:p>
+    <w:p>
+      <w:pPr>
+        <w:jc w:val="both"/>
+        <w:rPr>
+          <w:i/>
+          <w:iCs/>
+        </w:rPr>
+      </w:pPr>
+      <w:r>
+        <w:rPr>
+          <w:i/>
+          <w:iCs/>
+        </w:rPr>
+        <w:t>Ma cosa succede se il numero di prove aumenta ad esempio</w:t>
+      </w:r>
+      <w:r>
+        <w:rPr>
+          <w:i/>
+          <w:iCs/>
+        </w:rPr>
+        <w:t xml:space="preserve"> a 500,</w:t>
+      </w:r>
+      <w:r>
+        <w:rPr>
+          <w:i/>
+          <w:iCs/>
+        </w:rPr>
+        <w:t xml:space="preserve"> 5000, o 50000?</w:t>
+      </w:r>
+    </w:p>
+    <w:p>
+      <w:pPr>
+        <w:jc w:val="both"/>
+      </w:pPr>
+    </w:p>
+    <w:p>
+      <w:pPr>
+        <w:jc w:val="center"/>
+      </w:pPr>
+      <w:r>
+        <w:rPr>
+          <w:noProof/>
+        </w:rPr>
+        <w:drawing>
+          <wp:inline distT="0" distB="0" distL="0" distR="0" wp14:anchorId="1D4CFFF8" wp14:editId="6931F7F5">
+            <wp:extent cx="4412389" cy="3519657"/>
+            <wp:effectExtent l="0" t="0" r="7620" b="5080"/>
+            <wp:docPr id="16" name="Immagine 16"/>
+            <wp:cNvGraphicFramePr>
+              <a:graphicFrameLocks xmlns:a="http://schemas.openxmlformats.org/drawingml/2006/main" noChangeAspect="1"/>
+            </wp:cNvGraphicFramePr>
+            <a:graphic xmlns:a="http://schemas.openxmlformats.org/drawingml/2006/main">
+              <a:graphicData uri="http://schemas.openxmlformats.org/drawingml/2006/picture">
+                <pic:pic xmlns:pic="http://schemas.openxmlformats.org/drawingml/2006/picture">
+                  <pic:nvPicPr>
+                    <pic:cNvPr id="0" name="Picture 9"/>
+                    <pic:cNvPicPr>
+                      <a:picLocks noChangeAspect="1" noChangeArrowheads="1"/>
+                    </pic:cNvPicPr>
+                  </pic:nvPicPr>
+                  <pic:blipFill>
+                    <a:blip r:embed="rId21">
+                      <a:extLst>
+                        <a:ext uri="{28A0092B-C50C-407E-A947-70E740481C1C}">
+                          <a14:useLocalDpi xmlns:a14="http://schemas.microsoft.com/office/drawing/2010/main" val="0"/>
+                        </a:ext>
+                      </a:extLst>
+                    </a:blip>
+                    <a:srcRect/>
+                    <a:stretch>
+                      <a:fillRect/>
+                    </a:stretch>
+                  </pic:blipFill>
+                  <pic:spPr bwMode="auto">
+                    <a:xfrm>
+                      <a:off x="0" y="0"/>
+                      <a:ext cx="4427906" cy="3532035"/>
+                    </a:xfrm>
+                    <a:prstGeom prst="rect">
+                      <a:avLst/>
+                    </a:prstGeom>
+                    <a:noFill/>
+                    <a:ln>
+                      <a:noFill/>
+                    </a:ln>
+                  </pic:spPr>
+                </pic:pic>
+              </a:graphicData>
+            </a:graphic>
+          </wp:inline>
+        </w:drawing>
+      </w:r>
+    </w:p>
+    <w:p>
+      <w:pPr>
+        <w:jc w:val="both"/>
+      </w:pPr>
+      <w:r>
+        <w:lastRenderedPageBreak/>
+        <w:t>Confrontando la funzione di probabilità teorica con i grafici inerenti alle frequenze relative ai valori di xi, si osserva molto facilmente come con 500, 5000 e 50000 prove simulate con un ipotetico campione di individui ben definito, si nota come la distribuzione di frequenze, sia sempre più simile alla funzione teorica con l’aumentare delle prove. Questo è senz’altro un risultato molto positivo, ai fini dello studio condotto, perché permette già di affermare che una volta che il fattore medio lambda non noto, sarà correttamente stimato in relazione al problema, si potrà avere un’attendibile report grafico di probabilità per Xi individui, e soprattutto si potrà determinare con chiarezza, con che probabilità il numero di positivi all’alcol test per un dato campione sia pari al valore medio lambda.</w:t>
+      </w:r>
     </w:p>
     <w:sectPr>
       <w:pgSz w:w="11906" w:h="16838"/>
@@ -1481,7 +2910,16 @@
                 <w:sz w:val="16"/>
                 <w:szCs w:val="16"/>
               </w:rPr>
-              <w:t xml:space="preserve">SAD - </w:t>
+              <w:t>SAD -</w:t>
+            </w:r>
+            <w:r>
+              <w:rPr>
+                <w:b/>
+                <w:bCs/>
+                <w:sz w:val="16"/>
+                <w:szCs w:val="16"/>
+              </w:rPr>
+              <w:t xml:space="preserve"> </w:t>
             </w:r>
             <w:r>
               <w:rPr>
@@ -1494,7 +2932,7 @@
                 <w:szCs w:val="16"/>
                 <w:lang w:eastAsia="it-IT"/>
               </w:rPr>
-              <w:t>Analisi statistica applicata al consumo di Alcol in Italia - Rilevazione Istat 2019</w:t>
+              <w:t xml:space="preserve">Statistica Inferenziale applicata </w:t>
             </w:r>
             <w:r>
               <w:rPr>
@@ -1507,7 +2945,20 @@
                 <w:szCs w:val="16"/>
                 <w:lang w:eastAsia="it-IT"/>
               </w:rPr>
-              <w:t xml:space="preserve">                                                                             </w:t>
+              <w:t>al monitoraggio di automobilisti sottoposti ad alcol test</w:t>
+            </w:r>
+            <w:r>
+              <w:rPr>
+                <w:rFonts w:eastAsia="Times New Roman" w:cstheme="minorHAnsi"/>
+                <w:b/>
+                <w:bCs/>
+                <w:i/>
+                <w:color w:val="0D0D0D"/>
+                <w:sz w:val="16"/>
+                <w:szCs w:val="16"/>
+                <w:lang w:eastAsia="it-IT"/>
+              </w:rPr>
+              <w:t xml:space="preserve">                                                              </w:t>
             </w:r>
             <w:r>
               <w:t xml:space="preserve">Pag. </w:t>
@@ -2723,6 +4174,119 @@
     </w:lvl>
   </w:abstractNum>
   <w:abstractNum w:abstractNumId="10" w15:restartNumberingAfterBreak="0">
+    <w:nsid w:val="7AA27C1B"/>
+    <w:multiLevelType w:val="hybridMultilevel"/>
+    <w:tmpl w:val="CEB2F85A"/>
+    <w:lvl w:ilvl="0" w:tplc="04100001">
+      <w:start w:val="1"/>
+      <w:numFmt w:val="bullet"/>
+      <w:lvlText w:val=""/>
+      <w:lvlJc w:val="left"/>
+      <w:pPr>
+        <w:ind w:left="720" w:hanging="360"/>
+      </w:pPr>
+      <w:rPr>
+        <w:rFonts w:ascii="Symbol" w:hAnsi="Symbol" w:hint="default"/>
+      </w:rPr>
+    </w:lvl>
+    <w:lvl w:ilvl="1" w:tplc="04100003" w:tentative="1">
+      <w:start w:val="1"/>
+      <w:numFmt w:val="bullet"/>
+      <w:lvlText w:val="o"/>
+      <w:lvlJc w:val="left"/>
+      <w:pPr>
+        <w:ind w:left="1440" w:hanging="360"/>
+      </w:pPr>
+      <w:rPr>
+        <w:rFonts w:ascii="Courier New" w:hAnsi="Courier New" w:cs="Courier New" w:hint="default"/>
+      </w:rPr>
+    </w:lvl>
+    <w:lvl w:ilvl="2" w:tplc="04100005" w:tentative="1">
+      <w:start w:val="1"/>
+      <w:numFmt w:val="bullet"/>
+      <w:lvlText w:val=""/>
+      <w:lvlJc w:val="left"/>
+      <w:pPr>
+        <w:ind w:left="2160" w:hanging="360"/>
+      </w:pPr>
+      <w:rPr>
+        <w:rFonts w:ascii="Wingdings" w:hAnsi="Wingdings" w:hint="default"/>
+      </w:rPr>
+    </w:lvl>
+    <w:lvl w:ilvl="3" w:tplc="04100001" w:tentative="1">
+      <w:start w:val="1"/>
+      <w:numFmt w:val="bullet"/>
+      <w:lvlText w:val=""/>
+      <w:lvlJc w:val="left"/>
+      <w:pPr>
+        <w:ind w:left="2880" w:hanging="360"/>
+      </w:pPr>
+      <w:rPr>
+        <w:rFonts w:ascii="Symbol" w:hAnsi="Symbol" w:hint="default"/>
+      </w:rPr>
+    </w:lvl>
+    <w:lvl w:ilvl="4" w:tplc="04100003" w:tentative="1">
+      <w:start w:val="1"/>
+      <w:numFmt w:val="bullet"/>
+      <w:lvlText w:val="o"/>
+      <w:lvlJc w:val="left"/>
+      <w:pPr>
+        <w:ind w:left="3600" w:hanging="360"/>
+      </w:pPr>
+      <w:rPr>
+        <w:rFonts w:ascii="Courier New" w:hAnsi="Courier New" w:cs="Courier New" w:hint="default"/>
+      </w:rPr>
+    </w:lvl>
+    <w:lvl w:ilvl="5" w:tplc="04100005" w:tentative="1">
+      <w:start w:val="1"/>
+      <w:numFmt w:val="bullet"/>
+      <w:lvlText w:val=""/>
+      <w:lvlJc w:val="left"/>
+      <w:pPr>
+        <w:ind w:left="4320" w:hanging="360"/>
+      </w:pPr>
+      <w:rPr>
+        <w:rFonts w:ascii="Wingdings" w:hAnsi="Wingdings" w:hint="default"/>
+      </w:rPr>
+    </w:lvl>
+    <w:lvl w:ilvl="6" w:tplc="04100001" w:tentative="1">
+      <w:start w:val="1"/>
+      <w:numFmt w:val="bullet"/>
+      <w:lvlText w:val=""/>
+      <w:lvlJc w:val="left"/>
+      <w:pPr>
+        <w:ind w:left="5040" w:hanging="360"/>
+      </w:pPr>
+      <w:rPr>
+        <w:rFonts w:ascii="Symbol" w:hAnsi="Symbol" w:hint="default"/>
+      </w:rPr>
+    </w:lvl>
+    <w:lvl w:ilvl="7" w:tplc="04100003" w:tentative="1">
+      <w:start w:val="1"/>
+      <w:numFmt w:val="bullet"/>
+      <w:lvlText w:val="o"/>
+      <w:lvlJc w:val="left"/>
+      <w:pPr>
+        <w:ind w:left="5760" w:hanging="360"/>
+      </w:pPr>
+      <w:rPr>
+        <w:rFonts w:ascii="Courier New" w:hAnsi="Courier New" w:cs="Courier New" w:hint="default"/>
+      </w:rPr>
+    </w:lvl>
+    <w:lvl w:ilvl="8" w:tplc="04100005" w:tentative="1">
+      <w:start w:val="1"/>
+      <w:numFmt w:val="bullet"/>
+      <w:lvlText w:val=""/>
+      <w:lvlJc w:val="left"/>
+      <w:pPr>
+        <w:ind w:left="6480" w:hanging="360"/>
+      </w:pPr>
+      <w:rPr>
+        <w:rFonts w:ascii="Wingdings" w:hAnsi="Wingdings" w:hint="default"/>
+      </w:rPr>
+    </w:lvl>
+  </w:abstractNum>
+  <w:abstractNum w:abstractNumId="11" w15:restartNumberingAfterBreak="0">
     <w:nsid w:val="7E751ED7"/>
     <w:multiLevelType w:val="hybridMultilevel"/>
     <w:tmpl w:val="972AA7B0"/>
@@ -2860,13 +4424,16 @@
     <w:abstractNumId w:val="8"/>
   </w:num>
   <w:num w:numId="9">
-    <w:abstractNumId w:val="10"/>
+    <w:abstractNumId w:val="11"/>
   </w:num>
   <w:num w:numId="10">
     <w:abstractNumId w:val="9"/>
   </w:num>
   <w:num w:numId="11">
     <w:abstractNumId w:val="1"/>
+  </w:num>
+  <w:num w:numId="12">
+    <w:abstractNumId w:val="10"/>
   </w:num>
 </w:numbering>
 </file>

</xml_diff>

<commit_message>
aggiunta stima puntuale del parametro lambda con metodo demi momenti
</commit_message>
<xml_diff>
--- a/Progetto Parte II/SAD-CarmineFerrara0522500990 PARTE II.docx
+++ b/Progetto Parte II/SAD-CarmineFerrara0522500990 PARTE II.docx
@@ -1175,9 +1175,6 @@
     <w:p/>
     <w:p/>
     <w:p/>
-    <w:p/>
-    <w:p/>
-    <w:p/>
     <w:p>
       <w:pPr>
         <w:rPr>
@@ -1191,6 +1188,7 @@
       </w:pPr>
       <w:bookmarkStart w:id="1" w:name="_Toc56506765"/>
       <w:r>
+        <w:lastRenderedPageBreak/>
         <w:t>Introduzione</w:t>
       </w:r>
       <w:bookmarkEnd w:id="1"/>
@@ -1357,15 +1355,15 @@
           <w:i/>
           <w:iCs/>
         </w:rPr>
+        <w:t>“Dato una certa popolazione, o un certo campione di automobilisti fermati dalle forze dell’ordine per controlli di routine ed in particolare ad alcol test, quanti di essi risultano avere un tasso alcolemico superiore ai limiti consentiti dalla legge?”.</w:t>
+      </w:r>
+    </w:p>
+    <w:p>
+      <w:pPr>
+        <w:jc w:val="both"/>
+      </w:pPr>
+      <w:r>
         <w:lastRenderedPageBreak/>
-        <w:t>“Dato una certa popolazione, o un certo campione di automobilisti fermati dalle forze dell’ordine per controlli di routine ed in particolare ad alcol test, quanti di essi risultano avere un tasso alcolemico superiore ai limiti consentiti dalla legge?”.</w:t>
-      </w:r>
-    </w:p>
-    <w:p>
-      <w:pPr>
-        <w:jc w:val="both"/>
-      </w:pPr>
-      <w:r>
         <w:t>Questa problematica, per ogni elemento del campione, risulta essere caratterizzata da un controllo indipendente rispetto agli altri individui, in altri termini, ogni conducente d’auto che viene sottoposto all’alcol test, può risultare in regola o meno rispetto alle norme vigenti, indipendentemente dall’esito di altri conducenti d’auto. In statistica queste tipologie di fenomeni che possono avere soltanto due possibili esiti prendono il nome di prove di Bernulli, ed in particolare quando si considera più di una prova verrebbe da pensare che la variabile più adatta a questa tipologia di fenomeni, sia la variabile discreta Binomiale.</w:t>
       </w:r>
     </w:p>
@@ -1514,16 +1512,7 @@
         <w:t xml:space="preserve">), risultano essere proprio uguali al parametro non noto </w:t>
       </w:r>
       <w:r>
-        <w:rPr>
-          <w:rFonts w:ascii="CMMI10" w:hAnsi="CMMI10"/>
-          <w:color w:val="000000"/>
-          <w:sz w:val="20"/>
-          <w:szCs w:val="20"/>
-        </w:rPr>
         <w:t>λ</w:t>
-      </w:r>
-      <w:r>
-        <w:t xml:space="preserve"> </w:t>
       </w:r>
       <w:r>
         <w:t>.</w:t>
@@ -1600,13 +1589,11 @@
         <w:jc w:val="both"/>
       </w:pPr>
       <w:r>
+        <w:lastRenderedPageBreak/>
         <w:t xml:space="preserve">Come osservato, la variabile aleatoria di Poisson, è indicatrice di una distribuzione di probabilità, che consente di stimare quante volte un evento raro (come quello in esame), rispetto ad un campione molto grande di individui, ed in particolare essa consente di avere una stima intrinseca del valore medio e della dispersione di questi dati, dati appunto dal parametro non noto </w:t>
       </w:r>
       <w:r>
-        <w:t>λ</w:t>
-      </w:r>
-      <w:r>
-        <w:t>.</w:t>
+        <w:t>λ.</w:t>
       </w:r>
     </w:p>
     <w:p>
@@ -1622,6 +1609,9 @@
         <w:jc w:val="both"/>
       </w:pPr>
       <w:r>
+        <w:rPr>
+          <w:noProof/>
+        </w:rPr>
         <w:drawing>
           <wp:inline distT="0" distB="0" distL="0" distR="0" wp14:anchorId="1637C2FF" wp14:editId="00D87ACA">
             <wp:extent cx="6120130" cy="608330"/>
@@ -1664,10 +1654,31 @@
         <w:jc w:val="both"/>
       </w:pPr>
       <w:r>
-        <w:t>Qui appunto si evince come la variabile aleatoria di poisson, sia eguagliata al limite per N (numero di individui del campione)</w:t>
-      </w:r>
-      <w:r>
-        <w:t xml:space="preserve">, per p (probabilità) tendente a 0 (quindi probabilità modlo bassa) di una generica variabile binomiale, ad una funzione di probabilità di Poisson dove appunto si eguaglia il valore medio </w:t>
+        <w:t xml:space="preserve">Qui appunto si evince come la variabile aleatoria di </w:t>
+      </w:r>
+      <w:r>
+        <w:rPr>
+          <w:u w:val="single"/>
+        </w:rPr>
+        <w:t>P</w:t>
+      </w:r>
+      <w:r>
+        <w:rPr>
+          <w:u w:val="single"/>
+        </w:rPr>
+        <w:t>oisson</w:t>
+      </w:r>
+      <w:r>
+        <w:t>, sia eguagliata al limite per N (numero di individui del campione)</w:t>
+      </w:r>
+      <w:r>
+        <w:t>, per p (probabilità) tendente a 0 (quindi probabilità mol</w:t>
+      </w:r>
+      <w:r>
+        <w:t>t</w:t>
+      </w:r>
+      <w:r>
+        <w:t xml:space="preserve">o bassa) di una generica variabile binomiale, ad una funzione di probabilità di Poisson dove appunto si eguaglia il valore medio </w:t>
       </w:r>
       <w:r>
         <w:t>λ</w:t>
@@ -1712,13 +1723,7 @@
         <w:t xml:space="preserve"> –</w:t>
       </w:r>
       <w:r>
-        <w:t xml:space="preserve"> accenni sulla </w:t>
-      </w:r>
-      <w:r>
-        <w:t>variabile aleatori</w:t>
-      </w:r>
-      <w:r>
-        <w:t>a esponenziale</w:t>
+        <w:t xml:space="preserve"> accenni sulla variabile aleatoria esponenziale</w:t>
       </w:r>
       <w:bookmarkEnd w:id="5"/>
     </w:p>
@@ -1757,6 +1762,9 @@
         <w:jc w:val="both"/>
       </w:pPr>
       <w:r>
+        <w:rPr>
+          <w:noProof/>
+        </w:rPr>
         <w:drawing>
           <wp:inline distT="0" distB="0" distL="0" distR="0" wp14:anchorId="4DB0F063" wp14:editId="1802E68D">
             <wp:extent cx="2905530" cy="981212"/>
@@ -1821,6 +1829,9 @@
         </w:rPr>
       </w:pPr>
       <w:r>
+        <w:rPr>
+          <w:noProof/>
+        </w:rPr>
         <w:drawing>
           <wp:inline distT="0" distB="0" distL="0" distR="0" wp14:anchorId="7461A2E4" wp14:editId="60B2F8F7">
             <wp:extent cx="3096057" cy="724001"/>
@@ -1871,15 +1882,15 @@
           <w:i/>
           <w:iCs/>
         </w:rPr>
+        <w:t>Distribuzione di probabilità</w:t>
+      </w:r>
+    </w:p>
+    <w:p>
+      <w:pPr>
+        <w:jc w:val="both"/>
+      </w:pPr>
+      <w:r>
         <w:lastRenderedPageBreak/>
-        <w:t>Distribuzione di probabilità</w:t>
-      </w:r>
-    </w:p>
-    <w:p>
-      <w:pPr>
-        <w:jc w:val="both"/>
-      </w:pPr>
-      <w:r>
         <w:t xml:space="preserve">Da queste funzioni, si evince come anche questa variabile aleatoria, sia strettamente legata all’utilizzo di un parametro non noto </w:t>
       </w:r>
       <w:r>
@@ -1907,6 +1918,9 @@
         <w:jc w:val="both"/>
       </w:pPr>
       <w:r>
+        <w:rPr>
+          <w:noProof/>
+        </w:rPr>
         <w:drawing>
           <wp:inline distT="0" distB="0" distL="0" distR="0" wp14:anchorId="1464DFAC" wp14:editId="328854EC">
             <wp:extent cx="5457829" cy="506730"/>
@@ -1988,35 +2002,7 @@
           <w:i/>
           <w:iCs/>
         </w:rPr>
-        <w:t xml:space="preserve">“Dato una certa popolazione, o un certo campione di automobilisti fermati dalle forze dell’ordine per controlli di routine ed in particolare ad alcol test, </w:t>
-      </w:r>
-      <w:r>
-        <w:rPr>
-          <w:i/>
-          <w:iCs/>
-        </w:rPr>
-        <w:t>con quale frequenza, si risulta avere</w:t>
-      </w:r>
-      <w:r>
-        <w:rPr>
-          <w:i/>
-          <w:iCs/>
-        </w:rPr>
-        <w:t xml:space="preserve"> un tasso alcolemico superiore ai limiti consentiti dalla legge</w:t>
-      </w:r>
-      <w:r>
-        <w:rPr>
-          <w:i/>
-          <w:iCs/>
-        </w:rPr>
-        <w:t>, tra individui del campione</w:t>
-      </w:r>
-      <w:r>
-        <w:rPr>
-          <w:i/>
-          <w:iCs/>
-        </w:rPr>
-        <w:t>?”.</w:t>
+        <w:t>“Dato una certa popolazione, o un certo campione di automobilisti fermati dalle forze dell’ordine per controlli di routine ed in particolare ad alcol test, con quale frequenza, si risulta avere un tasso alcolemico superiore ai limiti consentiti dalla legge, tra individui del campione?”.</w:t>
       </w:r>
     </w:p>
     <w:p>
@@ -2171,10 +2157,7 @@
         <w:jc w:val="both"/>
       </w:pPr>
       <w:r>
-        <w:t xml:space="preserve">Un certo vettore di valori x, il quale conterrà un certo intervallo di valori per il parametro </w:t>
-      </w:r>
-      <w:r>
-        <w:t>x</w:t>
+        <w:t>Un certo vettore di valori x, il quale conterrà un certo intervallo di valori per il parametro x</w:t>
       </w:r>
       <w:r>
         <w:rPr>
@@ -2208,6 +2191,9 @@
         <w:jc w:val="both"/>
       </w:pPr>
       <w:r>
+        <w:rPr>
+          <w:noProof/>
+        </w:rPr>
         <w:drawing>
           <wp:inline distT="0" distB="0" distL="0" distR="0" wp14:anchorId="3269F893" wp14:editId="08ADC423">
             <wp:extent cx="6120130" cy="467360"/>
@@ -2563,6 +2549,9 @@
         <w:jc w:val="both"/>
       </w:pPr>
       <w:r>
+        <w:rPr>
+          <w:noProof/>
+        </w:rPr>
         <w:drawing>
           <wp:inline distT="0" distB="0" distL="0" distR="0" wp14:anchorId="19F3897A" wp14:editId="2EEDBE66">
             <wp:extent cx="2333951" cy="476316"/>
@@ -2685,6 +2674,9 @@
         <w:jc w:val="both"/>
       </w:pPr>
       <w:r>
+        <w:rPr>
+          <w:noProof/>
+        </w:rPr>
         <w:drawing>
           <wp:inline distT="0" distB="0" distL="0" distR="0" wp14:anchorId="08106BA9" wp14:editId="4C87F896">
             <wp:extent cx="6120130" cy="1101090"/>
@@ -2830,6 +2822,1458 @@
       <w:r>
         <w:lastRenderedPageBreak/>
         <w:t>Confrontando la funzione di probabilità teorica con i grafici inerenti alle frequenze relative ai valori di xi, si osserva molto facilmente come con 500, 5000 e 50000 prove simulate con un ipotetico campione di individui ben definito, si nota come la distribuzione di frequenze, sia sempre più simile alla funzione teorica con l’aumentare delle prove. Questo è senz’altro un risultato molto positivo, ai fini dello studio condotto, perché permette già di affermare che una volta che il fattore medio lambda non noto, sarà correttamente stimato in relazione al problema, si potrà avere un’attendibile report grafico di probabilità per Xi individui, e soprattutto si potrà determinare con chiarezza, con che probabilità il numero di positivi all’alcol test per un dato campione sia pari al valore medio lambda.</w:t>
+      </w:r>
+    </w:p>
+    <w:p>
+      <w:pPr>
+        <w:jc w:val="both"/>
+      </w:pPr>
+    </w:p>
+    <w:p>
+      <w:pPr>
+        <w:jc w:val="both"/>
+      </w:pPr>
+    </w:p>
+    <w:p>
+      <w:pPr>
+        <w:jc w:val="both"/>
+      </w:pPr>
+    </w:p>
+    <w:p>
+      <w:pPr>
+        <w:jc w:val="both"/>
+      </w:pPr>
+    </w:p>
+    <w:p>
+      <w:pPr>
+        <w:jc w:val="both"/>
+      </w:pPr>
+    </w:p>
+    <w:p>
+      <w:pPr>
+        <w:jc w:val="both"/>
+      </w:pPr>
+    </w:p>
+    <w:p>
+      <w:pPr>
+        <w:jc w:val="both"/>
+      </w:pPr>
+    </w:p>
+    <w:p>
+      <w:pPr>
+        <w:jc w:val="both"/>
+      </w:pPr>
+    </w:p>
+    <w:p>
+      <w:pPr>
+        <w:jc w:val="both"/>
+      </w:pPr>
+    </w:p>
+    <w:p>
+      <w:pPr>
+        <w:jc w:val="both"/>
+      </w:pPr>
+    </w:p>
+    <w:p>
+      <w:pPr>
+        <w:jc w:val="both"/>
+      </w:pPr>
+    </w:p>
+    <w:p>
+      <w:pPr>
+        <w:jc w:val="both"/>
+      </w:pPr>
+    </w:p>
+    <w:p>
+      <w:pPr>
+        <w:jc w:val="both"/>
+      </w:pPr>
+    </w:p>
+    <w:p>
+      <w:pPr>
+        <w:jc w:val="both"/>
+      </w:pPr>
+    </w:p>
+    <w:p>
+      <w:pPr>
+        <w:jc w:val="both"/>
+      </w:pPr>
+    </w:p>
+    <w:p>
+      <w:pPr>
+        <w:jc w:val="both"/>
+      </w:pPr>
+    </w:p>
+    <w:p>
+      <w:pPr>
+        <w:jc w:val="both"/>
+      </w:pPr>
+    </w:p>
+    <w:p>
+      <w:pPr>
+        <w:jc w:val="both"/>
+      </w:pPr>
+    </w:p>
+    <w:p>
+      <w:pPr>
+        <w:jc w:val="both"/>
+      </w:pPr>
+    </w:p>
+    <w:p>
+      <w:pPr>
+        <w:jc w:val="both"/>
+      </w:pPr>
+    </w:p>
+    <w:p>
+      <w:pPr>
+        <w:jc w:val="both"/>
+      </w:pPr>
+    </w:p>
+    <w:p>
+      <w:pPr>
+        <w:jc w:val="both"/>
+      </w:pPr>
+    </w:p>
+    <w:p>
+      <w:pPr>
+        <w:jc w:val="both"/>
+      </w:pPr>
+    </w:p>
+    <w:p>
+      <w:pPr>
+        <w:jc w:val="both"/>
+      </w:pPr>
+    </w:p>
+    <w:p>
+      <w:pPr>
+        <w:jc w:val="both"/>
+      </w:pPr>
+    </w:p>
+    <w:p>
+      <w:pPr>
+        <w:jc w:val="both"/>
+      </w:pPr>
+    </w:p>
+    <w:p>
+      <w:pPr>
+        <w:pStyle w:val="Titolo1"/>
+      </w:pPr>
+      <w:r>
+        <w:lastRenderedPageBreak/>
+        <w:t>Stime puntuali dei parametri non noti</w:t>
+      </w:r>
+    </w:p>
+    <w:p>
+      <w:pPr>
+        <w:jc w:val="both"/>
+      </w:pPr>
+      <w:r>
+        <w:t>Uno dei principali problemi legato allo studio su una popolazione statistica, descritta da una variabile aleatoria</w:t>
+      </w:r>
+      <w:r>
+        <w:t>), per una specifica problematica</w:t>
+      </w:r>
+      <w:r>
+        <w:t xml:space="preserve"> (di cui si conoscono forme teoriche come funzione di probabilità e distribuzione, è proprio quello di determinare con esattezza i parametri non noti da cui la variabile aleatoria dipende strettamente.</w:t>
+      </w:r>
+    </w:p>
+    <w:p>
+      <w:pPr>
+        <w:jc w:val="both"/>
+      </w:pPr>
+    </w:p>
+    <w:p>
+      <w:pPr>
+        <w:jc w:val="both"/>
+      </w:pPr>
+      <w:r>
+        <w:t>Al fine di estrarre queste informazioni dalla popolazione, si può far uso dell’inferenza statistica considerando un campione rappresentativo della popolazione, su cui sono state effettuate delle specifiche misurazioni in relazione al problema in analisi.</w:t>
+      </w:r>
+    </w:p>
+    <w:p>
+      <w:pPr>
+        <w:jc w:val="both"/>
+      </w:pPr>
+      <w:r>
+        <w:t xml:space="preserve">Molti metodi di inferenza statistica per la stima di parametri non noti, come il Metodo dei Momenti e il Metodo della Massima Verosimiglianza, </w:t>
+      </w:r>
+      <w:r>
+        <w:t xml:space="preserve">per stimare puntualmente i parametri non noti di una variabile aleatoria fanno utilizzo di quelli che in statistica inferenziale vengono chiamati come </w:t>
+      </w:r>
+      <w:r>
+        <w:t>Campioni Casuali.</w:t>
+      </w:r>
+      <w:r>
+        <w:t xml:space="preserve"> </w:t>
+      </w:r>
+    </w:p>
+    <w:p>
+      <w:pPr>
+        <w:jc w:val="both"/>
+      </w:pPr>
+      <w:r>
+        <w:t>In statistica inferenziale un campione casuale viene definito considerando</w:t>
+      </w:r>
+      <w:r>
+        <w:t xml:space="preserve"> una popolazione descritta da una variabile aleatoria osservabile X caratterizzata da funzione di distribuzione FX(x). </w:t>
+      </w:r>
+    </w:p>
+    <w:p>
+      <w:pPr>
+        <w:jc w:val="both"/>
+      </w:pPr>
+      <w:r>
+        <w:t xml:space="preserve">Un determinato vettore </w:t>
+      </w:r>
+      <w:r>
+        <w:t>Il vettore</w:t>
+      </w:r>
+      <w:r>
+        <w:t xml:space="preserve"> </w:t>
+      </w:r>
+      <w:r>
+        <w:t>aleatorio X1, X2, . . . , Xn `e detto campione casuale di ampiezza n se le variabili aleatorie</w:t>
+      </w:r>
+      <w:r>
+        <w:t xml:space="preserve"> </w:t>
+      </w:r>
+      <w:r>
+        <w:t>del vettore sono</w:t>
+      </w:r>
+      <w:r>
+        <w:t>:</w:t>
+      </w:r>
+    </w:p>
+    <w:p>
+      <w:pPr>
+        <w:pStyle w:val="Paragrafoelenco"/>
+        <w:numPr>
+          <w:ilvl w:val="0"/>
+          <w:numId w:val="14"/>
+        </w:numPr>
+        <w:jc w:val="both"/>
+      </w:pPr>
+      <w:r>
+        <w:t>osservabili,</w:t>
+      </w:r>
+    </w:p>
+    <w:p>
+      <w:pPr>
+        <w:pStyle w:val="Paragrafoelenco"/>
+        <w:numPr>
+          <w:ilvl w:val="0"/>
+          <w:numId w:val="14"/>
+        </w:numPr>
+        <w:jc w:val="both"/>
+      </w:pPr>
+      <w:r>
+        <w:t>indipendenti</w:t>
+      </w:r>
+    </w:p>
+    <w:p>
+      <w:pPr>
+        <w:pStyle w:val="Paragrafoelenco"/>
+        <w:numPr>
+          <w:ilvl w:val="0"/>
+          <w:numId w:val="14"/>
+        </w:numPr>
+        <w:jc w:val="both"/>
+      </w:pPr>
+      <w:r>
+        <w:t>I</w:t>
+      </w:r>
+      <w:r>
+        <w:t>denticamente</w:t>
+      </w:r>
+      <w:r>
+        <w:t xml:space="preserve"> </w:t>
+      </w:r>
+      <w:r>
+        <w:t>distribuite</w:t>
+      </w:r>
+      <w:r>
+        <w:t xml:space="preserve"> </w:t>
+      </w:r>
+      <w:r>
+        <w:t>con la stessa legge di probabilit</w:t>
+      </w:r>
+      <w:r>
+        <w:t>à</w:t>
+      </w:r>
+      <w:r>
+        <w:t xml:space="preserve"> dell</w:t>
+      </w:r>
+      <w:r>
+        <w:t>’intera</w:t>
+      </w:r>
+      <w:r>
+        <w:t xml:space="preserve"> popolazione (ossia costituiscono dell</w:t>
+      </w:r>
+      <w:r>
+        <w:t xml:space="preserve">e </w:t>
+      </w:r>
+      <w:r>
+        <w:t xml:space="preserve">osservazioni di X). </w:t>
+      </w:r>
+    </w:p>
+    <w:p>
+      <w:pPr>
+        <w:jc w:val="both"/>
+      </w:pPr>
+      <w:r>
+        <w:t xml:space="preserve">La funzione di distribuzione del campione casuale </w:t>
+      </w:r>
+      <w:r>
+        <w:t>è definita come</w:t>
+      </w:r>
+      <w:r>
+        <w:t>:</w:t>
+      </w:r>
+    </w:p>
+    <w:p>
+      <w:pPr>
+        <w:jc w:val="center"/>
+      </w:pPr>
+      <w:r>
+        <w:drawing>
+          <wp:inline distT="0" distB="0" distL="0" distR="0" wp14:anchorId="47CD43D5" wp14:editId="28B01062">
+            <wp:extent cx="3962953" cy="743054"/>
+            <wp:effectExtent l="0" t="0" r="0" b="0"/>
+            <wp:docPr id="5" name="Immagine 5"/>
+            <wp:cNvGraphicFramePr>
+              <a:graphicFrameLocks xmlns:a="http://schemas.openxmlformats.org/drawingml/2006/main" noChangeAspect="1"/>
+            </wp:cNvGraphicFramePr>
+            <a:graphic xmlns:a="http://schemas.openxmlformats.org/drawingml/2006/main">
+              <a:graphicData uri="http://schemas.openxmlformats.org/drawingml/2006/picture">
+                <pic:pic xmlns:pic="http://schemas.openxmlformats.org/drawingml/2006/picture">
+                  <pic:nvPicPr>
+                    <pic:cNvPr id="1" name=""/>
+                    <pic:cNvPicPr/>
+                  </pic:nvPicPr>
+                  <pic:blipFill>
+                    <a:blip r:embed="rId22"/>
+                    <a:stretch>
+                      <a:fillRect/>
+                    </a:stretch>
+                  </pic:blipFill>
+                  <pic:spPr>
+                    <a:xfrm>
+                      <a:off x="0" y="0"/>
+                      <a:ext cx="3962953" cy="743054"/>
+                    </a:xfrm>
+                    <a:prstGeom prst="rect">
+                      <a:avLst/>
+                    </a:prstGeom>
+                  </pic:spPr>
+                </pic:pic>
+              </a:graphicData>
+            </a:graphic>
+          </wp:inline>
+        </w:drawing>
+      </w:r>
+    </w:p>
+    <w:p>
+      <w:pPr>
+        <w:jc w:val="center"/>
+      </w:pPr>
+    </w:p>
+    <w:p>
+      <w:pPr>
+        <w:jc w:val="both"/>
+      </w:pPr>
+      <w:r>
+        <w:t>Sulla base di un campione casuale di or</w:t>
+      </w:r>
+      <w:r>
+        <w:t>d</w:t>
+      </w:r>
+      <w:r>
+        <w:t>ine N, nell’inferenza statistica si cerca di ottenere informazioni sui parametri non noti di una variabile aleatoria in riferimento ad una popolazione, tramite delle funzioni misurabili sul campione casuale.</w:t>
+      </w:r>
+    </w:p>
+    <w:p>
+      <w:pPr>
+        <w:jc w:val="both"/>
+      </w:pPr>
+      <w:r>
+        <w:t>Queste misure si dividono in:</w:t>
+      </w:r>
+    </w:p>
+    <w:p>
+      <w:pPr>
+        <w:pStyle w:val="Paragrafoelenco"/>
+        <w:numPr>
+          <w:ilvl w:val="0"/>
+          <w:numId w:val="15"/>
+        </w:numPr>
+        <w:jc w:val="both"/>
+      </w:pPr>
+      <w:r>
+        <w:t xml:space="preserve">Statistiche - </w:t>
+      </w:r>
+      <w:r>
+        <w:t>t(X1, X2, . . . , Xn)</w:t>
+      </w:r>
+      <w:r>
+        <w:t>: funzioni misurabili e osservabili del campione casuali che dipendono soltanto dal campione osservato, mentre i parametri non noti sono presenti soltanto nella funzione di distribuzione della statistica.</w:t>
+      </w:r>
+    </w:p>
+    <w:p>
+      <w:pPr>
+        <w:pStyle w:val="Paragrafoelenco"/>
+        <w:numPr>
+          <w:ilvl w:val="0"/>
+          <w:numId w:val="15"/>
+        </w:numPr>
+        <w:jc w:val="both"/>
+      </w:pPr>
+      <w:r>
+        <w:t xml:space="preserve">Uno stimatore </w:t>
+      </w:r>
+      <w:r>
+        <w:t>Θ</w:t>
+      </w:r>
+      <w:r>
+        <w:t xml:space="preserve"> = </w:t>
+      </w:r>
+      <w:r>
+        <w:t>t(X1, X2, . . . , Xn)</w:t>
+      </w:r>
+      <w:r>
+        <w:t>: è invece una funzione misurabile su un campione casuale, i cui valori possono essere utilizzati per stimare un parametro non noto della popolazione ( tali valori sono infatti detti “stime del parametro non noto”).</w:t>
+      </w:r>
+    </w:p>
+    <w:p>
+      <w:pPr>
+        <w:jc w:val="both"/>
+      </w:pPr>
+      <w:r>
+        <w:t>Stimatori molto utilizzati in statistica per ottenere dei plausibili valori puntuali per parametri non noti di una variabile aleatoria, sono la media campionaria e la varianza campionaria.</w:t>
+      </w:r>
+    </w:p>
+    <w:p>
+      <w:pPr>
+        <w:jc w:val="both"/>
+      </w:pPr>
+    </w:p>
+    <w:p>
+      <w:pPr>
+        <w:jc w:val="both"/>
+      </w:pPr>
+      <w:r>
+        <w:lastRenderedPageBreak/>
+        <w:t>Però è importante sottolineare che tali stimatori sono ragionevoli se e solo se il campione casuale in analisi è sufficientemente grande (Nella statistica inferenziale, tale ipotesi è soddisfatta quando si ha a disposizione un campione maggiore di 30 unità).</w:t>
+      </w:r>
+    </w:p>
+    <w:p>
+      <w:pPr>
+        <w:jc w:val="both"/>
+      </w:pPr>
+    </w:p>
+    <w:p>
+      <w:pPr>
+        <w:pStyle w:val="Titolo2"/>
+      </w:pPr>
+      <w:r>
+        <w:t xml:space="preserve">Passo </w:t>
+      </w:r>
+      <w:r>
+        <w:t>1</w:t>
+      </w:r>
+      <w:r>
+        <w:t xml:space="preserve"> –</w:t>
+      </w:r>
+      <w:r>
+        <w:t xml:space="preserve"> </w:t>
+      </w:r>
+      <w:r>
+        <w:t xml:space="preserve">Stima del parametro non noto </w:t>
+      </w:r>
+      <w:r>
+        <w:t>λ</w:t>
+      </w:r>
+      <w:r>
+        <w:t xml:space="preserve"> con il metodo dei momenti</w:t>
+      </w:r>
+    </w:p>
+    <w:p>
+      <w:pPr>
+        <w:jc w:val="both"/>
+      </w:pPr>
+    </w:p>
+    <w:p>
+      <w:pPr>
+        <w:jc w:val="both"/>
+      </w:pPr>
+      <w:r>
+        <w:t xml:space="preserve">Uno dei più antichi metodi di statistica inferenziale </w:t>
+      </w:r>
+      <w:r>
+        <w:t>per la stima puntale dei parametri non noti, è il cosiddetto metodo dei momenti campionari.</w:t>
+      </w:r>
+    </w:p>
+    <w:p>
+      <w:pPr>
+        <w:jc w:val="both"/>
+      </w:pPr>
+      <w:r>
+        <w:t>In particolare, un momento di ordine R in riferimento ad un campione casuale viene definito come:</w:t>
+      </w:r>
+    </w:p>
+    <w:p>
+      <w:pPr>
+        <w:jc w:val="both"/>
+      </w:pPr>
+      <w:r>
+        <w:drawing>
+          <wp:inline distT="0" distB="0" distL="0" distR="0" wp14:anchorId="30FBD3C7" wp14:editId="47F8384F">
+            <wp:extent cx="3038899" cy="581106"/>
+            <wp:effectExtent l="0" t="0" r="9525" b="9525"/>
+            <wp:docPr id="13" name="Immagine 13"/>
+            <wp:cNvGraphicFramePr>
+              <a:graphicFrameLocks xmlns:a="http://schemas.openxmlformats.org/drawingml/2006/main" noChangeAspect="1"/>
+            </wp:cNvGraphicFramePr>
+            <a:graphic xmlns:a="http://schemas.openxmlformats.org/drawingml/2006/main">
+              <a:graphicData uri="http://schemas.openxmlformats.org/drawingml/2006/picture">
+                <pic:pic xmlns:pic="http://schemas.openxmlformats.org/drawingml/2006/picture">
+                  <pic:nvPicPr>
+                    <pic:cNvPr id="1" name=""/>
+                    <pic:cNvPicPr/>
+                  </pic:nvPicPr>
+                  <pic:blipFill>
+                    <a:blip r:embed="rId23"/>
+                    <a:stretch>
+                      <a:fillRect/>
+                    </a:stretch>
+                  </pic:blipFill>
+                  <pic:spPr>
+                    <a:xfrm>
+                      <a:off x="0" y="0"/>
+                      <a:ext cx="3038899" cy="581106"/>
+                    </a:xfrm>
+                    <a:prstGeom prst="rect">
+                      <a:avLst/>
+                    </a:prstGeom>
+                  </pic:spPr>
+                </pic:pic>
+              </a:graphicData>
+            </a:graphic>
+          </wp:inline>
+        </w:drawing>
+      </w:r>
+    </w:p>
+    <w:p>
+      <w:pPr>
+        <w:jc w:val="both"/>
+      </w:pPr>
+      <w:r>
+        <w:t>Da ciò ne deriva anche che il momento di primo ordine è strettamente equivalente allo stimatore di media campionaria del campione.</w:t>
+      </w:r>
+    </w:p>
+    <w:p>
+      <w:pPr>
+        <w:jc w:val="both"/>
+      </w:pPr>
+    </w:p>
+    <w:p>
+      <w:pPr>
+        <w:jc w:val="both"/>
+      </w:pPr>
+      <w:r>
+        <w:t>Il metodo dei momenti, eguaglia i primi k momenti della popolazione in esame (teorici descritti dalla variabile aleatoria), con i corrispondenti momenti campionari:</w:t>
+      </w:r>
+    </w:p>
+    <w:p>
+      <w:pPr>
+        <w:jc w:val="both"/>
+      </w:pPr>
+      <w:r>
+        <w:drawing>
+          <wp:inline distT="0" distB="0" distL="0" distR="0" wp14:anchorId="19877B5E" wp14:editId="7D947D6B">
+            <wp:extent cx="2981741" cy="295316"/>
+            <wp:effectExtent l="0" t="0" r="9525" b="9525"/>
+            <wp:docPr id="17" name="Immagine 17"/>
+            <wp:cNvGraphicFramePr>
+              <a:graphicFrameLocks xmlns:a="http://schemas.openxmlformats.org/drawingml/2006/main" noChangeAspect="1"/>
+            </wp:cNvGraphicFramePr>
+            <a:graphic xmlns:a="http://schemas.openxmlformats.org/drawingml/2006/main">
+              <a:graphicData uri="http://schemas.openxmlformats.org/drawingml/2006/picture">
+                <pic:pic xmlns:pic="http://schemas.openxmlformats.org/drawingml/2006/picture">
+                  <pic:nvPicPr>
+                    <pic:cNvPr id="1" name=""/>
+                    <pic:cNvPicPr/>
+                  </pic:nvPicPr>
+                  <pic:blipFill>
+                    <a:blip r:embed="rId24"/>
+                    <a:stretch>
+                      <a:fillRect/>
+                    </a:stretch>
+                  </pic:blipFill>
+                  <pic:spPr>
+                    <a:xfrm>
+                      <a:off x="0" y="0"/>
+                      <a:ext cx="2981741" cy="295316"/>
+                    </a:xfrm>
+                    <a:prstGeom prst="rect">
+                      <a:avLst/>
+                    </a:prstGeom>
+                  </pic:spPr>
+                </pic:pic>
+              </a:graphicData>
+            </a:graphic>
+          </wp:inline>
+        </w:drawing>
+      </w:r>
+      <w:r>
+        <w:t xml:space="preserve"> </w:t>
+      </w:r>
+    </w:p>
+    <w:p>
+      <w:pPr>
+        <w:jc w:val="both"/>
+      </w:pPr>
+      <w:r>
+        <w:t>Tale uguaglianza è molto importante dato che nel calcolo dei momenti della popolazione, rientrano sempre i parametri non noti di una variabile aleatoria</w:t>
+      </w:r>
+      <w:r>
+        <w:t xml:space="preserve"> e questi ultimi possono essere facilmente ricavati appunto tramite l’uguaglianza.</w:t>
+      </w:r>
+    </w:p>
+    <w:p>
+      <w:pPr>
+        <w:jc w:val="both"/>
+      </w:pPr>
+    </w:p>
+    <w:p>
+      <w:pPr>
+        <w:jc w:val="both"/>
+      </w:pPr>
+      <w:r>
+        <w:t>Nel caso specifico del problema di conteggio di automobilisti sottoposti a controlli di alcooltest, è possibile considerare tele campione casuale di 50 elementi:</w:t>
+      </w:r>
+    </w:p>
+    <w:p>
+      <w:pPr>
+        <w:jc w:val="both"/>
+      </w:pPr>
+      <w:r>
+        <w:t xml:space="preserve"> </w:t>
+      </w:r>
+      <w:r>
+        <w:t>X = (</w:t>
+      </w:r>
+      <w:r>
+        <w:t>4</w:t>
+      </w:r>
+      <w:r>
+        <w:t>,</w:t>
+      </w:r>
+      <w:r>
+        <w:t xml:space="preserve">  6 </w:t>
+      </w:r>
+      <w:r>
+        <w:t>,</w:t>
+      </w:r>
+      <w:r>
+        <w:t xml:space="preserve"> 4</w:t>
+      </w:r>
+      <w:r>
+        <w:t>,</w:t>
+      </w:r>
+      <w:r>
+        <w:t xml:space="preserve">  6</w:t>
+      </w:r>
+      <w:r>
+        <w:t>,</w:t>
+      </w:r>
+      <w:r>
+        <w:t xml:space="preserve">  7</w:t>
+      </w:r>
+      <w:r>
+        <w:t>,</w:t>
+      </w:r>
+      <w:r>
+        <w:t xml:space="preserve">  4</w:t>
+      </w:r>
+      <w:r>
+        <w:t>,</w:t>
+      </w:r>
+      <w:r>
+        <w:t xml:space="preserve">  8</w:t>
+      </w:r>
+      <w:r>
+        <w:t>,</w:t>
+      </w:r>
+      <w:r>
+        <w:t xml:space="preserve">  5</w:t>
+      </w:r>
+      <w:r>
+        <w:t>,</w:t>
+      </w:r>
+      <w:r>
+        <w:t xml:space="preserve">  4</w:t>
+      </w:r>
+      <w:r>
+        <w:t>,</w:t>
+      </w:r>
+      <w:r>
+        <w:t xml:space="preserve">  3</w:t>
+      </w:r>
+      <w:r>
+        <w:t>,</w:t>
+      </w:r>
+      <w:r>
+        <w:t xml:space="preserve">  8</w:t>
+      </w:r>
+      <w:r>
+        <w:t>,</w:t>
+      </w:r>
+      <w:r>
+        <w:t xml:space="preserve">  8</w:t>
+      </w:r>
+      <w:r>
+        <w:t>,</w:t>
+      </w:r>
+      <w:r>
+        <w:t xml:space="preserve">  4</w:t>
+      </w:r>
+      <w:r>
+        <w:t>,</w:t>
+      </w:r>
+      <w:r>
+        <w:t xml:space="preserve">  6</w:t>
+      </w:r>
+      <w:r>
+        <w:t>,</w:t>
+      </w:r>
+      <w:r>
+        <w:t xml:space="preserve">  6</w:t>
+      </w:r>
+      <w:r>
+        <w:t>,</w:t>
+      </w:r>
+      <w:r>
+        <w:t xml:space="preserve">  7</w:t>
+      </w:r>
+      <w:r>
+        <w:t>,</w:t>
+      </w:r>
+      <w:r>
+        <w:t xml:space="preserve">  5</w:t>
+      </w:r>
+      <w:r>
+        <w:t>,</w:t>
+      </w:r>
+      <w:r>
+        <w:t xml:space="preserve"> 11</w:t>
+      </w:r>
+      <w:r>
+        <w:t>,</w:t>
+      </w:r>
+      <w:r>
+        <w:t xml:space="preserve">  4</w:t>
+      </w:r>
+      <w:r>
+        <w:t>,</w:t>
+      </w:r>
+      <w:r>
+        <w:t xml:space="preserve">  4</w:t>
+      </w:r>
+      <w:r>
+        <w:t>,</w:t>
+      </w:r>
+      <w:r>
+        <w:t xml:space="preserve"> 7</w:t>
+      </w:r>
+      <w:r>
+        <w:t>,</w:t>
+      </w:r>
+      <w:r>
+        <w:t xml:space="preserve">  8</w:t>
+      </w:r>
+      <w:r>
+        <w:t>,</w:t>
+      </w:r>
+      <w:r>
+        <w:t xml:space="preserve">  2</w:t>
+      </w:r>
+      <w:r>
+        <w:t>,</w:t>
+      </w:r>
+      <w:r>
+        <w:t xml:space="preserve">  3</w:t>
+      </w:r>
+      <w:r>
+        <w:t>,</w:t>
+      </w:r>
+      <w:r>
+        <w:t xml:space="preserve">  2</w:t>
+      </w:r>
+      <w:r>
+        <w:t>,</w:t>
+      </w:r>
+      <w:r>
+        <w:t xml:space="preserve">  6</w:t>
+      </w:r>
+      <w:r>
+        <w:t>,</w:t>
+      </w:r>
+      <w:r>
+        <w:t xml:space="preserve">  7</w:t>
+      </w:r>
+      <w:r>
+        <w:t>,</w:t>
+      </w:r>
+      <w:r>
+        <w:t xml:space="preserve">  5</w:t>
+      </w:r>
+      <w:r>
+        <w:t>,</w:t>
+      </w:r>
+      <w:r>
+        <w:t xml:space="preserve">  4</w:t>
+      </w:r>
+      <w:r>
+        <w:t>,</w:t>
+      </w:r>
+      <w:r>
+        <w:t xml:space="preserve">  5</w:t>
+      </w:r>
+      <w:r>
+        <w:t>,</w:t>
+      </w:r>
+      <w:r>
+        <w:t xml:space="preserve">  6</w:t>
+      </w:r>
+      <w:r>
+        <w:t>,</w:t>
+      </w:r>
+      <w:r>
+        <w:t xml:space="preserve">  5</w:t>
+      </w:r>
+      <w:r>
+        <w:t>,</w:t>
+      </w:r>
+      <w:r>
+        <w:t xml:space="preserve">  7</w:t>
+      </w:r>
+      <w:r>
+        <w:t>,</w:t>
+      </w:r>
+      <w:r>
+        <w:t xml:space="preserve">  3</w:t>
+      </w:r>
+      <w:r>
+        <w:t>,</w:t>
+      </w:r>
+      <w:r>
+        <w:t xml:space="preserve">  2</w:t>
+      </w:r>
+      <w:r>
+        <w:t>,</w:t>
+      </w:r>
+      <w:r>
+        <w:t xml:space="preserve">  7</w:t>
+      </w:r>
+      <w:r>
+        <w:t>,</w:t>
+      </w:r>
+      <w:r>
+        <w:t xml:space="preserve">  7</w:t>
+      </w:r>
+      <w:r>
+        <w:t>,</w:t>
+      </w:r>
+      <w:r>
+        <w:t xml:space="preserve">  4</w:t>
+      </w:r>
+      <w:r>
+        <w:t>,</w:t>
+      </w:r>
+      <w:r>
+        <w:t xml:space="preserve">  8</w:t>
+      </w:r>
+      <w:r>
+        <w:t>,</w:t>
+      </w:r>
+      <w:r>
+        <w:t xml:space="preserve">  3</w:t>
+      </w:r>
+      <w:r>
+        <w:t>,</w:t>
+      </w:r>
+      <w:r>
+        <w:t xml:space="preserve">  4</w:t>
+      </w:r>
+      <w:r>
+        <w:t>,</w:t>
+      </w:r>
+      <w:r>
+        <w:t xml:space="preserve">  8</w:t>
+      </w:r>
+      <w:r>
+        <w:t>,</w:t>
+      </w:r>
+      <w:r>
+        <w:t xml:space="preserve">  3</w:t>
+      </w:r>
+      <w:r>
+        <w:t>,</w:t>
+      </w:r>
+      <w:r>
+        <w:t xml:space="preserve"> 4</w:t>
+      </w:r>
+      <w:r>
+        <w:t>,</w:t>
+      </w:r>
+      <w:r>
+        <w:t xml:space="preserve">  3</w:t>
+      </w:r>
+      <w:r>
+        <w:t>,</w:t>
+      </w:r>
+      <w:r>
+        <w:t xml:space="preserve">  5</w:t>
+      </w:r>
+      <w:r>
+        <w:t>,</w:t>
+      </w:r>
+      <w:r>
+        <w:t xml:space="preserve">  7</w:t>
+      </w:r>
+      <w:r>
+        <w:t>,</w:t>
+      </w:r>
+      <w:r>
+        <w:t xml:space="preserve">  8</w:t>
+      </w:r>
+      <w:r>
+        <w:t>,</w:t>
+      </w:r>
+      <w:r>
+        <w:t xml:space="preserve">  4</w:t>
+      </w:r>
+      <w:r>
+        <w:t>,</w:t>
+      </w:r>
+      <w:r>
+        <w:t xml:space="preserve">  5</w:t>
+      </w:r>
+      <w:r>
+        <w:t xml:space="preserve"> ) </w:t>
+      </w:r>
+    </w:p>
+    <w:p>
+      <w:pPr>
+        <w:jc w:val="both"/>
+      </w:pPr>
+      <w:r>
+        <w:t>Dove ogni x</w:t>
+      </w:r>
+      <w:r>
+        <w:rPr>
+          <w:vertAlign w:val="subscript"/>
+        </w:rPr>
+        <w:t>i</w:t>
+      </w:r>
+      <w:r>
+        <w:rPr>
+          <w:vertAlign w:val="subscript"/>
+        </w:rPr>
+        <w:t xml:space="preserve"> </w:t>
+      </w:r>
+      <w:r>
+        <w:t>è il numero di automobilisti trovati positivi ad un controllo di alcol test in una sera da un posto di blocco dei carabinieri in un centro urbano affollato.</w:t>
+      </w:r>
+    </w:p>
+    <w:p>
+      <w:pPr>
+        <w:jc w:val="both"/>
+      </w:pPr>
+      <w:r>
+        <w:t xml:space="preserve">Con riferimento a tale campione, è possibile calcolare i vari momenti di ordine N e stimarne i parametri non noti della funzione di probabilità che che descrive il fenomeno, rispetto ad un’ampia popolazione di automobilisti che ogni sera frequenta </w:t>
+      </w:r>
+      <w:r>
+        <w:t>il dato centro urbano (Per applicabilità del metodo per si considera ovviamente può essere fermato anche più volte dalle forze dell’ordine, per essere sottoposto ad alcol test).</w:t>
+      </w:r>
+    </w:p>
+    <w:p>
+      <w:pPr>
+        <w:jc w:val="both"/>
+      </w:pPr>
+      <w:r>
+        <w:t>Come già osservato in precedenza, tale problematica, è al meglio descritta tramite una distribuzione di Poisson. Quindi al fine di applicare al meglio il teorema dei momenti, è possibile anche considerare le singole x</w:t>
+      </w:r>
+      <w:r>
+        <w:rPr>
+          <w:vertAlign w:val="subscript"/>
+        </w:rPr>
+        <w:t>i</w:t>
+      </w:r>
+      <w:r>
+        <w:rPr>
+          <w:vertAlign w:val="subscript"/>
+        </w:rPr>
+        <w:t xml:space="preserve"> </w:t>
+      </w:r>
+      <w:r>
+        <w:t>del campione casuale come i valori aleatori assunti da variabili di Poisson X</w:t>
+      </w:r>
+      <w:r>
+        <w:rPr>
+          <w:vertAlign w:val="subscript"/>
+        </w:rPr>
+        <w:t>1</w:t>
+      </w:r>
+      <w:r>
+        <w:t>,…, X</w:t>
+      </w:r>
+      <w:r>
+        <w:rPr>
+          <w:vertAlign w:val="subscript"/>
+        </w:rPr>
+        <w:t>50</w:t>
+      </w:r>
+      <w:r>
+        <w:rPr>
+          <w:vertAlign w:val="subscript"/>
+        </w:rPr>
+        <w:t xml:space="preserve"> </w:t>
+      </w:r>
+      <w:r>
+        <w:t>indipendenti e equivalentemente disturbate.</w:t>
+      </w:r>
+    </w:p>
+    <w:p>
+      <w:pPr>
+        <w:jc w:val="both"/>
+      </w:pPr>
+      <w:r>
+        <w:lastRenderedPageBreak/>
+        <w:t xml:space="preserve">In tal caso, il metodo dei momenti permetterà direttamente di stimare il parametro non noto </w:t>
+      </w:r>
+      <w:r>
+        <w:t>λ</w:t>
+      </w:r>
+      <w:r>
+        <w:t>, tramite il calcolo del momento campionario di primo ordine (media campionaria), al fine di ottenere una variabile aleatoria di Poisson X, che descrive al meglio l’intera popolazione per il fenomeno in analisi.</w:t>
+      </w:r>
+    </w:p>
+    <w:p>
+      <w:pPr>
+        <w:jc w:val="both"/>
+      </w:pPr>
+      <w:r>
+        <w:t xml:space="preserve">In particolare, per il calcolo del valore medio di </w:t>
+      </w:r>
+      <w:r>
+        <w:t>λ</w:t>
+      </w:r>
+      <w:r>
+        <w:t xml:space="preserve"> per una variabile di Poisson il metodo dei momenti dice che: </w:t>
+      </w:r>
+    </w:p>
+    <w:p>
+      <w:pPr>
+        <w:jc w:val="both"/>
+      </w:pPr>
+      <w:r>
+        <w:drawing>
+          <wp:inline distT="0" distB="0" distL="0" distR="0" wp14:anchorId="1AA34B3F" wp14:editId="058A75B9">
+            <wp:extent cx="1905266" cy="342948"/>
+            <wp:effectExtent l="0" t="0" r="0" b="0"/>
+            <wp:docPr id="19" name="Immagine 19"/>
+            <wp:cNvGraphicFramePr>
+              <a:graphicFrameLocks xmlns:a="http://schemas.openxmlformats.org/drawingml/2006/main" noChangeAspect="1"/>
+            </wp:cNvGraphicFramePr>
+            <a:graphic xmlns:a="http://schemas.openxmlformats.org/drawingml/2006/main">
+              <a:graphicData uri="http://schemas.openxmlformats.org/drawingml/2006/picture">
+                <pic:pic xmlns:pic="http://schemas.openxmlformats.org/drawingml/2006/picture">
+                  <pic:nvPicPr>
+                    <pic:cNvPr id="1" name=""/>
+                    <pic:cNvPicPr/>
+                  </pic:nvPicPr>
+                  <pic:blipFill>
+                    <a:blip r:embed="rId25"/>
+                    <a:stretch>
+                      <a:fillRect/>
+                    </a:stretch>
+                  </pic:blipFill>
+                  <pic:spPr>
+                    <a:xfrm>
+                      <a:off x="0" y="0"/>
+                      <a:ext cx="1905266" cy="342948"/>
+                    </a:xfrm>
+                    <a:prstGeom prst="rect">
+                      <a:avLst/>
+                    </a:prstGeom>
+                  </pic:spPr>
+                </pic:pic>
+              </a:graphicData>
+            </a:graphic>
+          </wp:inline>
+        </w:drawing>
+      </w:r>
+    </w:p>
+    <w:p>
+      <w:pPr>
+        <w:jc w:val="both"/>
+      </w:pPr>
+      <w:r>
+        <w:t>Il fattore non noto della variabile X per l’intera popolazione, è esprimibile come la media campionaria de campione casuale dei risultati ottenuti dalle singole prove di indagine riportate.</w:t>
+      </w:r>
+    </w:p>
+    <w:p>
+      <w:pPr>
+        <w:jc w:val="both"/>
+      </w:pPr>
+      <w:r>
+        <w:t xml:space="preserve">Applicando al campione soprariportato il metodo dei momenti, si ottiene un valore medio </w:t>
+      </w:r>
+      <w:r>
+        <w:t>λ</w:t>
+      </w:r>
+      <w:r>
+        <w:t xml:space="preserve"> di pari a: 5.32</w:t>
+      </w:r>
+    </w:p>
+    <w:p>
+      <w:pPr>
+        <w:jc w:val="both"/>
+      </w:pPr>
+      <w:r>
+        <w:drawing>
+          <wp:inline distT="0" distB="0" distL="0" distR="0" wp14:anchorId="07BCA33F" wp14:editId="25C21D4E">
+            <wp:extent cx="6120130" cy="507365"/>
+            <wp:effectExtent l="0" t="0" r="0" b="6985"/>
+            <wp:docPr id="20" name="Immagine 20"/>
+            <wp:cNvGraphicFramePr>
+              <a:graphicFrameLocks xmlns:a="http://schemas.openxmlformats.org/drawingml/2006/main" noChangeAspect="1"/>
+            </wp:cNvGraphicFramePr>
+            <a:graphic xmlns:a="http://schemas.openxmlformats.org/drawingml/2006/main">
+              <a:graphicData uri="http://schemas.openxmlformats.org/drawingml/2006/picture">
+                <pic:pic xmlns:pic="http://schemas.openxmlformats.org/drawingml/2006/picture">
+                  <pic:nvPicPr>
+                    <pic:cNvPr id="1" name=""/>
+                    <pic:cNvPicPr/>
+                  </pic:nvPicPr>
+                  <pic:blipFill>
+                    <a:blip r:embed="rId26"/>
+                    <a:stretch>
+                      <a:fillRect/>
+                    </a:stretch>
+                  </pic:blipFill>
+                  <pic:spPr>
+                    <a:xfrm>
+                      <a:off x="0" y="0"/>
+                      <a:ext cx="6120130" cy="507365"/>
+                    </a:xfrm>
+                    <a:prstGeom prst="rect">
+                      <a:avLst/>
+                    </a:prstGeom>
+                  </pic:spPr>
+                </pic:pic>
+              </a:graphicData>
+            </a:graphic>
+          </wp:inline>
+        </w:drawing>
+      </w:r>
+    </w:p>
+    <w:p>
+      <w:pPr>
+        <w:jc w:val="both"/>
+      </w:pPr>
+    </w:p>
+    <w:p>
+      <w:pPr>
+        <w:jc w:val="both"/>
+      </w:pPr>
+      <w:r>
+        <w:t>Trattandosi di un valore medio con due cifre decimali, tale parametro stimato, potrebbe essere già accettabile così, ma solitamente essendo che il metodo dei momenti è basato su un’uguaglianza molto semplice, tale risultato va validato o sostituito (compito che in statistica spetta ai decisori di parametri), con altre stime fatte con dei metodi di stima più complessi, come il metodo della massima verosimiglianza.</w:t>
+      </w:r>
+    </w:p>
+    <w:p>
+      <w:pPr>
+        <w:jc w:val="both"/>
+      </w:pPr>
+    </w:p>
+    <w:p>
+      <w:pPr>
+        <w:jc w:val="both"/>
+      </w:pPr>
+      <w:r>
+        <w:t xml:space="preserve">In ogni caso, è possibile </w:t>
+      </w:r>
+      <w:r>
+        <w:t>osservare</w:t>
+      </w:r>
+      <w:r>
+        <w:t xml:space="preserve"> graficamente la funzione di probabilità teorica di una variabile di Poisson con probabilità pari a 5.32,</w:t>
+      </w:r>
+      <w:r>
+        <w:t xml:space="preserve"> come descrive al meglio la popolazione in esame da cui sono stati estratti i dati campionari per la stima</w:t>
+      </w:r>
+      <w:r>
+        <w:t>:</w:t>
+      </w:r>
+    </w:p>
+    <w:p>
+      <w:pPr>
+        <w:jc w:val="center"/>
+      </w:pPr>
+      <w:r>
+        <w:rPr>
+          <w:noProof/>
+        </w:rPr>
+        <w:drawing>
+          <wp:inline distT="0" distB="0" distL="0" distR="0" wp14:anchorId="17F88AD4" wp14:editId="18F57146">
+            <wp:extent cx="4634895" cy="3695700"/>
+            <wp:effectExtent l="0" t="0" r="0" b="0"/>
+            <wp:docPr id="21" name="Immagine 21"/>
+            <wp:cNvGraphicFramePr>
+              <a:graphicFrameLocks xmlns:a="http://schemas.openxmlformats.org/drawingml/2006/main" noChangeAspect="1"/>
+            </wp:cNvGraphicFramePr>
+            <a:graphic xmlns:a="http://schemas.openxmlformats.org/drawingml/2006/main">
+              <a:graphicData uri="http://schemas.openxmlformats.org/drawingml/2006/picture">
+                <pic:pic xmlns:pic="http://schemas.openxmlformats.org/drawingml/2006/picture">
+                  <pic:nvPicPr>
+                    <pic:cNvPr id="0" name="Picture 1"/>
+                    <pic:cNvPicPr>
+                      <a:picLocks noChangeAspect="1" noChangeArrowheads="1"/>
+                    </pic:cNvPicPr>
+                  </pic:nvPicPr>
+                  <pic:blipFill>
+                    <a:blip r:embed="rId27">
+                      <a:extLst>
+                        <a:ext uri="{28A0092B-C50C-407E-A947-70E740481C1C}">
+                          <a14:useLocalDpi xmlns:a14="http://schemas.microsoft.com/office/drawing/2010/main" val="0"/>
+                        </a:ext>
+                      </a:extLst>
+                    </a:blip>
+                    <a:srcRect/>
+                    <a:stretch>
+                      <a:fillRect/>
+                    </a:stretch>
+                  </pic:blipFill>
+                  <pic:spPr bwMode="auto">
+                    <a:xfrm>
+                      <a:off x="0" y="0"/>
+                      <a:ext cx="4644012" cy="3702970"/>
+                    </a:xfrm>
+                    <a:prstGeom prst="rect">
+                      <a:avLst/>
+                    </a:prstGeom>
+                    <a:noFill/>
+                    <a:ln>
+                      <a:noFill/>
+                    </a:ln>
+                  </pic:spPr>
+                </pic:pic>
+              </a:graphicData>
+            </a:graphic>
+          </wp:inline>
+        </w:drawing>
+      </w:r>
+    </w:p>
+    <w:p>
+      <w:pPr>
+        <w:jc w:val="both"/>
+      </w:pPr>
+      <w:r>
+        <w:lastRenderedPageBreak/>
+        <w:t>Come è possibile osservare da questo diagramma a barre, è facile intuire come la probabilità di trovare positivi all’alcool test su un numero grande di controlli resti comunque molto bassa, ma comunque ha un massimo che indica che il numero medio di positivi all’alcol test è di 5 individui con una probabilità pari a:</w:t>
+      </w:r>
+    </w:p>
+    <w:p>
+      <w:pPr>
+        <w:jc w:val="both"/>
+      </w:pPr>
+      <w:r>
+        <w:drawing>
+          <wp:inline distT="0" distB="0" distL="0" distR="0" wp14:anchorId="2BD143E6" wp14:editId="162698A9">
+            <wp:extent cx="2591162" cy="285790"/>
+            <wp:effectExtent l="0" t="0" r="0" b="0"/>
+            <wp:docPr id="24" name="Immagine 24"/>
+            <wp:cNvGraphicFramePr>
+              <a:graphicFrameLocks xmlns:a="http://schemas.openxmlformats.org/drawingml/2006/main" noChangeAspect="1"/>
+            </wp:cNvGraphicFramePr>
+            <a:graphic xmlns:a="http://schemas.openxmlformats.org/drawingml/2006/main">
+              <a:graphicData uri="http://schemas.openxmlformats.org/drawingml/2006/picture">
+                <pic:pic xmlns:pic="http://schemas.openxmlformats.org/drawingml/2006/picture">
+                  <pic:nvPicPr>
+                    <pic:cNvPr id="1" name=""/>
+                    <pic:cNvPicPr/>
+                  </pic:nvPicPr>
+                  <pic:blipFill>
+                    <a:blip r:embed="rId28"/>
+                    <a:stretch>
+                      <a:fillRect/>
+                    </a:stretch>
+                  </pic:blipFill>
+                  <pic:spPr>
+                    <a:xfrm>
+                      <a:off x="0" y="0"/>
+                      <a:ext cx="2591162" cy="285790"/>
+                    </a:xfrm>
+                    <a:prstGeom prst="rect">
+                      <a:avLst/>
+                    </a:prstGeom>
+                  </pic:spPr>
+                </pic:pic>
+              </a:graphicData>
+            </a:graphic>
+          </wp:inline>
+        </w:drawing>
+      </w:r>
+    </w:p>
+    <w:p>
+      <w:pPr>
+        <w:jc w:val="both"/>
+      </w:pPr>
+      <w:r>
+        <w:rPr>
+          <w:noProof/>
+        </w:rPr>
+        <mc:AlternateContent>
+          <mc:Choice Requires="wps">
+            <w:drawing>
+              <wp:inline distT="0" distB="0" distL="0" distR="0" wp14:anchorId="69B01DB9" wp14:editId="36F68A27">
+                <wp:extent cx="304800" cy="304800"/>
+                <wp:effectExtent l="0" t="0" r="0" b="0"/>
+                <wp:docPr id="22" name="Rettangolo 22"/>
+                <wp:cNvGraphicFramePr>
+                  <a:graphicFrameLocks xmlns:a="http://schemas.openxmlformats.org/drawingml/2006/main" noChangeAspect="1"/>
+                </wp:cNvGraphicFramePr>
+                <a:graphic xmlns:a="http://schemas.openxmlformats.org/drawingml/2006/main">
+                  <a:graphicData uri="http://schemas.microsoft.com/office/word/2010/wordprocessingShape">
+                    <wps:wsp>
+                      <wps:cNvSpPr>
+                        <a:spLocks noChangeAspect="1" noChangeArrowheads="1"/>
+                      </wps:cNvSpPr>
+                      <wps:spPr bwMode="auto">
+                        <a:xfrm>
+                          <a:off x="0" y="0"/>
+                          <a:ext cx="304800" cy="304800"/>
+                        </a:xfrm>
+                        <a:prstGeom prst="rect">
+                          <a:avLst/>
+                        </a:prstGeom>
+                        <a:noFill/>
+                        <a:ln>
+                          <a:noFill/>
+                        </a:ln>
+                        <a:extLst>
+                          <a:ext uri="{909E8E84-426E-40DD-AFC4-6F175D3DCCD1}">
+                            <a14:hiddenFill xmlns:a14="http://schemas.microsoft.com/office/drawing/2010/main">
+                              <a:solidFill>
+                                <a:srgbClr val="FFFFFF"/>
+                              </a:solidFill>
+                            </a14:hiddenFill>
+                          </a:ext>
+                          <a:ext uri="{91240B29-F687-4F45-9708-019B960494DF}">
+                            <a14:hiddenLine xmlns:a14="http://schemas.microsoft.com/office/drawing/2010/main" w="9525">
+                              <a:solidFill>
+                                <a:srgbClr val="000000"/>
+                              </a:solidFill>
+                              <a:miter lim="800000"/>
+                              <a:headEnd/>
+                              <a:tailEnd/>
+                            </a14:hiddenLine>
+                          </a:ext>
+                        </a:extLst>
+                      </wps:spPr>
+                      <wps:bodyPr rot="0" vert="horz" wrap="square" lIns="91440" tIns="45720" rIns="91440" bIns="45720" anchor="t" anchorCtr="0" upright="1">
+                        <a:noAutofit/>
+                      </wps:bodyPr>
+                    </wps:wsp>
+                  </a:graphicData>
+                </a:graphic>
+              </wp:inline>
+            </w:drawing>
+          </mc:Choice>
+          <mc:Fallback>
+            <w:pict>
+              <v:rect w14:anchorId="78633E5A" id="Rettangolo 22" o:spid="_x0000_s1026" style="width:24pt;height:24pt;visibility:visible;mso-wrap-style:square;mso-left-percent:-10001;mso-top-percent:-10001;mso-position-horizontal:absolute;mso-position-horizontal-relative:char;mso-position-vertical:absolute;mso-position-vertical-relative:line;mso-left-percent:-10001;mso-top-percent:-10001;v-text-anchor:top" o:gfxdata="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" filled="f" stroked="f">
+                <o:lock v:ext="edit" aspectratio="t"/>
+                <w10:anchorlock/>
+              </v:rect>
+            </w:pict>
+          </mc:Fallback>
+        </mc:AlternateContent>
+      </w:r>
+      <w:r>
+        <w:t xml:space="preserve"> </w:t>
+      </w:r>
+      <w:r>
+        <w:rPr>
+          <w:noProof/>
+        </w:rPr>
+        <mc:AlternateContent>
+          <mc:Choice Requires="wps">
+            <w:drawing>
+              <wp:inline distT="0" distB="0" distL="0" distR="0" wp14:anchorId="2A280DDD" wp14:editId="0ABBC8DE">
+                <wp:extent cx="304800" cy="304800"/>
+                <wp:effectExtent l="0" t="0" r="0" b="0"/>
+                <wp:docPr id="23" name="Rettangolo 23"/>
+                <wp:cNvGraphicFramePr>
+                  <a:graphicFrameLocks xmlns:a="http://schemas.openxmlformats.org/drawingml/2006/main" noChangeAspect="1"/>
+                </wp:cNvGraphicFramePr>
+                <a:graphic xmlns:a="http://schemas.openxmlformats.org/drawingml/2006/main">
+                  <a:graphicData uri="http://schemas.microsoft.com/office/word/2010/wordprocessingShape">
+                    <wps:wsp>
+                      <wps:cNvSpPr>
+                        <a:spLocks noChangeAspect="1" noChangeArrowheads="1"/>
+                      </wps:cNvSpPr>
+                      <wps:spPr bwMode="auto">
+                        <a:xfrm>
+                          <a:off x="0" y="0"/>
+                          <a:ext cx="304800" cy="304800"/>
+                        </a:xfrm>
+                        <a:prstGeom prst="rect">
+                          <a:avLst/>
+                        </a:prstGeom>
+                        <a:noFill/>
+                        <a:ln>
+                          <a:noFill/>
+                        </a:ln>
+                        <a:extLst>
+                          <a:ext uri="{909E8E84-426E-40DD-AFC4-6F175D3DCCD1}">
+                            <a14:hiddenFill xmlns:a14="http://schemas.microsoft.com/office/drawing/2010/main">
+                              <a:solidFill>
+                                <a:srgbClr val="FFFFFF"/>
+                              </a:solidFill>
+                            </a14:hiddenFill>
+                          </a:ext>
+                          <a:ext uri="{91240B29-F687-4F45-9708-019B960494DF}">
+                            <a14:hiddenLine xmlns:a14="http://schemas.microsoft.com/office/drawing/2010/main" w="9525">
+                              <a:solidFill>
+                                <a:srgbClr val="000000"/>
+                              </a:solidFill>
+                              <a:miter lim="800000"/>
+                              <a:headEnd/>
+                              <a:tailEnd/>
+                            </a14:hiddenLine>
+                          </a:ext>
+                        </a:extLst>
+                      </wps:spPr>
+                      <wps:bodyPr rot="0" vert="horz" wrap="square" lIns="91440" tIns="45720" rIns="91440" bIns="45720" anchor="t" anchorCtr="0" upright="1">
+                        <a:noAutofit/>
+                      </wps:bodyPr>
+                    </wps:wsp>
+                  </a:graphicData>
+                </a:graphic>
+              </wp:inline>
+            </w:drawing>
+          </mc:Choice>
+          <mc:Fallback>
+            <w:pict>
+              <v:rect w14:anchorId="2D3199F8" id="Rettangolo 23" o:spid="_x0000_s1026" style="width:24pt;height:24pt;visibility:visible;mso-wrap-style:square;mso-left-percent:-10001;mso-top-percent:-10001;mso-position-horizontal:absolute;mso-position-horizontal-relative:char;mso-position-vertical:absolute;mso-position-vertical-relative:line;mso-left-percent:-10001;mso-top-percent:-10001;v-text-anchor:top" o:gfxdata="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" filled="f" stroked="f">
+                <o:lock v:ext="edit" aspectratio="t"/>
+                <w10:anchorlock/>
+              </v:rect>
+            </w:pict>
+          </mc:Fallback>
+        </mc:AlternateContent>
       </w:r>
     </w:p>
     <w:sectPr>
@@ -3749,6 +5193,119 @@
     </w:lvl>
   </w:abstractNum>
   <w:abstractNum w:abstractNumId="6" w15:restartNumberingAfterBreak="0">
+    <w:nsid w:val="65803775"/>
+    <w:multiLevelType w:val="hybridMultilevel"/>
+    <w:tmpl w:val="953E177A"/>
+    <w:lvl w:ilvl="0" w:tplc="04100001">
+      <w:start w:val="1"/>
+      <w:numFmt w:val="bullet"/>
+      <w:lvlText w:val=""/>
+      <w:lvlJc w:val="left"/>
+      <w:pPr>
+        <w:ind w:left="770" w:hanging="360"/>
+      </w:pPr>
+      <w:rPr>
+        <w:rFonts w:ascii="Symbol" w:hAnsi="Symbol" w:hint="default"/>
+      </w:rPr>
+    </w:lvl>
+    <w:lvl w:ilvl="1" w:tplc="04100003" w:tentative="1">
+      <w:start w:val="1"/>
+      <w:numFmt w:val="bullet"/>
+      <w:lvlText w:val="o"/>
+      <w:lvlJc w:val="left"/>
+      <w:pPr>
+        <w:ind w:left="1490" w:hanging="360"/>
+      </w:pPr>
+      <w:rPr>
+        <w:rFonts w:ascii="Courier New" w:hAnsi="Courier New" w:cs="Courier New" w:hint="default"/>
+      </w:rPr>
+    </w:lvl>
+    <w:lvl w:ilvl="2" w:tplc="04100005" w:tentative="1">
+      <w:start w:val="1"/>
+      <w:numFmt w:val="bullet"/>
+      <w:lvlText w:val=""/>
+      <w:lvlJc w:val="left"/>
+      <w:pPr>
+        <w:ind w:left="2210" w:hanging="360"/>
+      </w:pPr>
+      <w:rPr>
+        <w:rFonts w:ascii="Wingdings" w:hAnsi="Wingdings" w:hint="default"/>
+      </w:rPr>
+    </w:lvl>
+    <w:lvl w:ilvl="3" w:tplc="04100001" w:tentative="1">
+      <w:start w:val="1"/>
+      <w:numFmt w:val="bullet"/>
+      <w:lvlText w:val=""/>
+      <w:lvlJc w:val="left"/>
+      <w:pPr>
+        <w:ind w:left="2930" w:hanging="360"/>
+      </w:pPr>
+      <w:rPr>
+        <w:rFonts w:ascii="Symbol" w:hAnsi="Symbol" w:hint="default"/>
+      </w:rPr>
+    </w:lvl>
+    <w:lvl w:ilvl="4" w:tplc="04100003" w:tentative="1">
+      <w:start w:val="1"/>
+      <w:numFmt w:val="bullet"/>
+      <w:lvlText w:val="o"/>
+      <w:lvlJc w:val="left"/>
+      <w:pPr>
+        <w:ind w:left="3650" w:hanging="360"/>
+      </w:pPr>
+      <w:rPr>
+        <w:rFonts w:ascii="Courier New" w:hAnsi="Courier New" w:cs="Courier New" w:hint="default"/>
+      </w:rPr>
+    </w:lvl>
+    <w:lvl w:ilvl="5" w:tplc="04100005" w:tentative="1">
+      <w:start w:val="1"/>
+      <w:numFmt w:val="bullet"/>
+      <w:lvlText w:val=""/>
+      <w:lvlJc w:val="left"/>
+      <w:pPr>
+        <w:ind w:left="4370" w:hanging="360"/>
+      </w:pPr>
+      <w:rPr>
+        <w:rFonts w:ascii="Wingdings" w:hAnsi="Wingdings" w:hint="default"/>
+      </w:rPr>
+    </w:lvl>
+    <w:lvl w:ilvl="6" w:tplc="04100001" w:tentative="1">
+      <w:start w:val="1"/>
+      <w:numFmt w:val="bullet"/>
+      <w:lvlText w:val=""/>
+      <w:lvlJc w:val="left"/>
+      <w:pPr>
+        <w:ind w:left="5090" w:hanging="360"/>
+      </w:pPr>
+      <w:rPr>
+        <w:rFonts w:ascii="Symbol" w:hAnsi="Symbol" w:hint="default"/>
+      </w:rPr>
+    </w:lvl>
+    <w:lvl w:ilvl="7" w:tplc="04100003" w:tentative="1">
+      <w:start w:val="1"/>
+      <w:numFmt w:val="bullet"/>
+      <w:lvlText w:val="o"/>
+      <w:lvlJc w:val="left"/>
+      <w:pPr>
+        <w:ind w:left="5810" w:hanging="360"/>
+      </w:pPr>
+      <w:rPr>
+        <w:rFonts w:ascii="Courier New" w:hAnsi="Courier New" w:cs="Courier New" w:hint="default"/>
+      </w:rPr>
+    </w:lvl>
+    <w:lvl w:ilvl="8" w:tplc="04100005" w:tentative="1">
+      <w:start w:val="1"/>
+      <w:numFmt w:val="bullet"/>
+      <w:lvlText w:val=""/>
+      <w:lvlJc w:val="left"/>
+      <w:pPr>
+        <w:ind w:left="6530" w:hanging="360"/>
+      </w:pPr>
+      <w:rPr>
+        <w:rFonts w:ascii="Wingdings" w:hAnsi="Wingdings" w:hint="default"/>
+      </w:rPr>
+    </w:lvl>
+  </w:abstractNum>
+  <w:abstractNum w:abstractNumId="7" w15:restartNumberingAfterBreak="0">
     <w:nsid w:val="65EB2876"/>
     <w:multiLevelType w:val="hybridMultilevel"/>
     <w:tmpl w:val="C98ECEDA"/>
@@ -3861,7 +5418,7 @@
       </w:rPr>
     </w:lvl>
   </w:abstractNum>
-  <w:abstractNum w:abstractNumId="7" w15:restartNumberingAfterBreak="0">
+  <w:abstractNum w:abstractNumId="8" w15:restartNumberingAfterBreak="0">
     <w:nsid w:val="66FC1CA9"/>
     <w:multiLevelType w:val="hybridMultilevel"/>
     <w:tmpl w:val="4718F47C"/>
@@ -3974,7 +5531,7 @@
       </w:rPr>
     </w:lvl>
   </w:abstractNum>
-  <w:abstractNum w:abstractNumId="8" w15:restartNumberingAfterBreak="0">
+  <w:abstractNum w:abstractNumId="9" w15:restartNumberingAfterBreak="0">
     <w:nsid w:val="6A836A8A"/>
     <w:multiLevelType w:val="hybridMultilevel"/>
     <w:tmpl w:val="E5D4AFAC"/>
@@ -4060,7 +5617,120 @@
       </w:pPr>
     </w:lvl>
   </w:abstractNum>
-  <w:abstractNum w:abstractNumId="9" w15:restartNumberingAfterBreak="0">
+  <w:abstractNum w:abstractNumId="10" w15:restartNumberingAfterBreak="0">
+    <w:nsid w:val="6B4A36C5"/>
+    <w:multiLevelType w:val="hybridMultilevel"/>
+    <w:tmpl w:val="DFC893FA"/>
+    <w:lvl w:ilvl="0" w:tplc="04100001">
+      <w:start w:val="1"/>
+      <w:numFmt w:val="bullet"/>
+      <w:lvlText w:val=""/>
+      <w:lvlJc w:val="left"/>
+      <w:pPr>
+        <w:ind w:left="720" w:hanging="360"/>
+      </w:pPr>
+      <w:rPr>
+        <w:rFonts w:ascii="Symbol" w:hAnsi="Symbol" w:hint="default"/>
+      </w:rPr>
+    </w:lvl>
+    <w:lvl w:ilvl="1" w:tplc="04100003" w:tentative="1">
+      <w:start w:val="1"/>
+      <w:numFmt w:val="bullet"/>
+      <w:lvlText w:val="o"/>
+      <w:lvlJc w:val="left"/>
+      <w:pPr>
+        <w:ind w:left="1440" w:hanging="360"/>
+      </w:pPr>
+      <w:rPr>
+        <w:rFonts w:ascii="Courier New" w:hAnsi="Courier New" w:cs="Courier New" w:hint="default"/>
+      </w:rPr>
+    </w:lvl>
+    <w:lvl w:ilvl="2" w:tplc="04100005" w:tentative="1">
+      <w:start w:val="1"/>
+      <w:numFmt w:val="bullet"/>
+      <w:lvlText w:val=""/>
+      <w:lvlJc w:val="left"/>
+      <w:pPr>
+        <w:ind w:left="2160" w:hanging="360"/>
+      </w:pPr>
+      <w:rPr>
+        <w:rFonts w:ascii="Wingdings" w:hAnsi="Wingdings" w:hint="default"/>
+      </w:rPr>
+    </w:lvl>
+    <w:lvl w:ilvl="3" w:tplc="04100001" w:tentative="1">
+      <w:start w:val="1"/>
+      <w:numFmt w:val="bullet"/>
+      <w:lvlText w:val=""/>
+      <w:lvlJc w:val="left"/>
+      <w:pPr>
+        <w:ind w:left="2880" w:hanging="360"/>
+      </w:pPr>
+      <w:rPr>
+        <w:rFonts w:ascii="Symbol" w:hAnsi="Symbol" w:hint="default"/>
+      </w:rPr>
+    </w:lvl>
+    <w:lvl w:ilvl="4" w:tplc="04100003" w:tentative="1">
+      <w:start w:val="1"/>
+      <w:numFmt w:val="bullet"/>
+      <w:lvlText w:val="o"/>
+      <w:lvlJc w:val="left"/>
+      <w:pPr>
+        <w:ind w:left="3600" w:hanging="360"/>
+      </w:pPr>
+      <w:rPr>
+        <w:rFonts w:ascii="Courier New" w:hAnsi="Courier New" w:cs="Courier New" w:hint="default"/>
+      </w:rPr>
+    </w:lvl>
+    <w:lvl w:ilvl="5" w:tplc="04100005" w:tentative="1">
+      <w:start w:val="1"/>
+      <w:numFmt w:val="bullet"/>
+      <w:lvlText w:val=""/>
+      <w:lvlJc w:val="left"/>
+      <w:pPr>
+        <w:ind w:left="4320" w:hanging="360"/>
+      </w:pPr>
+      <w:rPr>
+        <w:rFonts w:ascii="Wingdings" w:hAnsi="Wingdings" w:hint="default"/>
+      </w:rPr>
+    </w:lvl>
+    <w:lvl w:ilvl="6" w:tplc="04100001" w:tentative="1">
+      <w:start w:val="1"/>
+      <w:numFmt w:val="bullet"/>
+      <w:lvlText w:val=""/>
+      <w:lvlJc w:val="left"/>
+      <w:pPr>
+        <w:ind w:left="5040" w:hanging="360"/>
+      </w:pPr>
+      <w:rPr>
+        <w:rFonts w:ascii="Symbol" w:hAnsi="Symbol" w:hint="default"/>
+      </w:rPr>
+    </w:lvl>
+    <w:lvl w:ilvl="7" w:tplc="04100003" w:tentative="1">
+      <w:start w:val="1"/>
+      <w:numFmt w:val="bullet"/>
+      <w:lvlText w:val="o"/>
+      <w:lvlJc w:val="left"/>
+      <w:pPr>
+        <w:ind w:left="5760" w:hanging="360"/>
+      </w:pPr>
+      <w:rPr>
+        <w:rFonts w:ascii="Courier New" w:hAnsi="Courier New" w:cs="Courier New" w:hint="default"/>
+      </w:rPr>
+    </w:lvl>
+    <w:lvl w:ilvl="8" w:tplc="04100005" w:tentative="1">
+      <w:start w:val="1"/>
+      <w:numFmt w:val="bullet"/>
+      <w:lvlText w:val=""/>
+      <w:lvlJc w:val="left"/>
+      <w:pPr>
+        <w:ind w:left="6480" w:hanging="360"/>
+      </w:pPr>
+      <w:rPr>
+        <w:rFonts w:ascii="Wingdings" w:hAnsi="Wingdings" w:hint="default"/>
+      </w:rPr>
+    </w:lvl>
+  </w:abstractNum>
+  <w:abstractNum w:abstractNumId="11" w15:restartNumberingAfterBreak="0">
     <w:nsid w:val="70E84777"/>
     <w:multiLevelType w:val="hybridMultilevel"/>
     <w:tmpl w:val="E7B49858"/>
@@ -4173,7 +5843,120 @@
       </w:rPr>
     </w:lvl>
   </w:abstractNum>
-  <w:abstractNum w:abstractNumId="10" w15:restartNumberingAfterBreak="0">
+  <w:abstractNum w:abstractNumId="12" w15:restartNumberingAfterBreak="0">
+    <w:nsid w:val="73137D04"/>
+    <w:multiLevelType w:val="hybridMultilevel"/>
+    <w:tmpl w:val="93C432B2"/>
+    <w:lvl w:ilvl="0" w:tplc="04100001">
+      <w:start w:val="1"/>
+      <w:numFmt w:val="bullet"/>
+      <w:lvlText w:val=""/>
+      <w:lvlJc w:val="left"/>
+      <w:pPr>
+        <w:ind w:left="760" w:hanging="360"/>
+      </w:pPr>
+      <w:rPr>
+        <w:rFonts w:ascii="Symbol" w:hAnsi="Symbol" w:hint="default"/>
+      </w:rPr>
+    </w:lvl>
+    <w:lvl w:ilvl="1" w:tplc="04100003" w:tentative="1">
+      <w:start w:val="1"/>
+      <w:numFmt w:val="bullet"/>
+      <w:lvlText w:val="o"/>
+      <w:lvlJc w:val="left"/>
+      <w:pPr>
+        <w:ind w:left="1480" w:hanging="360"/>
+      </w:pPr>
+      <w:rPr>
+        <w:rFonts w:ascii="Courier New" w:hAnsi="Courier New" w:cs="Courier New" w:hint="default"/>
+      </w:rPr>
+    </w:lvl>
+    <w:lvl w:ilvl="2" w:tplc="04100005" w:tentative="1">
+      <w:start w:val="1"/>
+      <w:numFmt w:val="bullet"/>
+      <w:lvlText w:val=""/>
+      <w:lvlJc w:val="left"/>
+      <w:pPr>
+        <w:ind w:left="2200" w:hanging="360"/>
+      </w:pPr>
+      <w:rPr>
+        <w:rFonts w:ascii="Wingdings" w:hAnsi="Wingdings" w:hint="default"/>
+      </w:rPr>
+    </w:lvl>
+    <w:lvl w:ilvl="3" w:tplc="04100001" w:tentative="1">
+      <w:start w:val="1"/>
+      <w:numFmt w:val="bullet"/>
+      <w:lvlText w:val=""/>
+      <w:lvlJc w:val="left"/>
+      <w:pPr>
+        <w:ind w:left="2920" w:hanging="360"/>
+      </w:pPr>
+      <w:rPr>
+        <w:rFonts w:ascii="Symbol" w:hAnsi="Symbol" w:hint="default"/>
+      </w:rPr>
+    </w:lvl>
+    <w:lvl w:ilvl="4" w:tplc="04100003" w:tentative="1">
+      <w:start w:val="1"/>
+      <w:numFmt w:val="bullet"/>
+      <w:lvlText w:val="o"/>
+      <w:lvlJc w:val="left"/>
+      <w:pPr>
+        <w:ind w:left="3640" w:hanging="360"/>
+      </w:pPr>
+      <w:rPr>
+        <w:rFonts w:ascii="Courier New" w:hAnsi="Courier New" w:cs="Courier New" w:hint="default"/>
+      </w:rPr>
+    </w:lvl>
+    <w:lvl w:ilvl="5" w:tplc="04100005" w:tentative="1">
+      <w:start w:val="1"/>
+      <w:numFmt w:val="bullet"/>
+      <w:lvlText w:val=""/>
+      <w:lvlJc w:val="left"/>
+      <w:pPr>
+        <w:ind w:left="4360" w:hanging="360"/>
+      </w:pPr>
+      <w:rPr>
+        <w:rFonts w:ascii="Wingdings" w:hAnsi="Wingdings" w:hint="default"/>
+      </w:rPr>
+    </w:lvl>
+    <w:lvl w:ilvl="6" w:tplc="04100001" w:tentative="1">
+      <w:start w:val="1"/>
+      <w:numFmt w:val="bullet"/>
+      <w:lvlText w:val=""/>
+      <w:lvlJc w:val="left"/>
+      <w:pPr>
+        <w:ind w:left="5080" w:hanging="360"/>
+      </w:pPr>
+      <w:rPr>
+        <w:rFonts w:ascii="Symbol" w:hAnsi="Symbol" w:hint="default"/>
+      </w:rPr>
+    </w:lvl>
+    <w:lvl w:ilvl="7" w:tplc="04100003" w:tentative="1">
+      <w:start w:val="1"/>
+      <w:numFmt w:val="bullet"/>
+      <w:lvlText w:val="o"/>
+      <w:lvlJc w:val="left"/>
+      <w:pPr>
+        <w:ind w:left="5800" w:hanging="360"/>
+      </w:pPr>
+      <w:rPr>
+        <w:rFonts w:ascii="Courier New" w:hAnsi="Courier New" w:cs="Courier New" w:hint="default"/>
+      </w:rPr>
+    </w:lvl>
+    <w:lvl w:ilvl="8" w:tplc="04100005" w:tentative="1">
+      <w:start w:val="1"/>
+      <w:numFmt w:val="bullet"/>
+      <w:lvlText w:val=""/>
+      <w:lvlJc w:val="left"/>
+      <w:pPr>
+        <w:ind w:left="6520" w:hanging="360"/>
+      </w:pPr>
+      <w:rPr>
+        <w:rFonts w:ascii="Wingdings" w:hAnsi="Wingdings" w:hint="default"/>
+      </w:rPr>
+    </w:lvl>
+  </w:abstractNum>
+  <w:abstractNum w:abstractNumId="13" w15:restartNumberingAfterBreak="0">
     <w:nsid w:val="7AA27C1B"/>
     <w:multiLevelType w:val="hybridMultilevel"/>
     <w:tmpl w:val="CEB2F85A"/>
@@ -4286,7 +6069,7 @@
       </w:rPr>
     </w:lvl>
   </w:abstractNum>
-  <w:abstractNum w:abstractNumId="11" w15:restartNumberingAfterBreak="0">
+  <w:abstractNum w:abstractNumId="14" w15:restartNumberingAfterBreak="0">
     <w:nsid w:val="7E751ED7"/>
     <w:multiLevelType w:val="hybridMultilevel"/>
     <w:tmpl w:val="972AA7B0"/>
@@ -4412,28 +6195,37 @@
     <w:abstractNumId w:val="4"/>
   </w:num>
   <w:num w:numId="5">
-    <w:abstractNumId w:val="7"/>
+    <w:abstractNumId w:val="8"/>
   </w:num>
   <w:num w:numId="6">
     <w:abstractNumId w:val="0"/>
   </w:num>
   <w:num w:numId="7">
-    <w:abstractNumId w:val="6"/>
+    <w:abstractNumId w:val="7"/>
   </w:num>
   <w:num w:numId="8">
-    <w:abstractNumId w:val="8"/>
+    <w:abstractNumId w:val="9"/>
   </w:num>
   <w:num w:numId="9">
-    <w:abstractNumId w:val="11"/>
+    <w:abstractNumId w:val="14"/>
   </w:num>
   <w:num w:numId="10">
-    <w:abstractNumId w:val="9"/>
+    <w:abstractNumId w:val="11"/>
   </w:num>
   <w:num w:numId="11">
     <w:abstractNumId w:val="1"/>
   </w:num>
   <w:num w:numId="12">
+    <w:abstractNumId w:val="13"/>
+  </w:num>
+  <w:num w:numId="13">
+    <w:abstractNumId w:val="12"/>
+  </w:num>
+  <w:num w:numId="14">
     <w:abstractNumId w:val="10"/>
+  </w:num>
+  <w:num w:numId="15">
+    <w:abstractNumId w:val="6"/>
   </w:num>
 </w:numbering>
 </file>
@@ -5665,6 +7457,81 @@
       <w:szCs w:val="20"/>
     </w:rPr>
   </w:style>
+  <w:style w:type="character" w:customStyle="1" w:styleId="fontstyle51">
+    <w:name w:val="fontstyle51"/>
+    <w:basedOn w:val="Carpredefinitoparagrafo"/>
+    <w:rsid w:val="00FB10D7"/>
+    <w:rPr>
+      <w:rFonts w:ascii="CMR7" w:hAnsi="CMR7" w:hint="default"/>
+      <w:b w:val="0"/>
+      <w:bCs w:val="0"/>
+      <w:i w:val="0"/>
+      <w:iCs w:val="0"/>
+      <w:color w:val="000000"/>
+      <w:sz w:val="14"/>
+      <w:szCs w:val="14"/>
+    </w:rPr>
+  </w:style>
+  <w:style w:type="character" w:customStyle="1" w:styleId="fontstyle61">
+    <w:name w:val="fontstyle61"/>
+    <w:basedOn w:val="Carpredefinitoparagrafo"/>
+    <w:rsid w:val="00FB10D7"/>
+    <w:rPr>
+      <w:rFonts w:ascii="CMR5" w:hAnsi="CMR5" w:hint="default"/>
+      <w:b w:val="0"/>
+      <w:bCs w:val="0"/>
+      <w:i w:val="0"/>
+      <w:iCs w:val="0"/>
+      <w:color w:val="000000"/>
+      <w:sz w:val="10"/>
+      <w:szCs w:val="10"/>
+    </w:rPr>
+  </w:style>
+  <w:style w:type="character" w:customStyle="1" w:styleId="fontstyle71">
+    <w:name w:val="fontstyle71"/>
+    <w:basedOn w:val="Carpredefinitoparagrafo"/>
+    <w:rsid w:val="00FB10D7"/>
+    <w:rPr>
+      <w:rFonts w:ascii="CMMI5" w:hAnsi="CMMI5" w:hint="default"/>
+      <w:b w:val="0"/>
+      <w:bCs w:val="0"/>
+      <w:i w:val="0"/>
+      <w:iCs w:val="0"/>
+      <w:color w:val="000000"/>
+      <w:sz w:val="10"/>
+      <w:szCs w:val="10"/>
+    </w:rPr>
+  </w:style>
+  <w:style w:type="character" w:customStyle="1" w:styleId="fontstyle81">
+    <w:name w:val="fontstyle81"/>
+    <w:basedOn w:val="Carpredefinitoparagrafo"/>
+    <w:rsid w:val="00FB10D7"/>
+    <w:rPr>
+      <w:rFonts w:ascii="CMSY10" w:hAnsi="CMSY10" w:hint="default"/>
+      <w:b w:val="0"/>
+      <w:bCs w:val="0"/>
+      <w:i w:val="0"/>
+      <w:iCs w:val="0"/>
+      <w:color w:val="000000"/>
+      <w:sz w:val="20"/>
+      <w:szCs w:val="20"/>
+    </w:rPr>
+  </w:style>
+  <w:style w:type="character" w:customStyle="1" w:styleId="fontstyle91">
+    <w:name w:val="fontstyle91"/>
+    <w:basedOn w:val="Carpredefinitoparagrafo"/>
+    <w:rsid w:val="00FB10D7"/>
+    <w:rPr>
+      <w:rFonts w:ascii="CMEX10" w:hAnsi="CMEX10" w:hint="default"/>
+      <w:b w:val="0"/>
+      <w:bCs w:val="0"/>
+      <w:i w:val="0"/>
+      <w:iCs w:val="0"/>
+      <w:color w:val="000000"/>
+      <w:sz w:val="20"/>
+      <w:szCs w:val="20"/>
+    </w:rPr>
+  </w:style>
 </w:styles>
 </file>
 

</xml_diff>

<commit_message>
Update SAD-CarmineFerrara0522500990 PARTE II.docx
Add Proprietà di correttezza e di varianza uniformemente minima
</commit_message>
<xml_diff>
--- a/Progetto Parte II/SAD-CarmineFerrara0522500990 PARTE II.docx
+++ b/Progetto Parte II/SAD-CarmineFerrara0522500990 PARTE II.docx
@@ -1302,21 +1302,7 @@
                 <w:rStyle w:val="Collegamentoipertestuale"/>
                 <w:noProof/>
               </w:rPr>
-              <w:t>Passo 2 – Stima del parametro non noto λ con il meto</w:t>
-            </w:r>
-            <w:r>
-              <w:rPr>
-                <w:rStyle w:val="Collegamentoipertestuale"/>
-                <w:noProof/>
-              </w:rPr>
-              <w:t>d</w:t>
-            </w:r>
-            <w:r>
-              <w:rPr>
-                <w:rStyle w:val="Collegamentoipertestuale"/>
-                <w:noProof/>
-              </w:rPr>
-              <w:t>o della massima verosimiglianza</w:t>
+              <w:t>Passo 2 – Stima del parametro non noto λ con il metodo della massima verosimiglianza</w:t>
             </w:r>
             <w:r>
               <w:rPr>
@@ -1584,7 +1570,15 @@
         <w:jc w:val="both"/>
       </w:pPr>
       <w:r>
-        <w:t>Questa problematica, per ogni elemento del campione, risulta essere caratterizzata da un controllo indipendente rispetto agli altri individui, in altri termini, ogni conducente d’auto che viene sottoposto all’alcol test, può risultare in regola o meno rispetto alle norme vigenti, indipendentemente dall’esito di altri conducenti d’auto. In statistica queste tipologie di fenomeni che possono avere soltanto due possibili esiti prendono il nome di prove di Bernulli, ed in particolare quando si considera più di una prova verrebbe da pensare che la variabile più adatta a questa tipologia di fenomeni, sia la variabile discreta Binomiale.</w:t>
+        <w:t xml:space="preserve">Questa problematica, per ogni elemento del campione, risulta essere caratterizzata da un controllo indipendente rispetto agli altri individui, in altri termini, ogni conducente d’auto che viene sottoposto all’alcol test, può risultare in regola o meno rispetto alle norme vigenti, indipendentemente dall’esito di altri conducenti d’auto. In statistica queste tipologie di fenomeni che possono avere soltanto due possibili esiti prendono il nome di prove di </w:t>
+      </w:r>
+      <w:proofErr w:type="spellStart"/>
+      <w:r>
+        <w:t>Bernulli</w:t>
+      </w:r>
+      <w:proofErr w:type="spellEnd"/>
+      <w:r>
+        <w:t>, ed in particolare quando si considera più di una prova verrebbe da pensare che la variabile più adatta a questa tipologia di fenomeni, sia la variabile discreta Binomiale.</w:t>
       </w:r>
     </w:p>
     <w:p>
@@ -2359,8 +2353,13 @@
       <w:r>
         <w:t xml:space="preserve">i livelli di guardia, è possibile utilizzare il sistema informatico R, applicando la funzione di probabilità per una variabile aleatoria di Poisson, </w:t>
       </w:r>
-      <w:r>
-        <w:t>dpois (x, lambda)</w:t>
+      <w:proofErr w:type="spellStart"/>
+      <w:r>
+        <w:t>dpois</w:t>
+      </w:r>
+      <w:proofErr w:type="spellEnd"/>
+      <w:r>
+        <w:t xml:space="preserve"> (x, lambda)</w:t>
       </w:r>
       <w:r>
         <w:t>, per la quale sarà necessario indicare:</w:t>
@@ -2402,7 +2401,15 @@
         <w:jc w:val="both"/>
       </w:pPr>
       <w:r>
-        <w:t>Un determinato coefficiente medio Lambda, tale parametro non è noto a prescindere, e successivamente andrà calcolato tramite le tecniche di stima, per questa prima simulazione, tale parametro verrà posto ad un valore medio indicativo di 5 positivi all’alcol test per ogni prova di Poisson effettuata;</w:t>
+        <w:t xml:space="preserve">Un determinato coefficiente medio Lambda, tale parametro non è noto a prescindere, e successivamente andrà calcolato tramite le tecniche di stima, per questa prima simulazione, tale parametro verrà posto ad un valore medio indicativo di </w:t>
+      </w:r>
+      <w:proofErr w:type="gramStart"/>
+      <w:r>
+        <w:t>5</w:t>
+      </w:r>
+      <w:proofErr w:type="gramEnd"/>
+      <w:r>
+        <w:t xml:space="preserve"> positivi all’alcol test per ogni prova di Poisson effettuata;</w:t>
       </w:r>
     </w:p>
     <w:p>
@@ -2670,7 +2677,15 @@
       </w:pPr>
       <w:r>
         <w:lastRenderedPageBreak/>
-        <w:t>Graficamente sì osserva ancora meglio come la variabile aleatoria di Poisson, distribuisce le probabilità di trovare xi positivi all’alcol test (con Xi, compreso tra 0 e 10), con dei picchi di massimo tra 4 e 5 individui positivi.</w:t>
+        <w:t xml:space="preserve">Graficamente sì osserva ancora meglio come la variabile aleatoria di Poisson, distribuisce le probabilità di trovare xi positivi all’alcol test (con </w:t>
+      </w:r>
+      <w:proofErr w:type="spellStart"/>
+      <w:r>
+        <w:t>Xi</w:t>
+      </w:r>
+      <w:proofErr w:type="spellEnd"/>
+      <w:r>
+        <w:t>, compreso tra 0 e 10), con dei picchi di massimo tra 4 e 5 individui positivi.</w:t>
       </w:r>
     </w:p>
     <w:p>
@@ -2816,7 +2831,15 @@
         <w:t xml:space="preserve">In particolare, considerando anche i quantili per la distribuzione di probabilità, è facile osservare anche come il 50% dei dati sia posto proprio al valore medio lambda = 5 fissato a priori. Ciò da appunto l’idea </w:t>
       </w:r>
       <w:r>
-        <w:t xml:space="preserve">di come lambda sia il valore più probabile per rappresentare il numero di trasgressori all’alcol test. Ed in particolare, quando si raggiungerà una buona stima di questo parametro si potrà definire al meglio con che probabilità Xi automobilisti, risultino positivi al test alcolemico, sapendo appunto che il numero di individui medio </w:t>
+        <w:t xml:space="preserve">di come lambda sia il valore più probabile per rappresentare il numero di trasgressori all’alcol test. Ed in particolare, quando si raggiungerà una buona stima di questo parametro si potrà definire al meglio con che probabilità </w:t>
+      </w:r>
+      <w:proofErr w:type="spellStart"/>
+      <w:r>
+        <w:t>Xi</w:t>
+      </w:r>
+      <w:proofErr w:type="spellEnd"/>
+      <w:r>
+        <w:t xml:space="preserve"> automobilisti, risultino positivi al test alcolemico, sapendo appunto che il numero di individui medio </w:t>
       </w:r>
       <w:r>
         <w:lastRenderedPageBreak/>
@@ -2885,7 +2908,15 @@
         <w:jc w:val="both"/>
       </w:pPr>
       <w:r>
-        <w:t>Se ad esempio si considera un numero di prove di Poisson pari a 50, ed un fattore medio sempre posto a 5, la funzione RPois, restituisce un vettore del tipo;</w:t>
+        <w:t xml:space="preserve">Se ad esempio si considera un numero di prove di Poisson pari a 50, ed un fattore medio sempre posto a 5, la funzione </w:t>
+      </w:r>
+      <w:proofErr w:type="spellStart"/>
+      <w:r>
+        <w:t>RPois</w:t>
+      </w:r>
+      <w:proofErr w:type="spellEnd"/>
+      <w:r>
+        <w:t>, restituisce un vettore del tipo;</w:t>
       </w:r>
     </w:p>
     <w:p>
@@ -3040,7 +3071,15 @@
       </w:pPr>
       <w:r>
         <w:lastRenderedPageBreak/>
-        <w:t>Confrontando la funzione di probabilità teorica con i grafici inerenti alle frequenze relative ai valori di xi, si osserva molto facilmente come con 500, 5000 e 50000 prove simulate con un ipotetico campione di individui ben definito, si nota come la distribuzione di frequenze, sia sempre più simile alla funzione teorica con l’aumentare delle prove. Questo è senz’altro un risultato molto positivo, ai fini dello studio condotto, perché permette già di affermare che una volta che il fattore medio lambda non noto, sarà correttamente stimato in relazione al problema, si potrà avere un’attendibile report grafico di probabilità per Xi individui, e soprattutto si potrà determinare con chiarezza, con che probabilità il numero di positivi all’alcol test per un dato campione sia pari al valore medio lambda.</w:t>
+        <w:t xml:space="preserve">Confrontando la funzione di probabilità teorica con i grafici inerenti alle frequenze relative ai valori di xi, si osserva molto facilmente come con 500, 5000 e 50000 prove simulate con un ipotetico campione di individui ben definito, si nota come la distribuzione di frequenze, sia sempre più simile alla funzione teorica con l’aumentare delle prove. Questo è senz’altro un risultato molto positivo, ai fini dello studio condotto, perché permette già di affermare che una volta che il fattore medio lambda non noto, sarà correttamente stimato in relazione al problema, si potrà avere un’attendibile report grafico di probabilità per </w:t>
+      </w:r>
+      <w:proofErr w:type="spellStart"/>
+      <w:r>
+        <w:t>Xi</w:t>
+      </w:r>
+      <w:proofErr w:type="spellEnd"/>
+      <w:r>
+        <w:t xml:space="preserve"> individui, e soprattutto si potrà determinare con chiarezza, con che probabilità il numero di positivi all’alcol test per un dato campione sia pari al valore medio lambda.</w:t>
       </w:r>
     </w:p>
     <w:p>
@@ -3238,7 +3277,23 @@
         <w:jc w:val="both"/>
       </w:pPr>
       <w:r>
-        <w:t>Un determinato vettore Il vettore aleatorio X1, X2, . . . , Xn `e detto campione casuale di ampiezza n se le variabili aleatorie del vettore sono:</w:t>
+        <w:t xml:space="preserve">Un determinato vettore Il vettore aleatorio X1, X2, </w:t>
+      </w:r>
+      <w:proofErr w:type="gramStart"/>
+      <w:r>
+        <w:t>. . . ,</w:t>
+      </w:r>
+      <w:proofErr w:type="gramEnd"/>
+      <w:r>
+        <w:t xml:space="preserve"> </w:t>
+      </w:r>
+      <w:proofErr w:type="spellStart"/>
+      <w:r>
+        <w:t>Xn</w:t>
+      </w:r>
+      <w:proofErr w:type="spellEnd"/>
+      <w:r>
+        <w:t xml:space="preserve"> `e detto campione casuale di ampiezza n se le variabili aleatorie del vettore sono:</w:t>
       </w:r>
     </w:p>
     <w:p>
@@ -3372,8 +3427,21 @@
       <w:r>
         <w:t xml:space="preserve">Statistiche - </w:t>
       </w:r>
-      <w:r>
-        <w:t>t(X1, X2, . . . , Xn)</w:t>
+      <w:proofErr w:type="gramStart"/>
+      <w:r>
+        <w:t>t(</w:t>
+      </w:r>
+      <w:proofErr w:type="gramEnd"/>
+      <w:r>
+        <w:t xml:space="preserve">X1, X2, . . . , </w:t>
+      </w:r>
+      <w:proofErr w:type="spellStart"/>
+      <w:r>
+        <w:t>Xn</w:t>
+      </w:r>
+      <w:proofErr w:type="spellEnd"/>
+      <w:r>
+        <w:t>)</w:t>
       </w:r>
       <w:r>
         <w:t>: funzioni misurabili e osservabili del campione casuali che dipendono soltanto dal campione osservato, mentre i parametri non noti sono presenti soltanto nella funzione di distribuzione della statistica.</w:t>
@@ -3397,8 +3465,21 @@
       <w:r>
         <w:t xml:space="preserve"> = </w:t>
       </w:r>
-      <w:r>
-        <w:t>t(X1, X2, . . . , Xn)</w:t>
+      <w:proofErr w:type="gramStart"/>
+      <w:r>
+        <w:t>t(</w:t>
+      </w:r>
+      <w:proofErr w:type="gramEnd"/>
+      <w:r>
+        <w:t xml:space="preserve">X1, X2, . . . , </w:t>
+      </w:r>
+      <w:proofErr w:type="spellStart"/>
+      <w:r>
+        <w:t>Xn</w:t>
+      </w:r>
+      <w:proofErr w:type="spellEnd"/>
+      <w:r>
+        <w:t>)</w:t>
       </w:r>
       <w:r>
         <w:t>: è invece una funzione misurabile su un campione casuale, i cui valori possono essere utilizzati per stimare un parametro non noto della popolazione ( tali valori sono infatti detti “stime del parametro non noto”).</w:t>
@@ -3957,7 +4038,15 @@
         <w:jc w:val="both"/>
       </w:pPr>
       <w:r>
-        <w:t xml:space="preserve">Con riferimento a tale campione, è possibile calcolare i vari momenti di ordine N e stimarne i parametri non noti della funzione di probabilità che che descrive il fenomeno, rispetto ad un’ampia popolazione di automobilisti che ogni sera frequenta </w:t>
+        <w:t xml:space="preserve">Con riferimento a tale campione, è possibile calcolare i vari momenti di ordine N e stimarne i parametri non noti della funzione di probabilità che </w:t>
+      </w:r>
+      <w:proofErr w:type="spellStart"/>
+      <w:r>
+        <w:t>che</w:t>
+      </w:r>
+      <w:proofErr w:type="spellEnd"/>
+      <w:r>
+        <w:t xml:space="preserve"> descrive il fenomeno, rispetto ad un’ampia popolazione di automobilisti che ogni sera frequenta </w:t>
       </w:r>
       <w:r>
         <w:t>il dato centro urbano (Per applicabilità del metodo per si considera ovviamente può essere fermato anche più volte dalle forze dell’ordine, per essere sottoposto ad alcol test).</w:t>
@@ -3985,6 +4074,7 @@
       <w:r>
         <w:t>del campione casuale come i valori aleatori assunti da variabili di Poisson X</w:t>
       </w:r>
+      <w:proofErr w:type="gramStart"/>
       <w:r>
         <w:rPr>
           <w:vertAlign w:val="subscript"/>
@@ -3992,7 +4082,11 @@
         <w:t>1</w:t>
       </w:r>
       <w:r>
-        <w:t>,…, X</w:t>
+        <w:t>,…</w:t>
+      </w:r>
+      <w:proofErr w:type="gramEnd"/>
+      <w:r>
+        <w:t>, X</w:t>
       </w:r>
       <w:r>
         <w:rPr>
@@ -4253,7 +4347,15 @@
       </w:pPr>
       <w:r>
         <w:lastRenderedPageBreak/>
-        <w:t>Come è possibile osservare da questo diagramma a barre, è facile intuire come la probabilità di trovare positivi all’alcool test su un numero grande di controlli resti comunque molto bassa, ma comunque ha un massimo che indica che il numero medio di positivi all’alcol test è di 5 individui con una probabilità pari a:</w:t>
+        <w:t xml:space="preserve">Come è possibile osservare da questo diagramma a barre, è facile intuire come la probabilità di trovare positivi all’alcool test su un numero grande di controlli resti comunque molto bassa, ma comunque ha un massimo che indica che il numero medio di positivi all’alcol test è di </w:t>
+      </w:r>
+      <w:proofErr w:type="gramStart"/>
+      <w:r>
+        <w:t>5</w:t>
+      </w:r>
+      <w:proofErr w:type="gramEnd"/>
+      <w:r>
+        <w:t xml:space="preserve"> individui con una probabilità pari a:</w:t>
       </w:r>
     </w:p>
     <w:p>
@@ -4347,8 +4449,29 @@
       <w:r>
         <w:t xml:space="preserve">Per un campione casuale di ampiezza N estratto da una popolazione. La funzione di verosimiglianza </w:t>
       </w:r>
-      <w:r>
-        <w:t>L(ϑ1, ϑ2, . . . , ϑk; x1, x2, . . . , xn)</w:t>
+      <w:proofErr w:type="gramStart"/>
+      <w:r>
+        <w:t>L(</w:t>
+      </w:r>
+      <w:proofErr w:type="gramEnd"/>
+      <w:r>
+        <w:t xml:space="preserve">ϑ1, ϑ2, . . . , </w:t>
+      </w:r>
+      <w:proofErr w:type="spellStart"/>
+      <w:r>
+        <w:t>ϑk</w:t>
+      </w:r>
+      <w:proofErr w:type="spellEnd"/>
+      <w:r>
+        <w:t xml:space="preserve">; x1, x2, . . . , </w:t>
+      </w:r>
+      <w:proofErr w:type="spellStart"/>
+      <w:r>
+        <w:t>xn</w:t>
+      </w:r>
+      <w:proofErr w:type="spellEnd"/>
+      <w:r>
+        <w:t>)</w:t>
       </w:r>
       <w:r>
         <w:t>, è la funzione di probabilità congiunta o di densità di probabilità del campione casuale X</w:t>
@@ -4360,7 +4483,11 @@
         <w:t>1</w:t>
       </w:r>
       <w:r>
-        <w:t>,…,X</w:t>
+        <w:t>,…,</w:t>
+      </w:r>
+      <w:proofErr w:type="spellStart"/>
+      <w:r>
+        <w:t>X</w:t>
       </w:r>
       <w:r>
         <w:rPr>
@@ -4368,6 +4495,7 @@
         </w:rPr>
         <w:t>n</w:t>
       </w:r>
+      <w:proofErr w:type="spellEnd"/>
       <w:r>
         <w:t>.</w:t>
       </w:r>
@@ -4377,7 +4505,15 @@
         <w:jc w:val="both"/>
       </w:pPr>
       <w:r>
-        <w:t xml:space="preserve">In particolare, si è visto che per variabili aleatorie indipendenti ed identicamente distribuite </w:t>
+        <w:t xml:space="preserve">In particolare, si è visto che per variabili aleatorie indipendenti </w:t>
+      </w:r>
+      <w:proofErr w:type="gramStart"/>
+      <w:r>
+        <w:t>ed</w:t>
+      </w:r>
+      <w:proofErr w:type="gramEnd"/>
+      <w:r>
+        <w:t xml:space="preserve"> identicamente distribuite </w:t>
       </w:r>
       <w:r>
         <w:t>è possibile calcolare la funzione di verosimiglianza (di probabilità congiunta) come il prodotto delle singole funzioni di probabilità rispetto ai parametri non noti.</w:t>
@@ -4449,6 +4585,9 @@
         <w:jc w:val="both"/>
       </w:pPr>
       <w:r>
+        <w:rPr>
+          <w:noProof/>
+        </w:rPr>
         <w:drawing>
           <wp:inline distT="0" distB="0" distL="0" distR="0" wp14:anchorId="3243D9F6" wp14:editId="700D854F">
             <wp:extent cx="3019846" cy="495369"/>
@@ -4499,6 +4638,9 @@
         <w:jc w:val="both"/>
       </w:pPr>
       <w:r>
+        <w:rPr>
+          <w:noProof/>
+        </w:rPr>
         <w:drawing>
           <wp:inline distT="0" distB="0" distL="0" distR="0" wp14:anchorId="27980EE4" wp14:editId="0F7FFC1A">
             <wp:extent cx="2219635" cy="476316"/>
@@ -4544,19 +4686,13 @@
         <w:jc w:val="both"/>
       </w:pPr>
       <w:r>
-        <w:t xml:space="preserve">Volendo ora stimare il valore </w:t>
-      </w:r>
-      <w:r>
-        <w:t xml:space="preserve">medio </w:t>
+        <w:t xml:space="preserve">Volendo ora stimare il valore medio </w:t>
       </w:r>
       <w:r>
         <w:t>λ</w:t>
       </w:r>
       <w:r>
-        <w:t>, estraendolo da questa funzione, è necessario calcolare la derivata prima rispetto al parametro non noto ed eguagliare tale calcolo a 0 in modo tale da estrarre il valore di</w:t>
-      </w:r>
-      <w:r>
-        <w:t xml:space="preserve"> </w:t>
+        <w:t xml:space="preserve">, estraendolo da questa funzione, è necessario calcolare la derivata prima rispetto al parametro non noto ed eguagliare tale calcolo a 0 in modo tale da estrarre il valore di </w:t>
       </w:r>
       <w:r>
         <w:t>λ</w:t>
@@ -4587,6 +4723,9 @@
         <w:jc w:val="center"/>
       </w:pPr>
       <w:r>
+        <w:rPr>
+          <w:noProof/>
+        </w:rPr>
         <w:drawing>
           <wp:inline distT="0" distB="0" distL="0" distR="0" wp14:anchorId="1B9709D1" wp14:editId="0C6063BB">
             <wp:extent cx="1419423" cy="514422"/>
@@ -4631,6 +4770,613 @@
       <w:r>
         <w:lastRenderedPageBreak/>
         <w:t>In particolare, si osserva che anche in questo caso lo stimatore che ne deriva è proprio la media campionaria del campione casuale. Volendo quindi verificare che cosa accade tramite il metodo di massima verosimiglianza per il fenomeno in analisi, si otterrebbero gli stessi identici risultati ottenuti con il metodo dei momenti.</w:t>
+      </w:r>
+    </w:p>
+    <w:p>
+      <w:pPr>
+        <w:pStyle w:val="Titolo2"/>
+      </w:pPr>
+      <w:r>
+        <w:t xml:space="preserve">Passo </w:t>
+      </w:r>
+      <w:r>
+        <w:t>3</w:t>
+      </w:r>
+      <w:r>
+        <w:t xml:space="preserve"> – </w:t>
+      </w:r>
+      <w:r>
+        <w:t>Valutazioni del parametro stimato</w:t>
+      </w:r>
+    </w:p>
+    <w:p/>
+    <w:p>
+      <w:r>
+        <w:t>La stima del valore medio lambda effettuata tramite il metodo dei momenti e validata anche dal metodo di massima verosimiglianza, è stata effettuata sul principio che il parametro non noto è proprio identico al valore medio della popolazione.</w:t>
+      </w:r>
+    </w:p>
+    <w:p>
+      <w:pPr>
+        <w:jc w:val="center"/>
+      </w:pPr>
+      <w:r>
+        <w:rPr>
+          <w:noProof/>
+        </w:rPr>
+        <w:drawing>
+          <wp:inline distT="0" distB="0" distL="0" distR="0" wp14:anchorId="2182CB4C" wp14:editId="31BDF854">
+            <wp:extent cx="1419423" cy="514422"/>
+            <wp:effectExtent l="0" t="0" r="0" b="0"/>
+            <wp:docPr id="23" name="Immagine 23"/>
+            <wp:cNvGraphicFramePr>
+              <a:graphicFrameLocks xmlns:a="http://schemas.openxmlformats.org/drawingml/2006/main" noChangeAspect="1"/>
+            </wp:cNvGraphicFramePr>
+            <a:graphic xmlns:a="http://schemas.openxmlformats.org/drawingml/2006/main">
+              <a:graphicData uri="http://schemas.openxmlformats.org/drawingml/2006/picture">
+                <pic:pic xmlns:pic="http://schemas.openxmlformats.org/drawingml/2006/picture">
+                  <pic:nvPicPr>
+                    <pic:cNvPr id="1" name=""/>
+                    <pic:cNvPicPr/>
+                  </pic:nvPicPr>
+                  <pic:blipFill>
+                    <a:blip r:embed="rId32"/>
+                    <a:stretch>
+                      <a:fillRect/>
+                    </a:stretch>
+                  </pic:blipFill>
+                  <pic:spPr>
+                    <a:xfrm>
+                      <a:off x="0" y="0"/>
+                      <a:ext cx="1419423" cy="514422"/>
+                    </a:xfrm>
+                    <a:prstGeom prst="rect">
+                      <a:avLst/>
+                    </a:prstGeom>
+                  </pic:spPr>
+                </pic:pic>
+              </a:graphicData>
+            </a:graphic>
+          </wp:inline>
+        </w:drawing>
+      </w:r>
+    </w:p>
+    <w:p>
+      <w:pPr>
+        <w:jc w:val="both"/>
+      </w:pPr>
+      <w:r>
+        <w:t>Quindi, lo stimatore utilizzato per descrivere al meglio la popolazione in analisi, è stata la media campionaria del valore casuale.</w:t>
+      </w:r>
+    </w:p>
+    <w:p>
+      <w:pPr>
+        <w:jc w:val="both"/>
+        <w:rPr>
+          <w:i/>
+          <w:iCs/>
+        </w:rPr>
+      </w:pPr>
+      <w:r>
+        <w:rPr>
+          <w:i/>
+          <w:iCs/>
+        </w:rPr>
+        <w:t>Ma tale stimatore è il migliore per descrivere al meglio la popolazione in esame?</w:t>
+      </w:r>
+    </w:p>
+    <w:p>
+      <w:pPr>
+        <w:jc w:val="both"/>
+      </w:pPr>
+      <w:r>
+        <w:t>Per verificare la bontà di questo campione</w:t>
+      </w:r>
+      <w:r>
+        <w:t xml:space="preserve"> è necessario ragionare sulle proprietà di cui esso gode. In particolare, in statistica uno stimatore di un parametro non noto si definisce corretto se il valore medio dello stimatore stesso corrisponde proprio al parametro non noto con esso stimato.</w:t>
+      </w:r>
+    </w:p>
+    <w:p>
+      <w:pPr>
+        <w:jc w:val="both"/>
+      </w:pPr>
+    </w:p>
+    <w:p>
+      <w:pPr>
+        <w:jc w:val="center"/>
+      </w:pPr>
+      <w:r>
+        <w:drawing>
+          <wp:inline distT="0" distB="0" distL="0" distR="0" wp14:anchorId="0F1258EC" wp14:editId="4DEA0CF5">
+            <wp:extent cx="5649113" cy="1352739"/>
+            <wp:effectExtent l="0" t="0" r="0" b="0"/>
+            <wp:docPr id="26" name="Immagine 26"/>
+            <wp:cNvGraphicFramePr>
+              <a:graphicFrameLocks xmlns:a="http://schemas.openxmlformats.org/drawingml/2006/main" noChangeAspect="1"/>
+            </wp:cNvGraphicFramePr>
+            <a:graphic xmlns:a="http://schemas.openxmlformats.org/drawingml/2006/main">
+              <a:graphicData uri="http://schemas.openxmlformats.org/drawingml/2006/picture">
+                <pic:pic xmlns:pic="http://schemas.openxmlformats.org/drawingml/2006/picture">
+                  <pic:nvPicPr>
+                    <pic:cNvPr id="1" name=""/>
+                    <pic:cNvPicPr/>
+                  </pic:nvPicPr>
+                  <pic:blipFill>
+                    <a:blip r:embed="rId33"/>
+                    <a:stretch>
+                      <a:fillRect/>
+                    </a:stretch>
+                  </pic:blipFill>
+                  <pic:spPr>
+                    <a:xfrm>
+                      <a:off x="0" y="0"/>
+                      <a:ext cx="5649113" cy="1352739"/>
+                    </a:xfrm>
+                    <a:prstGeom prst="rect">
+                      <a:avLst/>
+                    </a:prstGeom>
+                  </pic:spPr>
+                </pic:pic>
+              </a:graphicData>
+            </a:graphic>
+          </wp:inline>
+        </w:drawing>
+      </w:r>
+    </w:p>
+    <w:p>
+      <w:pPr>
+        <w:jc w:val="both"/>
+      </w:pPr>
+      <w:r>
+        <w:t>Ma tra le proprietà della media campionaria di un campione casuale, si osserva proprio che il valore medio della variabile è proprio uguale al valore medio della variabile media del campione casuale che si sta considerando.</w:t>
+      </w:r>
+    </w:p>
+    <w:p>
+      <w:pPr>
+        <w:jc w:val="center"/>
+      </w:pPr>
+      <w:r>
+        <w:drawing>
+          <wp:inline distT="0" distB="0" distL="0" distR="0" wp14:anchorId="29FAEC6F" wp14:editId="1A4D3445">
+            <wp:extent cx="3353268" cy="609685"/>
+            <wp:effectExtent l="0" t="0" r="0" b="0"/>
+            <wp:docPr id="28" name="Immagine 28"/>
+            <wp:cNvGraphicFramePr>
+              <a:graphicFrameLocks xmlns:a="http://schemas.openxmlformats.org/drawingml/2006/main" noChangeAspect="1"/>
+            </wp:cNvGraphicFramePr>
+            <a:graphic xmlns:a="http://schemas.openxmlformats.org/drawingml/2006/main">
+              <a:graphicData uri="http://schemas.openxmlformats.org/drawingml/2006/picture">
+                <pic:pic xmlns:pic="http://schemas.openxmlformats.org/drawingml/2006/picture">
+                  <pic:nvPicPr>
+                    <pic:cNvPr id="1" name=""/>
+                    <pic:cNvPicPr/>
+                  </pic:nvPicPr>
+                  <pic:blipFill>
+                    <a:blip r:embed="rId34"/>
+                    <a:stretch>
+                      <a:fillRect/>
+                    </a:stretch>
+                  </pic:blipFill>
+                  <pic:spPr>
+                    <a:xfrm>
+                      <a:off x="0" y="0"/>
+                      <a:ext cx="3353268" cy="609685"/>
+                    </a:xfrm>
+                    <a:prstGeom prst="rect">
+                      <a:avLst/>
+                    </a:prstGeom>
+                  </pic:spPr>
+                </pic:pic>
+              </a:graphicData>
+            </a:graphic>
+          </wp:inline>
+        </w:drawing>
+      </w:r>
+    </w:p>
+    <w:p>
+      <w:pPr>
+        <w:jc w:val="center"/>
+      </w:pPr>
+    </w:p>
+    <w:p>
+      <w:pPr>
+        <w:jc w:val="both"/>
+      </w:pPr>
+      <w:r>
+        <w:t>Ma essendo che per la variabile di Poisson è proprio uguale a lambda, ne deriva automaticamente che il valore medio dello stimatore media campionaria, applicato al campione casuale è proprio uguale a lambda. Essendo quindi che la proposizione è pienamente rispettata si può affermare che la</w:t>
+      </w:r>
+      <w:r>
+        <w:t xml:space="preserve"> media campionaria è uno stimatore corretto e quindi effettivamente il valore stimato è pienamente rappresentativo del fenomeno relativo ai controlli di alcol test in analisi.</w:t>
+      </w:r>
+    </w:p>
+    <w:p>
+      <w:pPr>
+        <w:jc w:val="both"/>
+      </w:pPr>
+    </w:p>
+    <w:p>
+      <w:pPr>
+        <w:jc w:val="both"/>
+      </w:pPr>
+      <w:r>
+        <w:lastRenderedPageBreak/>
+        <w:t>*si denota che se non si fosse giunti alla conclusione di correttezza per lo stimatore adoperato, si sarebbe dovuto procedere ad effettuare alcune deduzioni in termini della proprietà di correttezza asintotica dello stimatore che per grandi campioni, indica che al limite per n tendente ad infinito il valore medio dello stimatore corrisponde al valore stimato così come la stima della varianza per la variabile aleatoria normale.</w:t>
+      </w:r>
+    </w:p>
+    <w:p>
+      <w:pPr>
+        <w:jc w:val="both"/>
+      </w:pPr>
+    </w:p>
+    <w:p>
+      <w:pPr>
+        <w:jc w:val="both"/>
+        <w:rPr>
+          <w:i/>
+          <w:iCs/>
+        </w:rPr>
+      </w:pPr>
+      <w:r>
+        <w:rPr>
+          <w:i/>
+          <w:iCs/>
+        </w:rPr>
+        <w:t>Ma</w:t>
+      </w:r>
+      <w:r>
+        <w:rPr>
+          <w:i/>
+          <w:iCs/>
+        </w:rPr>
+        <w:t xml:space="preserve"> lo stimatore utilizzato è effettivamente il migliore possibile?</w:t>
+      </w:r>
+    </w:p>
+    <w:p>
+      <w:pPr>
+        <w:jc w:val="both"/>
+      </w:pPr>
+      <w:r>
+        <w:t>Per rispondere a tale quesito è necessario confrontare vari stimatori in termini di dispersione, ed un buon indice per questa problematica è quello che viene definito in statistica come errore quadratico medio MSE:</w:t>
+      </w:r>
+    </w:p>
+    <w:p>
+      <w:pPr>
+        <w:jc w:val="center"/>
+      </w:pPr>
+      <w:r>
+        <w:drawing>
+          <wp:inline distT="0" distB="0" distL="0" distR="0" wp14:anchorId="143AA160" wp14:editId="284DA02A">
+            <wp:extent cx="5687219" cy="981212"/>
+            <wp:effectExtent l="0" t="0" r="8890" b="9525"/>
+            <wp:docPr id="29" name="Immagine 29"/>
+            <wp:cNvGraphicFramePr>
+              <a:graphicFrameLocks xmlns:a="http://schemas.openxmlformats.org/drawingml/2006/main" noChangeAspect="1"/>
+            </wp:cNvGraphicFramePr>
+            <a:graphic xmlns:a="http://schemas.openxmlformats.org/drawingml/2006/main">
+              <a:graphicData uri="http://schemas.openxmlformats.org/drawingml/2006/picture">
+                <pic:pic xmlns:pic="http://schemas.openxmlformats.org/drawingml/2006/picture">
+                  <pic:nvPicPr>
+                    <pic:cNvPr id="1" name=""/>
+                    <pic:cNvPicPr/>
+                  </pic:nvPicPr>
+                  <pic:blipFill>
+                    <a:blip r:embed="rId35"/>
+                    <a:stretch>
+                      <a:fillRect/>
+                    </a:stretch>
+                  </pic:blipFill>
+                  <pic:spPr>
+                    <a:xfrm>
+                      <a:off x="0" y="0"/>
+                      <a:ext cx="5687219" cy="981212"/>
+                    </a:xfrm>
+                    <a:prstGeom prst="rect">
+                      <a:avLst/>
+                    </a:prstGeom>
+                  </pic:spPr>
+                </pic:pic>
+              </a:graphicData>
+            </a:graphic>
+          </wp:inline>
+        </w:drawing>
+      </w:r>
+    </w:p>
+    <w:p>
+      <w:pPr>
+        <w:jc w:val="center"/>
+      </w:pPr>
+    </w:p>
+    <w:p>
+      <w:pPr>
+        <w:jc w:val="both"/>
+      </w:pPr>
+      <w:r>
+        <w:t>Che dipende strettamente dal valore assunto dallo stimatore in funzione del campione e dal valore non noto. In particolare, se si è nella classe degli stimatori corretti si dimostra che l’MSE è proprio equivalente alla varianza dello stimatore.</w:t>
+      </w:r>
+    </w:p>
+    <w:p>
+      <w:pPr>
+        <w:jc w:val="both"/>
+      </w:pPr>
+      <w:r>
+        <w:drawing>
+          <wp:inline distT="0" distB="0" distL="0" distR="0" wp14:anchorId="32A12CA6" wp14:editId="6C3AA043">
+            <wp:extent cx="3029373" cy="466790"/>
+            <wp:effectExtent l="0" t="0" r="0" b="9525"/>
+            <wp:docPr id="30" name="Immagine 30"/>
+            <wp:cNvGraphicFramePr>
+              <a:graphicFrameLocks xmlns:a="http://schemas.openxmlformats.org/drawingml/2006/main" noChangeAspect="1"/>
+            </wp:cNvGraphicFramePr>
+            <a:graphic xmlns:a="http://schemas.openxmlformats.org/drawingml/2006/main">
+              <a:graphicData uri="http://schemas.openxmlformats.org/drawingml/2006/picture">
+                <pic:pic xmlns:pic="http://schemas.openxmlformats.org/drawingml/2006/picture">
+                  <pic:nvPicPr>
+                    <pic:cNvPr id="1" name=""/>
+                    <pic:cNvPicPr/>
+                  </pic:nvPicPr>
+                  <pic:blipFill>
+                    <a:blip r:embed="rId36"/>
+                    <a:stretch>
+                      <a:fillRect/>
+                    </a:stretch>
+                  </pic:blipFill>
+                  <pic:spPr>
+                    <a:xfrm>
+                      <a:off x="0" y="0"/>
+                      <a:ext cx="3029373" cy="466790"/>
+                    </a:xfrm>
+                    <a:prstGeom prst="rect">
+                      <a:avLst/>
+                    </a:prstGeom>
+                  </pic:spPr>
+                </pic:pic>
+              </a:graphicData>
+            </a:graphic>
+          </wp:inline>
+        </w:drawing>
+      </w:r>
+    </w:p>
+    <w:p>
+      <w:pPr>
+        <w:jc w:val="both"/>
+      </w:pPr>
+      <w:r>
+        <w:t xml:space="preserve">Si può quindi dire che uno stimatore è migliore rispetto agli altri </w:t>
+      </w:r>
+      <w:r>
+        <w:t>se la sua varianza (MSE) è minore o uguale di ogni altro stimatore per lo stesso parametro non noto.</w:t>
+      </w:r>
+    </w:p>
+    <w:p>
+      <w:pPr>
+        <w:jc w:val="both"/>
+      </w:pPr>
+      <w:r>
+        <w:drawing>
+          <wp:inline distT="0" distB="0" distL="0" distR="0" wp14:anchorId="67A72532" wp14:editId="124AD166">
+            <wp:extent cx="5391902" cy="371527"/>
+            <wp:effectExtent l="0" t="0" r="0" b="9525"/>
+            <wp:docPr id="31" name="Immagine 31"/>
+            <wp:cNvGraphicFramePr>
+              <a:graphicFrameLocks xmlns:a="http://schemas.openxmlformats.org/drawingml/2006/main" noChangeAspect="1"/>
+            </wp:cNvGraphicFramePr>
+            <a:graphic xmlns:a="http://schemas.openxmlformats.org/drawingml/2006/main">
+              <a:graphicData uri="http://schemas.openxmlformats.org/drawingml/2006/picture">
+                <pic:pic xmlns:pic="http://schemas.openxmlformats.org/drawingml/2006/picture">
+                  <pic:nvPicPr>
+                    <pic:cNvPr id="1" name=""/>
+                    <pic:cNvPicPr/>
+                  </pic:nvPicPr>
+                  <pic:blipFill>
+                    <a:blip r:embed="rId37"/>
+                    <a:stretch>
+                      <a:fillRect/>
+                    </a:stretch>
+                  </pic:blipFill>
+                  <pic:spPr>
+                    <a:xfrm>
+                      <a:off x="0" y="0"/>
+                      <a:ext cx="5391902" cy="371527"/>
+                    </a:xfrm>
+                    <a:prstGeom prst="rect">
+                      <a:avLst/>
+                    </a:prstGeom>
+                  </pic:spPr>
+                </pic:pic>
+              </a:graphicData>
+            </a:graphic>
+          </wp:inline>
+        </w:drawing>
+      </w:r>
+    </w:p>
+    <w:p>
+      <w:pPr>
+        <w:jc w:val="both"/>
+      </w:pPr>
+      <w:r>
+        <w:t xml:space="preserve">Erroneamente si potrebbe pensare che per trovare lo stimatore migliore, sia necessario trovare la varianza più piccola tra tutti quelli possibili. Ciò però non è direttamente possibile, perché in statistica viene dimostrato tramite la disuguaglianza di </w:t>
+      </w:r>
+      <w:proofErr w:type="spellStart"/>
+      <w:r>
+        <w:t>Cramèr</w:t>
+      </w:r>
+      <w:proofErr w:type="spellEnd"/>
+      <w:r>
+        <w:t>-Rao che per ogni stimatore vale la disuguaglianza:</w:t>
+      </w:r>
+    </w:p>
+    <w:p>
+      <w:pPr>
+        <w:jc w:val="both"/>
+      </w:pPr>
+      <w:r>
+        <w:drawing>
+          <wp:inline distT="0" distB="0" distL="0" distR="0" wp14:anchorId="1ED4BFE7" wp14:editId="62D2CB3F">
+            <wp:extent cx="2753109" cy="781159"/>
+            <wp:effectExtent l="0" t="0" r="9525" b="0"/>
+            <wp:docPr id="32" name="Immagine 32"/>
+            <wp:cNvGraphicFramePr>
+              <a:graphicFrameLocks xmlns:a="http://schemas.openxmlformats.org/drawingml/2006/main" noChangeAspect="1"/>
+            </wp:cNvGraphicFramePr>
+            <a:graphic xmlns:a="http://schemas.openxmlformats.org/drawingml/2006/main">
+              <a:graphicData uri="http://schemas.openxmlformats.org/drawingml/2006/picture">
+                <pic:pic xmlns:pic="http://schemas.openxmlformats.org/drawingml/2006/picture">
+                  <pic:nvPicPr>
+                    <pic:cNvPr id="1" name=""/>
+                    <pic:cNvPicPr/>
+                  </pic:nvPicPr>
+                  <pic:blipFill>
+                    <a:blip r:embed="rId38"/>
+                    <a:stretch>
+                      <a:fillRect/>
+                    </a:stretch>
+                  </pic:blipFill>
+                  <pic:spPr>
+                    <a:xfrm>
+                      <a:off x="0" y="0"/>
+                      <a:ext cx="2753109" cy="781159"/>
+                    </a:xfrm>
+                    <a:prstGeom prst="rect">
+                      <a:avLst/>
+                    </a:prstGeom>
+                  </pic:spPr>
+                </pic:pic>
+              </a:graphicData>
+            </a:graphic>
+          </wp:inline>
+        </w:drawing>
+      </w:r>
+      <w:r>
+        <w:t xml:space="preserve"> </w:t>
+      </w:r>
+    </w:p>
+    <w:p>
+      <w:pPr>
+        <w:jc w:val="both"/>
+      </w:pPr>
+      <w:r>
+        <w:t>Ed in particolare, se lo stimatore corretto, soddisfa addirittura all’uguaglianza questa relazione, esso viene poi definito come stimatore corretto e di varianza uniformemente minima per il parametro stimato.</w:t>
+      </w:r>
+    </w:p>
+    <w:p>
+      <w:pPr>
+        <w:jc w:val="center"/>
+      </w:pPr>
+      <w:r>
+        <w:drawing>
+          <wp:inline distT="0" distB="0" distL="0" distR="0" wp14:anchorId="1FC9F4DC" wp14:editId="21C36C2C">
+            <wp:extent cx="2762636" cy="819264"/>
+            <wp:effectExtent l="0" t="0" r="0" b="0"/>
+            <wp:docPr id="33" name="Immagine 33"/>
+            <wp:cNvGraphicFramePr>
+              <a:graphicFrameLocks xmlns:a="http://schemas.openxmlformats.org/drawingml/2006/main" noChangeAspect="1"/>
+            </wp:cNvGraphicFramePr>
+            <a:graphic xmlns:a="http://schemas.openxmlformats.org/drawingml/2006/main">
+              <a:graphicData uri="http://schemas.openxmlformats.org/drawingml/2006/picture">
+                <pic:pic xmlns:pic="http://schemas.openxmlformats.org/drawingml/2006/picture">
+                  <pic:nvPicPr>
+                    <pic:cNvPr id="1" name=""/>
+                    <pic:cNvPicPr/>
+                  </pic:nvPicPr>
+                  <pic:blipFill>
+                    <a:blip r:embed="rId39"/>
+                    <a:stretch>
+                      <a:fillRect/>
+                    </a:stretch>
+                  </pic:blipFill>
+                  <pic:spPr>
+                    <a:xfrm>
+                      <a:off x="0" y="0"/>
+                      <a:ext cx="2762636" cy="819264"/>
+                    </a:xfrm>
+                    <a:prstGeom prst="rect">
+                      <a:avLst/>
+                    </a:prstGeom>
+                  </pic:spPr>
+                </pic:pic>
+              </a:graphicData>
+            </a:graphic>
+          </wp:inline>
+        </w:drawing>
+      </w:r>
+    </w:p>
+    <w:p>
+      <w:pPr>
+        <w:jc w:val="center"/>
+      </w:pPr>
+    </w:p>
+    <w:p>
+      <w:pPr>
+        <w:jc w:val="both"/>
+      </w:pPr>
+      <w:r>
+        <w:lastRenderedPageBreak/>
+        <w:t xml:space="preserve">Nel caso della variabile aleatoria di Poisson, si dimostra che la disuguaglianza di </w:t>
+      </w:r>
+      <w:proofErr w:type="spellStart"/>
+      <w:r>
+        <w:t>Cramèr</w:t>
+      </w:r>
+      <w:proofErr w:type="spellEnd"/>
+      <w:r>
+        <w:t xml:space="preserve">-Rao è soddisfatta proprio all’ uguaglianza per la stima del valore medio lambda </w:t>
+      </w:r>
+      <w:r>
+        <w:t>con lo stimatore di media campionaria.</w:t>
+      </w:r>
+    </w:p>
+    <w:p>
+      <w:pPr>
+        <w:jc w:val="both"/>
+      </w:pPr>
+    </w:p>
+    <w:p>
+      <w:pPr>
+        <w:jc w:val="both"/>
+      </w:pPr>
+      <w:r>
+        <w:drawing>
+          <wp:inline distT="0" distB="0" distL="0" distR="0" wp14:anchorId="09B63498" wp14:editId="2E0C7074">
+            <wp:extent cx="4686954" cy="828791"/>
+            <wp:effectExtent l="0" t="0" r="0" b="9525"/>
+            <wp:docPr id="35" name="Immagine 35"/>
+            <wp:cNvGraphicFramePr>
+              <a:graphicFrameLocks xmlns:a="http://schemas.openxmlformats.org/drawingml/2006/main" noChangeAspect="1"/>
+            </wp:cNvGraphicFramePr>
+            <a:graphic xmlns:a="http://schemas.openxmlformats.org/drawingml/2006/main">
+              <a:graphicData uri="http://schemas.openxmlformats.org/drawingml/2006/picture">
+                <pic:pic xmlns:pic="http://schemas.openxmlformats.org/drawingml/2006/picture">
+                  <pic:nvPicPr>
+                    <pic:cNvPr id="1" name=""/>
+                    <pic:cNvPicPr/>
+                  </pic:nvPicPr>
+                  <pic:blipFill>
+                    <a:blip r:embed="rId40"/>
+                    <a:stretch>
+                      <a:fillRect/>
+                    </a:stretch>
+                  </pic:blipFill>
+                  <pic:spPr>
+                    <a:xfrm>
+                      <a:off x="0" y="0"/>
+                      <a:ext cx="4686954" cy="828791"/>
+                    </a:xfrm>
+                    <a:prstGeom prst="rect">
+                      <a:avLst/>
+                    </a:prstGeom>
+                  </pic:spPr>
+                </pic:pic>
+              </a:graphicData>
+            </a:graphic>
+          </wp:inline>
+        </w:drawing>
+      </w:r>
+    </w:p>
+    <w:p>
+      <w:pPr>
+        <w:jc w:val="both"/>
+      </w:pPr>
+      <w:r>
+        <w:t xml:space="preserve">Quindi si può dedurre che non solo il parametro lambda = 5.32 ottenuto sia corretto per rappresentare al meglio la funzione di probabilità in funzione del campione casuale su cui è stata effettuata l’indagine, ma per quanto si è appena ottenuto, si può anche dire che non è possibile effettuare una stima migliore, perché lo stimatore Media Campionaria rispetta la proprietà di varianza uniformemente minima. </w:t>
       </w:r>
     </w:p>
     <w:sectPr>

</xml_diff>

<commit_message>
add proprietà di consistenza
</commit_message>
<xml_diff>
--- a/Progetto Parte II/SAD-CarmineFerrara0522500990 PARTE II.docx
+++ b/Progetto Parte II/SAD-CarmineFerrara0522500990 PARTE II.docx
@@ -813,7 +813,7 @@
           <w:r>
             <w:fldChar w:fldCharType="separate"/>
           </w:r>
-          <w:hyperlink w:anchor="_Toc57286229" w:history="1">
+          <w:hyperlink w:anchor="_Toc57392609" w:history="1">
             <w:r>
               <w:rPr>
                 <w:rStyle w:val="Collegamentoipertestuale"/>
@@ -840,7 +840,7 @@
                 <w:noProof/>
                 <w:webHidden/>
               </w:rPr>
-              <w:instrText xml:space="preserve"> PAGEREF _Toc57286229 \h </w:instrText>
+              <w:instrText xml:space="preserve"> PAGEREF _Toc57392609 \h </w:instrText>
             </w:r>
             <w:r>
               <w:rPr>
@@ -882,7 +882,7 @@
               <w:lang w:eastAsia="it-IT"/>
             </w:rPr>
           </w:pPr>
-          <w:hyperlink w:anchor="_Toc57286230" w:history="1">
+          <w:hyperlink w:anchor="_Toc57392610" w:history="1">
             <w:r>
               <w:rPr>
                 <w:rStyle w:val="Collegamentoipertestuale"/>
@@ -909,7 +909,7 @@
                 <w:noProof/>
                 <w:webHidden/>
               </w:rPr>
-              <w:instrText xml:space="preserve"> PAGEREF _Toc57286230 \h </w:instrText>
+              <w:instrText xml:space="preserve"> PAGEREF _Toc57392610 \h </w:instrText>
             </w:r>
             <w:r>
               <w:rPr>
@@ -951,7 +951,7 @@
               <w:lang w:eastAsia="it-IT"/>
             </w:rPr>
           </w:pPr>
-          <w:hyperlink w:anchor="_Toc57286231" w:history="1">
+          <w:hyperlink w:anchor="_Toc57392611" w:history="1">
             <w:r>
               <w:rPr>
                 <w:rStyle w:val="Collegamentoipertestuale"/>
@@ -978,7 +978,7 @@
                 <w:noProof/>
                 <w:webHidden/>
               </w:rPr>
-              <w:instrText xml:space="preserve"> PAGEREF _Toc57286231 \h </w:instrText>
+              <w:instrText xml:space="preserve"> PAGEREF _Toc57392611 \h </w:instrText>
             </w:r>
             <w:r>
               <w:rPr>
@@ -1020,7 +1020,7 @@
               <w:lang w:eastAsia="it-IT"/>
             </w:rPr>
           </w:pPr>
-          <w:hyperlink w:anchor="_Toc57286232" w:history="1">
+          <w:hyperlink w:anchor="_Toc57392612" w:history="1">
             <w:r>
               <w:rPr>
                 <w:rStyle w:val="Collegamentoipertestuale"/>
@@ -1047,7 +1047,7 @@
                 <w:noProof/>
                 <w:webHidden/>
               </w:rPr>
-              <w:instrText xml:space="preserve"> PAGEREF _Toc57286232 \h </w:instrText>
+              <w:instrText xml:space="preserve"> PAGEREF _Toc57392612 \h </w:instrText>
             </w:r>
             <w:r>
               <w:rPr>
@@ -1089,7 +1089,7 @@
               <w:lang w:eastAsia="it-IT"/>
             </w:rPr>
           </w:pPr>
-          <w:hyperlink w:anchor="_Toc57286233" w:history="1">
+          <w:hyperlink w:anchor="_Toc57392613" w:history="1">
             <w:r>
               <w:rPr>
                 <w:rStyle w:val="Collegamentoipertestuale"/>
@@ -1116,7 +1116,7 @@
                 <w:noProof/>
                 <w:webHidden/>
               </w:rPr>
-              <w:instrText xml:space="preserve"> PAGEREF _Toc57286233 \h </w:instrText>
+              <w:instrText xml:space="preserve"> PAGEREF _Toc57392613 \h </w:instrText>
             </w:r>
             <w:r>
               <w:rPr>
@@ -1158,7 +1158,7 @@
               <w:lang w:eastAsia="it-IT"/>
             </w:rPr>
           </w:pPr>
-          <w:hyperlink w:anchor="_Toc57286234" w:history="1">
+          <w:hyperlink w:anchor="_Toc57392614" w:history="1">
             <w:r>
               <w:rPr>
                 <w:rStyle w:val="Collegamentoipertestuale"/>
@@ -1185,7 +1185,7 @@
                 <w:noProof/>
                 <w:webHidden/>
               </w:rPr>
-              <w:instrText xml:space="preserve"> PAGEREF _Toc57286234 \h </w:instrText>
+              <w:instrText xml:space="preserve"> PAGEREF _Toc57392614 \h </w:instrText>
             </w:r>
             <w:r>
               <w:rPr>
@@ -1227,7 +1227,7 @@
               <w:lang w:eastAsia="it-IT"/>
             </w:rPr>
           </w:pPr>
-          <w:hyperlink w:anchor="_Toc57286235" w:history="1">
+          <w:hyperlink w:anchor="_Toc57392615" w:history="1">
             <w:r>
               <w:rPr>
                 <w:rStyle w:val="Collegamentoipertestuale"/>
@@ -1254,7 +1254,7 @@
                 <w:noProof/>
                 <w:webHidden/>
               </w:rPr>
-              <w:instrText xml:space="preserve"> PAGEREF _Toc57286235 \h </w:instrText>
+              <w:instrText xml:space="preserve"> PAGEREF _Toc57392615 \h </w:instrText>
             </w:r>
             <w:r>
               <w:rPr>
@@ -1296,7 +1296,7 @@
               <w:lang w:eastAsia="it-IT"/>
             </w:rPr>
           </w:pPr>
-          <w:hyperlink w:anchor="_Toc57286236" w:history="1">
+          <w:hyperlink w:anchor="_Toc57392616" w:history="1">
             <w:r>
               <w:rPr>
                 <w:rStyle w:val="Collegamentoipertestuale"/>
@@ -1323,7 +1323,7 @@
                 <w:noProof/>
                 <w:webHidden/>
               </w:rPr>
-              <w:instrText xml:space="preserve"> PAGEREF _Toc57286236 \h </w:instrText>
+              <w:instrText xml:space="preserve"> PAGEREF _Toc57392616 \h </w:instrText>
             </w:r>
             <w:r>
               <w:rPr>
@@ -1344,6 +1344,89 @@
                 <w:webHidden/>
               </w:rPr>
               <w:t>13</w:t>
+            </w:r>
+            <w:r>
+              <w:rPr>
+                <w:noProof/>
+                <w:webHidden/>
+              </w:rPr>
+              <w:fldChar w:fldCharType="end"/>
+            </w:r>
+          </w:hyperlink>
+        </w:p>
+        <w:p>
+          <w:pPr>
+            <w:pStyle w:val="Sommario2"/>
+            <w:tabs>
+              <w:tab w:val="right" w:leader="dot" w:pos="9628"/>
+            </w:tabs>
+            <w:rPr>
+              <w:noProof/>
+              <w:lang w:eastAsia="it-IT"/>
+            </w:rPr>
+          </w:pPr>
+          <w:hyperlink w:anchor="_Toc57392617" w:history="1">
+            <w:r>
+              <w:rPr>
+                <w:rStyle w:val="Collegamentoipertestuale"/>
+                <w:noProof/>
+              </w:rPr>
+              <w:t xml:space="preserve">Passo 3 – Valutazioni del parametro </w:t>
+            </w:r>
+            <w:r>
+              <w:rPr>
+                <w:rStyle w:val="Collegamentoipertestuale"/>
+                <w:noProof/>
+              </w:rPr>
+              <w:t>s</w:t>
+            </w:r>
+            <w:r>
+              <w:rPr>
+                <w:rStyle w:val="Collegamentoipertestuale"/>
+                <w:noProof/>
+              </w:rPr>
+              <w:t>timato</w:t>
+            </w:r>
+            <w:r>
+              <w:rPr>
+                <w:noProof/>
+                <w:webHidden/>
+              </w:rPr>
+              <w:tab/>
+            </w:r>
+            <w:r>
+              <w:rPr>
+                <w:noProof/>
+                <w:webHidden/>
+              </w:rPr>
+              <w:fldChar w:fldCharType="begin"/>
+            </w:r>
+            <w:r>
+              <w:rPr>
+                <w:noProof/>
+                <w:webHidden/>
+              </w:rPr>
+              <w:instrText xml:space="preserve"> PAGEREF _Toc57392617 \h </w:instrText>
+            </w:r>
+            <w:r>
+              <w:rPr>
+                <w:noProof/>
+                <w:webHidden/>
+              </w:rPr>
+            </w:r>
+            <w:r>
+              <w:rPr>
+                <w:noProof/>
+                <w:webHidden/>
+              </w:rPr>
+              <w:fldChar w:fldCharType="separate"/>
+            </w:r>
+            <w:r>
+              <w:rPr>
+                <w:noProof/>
+                <w:webHidden/>
+              </w:rPr>
+              <w:t>14</w:t>
             </w:r>
             <w:r>
               <w:rPr>
@@ -1393,7 +1476,7 @@
       <w:pPr>
         <w:pStyle w:val="Titolo1"/>
       </w:pPr>
-      <w:bookmarkStart w:id="1" w:name="_Toc57286229"/>
+      <w:bookmarkStart w:id="1" w:name="_Toc57392609"/>
       <w:r>
         <w:t>Introduzione</w:t>
       </w:r>
@@ -1507,7 +1590,7 @@
       <w:pPr>
         <w:pStyle w:val="Titolo1"/>
       </w:pPr>
-      <w:bookmarkStart w:id="2" w:name="_Toc57286230"/>
+      <w:bookmarkStart w:id="2" w:name="_Toc57392610"/>
       <w:r>
         <w:t>Problematica in esame e variabil</w:t>
       </w:r>
@@ -1570,15 +1653,7 @@
         <w:jc w:val="both"/>
       </w:pPr>
       <w:r>
-        <w:t xml:space="preserve">Questa problematica, per ogni elemento del campione, risulta essere caratterizzata da un controllo indipendente rispetto agli altri individui, in altri termini, ogni conducente d’auto che viene sottoposto all’alcol test, può risultare in regola o meno rispetto alle norme vigenti, indipendentemente dall’esito di altri conducenti d’auto. In statistica queste tipologie di fenomeni che possono avere soltanto due possibili esiti prendono il nome di prove di </w:t>
-      </w:r>
-      <w:proofErr w:type="spellStart"/>
-      <w:r>
-        <w:t>Bernulli</w:t>
-      </w:r>
-      <w:proofErr w:type="spellEnd"/>
-      <w:r>
-        <w:t>, ed in particolare quando si considera più di una prova verrebbe da pensare che la variabile più adatta a questa tipologia di fenomeni, sia la variabile discreta Binomiale.</w:t>
+        <w:t>Questa problematica, per ogni elemento del campione, risulta essere caratterizzata da un controllo indipendente rispetto agli altri individui, in altri termini, ogni conducente d’auto che viene sottoposto all’alcol test, può risultare in regola o meno rispetto alle norme vigenti, indipendentemente dall’esito di altri conducenti d’auto. In statistica queste tipologie di fenomeni che possono avere soltanto due possibili esiti prendono il nome di prove di Bernulli, ed in particolare quando si considera più di una prova verrebbe da pensare che la variabile più adatta a questa tipologia di fenomeni, sia la variabile discreta Binomiale.</w:t>
       </w:r>
     </w:p>
     <w:p>
@@ -1591,7 +1666,7 @@
         <w:pStyle w:val="Titolo2"/>
       </w:pPr>
       <w:bookmarkStart w:id="3" w:name="_Toc55587123"/>
-      <w:bookmarkStart w:id="4" w:name="_Toc57286231"/>
+      <w:bookmarkStart w:id="4" w:name="_Toc57392611"/>
       <w:r>
         <w:t xml:space="preserve">Passo </w:t>
       </w:r>
@@ -1925,7 +2000,7 @@
       <w:pPr>
         <w:pStyle w:val="Titolo2"/>
       </w:pPr>
-      <w:bookmarkStart w:id="5" w:name="_Toc57286232"/>
+      <w:bookmarkStart w:id="5" w:name="_Toc57392612"/>
       <w:r>
         <w:t xml:space="preserve">Passo </w:t>
       </w:r>
@@ -2308,7 +2383,7 @@
           <w:szCs w:val="32"/>
         </w:rPr>
       </w:pPr>
-      <w:bookmarkStart w:id="6" w:name="_Toc57286233"/>
+      <w:bookmarkStart w:id="6" w:name="_Toc57392613"/>
       <w:r>
         <w:rPr>
           <w:sz w:val="32"/>
@@ -2353,13 +2428,8 @@
       <w:r>
         <w:t xml:space="preserve">i livelli di guardia, è possibile utilizzare il sistema informatico R, applicando la funzione di probabilità per una variabile aleatoria di Poisson, </w:t>
       </w:r>
-      <w:proofErr w:type="spellStart"/>
-      <w:r>
-        <w:t>dpois</w:t>
-      </w:r>
-      <w:proofErr w:type="spellEnd"/>
-      <w:r>
-        <w:t xml:space="preserve"> (x, lambda)</w:t>
+      <w:r>
+        <w:t>dpois (x, lambda)</w:t>
       </w:r>
       <w:r>
         <w:t>, per la quale sarà necessario indicare:</w:t>
@@ -2401,15 +2471,7 @@
         <w:jc w:val="both"/>
       </w:pPr>
       <w:r>
-        <w:t xml:space="preserve">Un determinato coefficiente medio Lambda, tale parametro non è noto a prescindere, e successivamente andrà calcolato tramite le tecniche di stima, per questa prima simulazione, tale parametro verrà posto ad un valore medio indicativo di </w:t>
-      </w:r>
-      <w:proofErr w:type="gramStart"/>
-      <w:r>
-        <w:t>5</w:t>
-      </w:r>
-      <w:proofErr w:type="gramEnd"/>
-      <w:r>
-        <w:t xml:space="preserve"> positivi all’alcol test per ogni prova di Poisson effettuata;</w:t>
+        <w:t>Un determinato coefficiente medio Lambda, tale parametro non è noto a prescindere, e successivamente andrà calcolato tramite le tecniche di stima, per questa prima simulazione, tale parametro verrà posto ad un valore medio indicativo di 5 positivi all’alcol test per ogni prova di Poisson effettuata;</w:t>
       </w:r>
     </w:p>
     <w:p>
@@ -2677,15 +2739,7 @@
       </w:pPr>
       <w:r>
         <w:lastRenderedPageBreak/>
-        <w:t xml:space="preserve">Graficamente sì osserva ancora meglio come la variabile aleatoria di Poisson, distribuisce le probabilità di trovare xi positivi all’alcol test (con </w:t>
-      </w:r>
-      <w:proofErr w:type="spellStart"/>
-      <w:r>
-        <w:t>Xi</w:t>
-      </w:r>
-      <w:proofErr w:type="spellEnd"/>
-      <w:r>
-        <w:t>, compreso tra 0 e 10), con dei picchi di massimo tra 4 e 5 individui positivi.</w:t>
+        <w:t>Graficamente sì osserva ancora meglio come la variabile aleatoria di Poisson, distribuisce le probabilità di trovare xi positivi all’alcol test (con Xi, compreso tra 0 e 10), con dei picchi di massimo tra 4 e 5 individui positivi.</w:t>
       </w:r>
     </w:p>
     <w:p>
@@ -2831,15 +2885,7 @@
         <w:t xml:space="preserve">In particolare, considerando anche i quantili per la distribuzione di probabilità, è facile osservare anche come il 50% dei dati sia posto proprio al valore medio lambda = 5 fissato a priori. Ciò da appunto l’idea </w:t>
       </w:r>
       <w:r>
-        <w:t xml:space="preserve">di come lambda sia il valore più probabile per rappresentare il numero di trasgressori all’alcol test. Ed in particolare, quando si raggiungerà una buona stima di questo parametro si potrà definire al meglio con che probabilità </w:t>
-      </w:r>
-      <w:proofErr w:type="spellStart"/>
-      <w:r>
-        <w:t>Xi</w:t>
-      </w:r>
-      <w:proofErr w:type="spellEnd"/>
-      <w:r>
-        <w:t xml:space="preserve"> automobilisti, risultino positivi al test alcolemico, sapendo appunto che il numero di individui medio </w:t>
+        <w:t xml:space="preserve">di come lambda sia il valore più probabile per rappresentare il numero di trasgressori all’alcol test. Ed in particolare, quando si raggiungerà una buona stima di questo parametro si potrà definire al meglio con che probabilità Xi automobilisti, risultino positivi al test alcolemico, sapendo appunto che il numero di individui medio </w:t>
       </w:r>
       <w:r>
         <w:lastRenderedPageBreak/>
@@ -2908,15 +2954,7 @@
         <w:jc w:val="both"/>
       </w:pPr>
       <w:r>
-        <w:t xml:space="preserve">Se ad esempio si considera un numero di prove di Poisson pari a 50, ed un fattore medio sempre posto a 5, la funzione </w:t>
-      </w:r>
-      <w:proofErr w:type="spellStart"/>
-      <w:r>
-        <w:t>RPois</w:t>
-      </w:r>
-      <w:proofErr w:type="spellEnd"/>
-      <w:r>
-        <w:t>, restituisce un vettore del tipo;</w:t>
+        <w:t>Se ad esempio si considera un numero di prove di Poisson pari a 50, ed un fattore medio sempre posto a 5, la funzione RPois, restituisce un vettore del tipo;</w:t>
       </w:r>
     </w:p>
     <w:p>
@@ -3071,15 +3109,7 @@
       </w:pPr>
       <w:r>
         <w:lastRenderedPageBreak/>
-        <w:t xml:space="preserve">Confrontando la funzione di probabilità teorica con i grafici inerenti alle frequenze relative ai valori di xi, si osserva molto facilmente come con 500, 5000 e 50000 prove simulate con un ipotetico campione di individui ben definito, si nota come la distribuzione di frequenze, sia sempre più simile alla funzione teorica con l’aumentare delle prove. Questo è senz’altro un risultato molto positivo, ai fini dello studio condotto, perché permette già di affermare che una volta che il fattore medio lambda non noto, sarà correttamente stimato in relazione al problema, si potrà avere un’attendibile report grafico di probabilità per </w:t>
-      </w:r>
-      <w:proofErr w:type="spellStart"/>
-      <w:r>
-        <w:t>Xi</w:t>
-      </w:r>
-      <w:proofErr w:type="spellEnd"/>
-      <w:r>
-        <w:t xml:space="preserve"> individui, e soprattutto si potrà determinare con chiarezza, con che probabilità il numero di positivi all’alcol test per un dato campione sia pari al valore medio lambda.</w:t>
+        <w:t>Confrontando la funzione di probabilità teorica con i grafici inerenti alle frequenze relative ai valori di xi, si osserva molto facilmente come con 500, 5000 e 50000 prove simulate con un ipotetico campione di individui ben definito, si nota come la distribuzione di frequenze, sia sempre più simile alla funzione teorica con l’aumentare delle prove. Questo è senz’altro un risultato molto positivo, ai fini dello studio condotto, perché permette già di affermare che una volta che il fattore medio lambda non noto, sarà correttamente stimato in relazione al problema, si potrà avere un’attendibile report grafico di probabilità per Xi individui, e soprattutto si potrà determinare con chiarezza, con che probabilità il numero di positivi all’alcol test per un dato campione sia pari al valore medio lambda.</w:t>
       </w:r>
     </w:p>
     <w:p>
@@ -3216,7 +3246,7 @@
       <w:pPr>
         <w:pStyle w:val="Titolo1"/>
       </w:pPr>
-      <w:bookmarkStart w:id="7" w:name="_Toc57286234"/>
+      <w:bookmarkStart w:id="7" w:name="_Toc57392614"/>
       <w:r>
         <w:lastRenderedPageBreak/>
         <w:t>Stime puntuali dei parametri non noti</w:t>
@@ -3277,23 +3307,7 @@
         <w:jc w:val="both"/>
       </w:pPr>
       <w:r>
-        <w:t xml:space="preserve">Un determinato vettore Il vettore aleatorio X1, X2, </w:t>
-      </w:r>
-      <w:proofErr w:type="gramStart"/>
-      <w:r>
-        <w:t>. . . ,</w:t>
-      </w:r>
-      <w:proofErr w:type="gramEnd"/>
-      <w:r>
-        <w:t xml:space="preserve"> </w:t>
-      </w:r>
-      <w:proofErr w:type="spellStart"/>
-      <w:r>
-        <w:t>Xn</w:t>
-      </w:r>
-      <w:proofErr w:type="spellEnd"/>
-      <w:r>
-        <w:t xml:space="preserve"> `e detto campione casuale di ampiezza n se le variabili aleatorie del vettore sono:</w:t>
+        <w:t>Un determinato vettore Il vettore aleatorio X1, X2, . . . , Xn `e detto campione casuale di ampiezza n se le variabili aleatorie del vettore sono:</w:t>
       </w:r>
     </w:p>
     <w:p>
@@ -3427,21 +3441,8 @@
       <w:r>
         <w:t xml:space="preserve">Statistiche - </w:t>
       </w:r>
-      <w:proofErr w:type="gramStart"/>
-      <w:r>
-        <w:t>t(</w:t>
-      </w:r>
-      <w:proofErr w:type="gramEnd"/>
-      <w:r>
-        <w:t xml:space="preserve">X1, X2, . . . , </w:t>
-      </w:r>
-      <w:proofErr w:type="spellStart"/>
-      <w:r>
-        <w:t>Xn</w:t>
-      </w:r>
-      <w:proofErr w:type="spellEnd"/>
-      <w:r>
-        <w:t>)</w:t>
+      <w:r>
+        <w:t>t(X1, X2, . . . , Xn)</w:t>
       </w:r>
       <w:r>
         <w:t>: funzioni misurabili e osservabili del campione casuali che dipendono soltanto dal campione osservato, mentre i parametri non noti sono presenti soltanto nella funzione di distribuzione della statistica.</w:t>
@@ -3465,21 +3466,8 @@
       <w:r>
         <w:t xml:space="preserve"> = </w:t>
       </w:r>
-      <w:proofErr w:type="gramStart"/>
-      <w:r>
-        <w:t>t(</w:t>
-      </w:r>
-      <w:proofErr w:type="gramEnd"/>
-      <w:r>
-        <w:t xml:space="preserve">X1, X2, . . . , </w:t>
-      </w:r>
-      <w:proofErr w:type="spellStart"/>
-      <w:r>
-        <w:t>Xn</w:t>
-      </w:r>
-      <w:proofErr w:type="spellEnd"/>
-      <w:r>
-        <w:t>)</w:t>
+      <w:r>
+        <w:t>t(X1, X2, . . . , Xn)</w:t>
       </w:r>
       <w:r>
         <w:t>: è invece una funzione misurabile su un campione casuale, i cui valori possono essere utilizzati per stimare un parametro non noto della popolazione ( tali valori sono infatti detti “stime del parametro non noto”).</w:t>
@@ -3516,7 +3504,7 @@
       <w:pPr>
         <w:pStyle w:val="Titolo2"/>
       </w:pPr>
-      <w:bookmarkStart w:id="8" w:name="_Toc57286235"/>
+      <w:bookmarkStart w:id="8" w:name="_Toc57392615"/>
       <w:r>
         <w:t xml:space="preserve">Passo </w:t>
       </w:r>
@@ -4038,15 +4026,7 @@
         <w:jc w:val="both"/>
       </w:pPr>
       <w:r>
-        <w:t xml:space="preserve">Con riferimento a tale campione, è possibile calcolare i vari momenti di ordine N e stimarne i parametri non noti della funzione di probabilità che </w:t>
-      </w:r>
-      <w:proofErr w:type="spellStart"/>
-      <w:r>
-        <w:t>che</w:t>
-      </w:r>
-      <w:proofErr w:type="spellEnd"/>
-      <w:r>
-        <w:t xml:space="preserve"> descrive il fenomeno, rispetto ad un’ampia popolazione di automobilisti che ogni sera frequenta </w:t>
+        <w:t xml:space="preserve">Con riferimento a tale campione, è possibile calcolare i vari momenti di ordine N e stimarne i parametri non noti della funzione di probabilità che descrive il fenomeno, rispetto ad un’ampia popolazione di automobilisti che ogni sera frequenta </w:t>
       </w:r>
       <w:r>
         <w:t>il dato centro urbano (Per applicabilità del metodo per si considera ovviamente può essere fermato anche più volte dalle forze dell’ordine, per essere sottoposto ad alcol test).</w:t>
@@ -4074,7 +4054,6 @@
       <w:r>
         <w:t>del campione casuale come i valori aleatori assunti da variabili di Poisson X</w:t>
       </w:r>
-      <w:proofErr w:type="gramStart"/>
       <w:r>
         <w:rPr>
           <w:vertAlign w:val="subscript"/>
@@ -4082,11 +4061,7 @@
         <w:t>1</w:t>
       </w:r>
       <w:r>
-        <w:t>,…</w:t>
-      </w:r>
-      <w:proofErr w:type="gramEnd"/>
-      <w:r>
-        <w:t>, X</w:t>
+        <w:t>,…, X</w:t>
       </w:r>
       <w:r>
         <w:rPr>
@@ -4347,15 +4322,7 @@
       </w:pPr>
       <w:r>
         <w:lastRenderedPageBreak/>
-        <w:t xml:space="preserve">Come è possibile osservare da questo diagramma a barre, è facile intuire come la probabilità di trovare positivi all’alcool test su un numero grande di controlli resti comunque molto bassa, ma comunque ha un massimo che indica che il numero medio di positivi all’alcol test è di </w:t>
-      </w:r>
-      <w:proofErr w:type="gramStart"/>
-      <w:r>
-        <w:t>5</w:t>
-      </w:r>
-      <w:proofErr w:type="gramEnd"/>
-      <w:r>
-        <w:t xml:space="preserve"> individui con una probabilità pari a:</w:t>
+        <w:t>Come è possibile osservare da questo diagramma a barre, è facile intuire come la probabilità di trovare positivi all’alcool test su un numero grande di controlli resti comunque molto bassa, ma comunque ha un massimo che indica che il numero medio di positivi all’alcol test è di 5 individui con una probabilità pari a:</w:t>
       </w:r>
     </w:p>
     <w:p>
@@ -4416,7 +4383,7 @@
           <w:szCs w:val="24"/>
         </w:rPr>
       </w:pPr>
-      <w:bookmarkStart w:id="9" w:name="_Toc57286236"/>
+      <w:bookmarkStart w:id="9" w:name="_Toc57392616"/>
       <w:r>
         <w:rPr>
           <w:sz w:val="24"/>
@@ -4449,29 +4416,8 @@
       <w:r>
         <w:t xml:space="preserve">Per un campione casuale di ampiezza N estratto da una popolazione. La funzione di verosimiglianza </w:t>
       </w:r>
-      <w:proofErr w:type="gramStart"/>
-      <w:r>
-        <w:t>L(</w:t>
-      </w:r>
-      <w:proofErr w:type="gramEnd"/>
-      <w:r>
-        <w:t xml:space="preserve">ϑ1, ϑ2, . . . , </w:t>
-      </w:r>
-      <w:proofErr w:type="spellStart"/>
-      <w:r>
-        <w:t>ϑk</w:t>
-      </w:r>
-      <w:proofErr w:type="spellEnd"/>
-      <w:r>
-        <w:t xml:space="preserve">; x1, x2, . . . , </w:t>
-      </w:r>
-      <w:proofErr w:type="spellStart"/>
-      <w:r>
-        <w:t>xn</w:t>
-      </w:r>
-      <w:proofErr w:type="spellEnd"/>
-      <w:r>
-        <w:t>)</w:t>
+      <w:r>
+        <w:t>L(ϑ1, ϑ2, . . . , ϑk; x1, x2, . . . , xn)</w:t>
       </w:r>
       <w:r>
         <w:t>, è la funzione di probabilità congiunta o di densità di probabilità del campione casuale X</w:t>
@@ -4483,11 +4429,7 @@
         <w:t>1</w:t>
       </w:r>
       <w:r>
-        <w:t>,…,</w:t>
-      </w:r>
-      <w:proofErr w:type="spellStart"/>
-      <w:r>
-        <w:t>X</w:t>
+        <w:t>,…,X</w:t>
       </w:r>
       <w:r>
         <w:rPr>
@@ -4495,7 +4437,6 @@
         </w:rPr>
         <w:t>n</w:t>
       </w:r>
-      <w:proofErr w:type="spellEnd"/>
       <w:r>
         <w:t>.</w:t>
       </w:r>
@@ -4505,15 +4446,7 @@
         <w:jc w:val="both"/>
       </w:pPr>
       <w:r>
-        <w:t xml:space="preserve">In particolare, si è visto che per variabili aleatorie indipendenti </w:t>
-      </w:r>
-      <w:proofErr w:type="gramStart"/>
-      <w:r>
-        <w:t>ed</w:t>
-      </w:r>
-      <w:proofErr w:type="gramEnd"/>
-      <w:r>
-        <w:t xml:space="preserve"> identicamente distribuite </w:t>
+        <w:t xml:space="preserve">In particolare, si è visto che per variabili aleatorie indipendenti ed identicamente distribuite </w:t>
       </w:r>
       <w:r>
         <w:t>è possibile calcolare la funzione di verosimiglianza (di probabilità congiunta) come il prodotto delle singole funzioni di probabilità rispetto ai parametri non noti.</w:t>
@@ -4776,6 +4709,7 @@
       <w:pPr>
         <w:pStyle w:val="Titolo2"/>
       </w:pPr>
+      <w:bookmarkStart w:id="10" w:name="_Toc57392617"/>
       <w:r>
         <w:t xml:space="preserve">Passo </w:t>
       </w:r>
@@ -4788,6 +4722,7 @@
       <w:r>
         <w:t>Valutazioni del parametro stimato</w:t>
       </w:r>
+      <w:bookmarkEnd w:id="10"/>
     </w:p>
     <w:p/>
     <w:p>
@@ -4885,6 +4820,9 @@
         <w:jc w:val="center"/>
       </w:pPr>
       <w:r>
+        <w:rPr>
+          <w:noProof/>
+        </w:rPr>
         <w:drawing>
           <wp:inline distT="0" distB="0" distL="0" distR="0" wp14:anchorId="0F1258EC" wp14:editId="4DEA0CF5">
             <wp:extent cx="5649113" cy="1352739"/>
@@ -4935,6 +4873,9 @@
         <w:jc w:val="center"/>
       </w:pPr>
       <w:r>
+        <w:rPr>
+          <w:noProof/>
+        </w:rPr>
         <w:drawing>
           <wp:inline distT="0" distB="0" distL="0" distR="0" wp14:anchorId="29FAEC6F" wp14:editId="1A4D3445">
             <wp:extent cx="3353268" cy="609685"/>
@@ -5043,6 +4984,9 @@
         <w:jc w:val="center"/>
       </w:pPr>
       <w:r>
+        <w:rPr>
+          <w:noProof/>
+        </w:rPr>
         <w:drawing>
           <wp:inline distT="0" distB="0" distL="0" distR="0" wp14:anchorId="143AA160" wp14:editId="284DA02A">
             <wp:extent cx="5687219" cy="981212"/>
@@ -5098,6 +5042,9 @@
         <w:jc w:val="both"/>
       </w:pPr>
       <w:r>
+        <w:rPr>
+          <w:noProof/>
+        </w:rPr>
         <w:drawing>
           <wp:inline distT="0" distB="0" distL="0" distR="0" wp14:anchorId="32A12CA6" wp14:editId="6C3AA043">
             <wp:extent cx="3029373" cy="466790"/>
@@ -5151,6 +5098,9 @@
         <w:jc w:val="both"/>
       </w:pPr>
       <w:r>
+        <w:rPr>
+          <w:noProof/>
+        </w:rPr>
         <w:drawing>
           <wp:inline distT="0" distB="0" distL="0" distR="0" wp14:anchorId="67A72532" wp14:editId="124AD166">
             <wp:extent cx="5391902" cy="371527"/>
@@ -5193,22 +5143,17 @@
         <w:jc w:val="both"/>
       </w:pPr>
       <w:r>
-        <w:t xml:space="preserve">Erroneamente si potrebbe pensare che per trovare lo stimatore migliore, sia necessario trovare la varianza più piccola tra tutti quelli possibili. Ciò però non è direttamente possibile, perché in statistica viene dimostrato tramite la disuguaglianza di </w:t>
-      </w:r>
-      <w:proofErr w:type="spellStart"/>
-      <w:r>
-        <w:t>Cramèr</w:t>
-      </w:r>
-      <w:proofErr w:type="spellEnd"/>
-      <w:r>
-        <w:t>-Rao che per ogni stimatore vale la disuguaglianza:</w:t>
-      </w:r>
-    </w:p>
-    <w:p>
-      <w:pPr>
-        <w:jc w:val="both"/>
-      </w:pPr>
-      <w:r>
+        <w:t>Erroneamente si potrebbe pensare che per trovare lo stimatore migliore, sia necessario trovare la varianza più piccola tra tutti quelli possibili. Ciò però non è direttamente possibile, perché in statistica viene dimostrato tramite la disuguaglianza di Cramèr-Rao che per ogni stimatore vale la disuguaglianza:</w:t>
+      </w:r>
+    </w:p>
+    <w:p>
+      <w:pPr>
+        <w:jc w:val="both"/>
+      </w:pPr>
+      <w:r>
+        <w:rPr>
+          <w:noProof/>
+        </w:rPr>
         <w:drawing>
           <wp:inline distT="0" distB="0" distL="0" distR="0" wp14:anchorId="1ED4BFE7" wp14:editId="62D2CB3F">
             <wp:extent cx="2753109" cy="781159"/>
@@ -5262,6 +5207,9 @@
         <w:jc w:val="center"/>
       </w:pPr>
       <w:r>
+        <w:rPr>
+          <w:noProof/>
+        </w:rPr>
         <w:drawing>
           <wp:inline distT="0" distB="0" distL="0" distR="0" wp14:anchorId="1FC9F4DC" wp14:editId="21C36C2C">
             <wp:extent cx="2762636" cy="819264"/>
@@ -5310,15 +5258,7 @@
       </w:pPr>
       <w:r>
         <w:lastRenderedPageBreak/>
-        <w:t xml:space="preserve">Nel caso della variabile aleatoria di Poisson, si dimostra che la disuguaglianza di </w:t>
-      </w:r>
-      <w:proofErr w:type="spellStart"/>
-      <w:r>
-        <w:t>Cramèr</w:t>
-      </w:r>
-      <w:proofErr w:type="spellEnd"/>
-      <w:r>
-        <w:t xml:space="preserve">-Rao è soddisfatta proprio all’ uguaglianza per la stima del valore medio lambda </w:t>
+        <w:t xml:space="preserve">Nel caso della variabile aleatoria di Poisson, si dimostra che la disuguaglianza di Cramèr-Rao è soddisfatta proprio all’ uguaglianza per la stima del valore medio lambda </w:t>
       </w:r>
       <w:r>
         <w:t>con lo stimatore di media campionaria.</w:t>
@@ -5334,6 +5274,9 @@
         <w:jc w:val="both"/>
       </w:pPr>
       <w:r>
+        <w:rPr>
+          <w:noProof/>
+        </w:rPr>
         <w:drawing>
           <wp:inline distT="0" distB="0" distL="0" distR="0" wp14:anchorId="09B63498" wp14:editId="2E0C7074">
             <wp:extent cx="4686954" cy="828791"/>
@@ -5376,8 +5319,261 @@
         <w:jc w:val="both"/>
       </w:pPr>
       <w:r>
-        <w:t xml:space="preserve">Quindi si può dedurre che non solo il parametro lambda = 5.32 ottenuto sia corretto per rappresentare al meglio la funzione di probabilità in funzione del campione casuale su cui è stata effettuata l’indagine, ma per quanto si è appena ottenuto, si può anche dire che non è possibile effettuare una stima migliore, perché lo stimatore Media Campionaria rispetta la proprietà di varianza uniformemente minima. </w:t>
-      </w:r>
+        <w:t>Quindi si può dedurre che non solo il parametro lambda = 5.32 ottenuto sia corretto per rappresentare al meglio la funzione di probabilità in funzione del campione casuale su cui è stata effettuata l’indagine, ma per quanto si è appena ottenuto, si può anche dire che non è possibile effettuare una stima migliore</w:t>
+      </w:r>
+      <w:r>
+        <w:t xml:space="preserve"> (nella classe degli stimatori corretti)</w:t>
+      </w:r>
+      <w:r>
+        <w:t>,</w:t>
+      </w:r>
+      <w:r>
+        <w:t xml:space="preserve"> </w:t>
+      </w:r>
+      <w:r>
+        <w:t xml:space="preserve">perché lo stimatore Media Campionaria rispetta la proprietà di varianza uniformemente minima. </w:t>
+      </w:r>
+    </w:p>
+    <w:p>
+      <w:pPr>
+        <w:jc w:val="both"/>
+      </w:pPr>
+    </w:p>
+    <w:p>
+      <w:pPr>
+        <w:jc w:val="both"/>
+      </w:pPr>
+      <w:r>
+        <w:t>Al fine di determinare la piena affidabilità dello stimatore per il parametro non noto lambda per la popolazione in esame, resta ora soltanto da valutare la proprietà di consistenza, in particolare in statistica:</w:t>
+      </w:r>
+    </w:p>
+    <w:p>
+      <w:pPr>
+        <w:jc w:val="both"/>
+      </w:pPr>
+    </w:p>
+    <w:p>
+      <w:pPr>
+        <w:jc w:val="both"/>
+      </w:pPr>
+      <w:r>
+        <w:drawing>
+          <wp:inline distT="0" distB="0" distL="0" distR="0" wp14:anchorId="2A70AAAD" wp14:editId="3F5067DE">
+            <wp:extent cx="5744377" cy="1267002"/>
+            <wp:effectExtent l="0" t="0" r="8890" b="9525"/>
+            <wp:docPr id="34" name="Immagine 34"/>
+            <wp:cNvGraphicFramePr>
+              <a:graphicFrameLocks xmlns:a="http://schemas.openxmlformats.org/drawingml/2006/main" noChangeAspect="1"/>
+            </wp:cNvGraphicFramePr>
+            <a:graphic xmlns:a="http://schemas.openxmlformats.org/drawingml/2006/main">
+              <a:graphicData uri="http://schemas.openxmlformats.org/drawingml/2006/picture">
+                <pic:pic xmlns:pic="http://schemas.openxmlformats.org/drawingml/2006/picture">
+                  <pic:nvPicPr>
+                    <pic:cNvPr id="1" name=""/>
+                    <pic:cNvPicPr/>
+                  </pic:nvPicPr>
+                  <pic:blipFill>
+                    <a:blip r:embed="rId41"/>
+                    <a:stretch>
+                      <a:fillRect/>
+                    </a:stretch>
+                  </pic:blipFill>
+                  <pic:spPr>
+                    <a:xfrm>
+                      <a:off x="0" y="0"/>
+                      <a:ext cx="5744377" cy="1267002"/>
+                    </a:xfrm>
+                    <a:prstGeom prst="rect">
+                      <a:avLst/>
+                    </a:prstGeom>
+                  </pic:spPr>
+                </pic:pic>
+              </a:graphicData>
+            </a:graphic>
+          </wp:inline>
+        </w:drawing>
+      </w:r>
+    </w:p>
+    <w:p>
+      <w:pPr>
+        <w:jc w:val="both"/>
+      </w:pPr>
+    </w:p>
+    <w:p>
+      <w:pPr>
+        <w:jc w:val="both"/>
+      </w:pPr>
+      <w:r>
+        <w:t>Ed in particolare si dimostra che per uno stimatore corretto o asintoticamente corretto, la proprietà di consistenza è rispettata se, valgono queste due uguaglianze:</w:t>
+      </w:r>
+    </w:p>
+    <w:p>
+      <w:pPr>
+        <w:jc w:val="both"/>
+      </w:pPr>
+      <w:r>
+        <w:drawing>
+          <wp:inline distT="0" distB="0" distL="0" distR="0" wp14:anchorId="40E3C14B" wp14:editId="7C7B2B8A">
+            <wp:extent cx="1762371" cy="771633"/>
+            <wp:effectExtent l="0" t="0" r="0" b="9525"/>
+            <wp:docPr id="37" name="Immagine 37"/>
+            <wp:cNvGraphicFramePr>
+              <a:graphicFrameLocks xmlns:a="http://schemas.openxmlformats.org/drawingml/2006/main" noChangeAspect="1"/>
+            </wp:cNvGraphicFramePr>
+            <a:graphic xmlns:a="http://schemas.openxmlformats.org/drawingml/2006/main">
+              <a:graphicData uri="http://schemas.openxmlformats.org/drawingml/2006/picture">
+                <pic:pic xmlns:pic="http://schemas.openxmlformats.org/drawingml/2006/picture">
+                  <pic:nvPicPr>
+                    <pic:cNvPr id="1" name=""/>
+                    <pic:cNvPicPr/>
+                  </pic:nvPicPr>
+                  <pic:blipFill>
+                    <a:blip r:embed="rId42"/>
+                    <a:stretch>
+                      <a:fillRect/>
+                    </a:stretch>
+                  </pic:blipFill>
+                  <pic:spPr>
+                    <a:xfrm>
+                      <a:off x="0" y="0"/>
+                      <a:ext cx="1762371" cy="771633"/>
+                    </a:xfrm>
+                    <a:prstGeom prst="rect">
+                      <a:avLst/>
+                    </a:prstGeom>
+                  </pic:spPr>
+                </pic:pic>
+              </a:graphicData>
+            </a:graphic>
+          </wp:inline>
+        </w:drawing>
+      </w:r>
+    </w:p>
+    <w:p>
+      <w:pPr>
+        <w:jc w:val="both"/>
+      </w:pPr>
+      <w:r>
+        <w:t>Ma nel caso della popolazione di Poisson rappresentata, la prima uguaglianza è rispettata proprio all’uguaglianza e quindi lo è anche in termini asintotici.</w:t>
+      </w:r>
+    </w:p>
+    <w:p>
+      <w:pPr>
+        <w:jc w:val="both"/>
+      </w:pPr>
+      <w:r>
+        <w:t>Mentre, sapendo che la varianza della media campionaria per stimare lambda è uguale a:</w:t>
+      </w:r>
+    </w:p>
+    <w:p>
+      <w:pPr>
+        <w:jc w:val="both"/>
+        <w:rPr>
+          <w:noProof/>
+        </w:rPr>
+      </w:pPr>
+      <w:r>
+        <w:rPr>
+          <w:noProof/>
+        </w:rPr>
+        <w:drawing>
+          <wp:anchor distT="0" distB="0" distL="114300" distR="114300" simplePos="0" relativeHeight="251677696" behindDoc="0" locked="0" layoutInCell="1" allowOverlap="1" wp14:anchorId="0D313FEF" wp14:editId="7CC6C7AE">
+            <wp:simplePos x="0" y="0"/>
+            <wp:positionH relativeFrom="column">
+              <wp:posOffset>-3810</wp:posOffset>
+            </wp:positionH>
+            <wp:positionV relativeFrom="paragraph">
+              <wp:posOffset>-3175</wp:posOffset>
+            </wp:positionV>
+            <wp:extent cx="1988820" cy="828675"/>
+            <wp:effectExtent l="0" t="0" r="0" b="9525"/>
+            <wp:wrapThrough wrapText="bothSides">
+              <wp:wrapPolygon edited="0">
+                <wp:start x="0" y="0"/>
+                <wp:lineTo x="0" y="21352"/>
+                <wp:lineTo x="21310" y="21352"/>
+                <wp:lineTo x="21310" y="0"/>
+                <wp:lineTo x="0" y="0"/>
+              </wp:wrapPolygon>
+            </wp:wrapThrough>
+            <wp:docPr id="39" name="Immagine 39"/>
+            <wp:cNvGraphicFramePr>
+              <a:graphicFrameLocks xmlns:a="http://schemas.openxmlformats.org/drawingml/2006/main" noChangeAspect="1"/>
+            </wp:cNvGraphicFramePr>
+            <a:graphic xmlns:a="http://schemas.openxmlformats.org/drawingml/2006/main">
+              <a:graphicData uri="http://schemas.openxmlformats.org/drawingml/2006/picture">
+                <pic:pic xmlns:pic="http://schemas.openxmlformats.org/drawingml/2006/picture">
+                  <pic:nvPicPr>
+                    <pic:cNvPr id="1" name=""/>
+                    <pic:cNvPicPr/>
+                  </pic:nvPicPr>
+                  <pic:blipFill rotWithShape="1">
+                    <a:blip r:embed="rId40">
+                      <a:extLst>
+                        <a:ext uri="{28A0092B-C50C-407E-A947-70E740481C1C}">
+                          <a14:useLocalDpi xmlns:a14="http://schemas.microsoft.com/office/drawing/2010/main" val="0"/>
+                        </a:ext>
+                      </a:extLst>
+                    </a:blip>
+                    <a:srcRect r="57561"/>
+                    <a:stretch/>
+                  </pic:blipFill>
+                  <pic:spPr bwMode="auto">
+                    <a:xfrm>
+                      <a:off x="0" y="0"/>
+                      <a:ext cx="1988820" cy="828675"/>
+                    </a:xfrm>
+                    <a:prstGeom prst="rect">
+                      <a:avLst/>
+                    </a:prstGeom>
+                    <a:ln>
+                      <a:noFill/>
+                    </a:ln>
+                    <a:extLst>
+                      <a:ext uri="{53640926-AAD7-44D8-BBD7-CCE9431645EC}">
+                        <a14:shadowObscured xmlns:a14="http://schemas.microsoft.com/office/drawing/2010/main"/>
+                      </a:ext>
+                    </a:extLst>
+                  </pic:spPr>
+                </pic:pic>
+              </a:graphicData>
+            </a:graphic>
+          </wp:anchor>
+        </w:drawing>
+      </w:r>
+      <w:r>
+        <w:rPr>
+          <w:noProof/>
+        </w:rPr>
+        <w:t>È facilmente deducibile che al crescere di N il valore di varianza diventi sempre più piccolo, e se si ragioni in termini asintotici per n tendente ad infinito, il valore riportato è proprio uguale a 0.</w:t>
+      </w:r>
+    </w:p>
+    <w:p>
+      <w:pPr>
+        <w:jc w:val="both"/>
+        <w:rPr>
+          <w:noProof/>
+        </w:rPr>
+      </w:pPr>
+    </w:p>
+    <w:p>
+      <w:pPr>
+        <w:jc w:val="both"/>
+        <w:rPr>
+          <w:noProof/>
+        </w:rPr>
+      </w:pPr>
+      <w:r>
+        <w:rPr>
+          <w:noProof/>
+        </w:rPr>
+        <w:t>Riassumendo quindi, lo stimatore Media Campionaria utilizzato per stimare il parametro lambda è corretto, consistente e di varianza minima.</w:t>
+      </w:r>
+    </w:p>
+    <w:p>
+      <w:pPr>
+        <w:jc w:val="both"/>
+      </w:pPr>
     </w:p>
     <w:sectPr>
       <w:pgSz w:w="11906" w:h="16838"/>

</xml_diff>

<commit_message>
verifica delle ipotesi pt.1 - test bilaterale approssimato
</commit_message>
<xml_diff>
--- a/Progetto Parte II/SAD-CarmineFerrara0522500990 PARTE II.docx
+++ b/Progetto Parte II/SAD-CarmineFerrara0522500990 PARTE II.docx
@@ -1850,7 +1850,15 @@
       </w:pPr>
       <w:r>
         <w:lastRenderedPageBreak/>
-        <w:t>Questa problematica, per ogni elemento del campione, risulta essere caratterizzata da un controllo indipendente rispetto agli altri individui, in altri termini, ogni conducente d’auto che viene sottoposto all’alcol test, può risultare in regola o meno rispetto alle norme vigenti, indipendentemente dall’esito di altri conducenti d’auto. In statistica queste tipologie di fenomeni che possono avere soltanto due possibili esiti prendono il nome di prove di Bernulli, ed in particolare quando si considera più di una prova verrebbe da pensare che la variabile più adatta a questa tipologia di fenomeni, sia la variabile discreta Binomiale.</w:t>
+        <w:t xml:space="preserve">Questa problematica, per ogni elemento del campione, risulta essere caratterizzata da un controllo indipendente rispetto agli altri individui, in altri termini, ogni conducente d’auto che viene sottoposto all’alcol test, può risultare in regola o meno rispetto alle norme vigenti, indipendentemente dall’esito di altri conducenti d’auto. In statistica queste tipologie di fenomeni che possono avere soltanto due possibili esiti prendono il nome di prove di </w:t>
+      </w:r>
+      <w:proofErr w:type="spellStart"/>
+      <w:r>
+        <w:t>Bernulli</w:t>
+      </w:r>
+      <w:proofErr w:type="spellEnd"/>
+      <w:r>
+        <w:t>, ed in particolare quando si considera più di una prova verrebbe da pensare che la variabile più adatta a questa tipologia di fenomeni, sia la variabile discreta Binomiale.</w:t>
       </w:r>
     </w:p>
     <w:p>
@@ -2626,8 +2634,13 @@
       <w:r>
         <w:t xml:space="preserve">i livelli di guardia, è possibile utilizzare il sistema informatico R, applicando la funzione di probabilità per una variabile aleatoria di Poisson, </w:t>
       </w:r>
-      <w:r>
-        <w:t>dpois (x, lambda)</w:t>
+      <w:proofErr w:type="spellStart"/>
+      <w:r>
+        <w:t>dpois</w:t>
+      </w:r>
+      <w:proofErr w:type="spellEnd"/>
+      <w:r>
+        <w:t xml:space="preserve"> (x, lambda)</w:t>
       </w:r>
       <w:r>
         <w:t>, per la quale sarà necessario indicare:</w:t>
@@ -2669,7 +2682,15 @@
         <w:jc w:val="both"/>
       </w:pPr>
       <w:r>
-        <w:t>Un determinato coefficiente medio Lambda, tale parametro non è noto a prescindere, e successivamente andrà calcolato tramite le tecniche di stima, per questa prima simulazione, tale parametro verrà posto ad un valore medio indicativo di 5 positivi all’alcol test per ogni prova di Poisson effettuata;</w:t>
+        <w:t xml:space="preserve">Un determinato coefficiente medio Lambda, tale parametro non è noto a prescindere, e successivamente andrà calcolato tramite le tecniche di stima, per questa prima simulazione, tale parametro verrà posto ad un valore medio indicativo di </w:t>
+      </w:r>
+      <w:proofErr w:type="gramStart"/>
+      <w:r>
+        <w:t>5</w:t>
+      </w:r>
+      <w:proofErr w:type="gramEnd"/>
+      <w:r>
+        <w:t xml:space="preserve"> positivi all’alcol test per ogni prova di Poisson effettuata;</w:t>
       </w:r>
     </w:p>
     <w:p>
@@ -2937,7 +2958,15 @@
       </w:pPr>
       <w:r>
         <w:lastRenderedPageBreak/>
-        <w:t>Graficamente sì osserva ancora meglio come la variabile aleatoria di Poisson, distribuisce le probabilità di trovare xi positivi all’alcol test (con Xi, compreso tra 0 e 10), con dei picchi di massimo tra 4 e 5 individui positivi.</w:t>
+        <w:t xml:space="preserve">Graficamente sì osserva ancora meglio come la variabile aleatoria di Poisson, distribuisce le probabilità di trovare xi positivi all’alcol test (con </w:t>
+      </w:r>
+      <w:proofErr w:type="spellStart"/>
+      <w:r>
+        <w:t>Xi</w:t>
+      </w:r>
+      <w:proofErr w:type="spellEnd"/>
+      <w:r>
+        <w:t>, compreso tra 0 e 10), con dei picchi di massimo tra 4 e 5 individui positivi.</w:t>
       </w:r>
     </w:p>
     <w:p>
@@ -3083,7 +3112,15 @@
         <w:t xml:space="preserve">In particolare, considerando anche i quantili per la distribuzione di probabilità, è facile osservare anche come il 50% dei dati sia posto proprio al valore medio lambda = 5 fissato a priori. Ciò da appunto l’idea </w:t>
       </w:r>
       <w:r>
-        <w:t xml:space="preserve">di come lambda sia il valore più probabile per rappresentare il numero di trasgressori all’alcol test. Ed in particolare, quando si raggiungerà una buona stima di questo parametro si potrà definire al meglio con che probabilità Xi automobilisti, risultino positivi al test alcolemico, sapendo appunto che il numero di individui medio </w:t>
+        <w:t xml:space="preserve">di come lambda sia il valore più probabile per rappresentare il numero di trasgressori all’alcol test. Ed in particolare, quando si raggiungerà una buona stima di questo parametro si potrà definire al meglio con che probabilità </w:t>
+      </w:r>
+      <w:proofErr w:type="spellStart"/>
+      <w:r>
+        <w:t>Xi</w:t>
+      </w:r>
+      <w:proofErr w:type="spellEnd"/>
+      <w:r>
+        <w:t xml:space="preserve"> automobilisti, risultino positivi al test alcolemico, sapendo appunto che il numero di individui medio </w:t>
       </w:r>
       <w:r>
         <w:lastRenderedPageBreak/>
@@ -3152,7 +3189,15 @@
         <w:jc w:val="both"/>
       </w:pPr>
       <w:r>
-        <w:t>Se ad esempio si considera un numero di prove di Poisson pari a 50, ed un fattore medio sempre posto a 5, la funzione RPois, restituisce un vettore del tipo;</w:t>
+        <w:t xml:space="preserve">Se ad esempio si considera un numero di prove di Poisson pari a 50, ed un fattore medio sempre posto a 5, la funzione </w:t>
+      </w:r>
+      <w:proofErr w:type="spellStart"/>
+      <w:r>
+        <w:t>RPois</w:t>
+      </w:r>
+      <w:proofErr w:type="spellEnd"/>
+      <w:r>
+        <w:t>, restituisce un vettore del tipo;</w:t>
       </w:r>
     </w:p>
     <w:p>
@@ -3307,7 +3352,15 @@
       </w:pPr>
       <w:r>
         <w:lastRenderedPageBreak/>
-        <w:t>Confrontando la funzione di probabilità teorica con i grafici inerenti alle frequenze relative ai valori di xi, si osserva molto facilmente come con 500, 5000 e 50000 prove simulate con un ipotetico campione di individui ben definito, si nota come la distribuzione di frequenze, sia sempre più simile alla funzione teorica con l’aumentare delle prove. Questo è senz’altro un risultato molto positivo, ai fini dello studio condotto, perché permette già di affermare che una volta che il fattore medio lambda non noto, sarà correttamente stimato in relazione al problema, si potrà avere un’attendibile report grafico di probabilità per Xi individui, e soprattutto si potrà determinare con chiarezza, con che probabilità il numero di positivi all’alcol test per un dato campione sia pari al valore medio lambda.</w:t>
+        <w:t xml:space="preserve">Confrontando la funzione di probabilità teorica con i grafici inerenti alle frequenze relative ai valori di xi, si osserva molto facilmente come con 500, 5000 e 50000 prove simulate con un ipotetico campione di individui ben definito, si nota come la distribuzione di frequenze, sia sempre più simile alla funzione teorica con l’aumentare delle prove. Questo è senz’altro un risultato molto positivo, ai fini dello studio condotto, perché permette già di affermare che una volta che il fattore medio lambda non noto, sarà correttamente stimato in relazione al problema, si potrà avere un’attendibile report grafico di probabilità per </w:t>
+      </w:r>
+      <w:proofErr w:type="spellStart"/>
+      <w:r>
+        <w:t>Xi</w:t>
+      </w:r>
+      <w:proofErr w:type="spellEnd"/>
+      <w:r>
+        <w:t xml:space="preserve"> individui, e soprattutto si potrà determinare con chiarezza, con che probabilità il numero di positivi all’alcol test per un dato campione sia pari al valore medio lambda.</w:t>
       </w:r>
     </w:p>
     <w:p>
@@ -3505,7 +3558,23 @@
         <w:jc w:val="both"/>
       </w:pPr>
       <w:r>
-        <w:t>Un determinato vettore Il vettore aleatorio X1, X2, . . . , Xn `e detto campione casuale di ampiezza n se le variabili aleatorie del vettore sono:</w:t>
+        <w:t xml:space="preserve">Un determinato vettore Il vettore aleatorio X1, X2, </w:t>
+      </w:r>
+      <w:proofErr w:type="gramStart"/>
+      <w:r>
+        <w:t>. . . ,</w:t>
+      </w:r>
+      <w:proofErr w:type="gramEnd"/>
+      <w:r>
+        <w:t xml:space="preserve"> </w:t>
+      </w:r>
+      <w:proofErr w:type="spellStart"/>
+      <w:r>
+        <w:t>Xn</w:t>
+      </w:r>
+      <w:proofErr w:type="spellEnd"/>
+      <w:r>
+        <w:t xml:space="preserve"> `e detto campione casuale di ampiezza n se le variabili aleatorie del vettore sono:</w:t>
       </w:r>
     </w:p>
     <w:p>
@@ -3639,8 +3708,21 @@
       <w:r>
         <w:t xml:space="preserve">Statistiche - </w:t>
       </w:r>
-      <w:r>
-        <w:t>t(X1, X2, . . . , Xn)</w:t>
+      <w:proofErr w:type="gramStart"/>
+      <w:r>
+        <w:t>t(</w:t>
+      </w:r>
+      <w:proofErr w:type="gramEnd"/>
+      <w:r>
+        <w:t xml:space="preserve">X1, X2, . . . , </w:t>
+      </w:r>
+      <w:proofErr w:type="spellStart"/>
+      <w:r>
+        <w:t>Xn</w:t>
+      </w:r>
+      <w:proofErr w:type="spellEnd"/>
+      <w:r>
+        <w:t>)</w:t>
       </w:r>
       <w:r>
         <w:t>: funzioni misurabili e osservabili del campione casuali che dipendono soltanto dal campione osservato, mentre i parametri non noti sono presenti soltanto nella funzione di distribuzione della statistica.</w:t>
@@ -3664,8 +3746,21 @@
       <w:r>
         <w:t xml:space="preserve"> = </w:t>
       </w:r>
-      <w:r>
-        <w:t>t(X1, X2, . . . , Xn)</w:t>
+      <w:proofErr w:type="gramStart"/>
+      <w:r>
+        <w:t>t(</w:t>
+      </w:r>
+      <w:proofErr w:type="gramEnd"/>
+      <w:r>
+        <w:t xml:space="preserve">X1, X2, . . . , </w:t>
+      </w:r>
+      <w:proofErr w:type="spellStart"/>
+      <w:r>
+        <w:t>Xn</w:t>
+      </w:r>
+      <w:proofErr w:type="spellEnd"/>
+      <w:r>
+        <w:t>)</w:t>
       </w:r>
       <w:r>
         <w:t>: è invece una funzione misurabile su un campione casuale, i cui valori possono essere utilizzati per stimare un parametro non noto della popolazione ( tali valori sono infatti detti “stime del parametro non noto”).</w:t>
@@ -4252,6 +4347,7 @@
       <w:r>
         <w:t>del campione casuale come i valori aleatori assunti da variabili di Poisson X</w:t>
       </w:r>
+      <w:proofErr w:type="gramStart"/>
       <w:r>
         <w:rPr>
           <w:vertAlign w:val="subscript"/>
@@ -4259,7 +4355,11 @@
         <w:t>1</w:t>
       </w:r>
       <w:r>
-        <w:t>,…, X</w:t>
+        <w:t>,…</w:t>
+      </w:r>
+      <w:proofErr w:type="gramEnd"/>
+      <w:r>
+        <w:t>, X</w:t>
       </w:r>
       <w:r>
         <w:rPr>
@@ -4520,7 +4620,15 @@
       </w:pPr>
       <w:r>
         <w:lastRenderedPageBreak/>
-        <w:t>Come è possibile osservare da questo diagramma a barre, è facile intuire come la probabilità di trovare positivi all’alcool test su un numero grande di controlli resti comunque molto bassa, ma comunque ha un massimo che indica che il numero medio di positivi all’alcol test è di 5 individui con una probabilità pari a:</w:t>
+        <w:t xml:space="preserve">Come è possibile osservare da questo diagramma a barre, è facile intuire come la probabilità di trovare positivi all’alcool test su un numero grande di controlli resti comunque molto bassa, ma comunque ha un massimo che indica che il numero medio di positivi all’alcol test è di </w:t>
+      </w:r>
+      <w:proofErr w:type="gramStart"/>
+      <w:r>
+        <w:t>5</w:t>
+      </w:r>
+      <w:proofErr w:type="gramEnd"/>
+      <w:r>
+        <w:t xml:space="preserve"> individui con una probabilità pari a:</w:t>
       </w:r>
     </w:p>
     <w:p>
@@ -4614,8 +4722,29 @@
       <w:r>
         <w:t xml:space="preserve">Per un campione casuale di ampiezza N estratto da una popolazione. La funzione di verosimiglianza </w:t>
       </w:r>
-      <w:r>
-        <w:t>L(ϑ1, ϑ2, . . . , ϑk; x1, x2, . . . , xn)</w:t>
+      <w:proofErr w:type="gramStart"/>
+      <w:r>
+        <w:t>L(</w:t>
+      </w:r>
+      <w:proofErr w:type="gramEnd"/>
+      <w:r>
+        <w:t xml:space="preserve">ϑ1, ϑ2, . . . , </w:t>
+      </w:r>
+      <w:proofErr w:type="spellStart"/>
+      <w:r>
+        <w:t>ϑk</w:t>
+      </w:r>
+      <w:proofErr w:type="spellEnd"/>
+      <w:r>
+        <w:t xml:space="preserve">; x1, x2, . . . , </w:t>
+      </w:r>
+      <w:proofErr w:type="spellStart"/>
+      <w:r>
+        <w:t>xn</w:t>
+      </w:r>
+      <w:proofErr w:type="spellEnd"/>
+      <w:r>
+        <w:t>)</w:t>
       </w:r>
       <w:r>
         <w:t>, è la funzione di probabilità congiunta o di densità di probabilità del campione casuale X</w:t>
@@ -4627,7 +4756,11 @@
         <w:t>1</w:t>
       </w:r>
       <w:r>
-        <w:t>,…,X</w:t>
+        <w:t>,…,</w:t>
+      </w:r>
+      <w:proofErr w:type="spellStart"/>
+      <w:r>
+        <w:t>X</w:t>
       </w:r>
       <w:r>
         <w:rPr>
@@ -4635,6 +4768,7 @@
         </w:rPr>
         <w:t>n</w:t>
       </w:r>
+      <w:proofErr w:type="spellEnd"/>
       <w:r>
         <w:t>.</w:t>
       </w:r>
@@ -4644,7 +4778,15 @@
         <w:jc w:val="both"/>
       </w:pPr>
       <w:r>
-        <w:t xml:space="preserve">In particolare, si è visto che per variabili aleatorie indipendenti ed identicamente distribuite </w:t>
+        <w:t xml:space="preserve">In particolare, si è visto che per variabili aleatorie indipendenti </w:t>
+      </w:r>
+      <w:proofErr w:type="gramStart"/>
+      <w:r>
+        <w:t>ed</w:t>
+      </w:r>
+      <w:proofErr w:type="gramEnd"/>
+      <w:r>
+        <w:t xml:space="preserve"> identicamente distribuite </w:t>
       </w:r>
       <w:r>
         <w:t>è possibile calcolare la funzione di verosimiglianza (di probabilità congiunta) come il prodotto delle singole funzioni di probabilità rispetto ai parametri non noti.</w:t>
@@ -5341,7 +5483,15 @@
         <w:jc w:val="both"/>
       </w:pPr>
       <w:r>
-        <w:t>Erroneamente si potrebbe pensare che per trovare lo stimatore migliore, sia necessario trovare la varianza più piccola tra tutti quelli possibili. Ciò però non è direttamente possibile, perché in statistica viene dimostrato tramite la disuguaglianza di Cramèr-Rao che per ogni stimatore vale la disuguaglianza:</w:t>
+        <w:t xml:space="preserve">Erroneamente si potrebbe pensare che per trovare lo stimatore migliore, sia necessario trovare la varianza più piccola tra tutti quelli possibili. Ciò però non è direttamente possibile, perché in statistica viene dimostrato tramite la disuguaglianza di </w:t>
+      </w:r>
+      <w:proofErr w:type="spellStart"/>
+      <w:r>
+        <w:t>Cramèr</w:t>
+      </w:r>
+      <w:proofErr w:type="spellEnd"/>
+      <w:r>
+        <w:t>-Rao che per ogni stimatore vale la disuguaglianza:</w:t>
       </w:r>
     </w:p>
     <w:p>
@@ -5456,7 +5606,15 @@
       </w:pPr>
       <w:r>
         <w:lastRenderedPageBreak/>
-        <w:t xml:space="preserve">Nel caso della variabile aleatoria di Poisson, si dimostra che la disuguaglianza di Cramèr-Rao è soddisfatta proprio all’ uguaglianza per la stima del valore medio lambda </w:t>
+        <w:t xml:space="preserve">Nel caso della variabile aleatoria di Poisson, si dimostra che la disuguaglianza di </w:t>
+      </w:r>
+      <w:proofErr w:type="spellStart"/>
+      <w:r>
+        <w:t>Cramèr</w:t>
+      </w:r>
+      <w:proofErr w:type="spellEnd"/>
+      <w:r>
+        <w:t xml:space="preserve">-Rao è soddisfatta proprio all’ uguaglianza per la stima del valore medio lambda </w:t>
       </w:r>
       <w:r>
         <w:t>con lo stimatore di media campionaria.</w:t>
@@ -5805,6 +5963,7 @@
       <w:r>
         <w:t>In Statistica inferenziale però è preferibile fornire per un parametro non noto, un determinato intervallo in cui questo parametro possa ricadere, al posto di un singolo valore una stima. Tale intervallo viene denominato intervallo di confidenza ed è caratterizzato da due estremi C</w:t>
       </w:r>
+      <w:proofErr w:type="gramStart"/>
       <w:r>
         <w:rPr>
           <w:vertAlign w:val="subscript"/>
@@ -5812,7 +5971,11 @@
         <w:t>1</w:t>
       </w:r>
       <w:r>
-        <w:t xml:space="preserve">  e C</w:t>
+        <w:t xml:space="preserve">  e</w:t>
+      </w:r>
+      <w:proofErr w:type="gramEnd"/>
+      <w:r>
+        <w:t xml:space="preserve"> C</w:t>
       </w:r>
       <w:r>
         <w:rPr>
@@ -5936,7 +6099,23 @@
         <w:jc w:val="both"/>
       </w:pPr>
       <w:r>
-        <w:t>La variabile di Pivot deve dipendere dal campione casuale X1, X2, . . . , Xn;</w:t>
+        <w:t xml:space="preserve">La variabile di Pivot deve dipendere dal campione casuale X1, X2, </w:t>
+      </w:r>
+      <w:proofErr w:type="gramStart"/>
+      <w:r>
+        <w:t>. . . ,</w:t>
+      </w:r>
+      <w:proofErr w:type="gramEnd"/>
+      <w:r>
+        <w:t xml:space="preserve"> </w:t>
+      </w:r>
+      <w:proofErr w:type="spellStart"/>
+      <w:r>
+        <w:t>Xn</w:t>
+      </w:r>
+      <w:proofErr w:type="spellEnd"/>
+      <w:r>
+        <w:t>;</w:t>
       </w:r>
     </w:p>
     <w:p>
@@ -5975,8 +6154,21 @@
       <w:r>
         <w:t xml:space="preserve">Tale variabile quindi sarà della forma: </w:t>
       </w:r>
-      <w:r>
-        <w:t>γ(X1, X2, . . . , Xn; ϑ)</w:t>
+      <w:proofErr w:type="gramStart"/>
+      <w:r>
+        <w:t>γ(</w:t>
+      </w:r>
+      <w:proofErr w:type="gramEnd"/>
+      <w:r>
+        <w:t xml:space="preserve">X1, X2, . . . , </w:t>
+      </w:r>
+      <w:proofErr w:type="spellStart"/>
+      <w:r>
+        <w:t>Xn</w:t>
+      </w:r>
+      <w:proofErr w:type="spellEnd"/>
+      <w:r>
+        <w:t>; ϑ)</w:t>
       </w:r>
       <w:r>
         <w:t>.</w:t>
@@ -5992,7 +6184,15 @@
         <w:jc w:val="both"/>
       </w:pPr>
       <w:r>
-        <w:t>Sapendo che la variabile di Pivoting è legata da una legge di probabilità, vale la legge:</w:t>
+        <w:t xml:space="preserve">Sapendo che la variabile di </w:t>
+      </w:r>
+      <w:proofErr w:type="spellStart"/>
+      <w:r>
+        <w:t>Pivoting</w:t>
+      </w:r>
+      <w:proofErr w:type="spellEnd"/>
+      <w:r>
+        <w:t xml:space="preserve"> è legata da una legge di probabilità, vale la legge:</w:t>
       </w:r>
     </w:p>
     <w:p>
@@ -6238,7 +6438,15 @@
         <w:t>X</w:t>
       </w:r>
       <w:r>
-        <w:t xml:space="preserve"> denota la variabile aleatoria che descrive la popolazione con E(X) = µ e Var(X) = σ</w:t>
+        <w:t xml:space="preserve"> denota la variabile aleatoria che descrive la popolazione con E(X) = µ e </w:t>
+      </w:r>
+      <w:proofErr w:type="spellStart"/>
+      <w:r>
+        <w:t>Var</w:t>
+      </w:r>
+      <w:proofErr w:type="spellEnd"/>
+      <w:r>
+        <w:t>(X) = σ</w:t>
       </w:r>
       <w:r>
         <w:rPr>
@@ -6247,7 +6455,15 @@
         <w:t>2</w:t>
       </w:r>
       <w:r>
-        <w:t xml:space="preserve"> (supposti entrambi finiti) e con (X1, X2, . . ., Xn) il campione casuale</w:t>
+        <w:t xml:space="preserve"> (supposti entrambi finiti) e con (X1, X2, . . ., </w:t>
+      </w:r>
+      <w:proofErr w:type="spellStart"/>
+      <w:r>
+        <w:t>Xn</w:t>
+      </w:r>
+      <w:proofErr w:type="spellEnd"/>
+      <w:r>
+        <w:t>) il campione casuale</w:t>
       </w:r>
       <w:r>
         <w:t xml:space="preserve"> con n &gt;= 30,</w:t>
@@ -6420,7 +6636,15 @@
         <w:t>, conve</w:t>
       </w:r>
       <w:r>
-        <w:t>rge in distribuzione ad un’altra variabile aleatoria Z – N(0,1), che risulta essere normale standard.</w:t>
+        <w:t xml:space="preserve">rge in distribuzione ad un’altra variabile aleatoria Z – </w:t>
+      </w:r>
+      <w:proofErr w:type="gramStart"/>
+      <w:r>
+        <w:t>N(</w:t>
+      </w:r>
+      <w:proofErr w:type="gramEnd"/>
+      <w:r>
+        <w:t>0,1), che risulta essere normale standard.</w:t>
       </w:r>
     </w:p>
     <w:p>
@@ -6598,7 +6822,15 @@
         <w:jc w:val="both"/>
       </w:pPr>
       <w:r>
-        <w:t>Che dipende strettamente dal campione e dal parametro non noto λ, e dato che il campione è di 50 elementi converge in distribuzione ad una variabile Normale Standard Z-N(0,1), distribuita nel seguente modo:</w:t>
+        <w:t>Che dipende strettamente dal campione e dal parametro non noto λ, e dato che il campione è di 50 elementi converge in distribuzione ad una variabile Normale Standard Z-</w:t>
+      </w:r>
+      <w:proofErr w:type="gramStart"/>
+      <w:r>
+        <w:t>N(</w:t>
+      </w:r>
+      <w:proofErr w:type="gramEnd"/>
+      <w:r>
+        <w:t>0,1), distribuita nel seguente modo:</w:t>
       </w:r>
     </w:p>
     <w:p>
@@ -6971,7 +7203,23 @@
         <w:t xml:space="preserve">α/2 </w:t>
       </w:r>
       <w:r>
-        <w:t>della distribuzione normale standard tramite la funzione qnorm di R, in particolare basterà rilevare con la funzione qnorm, per che valore z</w:t>
+        <w:t xml:space="preserve">della distribuzione normale standard tramite la funzione </w:t>
+      </w:r>
+      <w:proofErr w:type="spellStart"/>
+      <w:r>
+        <w:t>qnorm</w:t>
+      </w:r>
+      <w:proofErr w:type="spellEnd"/>
+      <w:r>
+        <w:t xml:space="preserve"> di R, in particolare basterà rilevare con la funzione </w:t>
+      </w:r>
+      <w:proofErr w:type="spellStart"/>
+      <w:r>
+        <w:t>qnorm</w:t>
+      </w:r>
+      <w:proofErr w:type="spellEnd"/>
+      <w:r>
+        <w:t>, per che valore z</w:t>
       </w:r>
       <w:r>
         <w:rPr>
@@ -6988,8 +7236,13 @@
       <w:r>
         <w:t>(</w:t>
       </w:r>
-      <w:r>
-        <w:t>P(X &lt;= z</w:t>
+      <w:proofErr w:type="gramStart"/>
+      <w:r>
+        <w:t>P(</w:t>
+      </w:r>
+      <w:proofErr w:type="gramEnd"/>
+      <w:r>
+        <w:t>X &lt;= z</w:t>
       </w:r>
       <w:r>
         <w:rPr>
@@ -7036,7 +7289,15 @@
         <w:jc w:val="both"/>
       </w:pPr>
       <w:r>
-        <w:t>Risolvere l’equazione sottesa dalla disequazione tramite la funzione polyroot di R.</w:t>
+        <w:t xml:space="preserve">Risolvere l’equazione sottesa dalla disequazione tramite la funzione </w:t>
+      </w:r>
+      <w:proofErr w:type="spellStart"/>
+      <w:r>
+        <w:t>polyroot</w:t>
+      </w:r>
+      <w:proofErr w:type="spellEnd"/>
+      <w:r>
+        <w:t xml:space="preserve"> di R.</w:t>
       </w:r>
     </w:p>
     <w:p>
@@ -7484,6 +7745,9 @@
         </w:rPr>
       </w:pPr>
       <w:r>
+        <w:rPr>
+          <w:noProof/>
+        </w:rPr>
         <w:drawing>
           <wp:inline distT="0" distB="0" distL="0" distR="0" wp14:anchorId="017B631E" wp14:editId="75962D7E">
             <wp:extent cx="1276528" cy="409632"/>
@@ -7521,6 +7785,9 @@
         </w:drawing>
       </w:r>
       <w:r>
+        <w:rPr>
+          <w:noProof/>
+        </w:rPr>
         <w:drawing>
           <wp:inline distT="0" distB="0" distL="0" distR="0" wp14:anchorId="27A4AF98" wp14:editId="73F12585">
             <wp:extent cx="1371791" cy="447737"/>
@@ -7581,6 +7848,7 @@
       <w:r>
         <w:t xml:space="preserve">Per procedere con una stima intervallare che risponda a questo nuovo quesito, è possibile far riferimento ad una stima per la differenza dei due parametri non noti: </w:t>
       </w:r>
+      <w:proofErr w:type="spellStart"/>
       <w:r>
         <w:rPr>
           <w:rFonts w:cstheme="minorHAnsi"/>
@@ -7588,8 +7856,13 @@
         <w:t>λ</w:t>
       </w:r>
       <w:r>
-        <w:t xml:space="preserve">x – </w:t>
-      </w:r>
+        <w:t>x</w:t>
+      </w:r>
+      <w:proofErr w:type="spellEnd"/>
+      <w:r>
+        <w:t xml:space="preserve"> – </w:t>
+      </w:r>
+      <w:proofErr w:type="spellStart"/>
       <w:r>
         <w:rPr>
           <w:rFonts w:cstheme="minorHAnsi"/>
@@ -7597,7 +7870,11 @@
         <w:t>λ</w:t>
       </w:r>
       <w:r>
-        <w:t>y.</w:t>
+        <w:t>y</w:t>
+      </w:r>
+      <w:proofErr w:type="spellEnd"/>
+      <w:r>
+        <w:t>.</w:t>
       </w:r>
     </w:p>
     <w:p>
@@ -7640,6 +7917,7 @@
       <w:r>
         <w:t xml:space="preserve"> possibile stimare il parametro non noto </w:t>
       </w:r>
+      <w:proofErr w:type="spellStart"/>
       <w:r>
         <w:rPr>
           <w:rFonts w:cstheme="minorHAnsi"/>
@@ -7647,8 +7925,13 @@
         <w:t>λ</w:t>
       </w:r>
       <w:r>
-        <w:t xml:space="preserve">x – </w:t>
-      </w:r>
+        <w:t>x</w:t>
+      </w:r>
+      <w:proofErr w:type="spellEnd"/>
+      <w:r>
+        <w:t xml:space="preserve"> – </w:t>
+      </w:r>
+      <w:proofErr w:type="spellStart"/>
       <w:r>
         <w:rPr>
           <w:rFonts w:cstheme="minorHAnsi"/>
@@ -7658,6 +7941,7 @@
       <w:r>
         <w:t>y</w:t>
       </w:r>
+      <w:proofErr w:type="spellEnd"/>
       <w:r>
         <w:t xml:space="preserve"> tramite stima intervallare così come è stato fatto in precedenza:</w:t>
       </w:r>
@@ -7667,7 +7951,15 @@
         <w:jc w:val="both"/>
       </w:pPr>
       <w:r>
-        <w:t>Sapendo che per via della linerarità della media campionaria, è possibile esprimere la media campionaria della differenza tramite differenza delle singole medie campionarie e che è possibile esprimere la deviazione standard della differenza come somma delle singole deviazioni standard (data l’indipendenza delle due popolazioni), è possibile estrarre la variabile aleatoria:</w:t>
+        <w:t xml:space="preserve">Sapendo che per via della </w:t>
+      </w:r>
+      <w:proofErr w:type="spellStart"/>
+      <w:r>
+        <w:t>linerarità</w:t>
+      </w:r>
+      <w:proofErr w:type="spellEnd"/>
+      <w:r>
+        <w:t xml:space="preserve"> della media campionaria, è possibile esprimere la media campionaria della differenza tramite differenza delle singole medie campionarie e che è possibile esprimere la deviazione standard della differenza come somma delle singole deviazioni standard (data l’indipendenza delle due popolazioni), è possibile estrarre la variabile aleatoria:</w:t>
       </w:r>
     </w:p>
     <w:p>
@@ -7675,6 +7967,9 @@
         <w:jc w:val="center"/>
       </w:pPr>
       <w:r>
+        <w:rPr>
+          <w:noProof/>
+        </w:rPr>
         <w:drawing>
           <wp:inline distT="0" distB="0" distL="0" distR="0" wp14:anchorId="233F7B10" wp14:editId="5560D34D">
             <wp:extent cx="1914792" cy="647790"/>
@@ -7714,7 +8009,23 @@
     </w:p>
     <w:p>
       <w:r>
-        <w:t>che come in precedenza, per il teorema centrale di convergenza, risulta convergere in distribuzione ad una Normale Standard (N(0,1)) risulta essere una variabile Aleatoria di Pivoting per il parametro non noto.</w:t>
+        <w:t>che come in precedenza, per il teorema centrale di convergenza, risulta convergere in distribuzione ad una Normale Standard (</w:t>
+      </w:r>
+      <w:proofErr w:type="gramStart"/>
+      <w:r>
+        <w:t>N(</w:t>
+      </w:r>
+      <w:proofErr w:type="gramEnd"/>
+      <w:r>
+        <w:t xml:space="preserve">0,1)) risulta essere una variabile Aleatoria di </w:t>
+      </w:r>
+      <w:proofErr w:type="spellStart"/>
+      <w:r>
+        <w:t>Pivoting</w:t>
+      </w:r>
+      <w:proofErr w:type="spellEnd"/>
+      <w:r>
+        <w:t xml:space="preserve"> per il parametro non noto.</w:t>
       </w:r>
     </w:p>
     <w:p>
@@ -7733,6 +8044,9 @@
     </w:p>
     <w:p>
       <w:r>
+        <w:rPr>
+          <w:noProof/>
+        </w:rPr>
         <w:drawing>
           <wp:inline distT="0" distB="0" distL="0" distR="0" wp14:anchorId="27126FE0" wp14:editId="095AB7EC">
             <wp:extent cx="3991532" cy="724001"/>
@@ -7802,8 +8116,17 @@
         <w:t xml:space="preserve"> </w:t>
       </w:r>
       <w:r>
-        <w:t xml:space="preserve">tramite la funzione QNorm, è possibile derivare che gli estremi dell’intervallo di confidenza per il parametro non noto </w:t>
-      </w:r>
+        <w:t xml:space="preserve">tramite la funzione </w:t>
+      </w:r>
+      <w:proofErr w:type="spellStart"/>
+      <w:r>
+        <w:t>QNorm</w:t>
+      </w:r>
+      <w:proofErr w:type="spellEnd"/>
+      <w:r>
+        <w:t xml:space="preserve">, è possibile derivare che gli estremi dell’intervallo di confidenza per il parametro non noto </w:t>
+      </w:r>
+      <w:proofErr w:type="spellStart"/>
       <w:r>
         <w:rPr>
           <w:rFonts w:cstheme="minorHAnsi"/>
@@ -7811,8 +8134,13 @@
         <w:t>λ</w:t>
       </w:r>
       <w:r>
-        <w:t xml:space="preserve">x – </w:t>
-      </w:r>
+        <w:t>x</w:t>
+      </w:r>
+      <w:proofErr w:type="spellEnd"/>
+      <w:r>
+        <w:t xml:space="preserve"> – </w:t>
+      </w:r>
+      <w:proofErr w:type="spellStart"/>
       <w:r>
         <w:rPr>
           <w:rFonts w:cstheme="minorHAnsi"/>
@@ -7820,11 +8148,18 @@
         <w:t>λ</w:t>
       </w:r>
       <w:r>
-        <w:t>y, risultano essere:</w:t>
-      </w:r>
-    </w:p>
-    <w:p>
-      <w:r>
+        <w:t>y</w:t>
+      </w:r>
+      <w:proofErr w:type="spellEnd"/>
+      <w:r>
+        <w:t>, risultano essere:</w:t>
+      </w:r>
+    </w:p>
+    <w:p>
+      <w:r>
+        <w:rPr>
+          <w:noProof/>
+        </w:rPr>
         <w:drawing>
           <wp:inline distT="0" distB="0" distL="0" distR="0" wp14:anchorId="7AF7525D" wp14:editId="7D1FB33E">
             <wp:extent cx="5382376" cy="590632"/>
@@ -7872,6 +8207,9 @@
         <w:jc w:val="center"/>
       </w:pPr>
       <w:r>
+        <w:rPr>
+          <w:noProof/>
+        </w:rPr>
         <w:drawing>
           <wp:inline distT="0" distB="0" distL="0" distR="0" wp14:anchorId="7D76B3AB" wp14:editId="4BFF1F59">
             <wp:extent cx="3747252" cy="2602057"/>
@@ -7958,6 +8296,1846 @@
       <w:r>
         <w:t>.</w:t>
       </w:r>
+    </w:p>
+    <w:p>
+      <w:pPr>
+        <w:jc w:val="both"/>
+      </w:pPr>
+    </w:p>
+    <w:p>
+      <w:pPr>
+        <w:pStyle w:val="Titolo1"/>
+      </w:pPr>
+      <w:r>
+        <w:t>Verifica delle Ipotesi per una variabile di Poisson</w:t>
+      </w:r>
+    </w:p>
+    <w:p>
+      <w:pPr>
+        <w:jc w:val="both"/>
+      </w:pPr>
+      <w:r>
+        <w:t>Fino a questo momento, è stata data attenzione allo studio del fenomeno relativo ai test alcolemici in esame, supponendo nelle varie applicazioni che la popolazione di automobilisti fosse effettivamente distribuita secondo una Variabile aleatoria di Poisson, e ne sono state osservate le conseguenze tramite l’applicazione delle tecniche di stima puntuali o intervallari.</w:t>
+      </w:r>
+    </w:p>
+    <w:p>
+      <w:pPr>
+        <w:jc w:val="both"/>
+      </w:pPr>
+      <w:r>
+        <w:t xml:space="preserve">La statistica inferenziale però è anche un ottimo strumento per rispondere a domande del tipo: </w:t>
+      </w:r>
+    </w:p>
+    <w:p>
+      <w:pPr>
+        <w:pStyle w:val="Paragrafoelenco"/>
+        <w:numPr>
+          <w:ilvl w:val="0"/>
+          <w:numId w:val="23"/>
+        </w:numPr>
+        <w:jc w:val="both"/>
+      </w:pPr>
+      <w:r>
+        <w:t>L</w:t>
+      </w:r>
+      <w:r>
+        <w:t xml:space="preserve">a popolazione in analisi è </w:t>
+      </w:r>
+      <w:r>
+        <w:t xml:space="preserve">effettivamente </w:t>
+      </w:r>
+      <w:r>
+        <w:t xml:space="preserve">distribuita secondo una data </w:t>
+      </w:r>
+      <w:r>
+        <w:t>variabile, come ad esempio la variabile di Poisson?</w:t>
+      </w:r>
+    </w:p>
+    <w:p>
+      <w:pPr>
+        <w:pStyle w:val="Paragrafoelenco"/>
+        <w:numPr>
+          <w:ilvl w:val="0"/>
+          <w:numId w:val="23"/>
+        </w:numPr>
+        <w:jc w:val="both"/>
+      </w:pPr>
+      <w:r>
+        <w:t>Il parametro non noto della variabile a quanto equivale? È maggiore o uguale di un certo valore reale, magari proprio uguale al valore che si sta considerando?</w:t>
+      </w:r>
+    </w:p>
+    <w:p>
+      <w:pPr>
+        <w:jc w:val="both"/>
+      </w:pPr>
+      <w:r>
+        <w:t>La branca della statistica inferenziale, che si occupa di rispondere a queste problematiche prende il nome di Verifica delle Ipotesi.</w:t>
+      </w:r>
+    </w:p>
+    <w:p>
+      <w:pPr>
+        <w:jc w:val="both"/>
+      </w:pPr>
+      <w:r>
+        <w:t>Tali quesiti vengono formalizzati partendo ovviamente da una popolazione che rappresenta un determinato fenomeno, da un campione casuale estratto da una popolazione, e da una variabile aleatoria che descrive tale popolazione, legata ovviamente da un parametro non noto.</w:t>
+      </w:r>
+    </w:p>
+    <w:p>
+      <w:pPr>
+        <w:jc w:val="both"/>
+      </w:pPr>
+    </w:p>
+    <w:p>
+      <w:pPr>
+        <w:jc w:val="both"/>
+      </w:pPr>
+      <w:r>
+        <w:t>Tali quesiti, prendono il nome di ipotesi statistiche, e per un parametro non noto, vengono così definite:</w:t>
+      </w:r>
+    </w:p>
+    <w:p>
+      <w:pPr>
+        <w:jc w:val="center"/>
+        <w:rPr>
+          <w:i/>
+          <w:iCs/>
+        </w:rPr>
+      </w:pPr>
+      <w:r>
+        <w:rPr>
+          <w:i/>
+          <w:iCs/>
+        </w:rPr>
+        <w:t>Un’ipotesi statistica `e un’affermazione o una congettura sul</w:t>
+      </w:r>
+      <w:r>
+        <w:rPr>
+          <w:i/>
+          <w:iCs/>
+        </w:rPr>
+        <w:br/>
+        <w:t xml:space="preserve">parametro non noto ϑ. Se l’ipotesi statistica specifica completamente </w:t>
+      </w:r>
+      <w:proofErr w:type="gramStart"/>
+      <w:r>
+        <w:rPr>
+          <w:i/>
+          <w:iCs/>
+        </w:rPr>
+        <w:t>f(</w:t>
+      </w:r>
+      <w:proofErr w:type="gramEnd"/>
+      <w:r>
+        <w:rPr>
+          <w:i/>
+          <w:iCs/>
+        </w:rPr>
+        <w:t>x; ϑ)</w:t>
+      </w:r>
+      <w:r>
+        <w:rPr>
+          <w:i/>
+          <w:iCs/>
+        </w:rPr>
+        <w:t xml:space="preserve"> – funzione di distribuzione</w:t>
+      </w:r>
+      <w:r>
+        <w:rPr>
+          <w:i/>
+          <w:iCs/>
+        </w:rPr>
+        <w:br/>
+        <w:t>detta ipotesi semplice, altrimenti `e chiamata ipotesi composita</w:t>
+      </w:r>
+      <w:r>
+        <w:rPr>
+          <w:i/>
+          <w:iCs/>
+        </w:rPr>
+        <w:t>.</w:t>
+      </w:r>
+    </w:p>
+    <w:p>
+      <w:pPr>
+        <w:jc w:val="both"/>
+      </w:pPr>
+      <w:r>
+        <w:t xml:space="preserve">Le ipotesi in generale vengono denotate con la lettera H, ed in particolare se un’ipotesi viene sottoposta a verifica essa </w:t>
+      </w:r>
+      <w:r>
+        <w:t>prenderà</w:t>
+      </w:r>
+      <w:r>
+        <w:t xml:space="preserve"> il nome di Ipotesi Nulla H</w:t>
+      </w:r>
+      <w:r>
+        <w:rPr>
+          <w:vertAlign w:val="subscript"/>
+        </w:rPr>
+        <w:t>0</w:t>
+      </w:r>
+      <w:r>
+        <w:t>.</w:t>
+      </w:r>
+    </w:p>
+    <w:p>
+      <w:pPr>
+        <w:jc w:val="both"/>
+      </w:pPr>
+      <w:r>
+        <w:t>Tornando al problema in analisi, è possibile considerare nuovamente il campione</w:t>
+      </w:r>
+      <w:r>
+        <w:t xml:space="preserve"> casuale</w:t>
+      </w:r>
+      <w:r>
+        <w:t>:</w:t>
+      </w:r>
+    </w:p>
+    <w:p>
+      <w:pPr>
+        <w:jc w:val="both"/>
+      </w:pPr>
+      <w:r>
+        <w:t>X = (4,  6 , 4,  6,  7,  4,  8,  5,  4,  3,  8,  8,  4,  6,  6,  7,  5, 11,  4,  4, 7,  8,  2,  3,  2,  6,  7,  5,  4,  5,  6,  5,  7,  3,  2,  7,  7,  4,  8,  3,  4,  8,  3, 4,  3,  5,  7,  8,  4,  5 )</w:t>
+      </w:r>
+    </w:p>
+    <w:p>
+      <w:pPr>
+        <w:jc w:val="both"/>
+      </w:pPr>
+      <w:r>
+        <w:t xml:space="preserve">Relativo a 50 prove di </w:t>
+      </w:r>
+      <w:proofErr w:type="spellStart"/>
+      <w:r>
+        <w:t>poisson</w:t>
+      </w:r>
+      <w:proofErr w:type="spellEnd"/>
+      <w:r>
+        <w:t>, che descrivono il numero di automobilisti con tasso alcolemico superiore al limite per la guida, rilevati in 50 posti di blocco per l’area urbana di Salerno.</w:t>
+      </w:r>
+    </w:p>
+    <w:p>
+      <w:pPr>
+        <w:jc w:val="both"/>
+      </w:pPr>
+      <w:r>
+        <w:t>Da questo campione casuale e la sua popolazione, è possibile porsi il seguente problema di verifica:</w:t>
+      </w:r>
+    </w:p>
+    <w:p>
+      <w:pPr>
+        <w:jc w:val="both"/>
+      </w:pPr>
+      <w:r>
+        <w:t>Supponendo che la popolazione Poissoniana inerente al fenomeno, sia descritta da una variabile aleatoria X con valore metodo non noto, si vuole verificare che il parametro non noto lambda sia effettivamente uguale a 5.</w:t>
+      </w:r>
+    </w:p>
+    <w:p>
+      <w:pPr>
+        <w:jc w:val="center"/>
+      </w:pPr>
+      <w:r>
+        <w:t>H</w:t>
+      </w:r>
+      <w:proofErr w:type="gramStart"/>
+      <w:r>
+        <w:rPr>
+          <w:vertAlign w:val="subscript"/>
+        </w:rPr>
+        <w:t>0</w:t>
+      </w:r>
+      <w:r>
+        <w:rPr>
+          <w:vertAlign w:val="subscript"/>
+        </w:rPr>
+        <w:t xml:space="preserve"> </w:t>
+      </w:r>
+      <w:r>
+        <w:t>:</w:t>
+      </w:r>
+      <w:proofErr w:type="gramEnd"/>
+      <w:r>
+        <w:t xml:space="preserve"> </w:t>
+      </w:r>
+      <w:r>
+        <w:rPr>
+          <w:rFonts w:cstheme="minorHAnsi"/>
+        </w:rPr>
+        <w:t>λ</w:t>
+      </w:r>
+      <w:r>
+        <w:t xml:space="preserve"> = 5</w:t>
+      </w:r>
+    </w:p>
+    <w:p>
+      <w:pPr>
+        <w:jc w:val="both"/>
+        <w:rPr>
+          <w:rFonts w:cstheme="minorHAnsi"/>
+        </w:rPr>
+      </w:pPr>
+      <w:r>
+        <w:lastRenderedPageBreak/>
+        <w:t xml:space="preserve">Tale ipotesi statistica, è per il problema in analisi, un’ipotesi semplice, dato che volendo verificare un’uguaglianza per il parametro non noto si descrive completamente la funzione </w:t>
+      </w:r>
+      <w:proofErr w:type="gramStart"/>
+      <w:r>
+        <w:t>f(</w:t>
+      </w:r>
+      <w:proofErr w:type="gramEnd"/>
+      <w:r>
+        <w:t xml:space="preserve">x: </w:t>
+      </w:r>
+      <w:r>
+        <w:rPr>
+          <w:rFonts w:cstheme="minorHAnsi"/>
+        </w:rPr>
+        <w:t>λ) per la variabile aleatoria X relativa alla popolazione.</w:t>
+      </w:r>
+    </w:p>
+    <w:p>
+      <w:pPr>
+        <w:jc w:val="both"/>
+        <w:rPr>
+          <w:rFonts w:cstheme="minorHAnsi"/>
+        </w:rPr>
+      </w:pPr>
+      <w:r>
+        <w:rPr>
+          <w:rFonts w:cstheme="minorHAnsi"/>
+        </w:rPr>
+        <w:t>Volendo sottoporre a verifica quest’ipotesi</w:t>
+      </w:r>
+      <w:r>
+        <w:rPr>
+          <w:rFonts w:cstheme="minorHAnsi"/>
+        </w:rPr>
+        <w:t>, è necessario formulare un’ipotesi alternativa che appunto racchiude il dominio del parametro nel caso l’ipotesi posta a verifica si debba rivelare errata dopo la verifica.</w:t>
+      </w:r>
+    </w:p>
+    <w:p>
+      <w:pPr>
+        <w:jc w:val="both"/>
+      </w:pPr>
+      <w:r>
+        <w:t>In particolare, per il problema in analisi l’ipotesi alternativa sarà:</w:t>
+      </w:r>
+    </w:p>
+    <w:p>
+      <w:pPr>
+        <w:jc w:val="center"/>
+      </w:pPr>
+      <w:r>
+        <w:t>H</w:t>
+      </w:r>
+      <w:proofErr w:type="gramStart"/>
+      <w:r>
+        <w:rPr>
+          <w:vertAlign w:val="subscript"/>
+        </w:rPr>
+        <w:t xml:space="preserve">1 </w:t>
+      </w:r>
+      <w:r>
+        <w:t>:</w:t>
+      </w:r>
+      <w:proofErr w:type="gramEnd"/>
+      <w:r>
+        <w:t xml:space="preserve"> </w:t>
+      </w:r>
+      <w:r>
+        <w:rPr>
+          <w:rFonts w:cstheme="minorHAnsi"/>
+        </w:rPr>
+        <w:t>λ</w:t>
+      </w:r>
+      <w:r>
+        <w:t xml:space="preserve"> </w:t>
+      </w:r>
+      <w:r>
+        <w:rPr>
+          <w:rFonts w:ascii="DokChampa" w:hAnsi="DokChampa" w:cs="DokChampa" w:hint="cs"/>
+        </w:rPr>
+        <w:t xml:space="preserve"> </w:t>
+      </w:r>
+      <w:r>
+        <w:t>!= 5</w:t>
+      </w:r>
+    </w:p>
+    <w:p>
+      <w:pPr>
+        <w:jc w:val="both"/>
+        <w:rPr>
+          <w:rFonts w:cstheme="minorHAnsi"/>
+          <w:vertAlign w:val="subscript"/>
+        </w:rPr>
+      </w:pPr>
+      <w:r>
+        <w:rPr>
+          <w:rFonts w:cstheme="minorHAnsi"/>
+        </w:rPr>
+        <w:t xml:space="preserve">Ed in particolare </w:t>
+      </w:r>
+      <w:r>
+        <w:rPr>
+          <w:rFonts w:cstheme="minorHAnsi"/>
+        </w:rPr>
+        <w:t xml:space="preserve">nel caso l’ipotesi dopo verifica si dovesse confermare vera allora si dirà che </w:t>
+      </w:r>
+      <w:r>
+        <w:rPr>
+          <w:rFonts w:cstheme="minorHAnsi"/>
+        </w:rPr>
+        <w:t>H</w:t>
+      </w:r>
+      <w:proofErr w:type="gramStart"/>
+      <w:r>
+        <w:rPr>
+          <w:rFonts w:cstheme="minorHAnsi"/>
+          <w:vertAlign w:val="subscript"/>
+        </w:rPr>
+        <w:t>0</w:t>
+      </w:r>
+      <w:r>
+        <w:rPr>
+          <w:rFonts w:cstheme="minorHAnsi"/>
+        </w:rPr>
+        <w:t xml:space="preserve"> :</w:t>
+      </w:r>
+      <w:proofErr w:type="gramEnd"/>
+      <w:r>
+        <w:rPr>
+          <w:rFonts w:cstheme="minorHAnsi"/>
+        </w:rPr>
+        <w:t xml:space="preserve"> </w:t>
+      </w:r>
+      <w:r>
+        <w:rPr>
+          <w:rFonts w:cstheme="minorHAnsi"/>
+        </w:rPr>
+        <w:t>λ</w:t>
+      </w:r>
+      <w:r>
+        <w:rPr>
+          <w:rFonts w:cstheme="minorHAnsi"/>
+        </w:rPr>
+        <w:t xml:space="preserve"> </w:t>
+      </w:r>
+      <w:r>
+        <w:rPr>
+          <w:rFonts w:ascii="Cambria Math" w:hAnsi="Cambria Math" w:cs="Cambria Math"/>
+        </w:rPr>
+        <w:t>∈</w:t>
+      </w:r>
+      <w:r>
+        <w:rPr>
+          <w:rFonts w:cstheme="minorHAnsi"/>
+        </w:rPr>
+        <w:t xml:space="preserve"> Θ</w:t>
+      </w:r>
+      <w:r>
+        <w:rPr>
+          <w:rFonts w:cstheme="minorHAnsi"/>
+          <w:vertAlign w:val="subscript"/>
+        </w:rPr>
+        <w:t>0</w:t>
+      </w:r>
+      <w:r>
+        <w:rPr>
+          <w:rFonts w:cstheme="minorHAnsi"/>
+          <w:vertAlign w:val="subscript"/>
+        </w:rPr>
+        <w:t xml:space="preserve"> </w:t>
+      </w:r>
+      <w:r>
+        <w:rPr>
+          <w:rFonts w:cstheme="minorHAnsi"/>
+        </w:rPr>
+        <w:t>(dominio ipotesi nulla)</w:t>
+      </w:r>
+      <w:r>
+        <w:rPr>
+          <w:rFonts w:cstheme="minorHAnsi"/>
+        </w:rPr>
+        <w:t xml:space="preserve">, </w:t>
+      </w:r>
+      <w:r>
+        <w:rPr>
+          <w:rFonts w:cstheme="minorHAnsi"/>
+        </w:rPr>
+        <w:t xml:space="preserve">altrimenti </w:t>
+      </w:r>
+      <w:r>
+        <w:rPr>
+          <w:rFonts w:cstheme="minorHAnsi"/>
+        </w:rPr>
+        <w:t>H</w:t>
+      </w:r>
+      <w:r>
+        <w:rPr>
+          <w:rFonts w:cstheme="minorHAnsi"/>
+          <w:vertAlign w:val="subscript"/>
+        </w:rPr>
+        <w:t>1</w:t>
+      </w:r>
+      <w:r>
+        <w:rPr>
+          <w:rFonts w:cstheme="minorHAnsi"/>
+        </w:rPr>
+        <w:t xml:space="preserve"> : ϑ </w:t>
+      </w:r>
+      <w:r>
+        <w:rPr>
+          <w:rFonts w:ascii="Cambria Math" w:hAnsi="Cambria Math" w:cs="Cambria Math"/>
+        </w:rPr>
+        <w:t>∈</w:t>
+      </w:r>
+      <w:r>
+        <w:rPr>
+          <w:rFonts w:cstheme="minorHAnsi"/>
+        </w:rPr>
+        <w:t xml:space="preserve"> Θ</w:t>
+      </w:r>
+      <w:r>
+        <w:rPr>
+          <w:rFonts w:cstheme="minorHAnsi"/>
+          <w:vertAlign w:val="subscript"/>
+        </w:rPr>
+        <w:t>1</w:t>
+      </w:r>
+      <w:r>
+        <w:rPr>
+          <w:rFonts w:cstheme="minorHAnsi"/>
+          <w:vertAlign w:val="subscript"/>
+        </w:rPr>
+        <w:t xml:space="preserve"> .</w:t>
+      </w:r>
+    </w:p>
+    <w:p>
+      <w:pPr>
+        <w:jc w:val="both"/>
+        <w:rPr>
+          <w:rFonts w:cstheme="minorHAnsi"/>
+        </w:rPr>
+      </w:pPr>
+      <w:r>
+        <w:rPr>
+          <w:rFonts w:cstheme="minorHAnsi"/>
+        </w:rPr>
+        <w:t>Nel verificare la validità di un’ipotesi posta a verifica si possono commettere due tipi di errore, detti:</w:t>
+      </w:r>
+    </w:p>
+    <w:p>
+      <w:pPr>
+        <w:pStyle w:val="Paragrafoelenco"/>
+        <w:numPr>
+          <w:ilvl w:val="0"/>
+          <w:numId w:val="24"/>
+        </w:numPr>
+        <w:jc w:val="both"/>
+        <w:rPr>
+          <w:rFonts w:cstheme="minorHAnsi"/>
+        </w:rPr>
+      </w:pPr>
+      <w:r>
+        <w:rPr>
+          <w:rFonts w:cstheme="minorHAnsi"/>
+        </w:rPr>
+        <w:t>E</w:t>
+      </w:r>
+      <w:r>
+        <w:rPr>
+          <w:rFonts w:cstheme="minorHAnsi"/>
+        </w:rPr>
+        <w:t>rrore di tipo I: rifiutare l’ipotesi nulla quando essa è vera</w:t>
+      </w:r>
+      <w:r>
+        <w:rPr>
+          <w:rFonts w:cstheme="minorHAnsi"/>
+        </w:rPr>
+        <w:t>.</w:t>
+      </w:r>
+    </w:p>
+    <w:p>
+      <w:pPr>
+        <w:pStyle w:val="Paragrafoelenco"/>
+        <w:numPr>
+          <w:ilvl w:val="0"/>
+          <w:numId w:val="24"/>
+        </w:numPr>
+        <w:jc w:val="both"/>
+        <w:rPr>
+          <w:rFonts w:cstheme="minorHAnsi"/>
+        </w:rPr>
+      </w:pPr>
+      <w:r>
+        <w:rPr>
+          <w:rFonts w:cstheme="minorHAnsi"/>
+        </w:rPr>
+        <w:t xml:space="preserve">Errore di tipo II: accettare </w:t>
+      </w:r>
+      <w:r>
+        <w:rPr>
+          <w:rFonts w:cstheme="minorHAnsi"/>
+        </w:rPr>
+        <w:t>l’ipoteso nulla quando essa è vera.</w:t>
+      </w:r>
+    </w:p>
+    <w:p>
+      <w:pPr>
+        <w:jc w:val="both"/>
+        <w:rPr>
+          <w:rFonts w:cstheme="minorHAnsi"/>
+        </w:rPr>
+      </w:pPr>
+      <w:r>
+        <w:rPr>
+          <w:rFonts w:cstheme="minorHAnsi"/>
+        </w:rPr>
+        <w:drawing>
+          <wp:inline distT="0" distB="0" distL="0" distR="0" wp14:anchorId="01546BCC" wp14:editId="28C1A9FB">
+            <wp:extent cx="6120130" cy="2004060"/>
+            <wp:effectExtent l="0" t="0" r="0" b="0"/>
+            <wp:docPr id="54" name="Immagine 54"/>
+            <wp:cNvGraphicFramePr>
+              <a:graphicFrameLocks xmlns:a="http://schemas.openxmlformats.org/drawingml/2006/main" noChangeAspect="1"/>
+            </wp:cNvGraphicFramePr>
+            <a:graphic xmlns:a="http://schemas.openxmlformats.org/drawingml/2006/main">
+              <a:graphicData uri="http://schemas.openxmlformats.org/drawingml/2006/picture">
+                <pic:pic xmlns:pic="http://schemas.openxmlformats.org/drawingml/2006/picture">
+                  <pic:nvPicPr>
+                    <pic:cNvPr id="1" name=""/>
+                    <pic:cNvPicPr/>
+                  </pic:nvPicPr>
+                  <pic:blipFill>
+                    <a:blip r:embed="rId64"/>
+                    <a:stretch>
+                      <a:fillRect/>
+                    </a:stretch>
+                  </pic:blipFill>
+                  <pic:spPr>
+                    <a:xfrm>
+                      <a:off x="0" y="0"/>
+                      <a:ext cx="6120130" cy="2004060"/>
+                    </a:xfrm>
+                    <a:prstGeom prst="rect">
+                      <a:avLst/>
+                    </a:prstGeom>
+                  </pic:spPr>
+                </pic:pic>
+              </a:graphicData>
+            </a:graphic>
+          </wp:inline>
+        </w:drawing>
+      </w:r>
+    </w:p>
+    <w:p>
+      <w:pPr>
+        <w:jc w:val="both"/>
+        <w:rPr>
+          <w:rFonts w:cstheme="minorHAnsi"/>
+        </w:rPr>
+      </w:pPr>
+      <w:r>
+        <w:rPr>
+          <w:rFonts w:cstheme="minorHAnsi"/>
+        </w:rPr>
+        <w:t>Gli errori di tipo uno e di tipo due per un test statistico sono vincolati da proprietà di verificarsi alfa e beta così come riportato, ed al fine di dare validità alle ipotesi, bisogna assicurarsi di non incorrere in nessuno delle due tipologie di errore. Mantenere le probabilità al minimo in statistica inferenziale però non è possibile, quindi al fine di evitare di commettere errori, si fissa una delle due probabilità e si cerca di mantenere al minimo l’altra. In particolare, dato che è considerato più grave commettere un errore di tipo 1, si preferisce fissare la probabilità alfa, cercando di mantenere al minimo la probabilità beta.</w:t>
+      </w:r>
+    </w:p>
+    <w:p>
+      <w:pPr>
+        <w:jc w:val="both"/>
+        <w:rPr>
+          <w:rFonts w:cstheme="minorHAnsi"/>
+        </w:rPr>
+      </w:pPr>
+    </w:p>
+    <w:p>
+      <w:pPr>
+        <w:jc w:val="both"/>
+        <w:rPr>
+          <w:rFonts w:cstheme="minorHAnsi"/>
+        </w:rPr>
+      </w:pPr>
+      <w:r>
+        <w:rPr>
+          <w:rFonts w:cstheme="minorHAnsi"/>
+        </w:rPr>
+        <w:t xml:space="preserve">Quello che si fa solitamente è fissare la probabilità di non commettere un errore di tipo I, fissando la probabilità alfa a dei valori standard, che appunto garantiscono </w:t>
+      </w:r>
+      <w:proofErr w:type="gramStart"/>
+      <w:r>
+        <w:rPr>
+          <w:rFonts w:cstheme="minorHAnsi"/>
+        </w:rPr>
+        <w:t>3</w:t>
+      </w:r>
+      <w:proofErr w:type="gramEnd"/>
+      <w:r>
+        <w:rPr>
+          <w:rFonts w:cstheme="minorHAnsi"/>
+        </w:rPr>
+        <w:t xml:space="preserve"> livelli standard per un test statistico:</w:t>
+      </w:r>
+    </w:p>
+    <w:p>
+      <w:pPr>
+        <w:pStyle w:val="Paragrafoelenco"/>
+        <w:numPr>
+          <w:ilvl w:val="0"/>
+          <w:numId w:val="25"/>
+        </w:numPr>
+        <w:jc w:val="both"/>
+        <w:rPr>
+          <w:rFonts w:cstheme="minorHAnsi"/>
+        </w:rPr>
+      </w:pPr>
+      <w:r>
+        <w:rPr>
+          <w:rFonts w:cstheme="minorHAnsi"/>
+        </w:rPr>
+        <w:t xml:space="preserve">α= 0.05 // test di verifica statisticamente </w:t>
+      </w:r>
+      <w:proofErr w:type="spellStart"/>
+      <w:r>
+        <w:rPr>
+          <w:rFonts w:cstheme="minorHAnsi"/>
+        </w:rPr>
+        <w:t>significatico</w:t>
+      </w:r>
+      <w:proofErr w:type="spellEnd"/>
+      <w:r>
+        <w:rPr>
+          <w:rFonts w:cstheme="minorHAnsi"/>
+        </w:rPr>
+        <w:t>;</w:t>
+      </w:r>
+    </w:p>
+    <w:p>
+      <w:pPr>
+        <w:pStyle w:val="Paragrafoelenco"/>
+        <w:numPr>
+          <w:ilvl w:val="0"/>
+          <w:numId w:val="25"/>
+        </w:numPr>
+        <w:jc w:val="both"/>
+        <w:rPr>
+          <w:rFonts w:cstheme="minorHAnsi"/>
+        </w:rPr>
+      </w:pPr>
+      <w:r>
+        <w:rPr>
+          <w:rFonts w:cstheme="minorHAnsi"/>
+        </w:rPr>
+        <w:t xml:space="preserve">α= 0.01 // test di </w:t>
+      </w:r>
+      <w:r>
+        <w:rPr>
+          <w:rFonts w:cstheme="minorHAnsi"/>
+        </w:rPr>
+        <w:t>verifica statisticamente molto significativo;</w:t>
+      </w:r>
+    </w:p>
+    <w:p>
+      <w:pPr>
+        <w:pStyle w:val="Paragrafoelenco"/>
+        <w:numPr>
+          <w:ilvl w:val="0"/>
+          <w:numId w:val="25"/>
+        </w:numPr>
+        <w:jc w:val="both"/>
+        <w:rPr>
+          <w:rFonts w:cstheme="minorHAnsi"/>
+        </w:rPr>
+      </w:pPr>
+      <w:r>
+        <w:rPr>
+          <w:rFonts w:cstheme="minorHAnsi"/>
+        </w:rPr>
+        <w:t>α= 0.0</w:t>
+      </w:r>
+      <w:r>
+        <w:rPr>
+          <w:rFonts w:cstheme="minorHAnsi"/>
+        </w:rPr>
+        <w:t>0</w:t>
+      </w:r>
+      <w:r>
+        <w:rPr>
+          <w:rFonts w:cstheme="minorHAnsi"/>
+        </w:rPr>
+        <w:t>1 // test di verifica statisticamente</w:t>
+      </w:r>
+      <w:r>
+        <w:rPr>
+          <w:rFonts w:cstheme="minorHAnsi"/>
+        </w:rPr>
+        <w:t xml:space="preserve"> estremamente</w:t>
+      </w:r>
+      <w:r>
+        <w:rPr>
+          <w:rFonts w:cstheme="minorHAnsi"/>
+        </w:rPr>
+        <w:t xml:space="preserve"> significativo;</w:t>
+      </w:r>
+    </w:p>
+    <w:p>
+      <w:pPr>
+        <w:pStyle w:val="Paragrafoelenco"/>
+        <w:jc w:val="both"/>
+        <w:rPr>
+          <w:rFonts w:cstheme="minorHAnsi"/>
+        </w:rPr>
+      </w:pPr>
+    </w:p>
+    <w:p>
+      <w:pPr>
+        <w:pStyle w:val="Paragrafoelenco"/>
+        <w:jc w:val="both"/>
+        <w:rPr>
+          <w:rFonts w:cstheme="minorHAnsi"/>
+        </w:rPr>
+      </w:pPr>
+    </w:p>
+    <w:p>
+      <w:pPr>
+        <w:pStyle w:val="Paragrafoelenco"/>
+        <w:ind w:left="708"/>
+        <w:jc w:val="both"/>
+        <w:rPr>
+          <w:rFonts w:cstheme="minorHAnsi"/>
+        </w:rPr>
+      </w:pPr>
+    </w:p>
+    <w:p>
+      <w:pPr>
+        <w:pStyle w:val="Paragrafoelenco"/>
+        <w:ind w:left="708"/>
+        <w:jc w:val="both"/>
+        <w:rPr>
+          <w:rFonts w:cstheme="minorHAnsi"/>
+        </w:rPr>
+      </w:pPr>
+    </w:p>
+    <w:p>
+      <w:pPr>
+        <w:pStyle w:val="Paragrafoelenco"/>
+        <w:ind w:left="708"/>
+        <w:jc w:val="both"/>
+        <w:rPr>
+          <w:rFonts w:cstheme="minorHAnsi"/>
+        </w:rPr>
+      </w:pPr>
+    </w:p>
+    <w:p>
+      <w:pPr>
+        <w:pStyle w:val="Paragrafoelenco"/>
+        <w:ind w:left="708"/>
+        <w:jc w:val="both"/>
+        <w:rPr>
+          <w:rFonts w:cstheme="minorHAnsi"/>
+        </w:rPr>
+      </w:pPr>
+    </w:p>
+    <w:p>
+      <w:pPr>
+        <w:pStyle w:val="Titolo2"/>
+        <w:rPr>
+          <w:rFonts w:cstheme="majorHAnsi"/>
+          <w:sz w:val="28"/>
+          <w:szCs w:val="28"/>
+        </w:rPr>
+      </w:pPr>
+      <w:r>
+        <w:rPr>
+          <w:sz w:val="28"/>
+          <w:szCs w:val="28"/>
+        </w:rPr>
+        <w:lastRenderedPageBreak/>
+        <w:t xml:space="preserve">Passo 1 – </w:t>
+      </w:r>
+      <w:r>
+        <w:rPr>
+          <w:sz w:val="28"/>
+          <w:szCs w:val="28"/>
+        </w:rPr>
+        <w:t>test statistico bilaterale approssimato</w:t>
+      </w:r>
+      <w:r>
+        <w:rPr>
+          <w:sz w:val="28"/>
+          <w:szCs w:val="28"/>
+        </w:rPr>
+        <w:t xml:space="preserve"> del parametro </w:t>
+      </w:r>
+      <w:r>
+        <w:rPr>
+          <w:rFonts w:cstheme="majorHAnsi"/>
+          <w:sz w:val="28"/>
+          <w:szCs w:val="28"/>
+        </w:rPr>
+        <w:t xml:space="preserve">λ </w:t>
+      </w:r>
+    </w:p>
+    <w:p>
+      <w:r>
+        <w:t xml:space="preserve">In statistica, fissando a priori il parametro alfa per l’errore di tipo 1, </w:t>
+      </w:r>
+      <w:r>
+        <w:t>si possono considerare differenti tipi di test:</w:t>
+      </w:r>
+    </w:p>
+    <w:p>
+      <w:pPr>
+        <w:jc w:val="center"/>
+      </w:pPr>
+      <w:r>
+        <w:drawing>
+          <wp:inline distT="0" distB="0" distL="0" distR="0" wp14:anchorId="712A1B36" wp14:editId="7E57E45E">
+            <wp:extent cx="3765550" cy="2039054"/>
+            <wp:effectExtent l="0" t="0" r="6350" b="0"/>
+            <wp:docPr id="55" name="Immagine 55"/>
+            <wp:cNvGraphicFramePr>
+              <a:graphicFrameLocks xmlns:a="http://schemas.openxmlformats.org/drawingml/2006/main" noChangeAspect="1"/>
+            </wp:cNvGraphicFramePr>
+            <a:graphic xmlns:a="http://schemas.openxmlformats.org/drawingml/2006/main">
+              <a:graphicData uri="http://schemas.openxmlformats.org/drawingml/2006/picture">
+                <pic:pic xmlns:pic="http://schemas.openxmlformats.org/drawingml/2006/picture">
+                  <pic:nvPicPr>
+                    <pic:cNvPr id="1" name=""/>
+                    <pic:cNvPicPr/>
+                  </pic:nvPicPr>
+                  <pic:blipFill>
+                    <a:blip r:embed="rId65"/>
+                    <a:stretch>
+                      <a:fillRect/>
+                    </a:stretch>
+                  </pic:blipFill>
+                  <pic:spPr>
+                    <a:xfrm>
+                      <a:off x="0" y="0"/>
+                      <a:ext cx="3782934" cy="2048467"/>
+                    </a:xfrm>
+                    <a:prstGeom prst="rect">
+                      <a:avLst/>
+                    </a:prstGeom>
+                  </pic:spPr>
+                </pic:pic>
+              </a:graphicData>
+            </a:graphic>
+          </wp:inline>
+        </w:drawing>
+      </w:r>
+    </w:p>
+    <w:p>
+      <w:pPr>
+        <w:jc w:val="both"/>
+      </w:pPr>
+      <w:r>
+        <w:t>Da come si può notare il primo test statistico considerato in questo capitolo, è appunto un test statistico del primo tipo, appunto test statistico bilaterale.</w:t>
+      </w:r>
+    </w:p>
+    <w:p>
+      <w:pPr>
+        <w:jc w:val="both"/>
+      </w:pPr>
+      <w:r>
+        <w:t>Come per le stime intervallari, anche i test di verifiche delle ipotesi hanno alla base la variabile aleatoria normale standard. Ed è possibile applicare tali test a variabili che non sono normali, tramite il teorema centrale di convergenza, ponendosi nella base che il campione sia numeroso (con ampiezza maggiore o uguale a 30 individui).</w:t>
+      </w:r>
+    </w:p>
+    <w:p>
+      <w:pPr>
+        <w:jc w:val="both"/>
+      </w:pPr>
+      <w:r>
+        <w:t xml:space="preserve">Considerando, una generica variabile aleatoria </w:t>
+      </w:r>
+      <w:proofErr w:type="spellStart"/>
+      <w:r>
+        <w:t>mean</w:t>
+      </w:r>
+      <w:proofErr w:type="spellEnd"/>
+      <w:r>
+        <w:t>(X), è possibile standardizzare questa variabile nel seguente modo:</w:t>
+      </w:r>
+    </w:p>
+    <w:p>
+      <w:pPr>
+        <w:jc w:val="center"/>
+      </w:pPr>
+      <w:r>
+        <w:drawing>
+          <wp:inline distT="0" distB="0" distL="0" distR="0" wp14:anchorId="4442F8E5" wp14:editId="585354B6">
+            <wp:extent cx="2991267" cy="800212"/>
+            <wp:effectExtent l="0" t="0" r="0" b="0"/>
+            <wp:docPr id="62" name="Immagine 62"/>
+            <wp:cNvGraphicFramePr>
+              <a:graphicFrameLocks xmlns:a="http://schemas.openxmlformats.org/drawingml/2006/main" noChangeAspect="1"/>
+            </wp:cNvGraphicFramePr>
+            <a:graphic xmlns:a="http://schemas.openxmlformats.org/drawingml/2006/main">
+              <a:graphicData uri="http://schemas.openxmlformats.org/drawingml/2006/picture">
+                <pic:pic xmlns:pic="http://schemas.openxmlformats.org/drawingml/2006/picture">
+                  <pic:nvPicPr>
+                    <pic:cNvPr id="1" name=""/>
+                    <pic:cNvPicPr/>
+                  </pic:nvPicPr>
+                  <pic:blipFill>
+                    <a:blip r:embed="rId66"/>
+                    <a:stretch>
+                      <a:fillRect/>
+                    </a:stretch>
+                  </pic:blipFill>
+                  <pic:spPr>
+                    <a:xfrm>
+                      <a:off x="0" y="0"/>
+                      <a:ext cx="2991267" cy="800212"/>
+                    </a:xfrm>
+                    <a:prstGeom prst="rect">
+                      <a:avLst/>
+                    </a:prstGeom>
+                  </pic:spPr>
+                </pic:pic>
+              </a:graphicData>
+            </a:graphic>
+          </wp:inline>
+        </w:drawing>
+      </w:r>
+    </w:p>
+    <w:p>
+      <w:pPr>
+        <w:jc w:val="both"/>
+      </w:pPr>
+      <w:r>
+        <w:t>Come già detto più volte questa variabile converge in distribuzione con una variabile normale standard.</w:t>
+      </w:r>
+    </w:p>
+    <w:p>
+      <w:pPr>
+        <w:jc w:val="both"/>
+      </w:pPr>
+      <w:r>
+        <w:t xml:space="preserve">Per il parametro </w:t>
+      </w:r>
+      <w:r>
+        <w:rPr>
+          <w:rFonts w:cstheme="minorHAnsi"/>
+        </w:rPr>
+        <w:t>λ</w:t>
+      </w:r>
+      <w:r>
+        <w:t>, questa variabile aleatoria assume la seguente forma:</w:t>
+      </w:r>
+    </w:p>
+    <w:p>
+      <w:pPr>
+        <w:jc w:val="center"/>
+      </w:pPr>
+      <w:r>
+        <w:rPr>
+          <w:noProof/>
+        </w:rPr>
+        <w:drawing>
+          <wp:inline distT="0" distB="0" distL="0" distR="0" wp14:anchorId="39BB1FD4" wp14:editId="54A718D3">
+            <wp:extent cx="1143000" cy="857250"/>
+            <wp:effectExtent l="0" t="0" r="0" b="0"/>
+            <wp:docPr id="63" name="Immagine 63"/>
+            <wp:cNvGraphicFramePr>
+              <a:graphicFrameLocks xmlns:a="http://schemas.openxmlformats.org/drawingml/2006/main" noChangeAspect="1"/>
+            </wp:cNvGraphicFramePr>
+            <a:graphic xmlns:a="http://schemas.openxmlformats.org/drawingml/2006/main">
+              <a:graphicData uri="http://schemas.openxmlformats.org/drawingml/2006/picture">
+                <pic:pic xmlns:pic="http://schemas.openxmlformats.org/drawingml/2006/picture">
+                  <pic:nvPicPr>
+                    <pic:cNvPr id="1" name=""/>
+                    <pic:cNvPicPr/>
+                  </pic:nvPicPr>
+                  <pic:blipFill rotWithShape="1">
+                    <a:blip r:embed="rId50"/>
+                    <a:srcRect r="60656"/>
+                    <a:stretch/>
+                  </pic:blipFill>
+                  <pic:spPr bwMode="auto">
+                    <a:xfrm>
+                      <a:off x="0" y="0"/>
+                      <a:ext cx="1143160" cy="857370"/>
+                    </a:xfrm>
+                    <a:prstGeom prst="rect">
+                      <a:avLst/>
+                    </a:prstGeom>
+                    <a:ln>
+                      <a:noFill/>
+                    </a:ln>
+                    <a:extLst>
+                      <a:ext uri="{53640926-AAD7-44D8-BBD7-CCE9431645EC}">
+                        <a14:shadowObscured xmlns:a14="http://schemas.microsoft.com/office/drawing/2010/main"/>
+                      </a:ext>
+                    </a:extLst>
+                  </pic:spPr>
+                </pic:pic>
+              </a:graphicData>
+            </a:graphic>
+          </wp:inline>
+        </w:drawing>
+      </w:r>
+    </w:p>
+    <w:p>
+      <w:pPr>
+        <w:jc w:val="both"/>
+      </w:pPr>
+      <w:r>
+        <w:t xml:space="preserve">Data questa variabile, è possibile sostituire il valore lambda con il valore stimato nell’ipotesi </w:t>
+      </w:r>
+      <w:proofErr w:type="gramStart"/>
+      <w:r>
+        <w:t xml:space="preserve">nulla </w:t>
+      </w:r>
+      <w:r>
+        <w:t xml:space="preserve"> nu</w:t>
+      </w:r>
+      <w:proofErr w:type="gramEnd"/>
+      <w:r>
+        <w:t>, ottenendo un valore statistico del tipo:</w:t>
+      </w:r>
+    </w:p>
+    <w:p>
+      <w:pPr>
+        <w:jc w:val="both"/>
+      </w:pPr>
+      <m:oMathPara>
+        <m:oMath>
+          <m:f>
+            <m:fPr>
+              <m:ctrlPr>
+                <w:rPr>
+                  <w:rFonts w:ascii="Cambria Math" w:hAnsi="Cambria Math"/>
+                  <w:i/>
+                </w:rPr>
+              </m:ctrlPr>
+            </m:fPr>
+            <m:num>
+              <m:r>
+                <w:rPr>
+                  <w:rFonts w:ascii="Cambria Math" w:hAnsi="Cambria Math"/>
+                </w:rPr>
+                <m:t>mean</m:t>
+              </m:r>
+              <m:d>
+                <m:dPr>
+                  <m:ctrlPr>
+                    <w:rPr>
+                      <w:rFonts w:ascii="Cambria Math" w:hAnsi="Cambria Math"/>
+                      <w:i/>
+                    </w:rPr>
+                  </m:ctrlPr>
+                </m:dPr>
+                <m:e>
+                  <m:r>
+                    <w:rPr>
+                      <w:rFonts w:ascii="Cambria Math" w:hAnsi="Cambria Math"/>
+                    </w:rPr>
+                    <m:t>X</m:t>
+                  </m:r>
+                </m:e>
+              </m:d>
+              <m:r>
+                <w:rPr>
+                  <w:rFonts w:ascii="Cambria Math" w:hAnsi="Cambria Math"/>
+                </w:rPr>
+                <m:t>- λ0</m:t>
+              </m:r>
+            </m:num>
+            <m:den>
+              <m:rad>
+                <m:radPr>
+                  <m:degHide m:val="1"/>
+                  <m:ctrlPr>
+                    <w:rPr>
+                      <w:rFonts w:ascii="Cambria Math" w:hAnsi="Cambria Math"/>
+                      <w:i/>
+                    </w:rPr>
+                  </m:ctrlPr>
+                </m:radPr>
+                <m:deg/>
+                <m:e>
+                  <m:r>
+                    <w:rPr>
+                      <w:rFonts w:ascii="Cambria Math" w:hAnsi="Cambria Math"/>
+                    </w:rPr>
+                    <m:t>λ0/n</m:t>
+                  </m:r>
+                </m:e>
+              </m:rad>
+            </m:den>
+          </m:f>
+          <m:r>
+            <w:rPr>
+              <w:rFonts w:ascii="Cambria Math" w:hAnsi="Cambria Math"/>
+            </w:rPr>
+            <m:t xml:space="preserve"> ,  λ0=5</m:t>
+          </m:r>
+        </m:oMath>
+      </m:oMathPara>
+    </w:p>
+    <w:p>
+      <w:pPr>
+        <w:jc w:val="both"/>
+      </w:pPr>
+      <w:r>
+        <w:t>Tale stima è un valore osservabile, dato che dipende strettamente dal campione casuale che è stato estratto dalla popolazione.</w:t>
+      </w:r>
+    </w:p>
+    <w:p>
+      <w:pPr>
+        <w:jc w:val="both"/>
+      </w:pPr>
+    </w:p>
+    <w:p>
+      <w:pPr>
+        <w:jc w:val="both"/>
+      </w:pPr>
+      <w:r>
+        <w:lastRenderedPageBreak/>
+        <w:t>Considerando la variabile normale standard, è possibile trovare due valori -z</w:t>
+      </w:r>
+      <w:r>
+        <w:rPr>
+          <w:rFonts w:cstheme="minorHAnsi"/>
+          <w:vertAlign w:val="subscript"/>
+        </w:rPr>
+        <w:t>α</w:t>
+      </w:r>
+      <w:r>
+        <w:rPr>
+          <w:vertAlign w:val="subscript"/>
+        </w:rPr>
+        <w:t>/2</w:t>
+      </w:r>
+      <w:r>
+        <w:rPr>
+          <w:vertAlign w:val="subscript"/>
+        </w:rPr>
+        <w:t xml:space="preserve"> </w:t>
+      </w:r>
+      <w:r>
+        <w:t>e z</w:t>
+      </w:r>
+      <w:r>
+        <w:rPr>
+          <w:rFonts w:cstheme="minorHAnsi"/>
+          <w:vertAlign w:val="subscript"/>
+        </w:rPr>
+        <w:t>α</w:t>
+      </w:r>
+      <w:r>
+        <w:rPr>
+          <w:vertAlign w:val="subscript"/>
+        </w:rPr>
+        <w:t>/2</w:t>
+      </w:r>
+      <w:r>
+        <w:rPr>
+          <w:vertAlign w:val="subscript"/>
+        </w:rPr>
+        <w:t xml:space="preserve"> </w:t>
+      </w:r>
+      <w:r>
+        <w:t>simmetrici rispetto allo 0 nella distribuzione normale standard.</w:t>
+      </w:r>
+    </w:p>
+    <w:p>
+      <w:pPr>
+        <w:jc w:val="both"/>
+      </w:pPr>
+    </w:p>
+    <w:p>
+      <w:pPr>
+        <w:jc w:val="center"/>
+      </w:pPr>
+      <w:r>
+        <w:drawing>
+          <wp:inline distT="0" distB="0" distL="0" distR="0" wp14:anchorId="2DB11991" wp14:editId="0B8B9C37">
+            <wp:extent cx="3305626" cy="2667000"/>
+            <wp:effectExtent l="0" t="0" r="9525" b="0"/>
+            <wp:docPr id="61" name="Immagine 61"/>
+            <wp:cNvGraphicFramePr>
+              <a:graphicFrameLocks xmlns:a="http://schemas.openxmlformats.org/drawingml/2006/main" noChangeAspect="1"/>
+            </wp:cNvGraphicFramePr>
+            <a:graphic xmlns:a="http://schemas.openxmlformats.org/drawingml/2006/main">
+              <a:graphicData uri="http://schemas.openxmlformats.org/drawingml/2006/picture">
+                <pic:pic xmlns:pic="http://schemas.openxmlformats.org/drawingml/2006/picture">
+                  <pic:nvPicPr>
+                    <pic:cNvPr id="1" name=""/>
+                    <pic:cNvPicPr/>
+                  </pic:nvPicPr>
+                  <pic:blipFill>
+                    <a:blip r:embed="rId67"/>
+                    <a:stretch>
+                      <a:fillRect/>
+                    </a:stretch>
+                  </pic:blipFill>
+                  <pic:spPr>
+                    <a:xfrm>
+                      <a:off x="0" y="0"/>
+                      <a:ext cx="3313694" cy="2673509"/>
+                    </a:xfrm>
+                    <a:prstGeom prst="rect">
+                      <a:avLst/>
+                    </a:prstGeom>
+                  </pic:spPr>
+                </pic:pic>
+              </a:graphicData>
+            </a:graphic>
+          </wp:inline>
+        </w:drawing>
+      </w:r>
+    </w:p>
+    <w:p>
+      <w:pPr>
+        <w:jc w:val="both"/>
+      </w:pPr>
+      <w:r>
+        <w:t>In particolare, è possibile accettare o rifiutare l’ipotesi nulla tramite test bilaterale se:</w:t>
+      </w:r>
+    </w:p>
+    <w:p>
+      <w:pPr>
+        <w:jc w:val="both"/>
+      </w:pPr>
+      <w:r>
+        <w:drawing>
+          <wp:inline distT="0" distB="0" distL="0" distR="0" wp14:anchorId="0E00185B" wp14:editId="40E9656B">
+            <wp:extent cx="6120130" cy="1108710"/>
+            <wp:effectExtent l="0" t="0" r="0" b="0"/>
+            <wp:docPr id="193" name="Immagine 193"/>
+            <wp:cNvGraphicFramePr>
+              <a:graphicFrameLocks xmlns:a="http://schemas.openxmlformats.org/drawingml/2006/main" noChangeAspect="1"/>
+            </wp:cNvGraphicFramePr>
+            <a:graphic xmlns:a="http://schemas.openxmlformats.org/drawingml/2006/main">
+              <a:graphicData uri="http://schemas.openxmlformats.org/drawingml/2006/picture">
+                <pic:pic xmlns:pic="http://schemas.openxmlformats.org/drawingml/2006/picture">
+                  <pic:nvPicPr>
+                    <pic:cNvPr id="1" name=""/>
+                    <pic:cNvPicPr/>
+                  </pic:nvPicPr>
+                  <pic:blipFill>
+                    <a:blip r:embed="rId68"/>
+                    <a:stretch>
+                      <a:fillRect/>
+                    </a:stretch>
+                  </pic:blipFill>
+                  <pic:spPr>
+                    <a:xfrm>
+                      <a:off x="0" y="0"/>
+                      <a:ext cx="6120130" cy="1108710"/>
+                    </a:xfrm>
+                    <a:prstGeom prst="rect">
+                      <a:avLst/>
+                    </a:prstGeom>
+                  </pic:spPr>
+                </pic:pic>
+              </a:graphicData>
+            </a:graphic>
+          </wp:inline>
+        </w:drawing>
+      </w:r>
+    </w:p>
+    <w:p>
+      <w:pPr>
+        <w:jc w:val="both"/>
+      </w:pPr>
+      <w:r>
+        <w:t>Considerando quindi</w:t>
+      </w:r>
+      <w:r>
+        <w:t xml:space="preserve"> una probabilità</w:t>
+      </w:r>
+      <w:r>
+        <w:t xml:space="preserve"> </w:t>
+      </w:r>
+      <w:r>
+        <w:rPr>
+          <w:rFonts w:cstheme="minorHAnsi"/>
+        </w:rPr>
+        <w:t>α</w:t>
+      </w:r>
+      <w:r>
+        <w:t xml:space="preserve"> </w:t>
+      </w:r>
+      <w:r>
+        <w:t>di non commettere un errore di tipo I dello 0,05, è possibile determinare gli estremi della di accettazione e verificare se la stima di verifica dipendente dal campione casuale è compresa nell’intervallo;</w:t>
+      </w:r>
+    </w:p>
+    <w:p>
+      <w:pPr>
+        <w:jc w:val="center"/>
+      </w:pPr>
+      <w:r>
+        <w:drawing>
+          <wp:inline distT="0" distB="0" distL="0" distR="0" wp14:anchorId="094285A2" wp14:editId="6054E8DD">
+            <wp:extent cx="4740784" cy="2737338"/>
+            <wp:effectExtent l="0" t="0" r="3175" b="6350"/>
+            <wp:docPr id="196" name="Immagine 196"/>
+            <wp:cNvGraphicFramePr>
+              <a:graphicFrameLocks xmlns:a="http://schemas.openxmlformats.org/drawingml/2006/main" noChangeAspect="1"/>
+            </wp:cNvGraphicFramePr>
+            <a:graphic xmlns:a="http://schemas.openxmlformats.org/drawingml/2006/main">
+              <a:graphicData uri="http://schemas.openxmlformats.org/drawingml/2006/picture">
+                <pic:pic xmlns:pic="http://schemas.openxmlformats.org/drawingml/2006/picture">
+                  <pic:nvPicPr>
+                    <pic:cNvPr id="1" name=""/>
+                    <pic:cNvPicPr/>
+                  </pic:nvPicPr>
+                  <pic:blipFill>
+                    <a:blip r:embed="rId69"/>
+                    <a:stretch>
+                      <a:fillRect/>
+                    </a:stretch>
+                  </pic:blipFill>
+                  <pic:spPr>
+                    <a:xfrm>
+                      <a:off x="0" y="0"/>
+                      <a:ext cx="4769566" cy="2753957"/>
+                    </a:xfrm>
+                    <a:prstGeom prst="rect">
+                      <a:avLst/>
+                    </a:prstGeom>
+                  </pic:spPr>
+                </pic:pic>
+              </a:graphicData>
+            </a:graphic>
+          </wp:inline>
+        </w:drawing>
+      </w:r>
+    </w:p>
+    <w:p>
+      <w:pPr>
+        <w:jc w:val="both"/>
+      </w:pPr>
+      <w:r>
+        <w:lastRenderedPageBreak/>
+        <w:t>Effettuando tale verifica, risulta che l’ipotesi H</w:t>
+      </w:r>
+      <w:r>
+        <w:rPr>
+          <w:vertAlign w:val="subscript"/>
+        </w:rPr>
+        <w:t>0</w:t>
+      </w:r>
+      <w:r>
+        <w:rPr>
+          <w:vertAlign w:val="subscript"/>
+        </w:rPr>
+        <w:t xml:space="preserve"> </w:t>
+      </w:r>
+      <w:r>
+        <w:t>è vera per il test bilaterale, dato che appunto la statistica risulta rientrare nell’intervallo che delimita la regione di accettazione. Essendo che la probabilità di commettere un errore di tipo uno è dello 0.001, ed il test ha avuto esito positivo è possibile affermare che il test statistico effettuato è estremamente significativo.</w:t>
+      </w:r>
+    </w:p>
+    <w:p>
+      <w:pPr>
+        <w:jc w:val="both"/>
+      </w:pPr>
+      <w:r>
+        <w:t>Spesso,</w:t>
+      </w:r>
+      <w:r>
+        <w:t xml:space="preserve"> però capita anche che i test</w:t>
+      </w:r>
+      <w:r>
+        <w:t xml:space="preserve"> statistici</w:t>
+      </w:r>
+      <w:r>
+        <w:t xml:space="preserve"> vengano validati anche tramite quello che viene definito come </w:t>
+      </w:r>
+      <w:r>
+        <w:t xml:space="preserve">il livello di </w:t>
+      </w:r>
+      <w:proofErr w:type="spellStart"/>
+      <w:r>
+        <w:t>significativit`</w:t>
+      </w:r>
+      <w:proofErr w:type="gramStart"/>
+      <w:r>
+        <w:t>a</w:t>
+      </w:r>
+      <w:proofErr w:type="spellEnd"/>
+      <w:proofErr w:type="gramEnd"/>
+      <w:r>
+        <w:t xml:space="preserve"> osservato,</w:t>
+      </w:r>
+      <w:r>
+        <w:t xml:space="preserve"> </w:t>
+      </w:r>
+      <w:r>
+        <w:t>noto come p-</w:t>
+      </w:r>
+      <w:proofErr w:type="spellStart"/>
+      <w:r>
+        <w:t>value</w:t>
+      </w:r>
+      <w:proofErr w:type="spellEnd"/>
+      <w:r>
+        <w:t>. Il p-</w:t>
+      </w:r>
+      <w:proofErr w:type="spellStart"/>
+      <w:r>
+        <w:t>value</w:t>
+      </w:r>
+      <w:proofErr w:type="spellEnd"/>
+      <w:r>
+        <w:t xml:space="preserve">, </w:t>
+      </w:r>
+      <w:r>
+        <w:t xml:space="preserve">come il metodo </w:t>
+      </w:r>
+      <w:proofErr w:type="spellStart"/>
+      <w:r>
+        <w:t>preceden</w:t>
+      </w:r>
+      <w:proofErr w:type="spellEnd"/>
+      <w:r>
+        <w:t xml:space="preserve">, </w:t>
+      </w:r>
+      <w:r>
+        <w:t>che dipende</w:t>
+      </w:r>
+      <w:r>
+        <w:br/>
+        <w:t>dal campione osservato e dal test statistico considerato</w:t>
+      </w:r>
+      <w:r>
+        <w:t xml:space="preserve"> </w:t>
+      </w:r>
+      <w:r>
+        <w:t>si basa su una statistica del test</w:t>
+      </w:r>
+      <w:r>
+        <w:t>.</w:t>
+      </w:r>
+    </w:p>
+    <w:p>
+      <w:pPr>
+        <w:jc w:val="both"/>
+      </w:pPr>
+      <w:r>
+        <w:br/>
+        <w:t>Il p-</w:t>
+      </w:r>
+      <w:proofErr w:type="spellStart"/>
+      <w:r>
+        <w:t>value</w:t>
+      </w:r>
+      <w:proofErr w:type="spellEnd"/>
+      <w:r>
+        <w:t xml:space="preserve"> è </w:t>
+      </w:r>
+      <w:r>
+        <w:t>definito come la probabilit</w:t>
+      </w:r>
+      <w:r>
+        <w:t>à</w:t>
+      </w:r>
+      <w:r>
+        <w:t>, supposta vera l’ipotesi H0, che la</w:t>
+      </w:r>
+      <w:r>
+        <w:t xml:space="preserve"> </w:t>
+      </w:r>
+      <w:r>
+        <w:t xml:space="preserve">statistica del </w:t>
+      </w:r>
+      <w:r>
+        <w:t>test assuma</w:t>
+      </w:r>
+      <w:r>
+        <w:t xml:space="preserve"> un valore uguale o pi</w:t>
+      </w:r>
+      <w:r>
+        <w:t>ù</w:t>
+      </w:r>
+      <w:r>
+        <w:t xml:space="preserve"> estremo di quello effettivamente osservato.</w:t>
+      </w:r>
+    </w:p>
+    <w:p>
+      <w:pPr>
+        <w:jc w:val="both"/>
+      </w:pPr>
+      <w:r>
+        <w:t xml:space="preserve"> Essendo una </w:t>
+      </w:r>
+      <w:proofErr w:type="spellStart"/>
+      <w:r>
+        <w:t>probabilit`a</w:t>
+      </w:r>
+      <w:proofErr w:type="spellEnd"/>
+      <w:r>
+        <w:t xml:space="preserve"> il p-</w:t>
+      </w:r>
+      <w:proofErr w:type="spellStart"/>
+      <w:r>
+        <w:t>value</w:t>
+      </w:r>
+      <w:proofErr w:type="spellEnd"/>
+      <w:r>
+        <w:t xml:space="preserve"> `e un numero compreso</w:t>
+      </w:r>
+      <w:r>
+        <w:t xml:space="preserve"> </w:t>
+      </w:r>
+      <w:r>
+        <w:t xml:space="preserve">tra 0 e 1. </w:t>
+      </w:r>
+    </w:p>
+    <w:p>
+      <w:pPr>
+        <w:jc w:val="both"/>
+      </w:pPr>
+      <w:r>
+        <w:t>Calcolando il p-</w:t>
+      </w:r>
+      <w:proofErr w:type="spellStart"/>
+      <w:r>
+        <w:t>value</w:t>
+      </w:r>
+      <w:proofErr w:type="spellEnd"/>
+      <w:r>
+        <w:t xml:space="preserve"> `e possibile comportarsi come segue:</w:t>
+      </w:r>
+      <w:r>
+        <w:t xml:space="preserve"> </w:t>
+      </w:r>
+    </w:p>
+    <w:p>
+      <w:pPr>
+        <w:jc w:val="both"/>
+      </w:pPr>
+      <w:r>
+        <w:t>- se p &gt; α, l’ipotesi H</w:t>
+      </w:r>
+      <w:r>
+        <w:rPr>
+          <w:vertAlign w:val="subscript"/>
+        </w:rPr>
+        <w:t>0</w:t>
+      </w:r>
+      <w:r>
+        <w:t xml:space="preserve"> non p</w:t>
+      </w:r>
+      <w:r>
+        <w:t>uò</w:t>
+      </w:r>
+      <w:r>
+        <w:t xml:space="preserve"> essere rifiutata;</w:t>
+      </w:r>
+    </w:p>
+    <w:p>
+      <w:pPr>
+        <w:jc w:val="both"/>
+      </w:pPr>
+      <w:r>
+        <w:t>- s</w:t>
+      </w:r>
+      <w:r>
+        <w:t>e p ≤ α, l’ipotesi H</w:t>
+      </w:r>
+      <w:r>
+        <w:rPr>
+          <w:vertAlign w:val="subscript"/>
+        </w:rPr>
+        <w:t>0</w:t>
+      </w:r>
+      <w:r>
+        <w:t xml:space="preserve"> deve essere rifiutata.</w:t>
+      </w:r>
+    </w:p>
+    <w:p>
+      <w:pPr>
+        <w:jc w:val="both"/>
+      </w:pPr>
+    </w:p>
+    <w:p>
+      <w:pPr>
+        <w:jc w:val="both"/>
+      </w:pPr>
+      <w:r>
+        <w:t>Avendo già fissato il valore osservato della statistica, è possibile calcolare il p-</w:t>
+      </w:r>
+      <w:proofErr w:type="spellStart"/>
+      <w:r>
+        <w:t>value</w:t>
+      </w:r>
+      <w:proofErr w:type="spellEnd"/>
+      <w:r>
+        <w:t xml:space="preserve"> nel seguente modo:</w:t>
+      </w:r>
+    </w:p>
+    <w:p>
+      <w:pPr>
+        <w:jc w:val="both"/>
+      </w:pPr>
+      <w:r>
+        <w:drawing>
+          <wp:inline distT="0" distB="0" distL="0" distR="0" wp14:anchorId="340078BA" wp14:editId="78B1396A">
+            <wp:extent cx="6120130" cy="1085215"/>
+            <wp:effectExtent l="0" t="0" r="0" b="635"/>
+            <wp:docPr id="197" name="Immagine 197"/>
+            <wp:cNvGraphicFramePr>
+              <a:graphicFrameLocks xmlns:a="http://schemas.openxmlformats.org/drawingml/2006/main" noChangeAspect="1"/>
+            </wp:cNvGraphicFramePr>
+            <a:graphic xmlns:a="http://schemas.openxmlformats.org/drawingml/2006/main">
+              <a:graphicData uri="http://schemas.openxmlformats.org/drawingml/2006/picture">
+                <pic:pic xmlns:pic="http://schemas.openxmlformats.org/drawingml/2006/picture">
+                  <pic:nvPicPr>
+                    <pic:cNvPr id="1" name=""/>
+                    <pic:cNvPicPr/>
+                  </pic:nvPicPr>
+                  <pic:blipFill>
+                    <a:blip r:embed="rId70"/>
+                    <a:stretch>
+                      <a:fillRect/>
+                    </a:stretch>
+                  </pic:blipFill>
+                  <pic:spPr>
+                    <a:xfrm>
+                      <a:off x="0" y="0"/>
+                      <a:ext cx="6120130" cy="1085215"/>
+                    </a:xfrm>
+                    <a:prstGeom prst="rect">
+                      <a:avLst/>
+                    </a:prstGeom>
+                  </pic:spPr>
+                </pic:pic>
+              </a:graphicData>
+            </a:graphic>
+          </wp:inline>
+        </w:drawing>
+      </w:r>
+    </w:p>
+    <w:p>
+      <w:pPr>
+        <w:jc w:val="both"/>
+      </w:pPr>
+      <w:r>
+        <w:t>Che nel caso del test precedentemente effettuato assume valore:</w:t>
+      </w:r>
+    </w:p>
+    <w:p>
+      <w:pPr>
+        <w:jc w:val="both"/>
+      </w:pPr>
+      <w:r>
+        <w:drawing>
+          <wp:inline distT="0" distB="0" distL="0" distR="0" wp14:anchorId="6AF63D6A" wp14:editId="039EF982">
+            <wp:extent cx="3686689" cy="438211"/>
+            <wp:effectExtent l="0" t="0" r="9525" b="0"/>
+            <wp:docPr id="198" name="Immagine 198"/>
+            <wp:cNvGraphicFramePr>
+              <a:graphicFrameLocks xmlns:a="http://schemas.openxmlformats.org/drawingml/2006/main" noChangeAspect="1"/>
+            </wp:cNvGraphicFramePr>
+            <a:graphic xmlns:a="http://schemas.openxmlformats.org/drawingml/2006/main">
+              <a:graphicData uri="http://schemas.openxmlformats.org/drawingml/2006/picture">
+                <pic:pic xmlns:pic="http://schemas.openxmlformats.org/drawingml/2006/picture">
+                  <pic:nvPicPr>
+                    <pic:cNvPr id="1" name=""/>
+                    <pic:cNvPicPr/>
+                  </pic:nvPicPr>
+                  <pic:blipFill>
+                    <a:blip r:embed="rId71"/>
+                    <a:stretch>
+                      <a:fillRect/>
+                    </a:stretch>
+                  </pic:blipFill>
+                  <pic:spPr>
+                    <a:xfrm>
+                      <a:off x="0" y="0"/>
+                      <a:ext cx="3686689" cy="438211"/>
+                    </a:xfrm>
+                    <a:prstGeom prst="rect">
+                      <a:avLst/>
+                    </a:prstGeom>
+                  </pic:spPr>
+                </pic:pic>
+              </a:graphicData>
+            </a:graphic>
+          </wp:inline>
+        </w:drawing>
+      </w:r>
+    </w:p>
+    <w:p>
+      <w:pPr>
+        <w:jc w:val="both"/>
+      </w:pPr>
+      <w:r>
+        <w:t xml:space="preserve">0.31, che è strettamente maggiore della probabilità </w:t>
+      </w:r>
+      <w:r>
+        <w:rPr>
+          <w:rFonts w:cstheme="minorHAnsi"/>
+        </w:rPr>
+        <w:t>α</w:t>
+      </w:r>
+      <w:r>
+        <w:t xml:space="preserve"> di errore di tipo 1 precedentemente stabilita, pari allo 0.01. Quindi anche per il criterio del p-</w:t>
+      </w:r>
+      <w:proofErr w:type="spellStart"/>
+      <w:r>
+        <w:t>value</w:t>
+      </w:r>
+      <w:proofErr w:type="spellEnd"/>
+      <w:r>
+        <w:t xml:space="preserve">, l’ipotesi nulla del test bilaterale condotto </w:t>
+      </w:r>
+      <w:r>
+        <w:t>H</w:t>
+      </w:r>
+      <w:proofErr w:type="gramStart"/>
+      <w:r>
+        <w:rPr>
+          <w:vertAlign w:val="subscript"/>
+        </w:rPr>
+        <w:t>0</w:t>
+      </w:r>
+      <w:r>
+        <w:rPr>
+          <w:vertAlign w:val="subscript"/>
+        </w:rPr>
+        <w:t xml:space="preserve"> </w:t>
+      </w:r>
+      <w:r>
+        <w:t>:</w:t>
+      </w:r>
+      <w:proofErr w:type="gramEnd"/>
+      <w:r>
+        <w:t xml:space="preserve"> </w:t>
+      </w:r>
+      <w:r>
+        <w:rPr>
+          <w:rFonts w:cstheme="minorHAnsi"/>
+        </w:rPr>
+        <w:t>λ</w:t>
+      </w:r>
+      <w:r>
+        <w:t xml:space="preserve"> = 5</w:t>
+      </w:r>
+      <w:r>
+        <w:t xml:space="preserve">, è da ritenersi vera sulla base del campione casuale di 50 individui estratti dalla popolazione </w:t>
+      </w:r>
+      <w:proofErr w:type="spellStart"/>
+      <w:r>
+        <w:t>poissoniana</w:t>
+      </w:r>
+      <w:proofErr w:type="spellEnd"/>
+      <w:r>
+        <w:t xml:space="preserve"> di automobilisti sottoposti ad alcol test.</w:t>
+      </w:r>
+    </w:p>
+    <w:p>
+      <w:pPr>
+        <w:jc w:val="both"/>
+      </w:pPr>
     </w:p>
     <w:sectPr>
       <w:pgSz w:w="11906" w:h="16838"/>
@@ -8310,6 +10488,119 @@
     </w:lvl>
   </w:abstractNum>
   <w:abstractNum w:abstractNumId="1" w15:restartNumberingAfterBreak="0">
+    <w:nsid w:val="02731FBD"/>
+    <w:multiLevelType w:val="hybridMultilevel"/>
+    <w:tmpl w:val="82E069E4"/>
+    <w:lvl w:ilvl="0" w:tplc="04100001">
+      <w:start w:val="1"/>
+      <w:numFmt w:val="bullet"/>
+      <w:lvlText w:val=""/>
+      <w:lvlJc w:val="left"/>
+      <w:pPr>
+        <w:ind w:left="720" w:hanging="360"/>
+      </w:pPr>
+      <w:rPr>
+        <w:rFonts w:ascii="Symbol" w:hAnsi="Symbol" w:hint="default"/>
+      </w:rPr>
+    </w:lvl>
+    <w:lvl w:ilvl="1" w:tplc="04100003" w:tentative="1">
+      <w:start w:val="1"/>
+      <w:numFmt w:val="bullet"/>
+      <w:lvlText w:val="o"/>
+      <w:lvlJc w:val="left"/>
+      <w:pPr>
+        <w:ind w:left="1440" w:hanging="360"/>
+      </w:pPr>
+      <w:rPr>
+        <w:rFonts w:ascii="Courier New" w:hAnsi="Courier New" w:cs="Courier New" w:hint="default"/>
+      </w:rPr>
+    </w:lvl>
+    <w:lvl w:ilvl="2" w:tplc="04100005" w:tentative="1">
+      <w:start w:val="1"/>
+      <w:numFmt w:val="bullet"/>
+      <w:lvlText w:val=""/>
+      <w:lvlJc w:val="left"/>
+      <w:pPr>
+        <w:ind w:left="2160" w:hanging="360"/>
+      </w:pPr>
+      <w:rPr>
+        <w:rFonts w:ascii="Wingdings" w:hAnsi="Wingdings" w:hint="default"/>
+      </w:rPr>
+    </w:lvl>
+    <w:lvl w:ilvl="3" w:tplc="04100001" w:tentative="1">
+      <w:start w:val="1"/>
+      <w:numFmt w:val="bullet"/>
+      <w:lvlText w:val=""/>
+      <w:lvlJc w:val="left"/>
+      <w:pPr>
+        <w:ind w:left="2880" w:hanging="360"/>
+      </w:pPr>
+      <w:rPr>
+        <w:rFonts w:ascii="Symbol" w:hAnsi="Symbol" w:hint="default"/>
+      </w:rPr>
+    </w:lvl>
+    <w:lvl w:ilvl="4" w:tplc="04100003" w:tentative="1">
+      <w:start w:val="1"/>
+      <w:numFmt w:val="bullet"/>
+      <w:lvlText w:val="o"/>
+      <w:lvlJc w:val="left"/>
+      <w:pPr>
+        <w:ind w:left="3600" w:hanging="360"/>
+      </w:pPr>
+      <w:rPr>
+        <w:rFonts w:ascii="Courier New" w:hAnsi="Courier New" w:cs="Courier New" w:hint="default"/>
+      </w:rPr>
+    </w:lvl>
+    <w:lvl w:ilvl="5" w:tplc="04100005" w:tentative="1">
+      <w:start w:val="1"/>
+      <w:numFmt w:val="bullet"/>
+      <w:lvlText w:val=""/>
+      <w:lvlJc w:val="left"/>
+      <w:pPr>
+        <w:ind w:left="4320" w:hanging="360"/>
+      </w:pPr>
+      <w:rPr>
+        <w:rFonts w:ascii="Wingdings" w:hAnsi="Wingdings" w:hint="default"/>
+      </w:rPr>
+    </w:lvl>
+    <w:lvl w:ilvl="6" w:tplc="04100001" w:tentative="1">
+      <w:start w:val="1"/>
+      <w:numFmt w:val="bullet"/>
+      <w:lvlText w:val=""/>
+      <w:lvlJc w:val="left"/>
+      <w:pPr>
+        <w:ind w:left="5040" w:hanging="360"/>
+      </w:pPr>
+      <w:rPr>
+        <w:rFonts w:ascii="Symbol" w:hAnsi="Symbol" w:hint="default"/>
+      </w:rPr>
+    </w:lvl>
+    <w:lvl w:ilvl="7" w:tplc="04100003" w:tentative="1">
+      <w:start w:val="1"/>
+      <w:numFmt w:val="bullet"/>
+      <w:lvlText w:val="o"/>
+      <w:lvlJc w:val="left"/>
+      <w:pPr>
+        <w:ind w:left="5760" w:hanging="360"/>
+      </w:pPr>
+      <w:rPr>
+        <w:rFonts w:ascii="Courier New" w:hAnsi="Courier New" w:cs="Courier New" w:hint="default"/>
+      </w:rPr>
+    </w:lvl>
+    <w:lvl w:ilvl="8" w:tplc="04100005" w:tentative="1">
+      <w:start w:val="1"/>
+      <w:numFmt w:val="bullet"/>
+      <w:lvlText w:val=""/>
+      <w:lvlJc w:val="left"/>
+      <w:pPr>
+        <w:ind w:left="6480" w:hanging="360"/>
+      </w:pPr>
+      <w:rPr>
+        <w:rFonts w:ascii="Wingdings" w:hAnsi="Wingdings" w:hint="default"/>
+      </w:rPr>
+    </w:lvl>
+  </w:abstractNum>
+  <w:abstractNum w:abstractNumId="2" w15:restartNumberingAfterBreak="0">
     <w:nsid w:val="02897D01"/>
     <w:multiLevelType w:val="hybridMultilevel"/>
     <w:tmpl w:val="A7ACFFB6"/>
@@ -8422,7 +10713,7 @@
       </w:rPr>
     </w:lvl>
   </w:abstractNum>
-  <w:abstractNum w:abstractNumId="2" w15:restartNumberingAfterBreak="0">
+  <w:abstractNum w:abstractNumId="3" w15:restartNumberingAfterBreak="0">
     <w:nsid w:val="0469544D"/>
     <w:multiLevelType w:val="hybridMultilevel"/>
     <w:tmpl w:val="88BAD11C"/>
@@ -8535,7 +10826,7 @@
       </w:rPr>
     </w:lvl>
   </w:abstractNum>
-  <w:abstractNum w:abstractNumId="3" w15:restartNumberingAfterBreak="0">
+  <w:abstractNum w:abstractNumId="4" w15:restartNumberingAfterBreak="0">
     <w:nsid w:val="0F822B90"/>
     <w:multiLevelType w:val="hybridMultilevel"/>
     <w:tmpl w:val="E26E477C"/>
@@ -8648,7 +10939,7 @@
       </w:rPr>
     </w:lvl>
   </w:abstractNum>
-  <w:abstractNum w:abstractNumId="4" w15:restartNumberingAfterBreak="0">
+  <w:abstractNum w:abstractNumId="5" w15:restartNumberingAfterBreak="0">
     <w:nsid w:val="223F7115"/>
     <w:multiLevelType w:val="hybridMultilevel"/>
     <w:tmpl w:val="FDD2F7EA"/>
@@ -8761,7 +11052,7 @@
       </w:rPr>
     </w:lvl>
   </w:abstractNum>
-  <w:abstractNum w:abstractNumId="5" w15:restartNumberingAfterBreak="0">
+  <w:abstractNum w:abstractNumId="6" w15:restartNumberingAfterBreak="0">
     <w:nsid w:val="2DB6621F"/>
     <w:multiLevelType w:val="hybridMultilevel"/>
     <w:tmpl w:val="1496228C"/>
@@ -8847,7 +11138,7 @@
       </w:pPr>
     </w:lvl>
   </w:abstractNum>
-  <w:abstractNum w:abstractNumId="6" w15:restartNumberingAfterBreak="0">
+  <w:abstractNum w:abstractNumId="7" w15:restartNumberingAfterBreak="0">
     <w:nsid w:val="2F1F63E7"/>
     <w:multiLevelType w:val="hybridMultilevel"/>
     <w:tmpl w:val="B11C13FE"/>
@@ -8960,7 +11251,7 @@
       </w:rPr>
     </w:lvl>
   </w:abstractNum>
-  <w:abstractNum w:abstractNumId="7" w15:restartNumberingAfterBreak="0">
+  <w:abstractNum w:abstractNumId="8" w15:restartNumberingAfterBreak="0">
     <w:nsid w:val="404F5DE3"/>
     <w:multiLevelType w:val="hybridMultilevel"/>
     <w:tmpl w:val="462678FA"/>
@@ -9073,7 +11364,7 @@
       </w:rPr>
     </w:lvl>
   </w:abstractNum>
-  <w:abstractNum w:abstractNumId="8" w15:restartNumberingAfterBreak="0">
+  <w:abstractNum w:abstractNumId="9" w15:restartNumberingAfterBreak="0">
     <w:nsid w:val="4C911063"/>
     <w:multiLevelType w:val="hybridMultilevel"/>
     <w:tmpl w:val="A8704CB8"/>
@@ -9186,7 +11477,120 @@
       </w:rPr>
     </w:lvl>
   </w:abstractNum>
-  <w:abstractNum w:abstractNumId="9" w15:restartNumberingAfterBreak="0">
+  <w:abstractNum w:abstractNumId="10" w15:restartNumberingAfterBreak="0">
+    <w:nsid w:val="4CBF0BA2"/>
+    <w:multiLevelType w:val="hybridMultilevel"/>
+    <w:tmpl w:val="D17E83E4"/>
+    <w:lvl w:ilvl="0" w:tplc="04100001">
+      <w:start w:val="1"/>
+      <w:numFmt w:val="bullet"/>
+      <w:lvlText w:val=""/>
+      <w:lvlJc w:val="left"/>
+      <w:pPr>
+        <w:ind w:left="720" w:hanging="360"/>
+      </w:pPr>
+      <w:rPr>
+        <w:rFonts w:ascii="Symbol" w:hAnsi="Symbol" w:hint="default"/>
+      </w:rPr>
+    </w:lvl>
+    <w:lvl w:ilvl="1" w:tplc="04100003" w:tentative="1">
+      <w:start w:val="1"/>
+      <w:numFmt w:val="bullet"/>
+      <w:lvlText w:val="o"/>
+      <w:lvlJc w:val="left"/>
+      <w:pPr>
+        <w:ind w:left="1440" w:hanging="360"/>
+      </w:pPr>
+      <w:rPr>
+        <w:rFonts w:ascii="Courier New" w:hAnsi="Courier New" w:cs="Courier New" w:hint="default"/>
+      </w:rPr>
+    </w:lvl>
+    <w:lvl w:ilvl="2" w:tplc="04100005" w:tentative="1">
+      <w:start w:val="1"/>
+      <w:numFmt w:val="bullet"/>
+      <w:lvlText w:val=""/>
+      <w:lvlJc w:val="left"/>
+      <w:pPr>
+        <w:ind w:left="2160" w:hanging="360"/>
+      </w:pPr>
+      <w:rPr>
+        <w:rFonts w:ascii="Wingdings" w:hAnsi="Wingdings" w:hint="default"/>
+      </w:rPr>
+    </w:lvl>
+    <w:lvl w:ilvl="3" w:tplc="04100001" w:tentative="1">
+      <w:start w:val="1"/>
+      <w:numFmt w:val="bullet"/>
+      <w:lvlText w:val=""/>
+      <w:lvlJc w:val="left"/>
+      <w:pPr>
+        <w:ind w:left="2880" w:hanging="360"/>
+      </w:pPr>
+      <w:rPr>
+        <w:rFonts w:ascii="Symbol" w:hAnsi="Symbol" w:hint="default"/>
+      </w:rPr>
+    </w:lvl>
+    <w:lvl w:ilvl="4" w:tplc="04100003" w:tentative="1">
+      <w:start w:val="1"/>
+      <w:numFmt w:val="bullet"/>
+      <w:lvlText w:val="o"/>
+      <w:lvlJc w:val="left"/>
+      <w:pPr>
+        <w:ind w:left="3600" w:hanging="360"/>
+      </w:pPr>
+      <w:rPr>
+        <w:rFonts w:ascii="Courier New" w:hAnsi="Courier New" w:cs="Courier New" w:hint="default"/>
+      </w:rPr>
+    </w:lvl>
+    <w:lvl w:ilvl="5" w:tplc="04100005" w:tentative="1">
+      <w:start w:val="1"/>
+      <w:numFmt w:val="bullet"/>
+      <w:lvlText w:val=""/>
+      <w:lvlJc w:val="left"/>
+      <w:pPr>
+        <w:ind w:left="4320" w:hanging="360"/>
+      </w:pPr>
+      <w:rPr>
+        <w:rFonts w:ascii="Wingdings" w:hAnsi="Wingdings" w:hint="default"/>
+      </w:rPr>
+    </w:lvl>
+    <w:lvl w:ilvl="6" w:tplc="04100001" w:tentative="1">
+      <w:start w:val="1"/>
+      <w:numFmt w:val="bullet"/>
+      <w:lvlText w:val=""/>
+      <w:lvlJc w:val="left"/>
+      <w:pPr>
+        <w:ind w:left="5040" w:hanging="360"/>
+      </w:pPr>
+      <w:rPr>
+        <w:rFonts w:ascii="Symbol" w:hAnsi="Symbol" w:hint="default"/>
+      </w:rPr>
+    </w:lvl>
+    <w:lvl w:ilvl="7" w:tplc="04100003" w:tentative="1">
+      <w:start w:val="1"/>
+      <w:numFmt w:val="bullet"/>
+      <w:lvlText w:val="o"/>
+      <w:lvlJc w:val="left"/>
+      <w:pPr>
+        <w:ind w:left="5760" w:hanging="360"/>
+      </w:pPr>
+      <w:rPr>
+        <w:rFonts w:ascii="Courier New" w:hAnsi="Courier New" w:cs="Courier New" w:hint="default"/>
+      </w:rPr>
+    </w:lvl>
+    <w:lvl w:ilvl="8" w:tplc="04100005" w:tentative="1">
+      <w:start w:val="1"/>
+      <w:numFmt w:val="bullet"/>
+      <w:lvlText w:val=""/>
+      <w:lvlJc w:val="left"/>
+      <w:pPr>
+        <w:ind w:left="6480" w:hanging="360"/>
+      </w:pPr>
+      <w:rPr>
+        <w:rFonts w:ascii="Wingdings" w:hAnsi="Wingdings" w:hint="default"/>
+      </w:rPr>
+    </w:lvl>
+  </w:abstractNum>
+  <w:abstractNum w:abstractNumId="11" w15:restartNumberingAfterBreak="0">
     <w:nsid w:val="5C3828EC"/>
     <w:multiLevelType w:val="hybridMultilevel"/>
     <w:tmpl w:val="4CFCF69E"/>
@@ -9272,7 +11676,7 @@
       </w:pPr>
     </w:lvl>
   </w:abstractNum>
-  <w:abstractNum w:abstractNumId="10" w15:restartNumberingAfterBreak="0">
+  <w:abstractNum w:abstractNumId="12" w15:restartNumberingAfterBreak="0">
     <w:nsid w:val="5FCE1D82"/>
     <w:multiLevelType w:val="hybridMultilevel"/>
     <w:tmpl w:val="751ACA7C"/>
@@ -9358,7 +11762,7 @@
       </w:pPr>
     </w:lvl>
   </w:abstractNum>
-  <w:abstractNum w:abstractNumId="11" w15:restartNumberingAfterBreak="0">
+  <w:abstractNum w:abstractNumId="13" w15:restartNumberingAfterBreak="0">
     <w:nsid w:val="600B53E5"/>
     <w:multiLevelType w:val="hybridMultilevel"/>
     <w:tmpl w:val="355A248E"/>
@@ -9471,10 +11875,10 @@
       </w:rPr>
     </w:lvl>
   </w:abstractNum>
-  <w:abstractNum w:abstractNumId="12" w15:restartNumberingAfterBreak="0">
+  <w:abstractNum w:abstractNumId="14" w15:restartNumberingAfterBreak="0">
     <w:nsid w:val="615674E4"/>
     <w:multiLevelType w:val="hybridMultilevel"/>
-    <w:tmpl w:val="B5646B74"/>
+    <w:tmpl w:val="87100882"/>
     <w:lvl w:ilvl="0" w:tplc="04100001">
       <w:start w:val="1"/>
       <w:numFmt w:val="bullet"/>
@@ -9584,7 +11988,7 @@
       </w:rPr>
     </w:lvl>
   </w:abstractNum>
-  <w:abstractNum w:abstractNumId="13" w15:restartNumberingAfterBreak="0">
+  <w:abstractNum w:abstractNumId="15" w15:restartNumberingAfterBreak="0">
     <w:nsid w:val="65803775"/>
     <w:multiLevelType w:val="hybridMultilevel"/>
     <w:tmpl w:val="953E177A"/>
@@ -9697,7 +12101,7 @@
       </w:rPr>
     </w:lvl>
   </w:abstractNum>
-  <w:abstractNum w:abstractNumId="14" w15:restartNumberingAfterBreak="0">
+  <w:abstractNum w:abstractNumId="16" w15:restartNumberingAfterBreak="0">
     <w:nsid w:val="65EB2876"/>
     <w:multiLevelType w:val="hybridMultilevel"/>
     <w:tmpl w:val="C98ECEDA"/>
@@ -9810,7 +12214,7 @@
       </w:rPr>
     </w:lvl>
   </w:abstractNum>
-  <w:abstractNum w:abstractNumId="15" w15:restartNumberingAfterBreak="0">
+  <w:abstractNum w:abstractNumId="17" w15:restartNumberingAfterBreak="0">
     <w:nsid w:val="66FC1CA9"/>
     <w:multiLevelType w:val="hybridMultilevel"/>
     <w:tmpl w:val="4718F47C"/>
@@ -9923,7 +12327,7 @@
       </w:rPr>
     </w:lvl>
   </w:abstractNum>
-  <w:abstractNum w:abstractNumId="16" w15:restartNumberingAfterBreak="0">
+  <w:abstractNum w:abstractNumId="18" w15:restartNumberingAfterBreak="0">
     <w:nsid w:val="6A836A8A"/>
     <w:multiLevelType w:val="hybridMultilevel"/>
     <w:tmpl w:val="E5D4AFAC"/>
@@ -10009,7 +12413,7 @@
       </w:pPr>
     </w:lvl>
   </w:abstractNum>
-  <w:abstractNum w:abstractNumId="17" w15:restartNumberingAfterBreak="0">
+  <w:abstractNum w:abstractNumId="19" w15:restartNumberingAfterBreak="0">
     <w:nsid w:val="6B4A36C5"/>
     <w:multiLevelType w:val="hybridMultilevel"/>
     <w:tmpl w:val="DFC893FA"/>
@@ -10122,7 +12526,7 @@
       </w:rPr>
     </w:lvl>
   </w:abstractNum>
-  <w:abstractNum w:abstractNumId="18" w15:restartNumberingAfterBreak="0">
+  <w:abstractNum w:abstractNumId="20" w15:restartNumberingAfterBreak="0">
     <w:nsid w:val="6D0948A5"/>
     <w:multiLevelType w:val="hybridMultilevel"/>
     <w:tmpl w:val="CA48DB7C"/>
@@ -10208,7 +12612,7 @@
       </w:pPr>
     </w:lvl>
   </w:abstractNum>
-  <w:abstractNum w:abstractNumId="19" w15:restartNumberingAfterBreak="0">
+  <w:abstractNum w:abstractNumId="21" w15:restartNumberingAfterBreak="0">
     <w:nsid w:val="70E84777"/>
     <w:multiLevelType w:val="hybridMultilevel"/>
     <w:tmpl w:val="E7B49858"/>
@@ -10321,7 +12725,7 @@
       </w:rPr>
     </w:lvl>
   </w:abstractNum>
-  <w:abstractNum w:abstractNumId="20" w15:restartNumberingAfterBreak="0">
+  <w:abstractNum w:abstractNumId="22" w15:restartNumberingAfterBreak="0">
     <w:nsid w:val="73137D04"/>
     <w:multiLevelType w:val="hybridMultilevel"/>
     <w:tmpl w:val="93C432B2"/>
@@ -10434,7 +12838,7 @@
       </w:rPr>
     </w:lvl>
   </w:abstractNum>
-  <w:abstractNum w:abstractNumId="21" w15:restartNumberingAfterBreak="0">
+  <w:abstractNum w:abstractNumId="23" w15:restartNumberingAfterBreak="0">
     <w:nsid w:val="7AA27C1B"/>
     <w:multiLevelType w:val="hybridMultilevel"/>
     <w:tmpl w:val="CEB2F85A"/>
@@ -10547,7 +12951,7 @@
       </w:rPr>
     </w:lvl>
   </w:abstractNum>
-  <w:abstractNum w:abstractNumId="22" w15:restartNumberingAfterBreak="0">
+  <w:abstractNum w:abstractNumId="24" w15:restartNumberingAfterBreak="0">
     <w:nsid w:val="7E751ED7"/>
     <w:multiLevelType w:val="hybridMultilevel"/>
     <w:tmpl w:val="972AA7B0"/>
@@ -10661,73 +13065,79 @@
     </w:lvl>
   </w:abstractNum>
   <w:num w:numId="1">
-    <w:abstractNumId w:val="6"/>
+    <w:abstractNumId w:val="7"/>
   </w:num>
   <w:num w:numId="2">
-    <w:abstractNumId w:val="10"/>
+    <w:abstractNumId w:val="12"/>
   </w:num>
   <w:num w:numId="3">
-    <w:abstractNumId w:val="7"/>
+    <w:abstractNumId w:val="8"/>
   </w:num>
   <w:num w:numId="4">
-    <w:abstractNumId w:val="8"/>
+    <w:abstractNumId w:val="9"/>
   </w:num>
   <w:num w:numId="5">
+    <w:abstractNumId w:val="17"/>
+  </w:num>
+  <w:num w:numId="6">
+    <w:abstractNumId w:val="3"/>
+  </w:num>
+  <w:num w:numId="7">
+    <w:abstractNumId w:val="16"/>
+  </w:num>
+  <w:num w:numId="8">
+    <w:abstractNumId w:val="18"/>
+  </w:num>
+  <w:num w:numId="9">
+    <w:abstractNumId w:val="24"/>
+  </w:num>
+  <w:num w:numId="10">
+    <w:abstractNumId w:val="21"/>
+  </w:num>
+  <w:num w:numId="11">
+    <w:abstractNumId w:val="5"/>
+  </w:num>
+  <w:num w:numId="12">
+    <w:abstractNumId w:val="23"/>
+  </w:num>
+  <w:num w:numId="13">
+    <w:abstractNumId w:val="22"/>
+  </w:num>
+  <w:num w:numId="14">
+    <w:abstractNumId w:val="19"/>
+  </w:num>
+  <w:num w:numId="15">
     <w:abstractNumId w:val="15"/>
   </w:num>
-  <w:num w:numId="6">
-    <w:abstractNumId w:val="2"/>
-  </w:num>
-  <w:num w:numId="7">
-    <w:abstractNumId w:val="14"/>
-  </w:num>
-  <w:num w:numId="8">
-    <w:abstractNumId w:val="16"/>
-  </w:num>
-  <w:num w:numId="9">
-    <w:abstractNumId w:val="22"/>
-  </w:num>
-  <w:num w:numId="10">
-    <w:abstractNumId w:val="19"/>
-  </w:num>
-  <w:num w:numId="11">
+  <w:num w:numId="16">
     <w:abstractNumId w:val="4"/>
   </w:num>
-  <w:num w:numId="12">
-    <w:abstractNumId w:val="21"/>
-  </w:num>
-  <w:num w:numId="13">
-    <w:abstractNumId w:val="20"/>
-  </w:num>
-  <w:num w:numId="14">
-    <w:abstractNumId w:val="17"/>
-  </w:num>
-  <w:num w:numId="15">
+  <w:num w:numId="17">
     <w:abstractNumId w:val="13"/>
   </w:num>
-  <w:num w:numId="16">
-    <w:abstractNumId w:val="3"/>
-  </w:num>
-  <w:num w:numId="17">
-    <w:abstractNumId w:val="11"/>
-  </w:num>
   <w:num w:numId="18">
-    <w:abstractNumId w:val="1"/>
+    <w:abstractNumId w:val="2"/>
   </w:num>
   <w:num w:numId="19">
     <w:abstractNumId w:val="0"/>
   </w:num>
   <w:num w:numId="20">
-    <w:abstractNumId w:val="5"/>
+    <w:abstractNumId w:val="6"/>
   </w:num>
   <w:num w:numId="21">
-    <w:abstractNumId w:val="18"/>
+    <w:abstractNumId w:val="20"/>
   </w:num>
   <w:num w:numId="22">
-    <w:abstractNumId w:val="9"/>
+    <w:abstractNumId w:val="11"/>
   </w:num>
   <w:num w:numId="23">
-    <w:abstractNumId w:val="12"/>
+    <w:abstractNumId w:val="14"/>
+  </w:num>
+  <w:num w:numId="24">
+    <w:abstractNumId w:val="1"/>
+  </w:num>
+  <w:num w:numId="25">
+    <w:abstractNumId w:val="10"/>
   </w:num>
 </w:numbering>
 </file>

</xml_diff>

<commit_message>
finale seconda parte e generazione pdf parte II
</commit_message>
<xml_diff>
--- a/Progetto Parte II/SAD-CarmineFerrara0522500990 PARTE II.docx
+++ b/Progetto Parte II/SAD-CarmineFerrara0522500990 PARTE II.docx
@@ -813,7 +813,7 @@
           <w:r>
             <w:fldChar w:fldCharType="separate"/>
           </w:r>
-          <w:hyperlink w:anchor="_Toc58329422" w:history="1">
+          <w:hyperlink w:anchor="_Toc58609431" w:history="1">
             <w:r>
               <w:rPr>
                 <w:rStyle w:val="Collegamentoipertestuale"/>
@@ -840,7 +840,7 @@
                 <w:noProof/>
                 <w:webHidden/>
               </w:rPr>
-              <w:instrText xml:space="preserve"> PAGEREF _Toc58329422 \h </w:instrText>
+              <w:instrText xml:space="preserve"> PAGEREF _Toc58609431 \h </w:instrText>
             </w:r>
             <w:r>
               <w:rPr>
@@ -882,7 +882,7 @@
               <w:lang w:eastAsia="it-IT"/>
             </w:rPr>
           </w:pPr>
-          <w:hyperlink w:anchor="_Toc58329423" w:history="1">
+          <w:hyperlink w:anchor="_Toc58609432" w:history="1">
             <w:r>
               <w:rPr>
                 <w:rStyle w:val="Collegamentoipertestuale"/>
@@ -909,7 +909,7 @@
                 <w:noProof/>
                 <w:webHidden/>
               </w:rPr>
-              <w:instrText xml:space="preserve"> PAGEREF _Toc58329423 \h </w:instrText>
+              <w:instrText xml:space="preserve"> PAGEREF _Toc58609432 \h </w:instrText>
             </w:r>
             <w:r>
               <w:rPr>
@@ -951,7 +951,7 @@
               <w:lang w:eastAsia="it-IT"/>
             </w:rPr>
           </w:pPr>
-          <w:hyperlink w:anchor="_Toc58329424" w:history="1">
+          <w:hyperlink w:anchor="_Toc58609433" w:history="1">
             <w:r>
               <w:rPr>
                 <w:rStyle w:val="Collegamentoipertestuale"/>
@@ -978,7 +978,7 @@
                 <w:noProof/>
                 <w:webHidden/>
               </w:rPr>
-              <w:instrText xml:space="preserve"> PAGEREF _Toc58329424 \h </w:instrText>
+              <w:instrText xml:space="preserve"> PAGEREF _Toc58609433 \h </w:instrText>
             </w:r>
             <w:r>
               <w:rPr>
@@ -1020,7 +1020,7 @@
               <w:lang w:eastAsia="it-IT"/>
             </w:rPr>
           </w:pPr>
-          <w:hyperlink w:anchor="_Toc58329425" w:history="1">
+          <w:hyperlink w:anchor="_Toc58609434" w:history="1">
             <w:r>
               <w:rPr>
                 <w:rStyle w:val="Collegamentoipertestuale"/>
@@ -1047,7 +1047,7 @@
                 <w:noProof/>
                 <w:webHidden/>
               </w:rPr>
-              <w:instrText xml:space="preserve"> PAGEREF _Toc58329425 \h </w:instrText>
+              <w:instrText xml:space="preserve"> PAGEREF _Toc58609434 \h </w:instrText>
             </w:r>
             <w:r>
               <w:rPr>
@@ -1089,7 +1089,7 @@
               <w:lang w:eastAsia="it-IT"/>
             </w:rPr>
           </w:pPr>
-          <w:hyperlink w:anchor="_Toc58329426" w:history="1">
+          <w:hyperlink w:anchor="_Toc58609435" w:history="1">
             <w:r>
               <w:rPr>
                 <w:rStyle w:val="Collegamentoipertestuale"/>
@@ -1116,7 +1116,7 @@
                 <w:noProof/>
                 <w:webHidden/>
               </w:rPr>
-              <w:instrText xml:space="preserve"> PAGEREF _Toc58329426 \h </w:instrText>
+              <w:instrText xml:space="preserve"> PAGEREF _Toc58609435 \h </w:instrText>
             </w:r>
             <w:r>
               <w:rPr>
@@ -1158,7 +1158,7 @@
               <w:lang w:eastAsia="it-IT"/>
             </w:rPr>
           </w:pPr>
-          <w:hyperlink w:anchor="_Toc58329427" w:history="1">
+          <w:hyperlink w:anchor="_Toc58609436" w:history="1">
             <w:r>
               <w:rPr>
                 <w:rStyle w:val="Collegamentoipertestuale"/>
@@ -1185,7 +1185,7 @@
                 <w:noProof/>
                 <w:webHidden/>
               </w:rPr>
-              <w:instrText xml:space="preserve"> PAGEREF _Toc58329427 \h </w:instrText>
+              <w:instrText xml:space="preserve"> PAGEREF _Toc58609436 \h </w:instrText>
             </w:r>
             <w:r>
               <w:rPr>
@@ -1227,7 +1227,7 @@
               <w:lang w:eastAsia="it-IT"/>
             </w:rPr>
           </w:pPr>
-          <w:hyperlink w:anchor="_Toc58329428" w:history="1">
+          <w:hyperlink w:anchor="_Toc58609437" w:history="1">
             <w:r>
               <w:rPr>
                 <w:rStyle w:val="Collegamentoipertestuale"/>
@@ -1254,7 +1254,7 @@
                 <w:noProof/>
                 <w:webHidden/>
               </w:rPr>
-              <w:instrText xml:space="preserve"> PAGEREF _Toc58329428 \h </w:instrText>
+              <w:instrText xml:space="preserve"> PAGEREF _Toc58609437 \h </w:instrText>
             </w:r>
             <w:r>
               <w:rPr>
@@ -1274,7 +1274,7 @@
                 <w:noProof/>
                 <w:webHidden/>
               </w:rPr>
-              <w:t>12</w:t>
+              <w:t>11</w:t>
             </w:r>
             <w:r>
               <w:rPr>
@@ -1296,7 +1296,7 @@
               <w:lang w:eastAsia="it-IT"/>
             </w:rPr>
           </w:pPr>
-          <w:hyperlink w:anchor="_Toc58329429" w:history="1">
+          <w:hyperlink w:anchor="_Toc58609438" w:history="1">
             <w:r>
               <w:rPr>
                 <w:rStyle w:val="Collegamentoipertestuale"/>
@@ -1323,7 +1323,76 @@
                 <w:noProof/>
                 <w:webHidden/>
               </w:rPr>
-              <w:instrText xml:space="preserve"> PAGEREF _Toc58329429 \h </w:instrText>
+              <w:instrText xml:space="preserve"> PAGEREF _Toc58609438 \h </w:instrText>
+            </w:r>
+            <w:r>
+              <w:rPr>
+                <w:noProof/>
+                <w:webHidden/>
+              </w:rPr>
+            </w:r>
+            <w:r>
+              <w:rPr>
+                <w:noProof/>
+                <w:webHidden/>
+              </w:rPr>
+              <w:fldChar w:fldCharType="separate"/>
+            </w:r>
+            <w:r>
+              <w:rPr>
+                <w:noProof/>
+                <w:webHidden/>
+              </w:rPr>
+              <w:t>13</w:t>
+            </w:r>
+            <w:r>
+              <w:rPr>
+                <w:noProof/>
+                <w:webHidden/>
+              </w:rPr>
+              <w:fldChar w:fldCharType="end"/>
+            </w:r>
+          </w:hyperlink>
+        </w:p>
+        <w:p>
+          <w:pPr>
+            <w:pStyle w:val="Sommario2"/>
+            <w:tabs>
+              <w:tab w:val="right" w:leader="dot" w:pos="9628"/>
+            </w:tabs>
+            <w:rPr>
+              <w:noProof/>
+              <w:lang w:eastAsia="it-IT"/>
+            </w:rPr>
+          </w:pPr>
+          <w:hyperlink w:anchor="_Toc58609439" w:history="1">
+            <w:r>
+              <w:rPr>
+                <w:rStyle w:val="Collegamentoipertestuale"/>
+                <w:noProof/>
+              </w:rPr>
+              <w:t>Passo 3 – Valutazioni del parametro stimato</w:t>
+            </w:r>
+            <w:r>
+              <w:rPr>
+                <w:noProof/>
+                <w:webHidden/>
+              </w:rPr>
+              <w:tab/>
+            </w:r>
+            <w:r>
+              <w:rPr>
+                <w:noProof/>
+                <w:webHidden/>
+              </w:rPr>
+              <w:fldChar w:fldCharType="begin"/>
+            </w:r>
+            <w:r>
+              <w:rPr>
+                <w:noProof/>
+                <w:webHidden/>
+              </w:rPr>
+              <w:instrText xml:space="preserve"> PAGEREF _Toc58609439 \h </w:instrText>
             </w:r>
             <w:r>
               <w:rPr>
@@ -1356,75 +1425,6 @@
         </w:p>
         <w:p>
           <w:pPr>
-            <w:pStyle w:val="Sommario2"/>
-            <w:tabs>
-              <w:tab w:val="right" w:leader="dot" w:pos="9628"/>
-            </w:tabs>
-            <w:rPr>
-              <w:noProof/>
-              <w:lang w:eastAsia="it-IT"/>
-            </w:rPr>
-          </w:pPr>
-          <w:hyperlink w:anchor="_Toc58329430" w:history="1">
-            <w:r>
-              <w:rPr>
-                <w:rStyle w:val="Collegamentoipertestuale"/>
-                <w:noProof/>
-              </w:rPr>
-              <w:t>Passo 3 – Valutazioni del parametro stimato</w:t>
-            </w:r>
-            <w:r>
-              <w:rPr>
-                <w:noProof/>
-                <w:webHidden/>
-              </w:rPr>
-              <w:tab/>
-            </w:r>
-            <w:r>
-              <w:rPr>
-                <w:noProof/>
-                <w:webHidden/>
-              </w:rPr>
-              <w:fldChar w:fldCharType="begin"/>
-            </w:r>
-            <w:r>
-              <w:rPr>
-                <w:noProof/>
-                <w:webHidden/>
-              </w:rPr>
-              <w:instrText xml:space="preserve"> PAGEREF _Toc58329430 \h </w:instrText>
-            </w:r>
-            <w:r>
-              <w:rPr>
-                <w:noProof/>
-                <w:webHidden/>
-              </w:rPr>
-            </w:r>
-            <w:r>
-              <w:rPr>
-                <w:noProof/>
-                <w:webHidden/>
-              </w:rPr>
-              <w:fldChar w:fldCharType="separate"/>
-            </w:r>
-            <w:r>
-              <w:rPr>
-                <w:noProof/>
-                <w:webHidden/>
-              </w:rPr>
-              <w:t>15</w:t>
-            </w:r>
-            <w:r>
-              <w:rPr>
-                <w:noProof/>
-                <w:webHidden/>
-              </w:rPr>
-              <w:fldChar w:fldCharType="end"/>
-            </w:r>
-          </w:hyperlink>
-        </w:p>
-        <w:p>
-          <w:pPr>
             <w:pStyle w:val="Sommario1"/>
             <w:tabs>
               <w:tab w:val="right" w:leader="dot" w:pos="9628"/>
@@ -1434,7 +1434,7 @@
               <w:lang w:eastAsia="it-IT"/>
             </w:rPr>
           </w:pPr>
-          <w:hyperlink w:anchor="_Toc58329431" w:history="1">
+          <w:hyperlink w:anchor="_Toc58609440" w:history="1">
             <w:r>
               <w:rPr>
                 <w:rStyle w:val="Collegamentoipertestuale"/>
@@ -1461,7 +1461,7 @@
                 <w:noProof/>
                 <w:webHidden/>
               </w:rPr>
-              <w:instrText xml:space="preserve"> PAGEREF _Toc58329431 \h </w:instrText>
+              <w:instrText xml:space="preserve"> PAGEREF _Toc58609440 \h </w:instrText>
             </w:r>
             <w:r>
               <w:rPr>
@@ -1481,7 +1481,7 @@
                 <w:noProof/>
                 <w:webHidden/>
               </w:rPr>
-              <w:t>18</w:t>
+              <w:t>17</w:t>
             </w:r>
             <w:r>
               <w:rPr>
@@ -1503,7 +1503,7 @@
               <w:lang w:eastAsia="it-IT"/>
             </w:rPr>
           </w:pPr>
-          <w:hyperlink w:anchor="_Toc58329432" w:history="1">
+          <w:hyperlink w:anchor="_Toc58609441" w:history="1">
             <w:r>
               <w:rPr>
                 <w:rStyle w:val="Collegamentoipertestuale"/>
@@ -1538,7 +1538,7 @@
                 <w:noProof/>
                 <w:webHidden/>
               </w:rPr>
-              <w:instrText xml:space="preserve"> PAGEREF _Toc58329432 \h </w:instrText>
+              <w:instrText xml:space="preserve"> PAGEREF _Toc58609441 \h </w:instrText>
             </w:r>
             <w:r>
               <w:rPr>
@@ -1558,7 +1558,7 @@
                 <w:noProof/>
                 <w:webHidden/>
               </w:rPr>
-              <w:t>19</w:t>
+              <w:t>18</w:t>
             </w:r>
             <w:r>
               <w:rPr>
@@ -1580,7 +1580,7 @@
               <w:lang w:eastAsia="it-IT"/>
             </w:rPr>
           </w:pPr>
-          <w:hyperlink w:anchor="_Toc58329433" w:history="1">
+          <w:hyperlink w:anchor="_Toc58609442" w:history="1">
             <w:r>
               <w:rPr>
                 <w:rStyle w:val="Collegamentoipertestuale"/>
@@ -1607,7 +1607,76 @@
                 <w:noProof/>
                 <w:webHidden/>
               </w:rPr>
-              <w:instrText xml:space="preserve"> PAGEREF _Toc58329433 \h </w:instrText>
+              <w:instrText xml:space="preserve"> PAGEREF _Toc58609442 \h </w:instrText>
+            </w:r>
+            <w:r>
+              <w:rPr>
+                <w:noProof/>
+                <w:webHidden/>
+              </w:rPr>
+            </w:r>
+            <w:r>
+              <w:rPr>
+                <w:noProof/>
+                <w:webHidden/>
+              </w:rPr>
+              <w:fldChar w:fldCharType="separate"/>
+            </w:r>
+            <w:r>
+              <w:rPr>
+                <w:noProof/>
+                <w:webHidden/>
+              </w:rPr>
+              <w:t>22</w:t>
+            </w:r>
+            <w:r>
+              <w:rPr>
+                <w:noProof/>
+                <w:webHidden/>
+              </w:rPr>
+              <w:fldChar w:fldCharType="end"/>
+            </w:r>
+          </w:hyperlink>
+        </w:p>
+        <w:p>
+          <w:pPr>
+            <w:pStyle w:val="Sommario1"/>
+            <w:tabs>
+              <w:tab w:val="right" w:leader="dot" w:pos="9628"/>
+            </w:tabs>
+            <w:rPr>
+              <w:noProof/>
+              <w:lang w:eastAsia="it-IT"/>
+            </w:rPr>
+          </w:pPr>
+          <w:hyperlink w:anchor="_Toc58609443" w:history="1">
+            <w:r>
+              <w:rPr>
+                <w:rStyle w:val="Collegamentoipertestuale"/>
+                <w:noProof/>
+              </w:rPr>
+              <w:t>Confronti tra popolazioni di Poisson indipendenti</w:t>
+            </w:r>
+            <w:r>
+              <w:rPr>
+                <w:noProof/>
+                <w:webHidden/>
+              </w:rPr>
+              <w:tab/>
+            </w:r>
+            <w:r>
+              <w:rPr>
+                <w:noProof/>
+                <w:webHidden/>
+              </w:rPr>
+              <w:fldChar w:fldCharType="begin"/>
+            </w:r>
+            <w:r>
+              <w:rPr>
+                <w:noProof/>
+                <w:webHidden/>
+              </w:rPr>
+              <w:instrText xml:space="preserve"> PAGEREF _Toc58609443 \h </w:instrText>
             </w:r>
             <w:r>
               <w:rPr>
@@ -1649,76 +1718,7 @@
               <w:lang w:eastAsia="it-IT"/>
             </w:rPr>
           </w:pPr>
-          <w:hyperlink w:anchor="_Toc58329434" w:history="1">
-            <w:r>
-              <w:rPr>
-                <w:rStyle w:val="Collegamentoipertestuale"/>
-                <w:noProof/>
-              </w:rPr>
-              <w:t>Confronti tra popolazioni di Poisson indipendenti</w:t>
-            </w:r>
-            <w:r>
-              <w:rPr>
-                <w:noProof/>
-                <w:webHidden/>
-              </w:rPr>
-              <w:tab/>
-            </w:r>
-            <w:r>
-              <w:rPr>
-                <w:noProof/>
-                <w:webHidden/>
-              </w:rPr>
-              <w:fldChar w:fldCharType="begin"/>
-            </w:r>
-            <w:r>
-              <w:rPr>
-                <w:noProof/>
-                <w:webHidden/>
-              </w:rPr>
-              <w:instrText xml:space="preserve"> PAGEREF _Toc58329434 \h </w:instrText>
-            </w:r>
-            <w:r>
-              <w:rPr>
-                <w:noProof/>
-                <w:webHidden/>
-              </w:rPr>
-            </w:r>
-            <w:r>
-              <w:rPr>
-                <w:noProof/>
-                <w:webHidden/>
-              </w:rPr>
-              <w:fldChar w:fldCharType="separate"/>
-            </w:r>
-            <w:r>
-              <w:rPr>
-                <w:noProof/>
-                <w:webHidden/>
-              </w:rPr>
-              <w:t>24</w:t>
-            </w:r>
-            <w:r>
-              <w:rPr>
-                <w:noProof/>
-                <w:webHidden/>
-              </w:rPr>
-              <w:fldChar w:fldCharType="end"/>
-            </w:r>
-          </w:hyperlink>
-        </w:p>
-        <w:p>
-          <w:pPr>
-            <w:pStyle w:val="Sommario1"/>
-            <w:tabs>
-              <w:tab w:val="right" w:leader="dot" w:pos="9628"/>
-            </w:tabs>
-            <w:rPr>
-              <w:noProof/>
-              <w:lang w:eastAsia="it-IT"/>
-            </w:rPr>
-          </w:pPr>
-          <w:hyperlink w:anchor="_Toc58329435" w:history="1">
+          <w:hyperlink w:anchor="_Toc58609444" w:history="1">
             <w:r>
               <w:rPr>
                 <w:rStyle w:val="Collegamentoipertestuale"/>
@@ -1745,7 +1745,7 @@
                 <w:noProof/>
                 <w:webHidden/>
               </w:rPr>
-              <w:instrText xml:space="preserve"> PAGEREF _Toc58329435 \h </w:instrText>
+              <w:instrText xml:space="preserve"> PAGEREF _Toc58609444 \h </w:instrText>
             </w:r>
             <w:r>
               <w:rPr>
@@ -1765,7 +1765,7 @@
                 <w:noProof/>
                 <w:webHidden/>
               </w:rPr>
-              <w:t>26</w:t>
+              <w:t>25</w:t>
             </w:r>
             <w:r>
               <w:rPr>
@@ -1787,7 +1787,7 @@
               <w:lang w:eastAsia="it-IT"/>
             </w:rPr>
           </w:pPr>
-          <w:hyperlink w:anchor="_Toc58329436" w:history="1">
+          <w:hyperlink w:anchor="_Toc58609445" w:history="1">
             <w:r>
               <w:rPr>
                 <w:rStyle w:val="Collegamentoipertestuale"/>
@@ -1822,7 +1822,7 @@
                 <w:noProof/>
                 <w:webHidden/>
               </w:rPr>
-              <w:instrText xml:space="preserve"> PAGEREF _Toc58329436 \h </w:instrText>
+              <w:instrText xml:space="preserve"> PAGEREF _Toc58609445 \h </w:instrText>
             </w:r>
             <w:r>
               <w:rPr>
@@ -1842,7 +1842,153 @@
                 <w:noProof/>
                 <w:webHidden/>
               </w:rPr>
-              <w:t>28</w:t>
+              <w:t>27</w:t>
+            </w:r>
+            <w:r>
+              <w:rPr>
+                <w:noProof/>
+                <w:webHidden/>
+              </w:rPr>
+              <w:fldChar w:fldCharType="end"/>
+            </w:r>
+          </w:hyperlink>
+        </w:p>
+        <w:p>
+          <w:pPr>
+            <w:pStyle w:val="Sommario2"/>
+            <w:tabs>
+              <w:tab w:val="right" w:leader="dot" w:pos="9628"/>
+            </w:tabs>
+            <w:rPr>
+              <w:noProof/>
+              <w:lang w:eastAsia="it-IT"/>
+            </w:rPr>
+          </w:pPr>
+          <w:hyperlink w:anchor="_Toc58609446" w:history="1">
+            <w:r>
+              <w:rPr>
+                <w:rStyle w:val="Collegamentoipertestuale"/>
+                <w:noProof/>
+              </w:rPr>
+              <w:t xml:space="preserve">Passo 2 – test statistici unilaterali approssimati per il parametro </w:t>
+            </w:r>
+            <w:r>
+              <w:rPr>
+                <w:rStyle w:val="Collegamentoipertestuale"/>
+                <w:rFonts w:cstheme="majorHAnsi"/>
+                <w:noProof/>
+              </w:rPr>
+              <w:t>λ</w:t>
+            </w:r>
+            <w:r>
+              <w:rPr>
+                <w:noProof/>
+                <w:webHidden/>
+              </w:rPr>
+              <w:tab/>
+            </w:r>
+            <w:r>
+              <w:rPr>
+                <w:noProof/>
+                <w:webHidden/>
+              </w:rPr>
+              <w:fldChar w:fldCharType="begin"/>
+            </w:r>
+            <w:r>
+              <w:rPr>
+                <w:noProof/>
+                <w:webHidden/>
+              </w:rPr>
+              <w:instrText xml:space="preserve"> PAGEREF _Toc58609446 \h </w:instrText>
+            </w:r>
+            <w:r>
+              <w:rPr>
+                <w:noProof/>
+                <w:webHidden/>
+              </w:rPr>
+            </w:r>
+            <w:r>
+              <w:rPr>
+                <w:noProof/>
+                <w:webHidden/>
+              </w:rPr>
+              <w:fldChar w:fldCharType="separate"/>
+            </w:r>
+            <w:r>
+              <w:rPr>
+                <w:noProof/>
+                <w:webHidden/>
+              </w:rPr>
+              <w:t>30</w:t>
+            </w:r>
+            <w:r>
+              <w:rPr>
+                <w:noProof/>
+                <w:webHidden/>
+              </w:rPr>
+              <w:fldChar w:fldCharType="end"/>
+            </w:r>
+          </w:hyperlink>
+        </w:p>
+        <w:p>
+          <w:pPr>
+            <w:pStyle w:val="Sommario2"/>
+            <w:tabs>
+              <w:tab w:val="right" w:leader="dot" w:pos="9628"/>
+            </w:tabs>
+            <w:rPr>
+              <w:noProof/>
+              <w:lang w:eastAsia="it-IT"/>
+            </w:rPr>
+          </w:pPr>
+          <w:hyperlink w:anchor="_Toc58609447" w:history="1">
+            <w:r>
+              <w:rPr>
+                <w:rStyle w:val="Collegamentoipertestuale"/>
+                <w:noProof/>
+              </w:rPr>
+              <w:t>Passo 3 – test statistico tramite criterio del chi-quadrato bilaterale</w:t>
+            </w:r>
+            <w:r>
+              <w:rPr>
+                <w:noProof/>
+                <w:webHidden/>
+              </w:rPr>
+              <w:tab/>
+            </w:r>
+            <w:r>
+              <w:rPr>
+                <w:noProof/>
+                <w:webHidden/>
+              </w:rPr>
+              <w:fldChar w:fldCharType="begin"/>
+            </w:r>
+            <w:r>
+              <w:rPr>
+                <w:noProof/>
+                <w:webHidden/>
+              </w:rPr>
+              <w:instrText xml:space="preserve"> PAGEREF _Toc58609447 \h </w:instrText>
+            </w:r>
+            <w:r>
+              <w:rPr>
+                <w:noProof/>
+                <w:webHidden/>
+              </w:rPr>
+            </w:r>
+            <w:r>
+              <w:rPr>
+                <w:noProof/>
+                <w:webHidden/>
+              </w:rPr>
+              <w:fldChar w:fldCharType="separate"/>
+            </w:r>
+            <w:r>
+              <w:rPr>
+                <w:noProof/>
+                <w:webHidden/>
+              </w:rPr>
+              <w:t>34</w:t>
             </w:r>
             <w:r>
               <w:rPr>
@@ -1877,7 +2023,7 @@
       <w:pPr>
         <w:pStyle w:val="Titolo1"/>
       </w:pPr>
-      <w:bookmarkStart w:id="1" w:name="_Toc58329422"/>
+      <w:bookmarkStart w:id="1" w:name="_Toc58609431"/>
       <w:r>
         <w:lastRenderedPageBreak/>
         <w:t>I</w:t>
@@ -1995,7 +2141,7 @@
       <w:pPr>
         <w:pStyle w:val="Titolo1"/>
       </w:pPr>
-      <w:bookmarkStart w:id="2" w:name="_Toc58329423"/>
+      <w:bookmarkStart w:id="2" w:name="_Toc58609432"/>
       <w:r>
         <w:t>Problematica in esame e variabil</w:t>
       </w:r>
@@ -2058,7 +2204,15 @@
       </w:pPr>
       <w:r>
         <w:lastRenderedPageBreak/>
-        <w:t>Questa problematica, per ogni elemento del campione, risulta essere caratterizzata da un controllo indipendente rispetto agli altri individui, in altri termini, ogni conducente d’auto che viene sottoposto all’alcol test, può risultare in regola o meno rispetto alle norme vigenti, indipendentemente dall’esito di altri conducenti d’auto. In statistica queste tipologie di fenomeni che possono avere soltanto due possibili esiti prendono il nome di prove di Bernulli, ed in particolare quando si considera più di una prova verrebbe da pensare che la variabile più adatta a questa tipologia di fenomeni, sia la variabile discreta Binomiale.</w:t>
+        <w:t xml:space="preserve">Questa problematica, per ogni elemento del campione, risulta essere caratterizzata da un controllo indipendente rispetto agli altri individui, in altri termini, ogni conducente d’auto che viene sottoposto all’alcol test, può risultare in regola o meno rispetto alle norme vigenti, indipendentemente dall’esito di altri conducenti d’auto. In statistica queste tipologie di fenomeni che possono avere soltanto due possibili esiti prendono il nome di prove di </w:t>
+      </w:r>
+      <w:proofErr w:type="spellStart"/>
+      <w:r>
+        <w:t>Bernulli</w:t>
+      </w:r>
+      <w:proofErr w:type="spellEnd"/>
+      <w:r>
+        <w:t>, ed in particolare quando si considera più di una prova verrebbe da pensare che la variabile più adatta a questa tipologia di fenomeni, sia la variabile discreta Binomiale.</w:t>
       </w:r>
     </w:p>
     <w:p>
@@ -2071,7 +2225,7 @@
         <w:pStyle w:val="Titolo2"/>
       </w:pPr>
       <w:bookmarkStart w:id="3" w:name="_Toc55587123"/>
-      <w:bookmarkStart w:id="4" w:name="_Toc58329424"/>
+      <w:bookmarkStart w:id="4" w:name="_Toc58609433"/>
       <w:r>
         <w:t xml:space="preserve">Passo </w:t>
       </w:r>
@@ -2406,7 +2560,7 @@
       <w:pPr>
         <w:pStyle w:val="Titolo2"/>
       </w:pPr>
-      <w:bookmarkStart w:id="5" w:name="_Toc58329425"/>
+      <w:bookmarkStart w:id="5" w:name="_Toc58609434"/>
       <w:r>
         <w:t xml:space="preserve">Passo </w:t>
       </w:r>
@@ -2789,7 +2943,7 @@
           <w:szCs w:val="32"/>
         </w:rPr>
       </w:pPr>
-      <w:bookmarkStart w:id="6" w:name="_Toc58329426"/>
+      <w:bookmarkStart w:id="6" w:name="_Toc58609435"/>
       <w:r>
         <w:rPr>
           <w:sz w:val="32"/>
@@ -2834,8 +2988,13 @@
       <w:r>
         <w:t xml:space="preserve">i livelli di guardia, è possibile utilizzare il sistema informatico R, applicando la funzione di probabilità per una variabile aleatoria di Poisson, </w:t>
       </w:r>
-      <w:r>
-        <w:t>dpois (x, lambda)</w:t>
+      <w:proofErr w:type="spellStart"/>
+      <w:r>
+        <w:t>dpois</w:t>
+      </w:r>
+      <w:proofErr w:type="spellEnd"/>
+      <w:r>
+        <w:t xml:space="preserve"> (x, lambda)</w:t>
       </w:r>
       <w:r>
         <w:t>, per la quale sarà necessario indicare:</w:t>
@@ -2877,7 +3036,15 @@
         <w:jc w:val="both"/>
       </w:pPr>
       <w:r>
-        <w:t>Un determinato coefficiente medio Lambda, tale parametro non è noto a prescindere, e successivamente andrà calcolato tramite le tecniche di stima, per questa prima simulazione, tale parametro verrà posto ad un valore medio indicativo di 5 positivi all’alcol test per ogni prova di Poisson effettuata;</w:t>
+        <w:t xml:space="preserve">Un determinato coefficiente medio Lambda, tale parametro non è noto a prescindere, e successivamente andrà calcolato tramite le tecniche di stima, per questa prima simulazione, tale parametro verrà posto ad un valore medio indicativo di </w:t>
+      </w:r>
+      <w:proofErr w:type="gramStart"/>
+      <w:r>
+        <w:t>5</w:t>
+      </w:r>
+      <w:proofErr w:type="gramEnd"/>
+      <w:r>
+        <w:t xml:space="preserve"> positivi all’alcol test per ogni prova di Poisson effettuata;</w:t>
       </w:r>
     </w:p>
     <w:p>
@@ -3145,7 +3312,15 @@
       </w:pPr>
       <w:r>
         <w:lastRenderedPageBreak/>
-        <w:t>Graficamente sì osserva ancora meglio come la variabile aleatoria di Poisson, distribuisce le probabilità di trovare xi positivi all’alcol test (con Xi, compreso tra 0 e 10), con dei picchi di massimo tra 4 e 5 individui positivi.</w:t>
+        <w:t xml:space="preserve">Graficamente sì osserva ancora meglio come la variabile aleatoria di Poisson, distribuisce le probabilità di trovare xi positivi all’alcol test (con </w:t>
+      </w:r>
+      <w:proofErr w:type="spellStart"/>
+      <w:r>
+        <w:t>Xi</w:t>
+      </w:r>
+      <w:proofErr w:type="spellEnd"/>
+      <w:r>
+        <w:t>, compreso tra 0 e 10), con dei picchi di massimo tra 4 e 5 individui positivi.</w:t>
       </w:r>
     </w:p>
     <w:p>
@@ -3291,7 +3466,15 @@
         <w:t xml:space="preserve">In particolare, considerando anche i quantili per la distribuzione di probabilità, è facile osservare anche come il 50% dei dati sia posto proprio al valore medio lambda = 5 fissato a priori. Ciò da appunto l’idea </w:t>
       </w:r>
       <w:r>
-        <w:t xml:space="preserve">di come lambda sia il valore più probabile per rappresentare il numero di trasgressori all’alcol test. Ed in particolare, quando si raggiungerà una buona stima di questo parametro si potrà definire al meglio con che probabilità Xi automobilisti, risultino positivi al test alcolemico, sapendo appunto che il numero di individui medio </w:t>
+        <w:t xml:space="preserve">di come lambda sia il valore più probabile per rappresentare il numero di trasgressori all’alcol test. Ed in particolare, quando si raggiungerà una buona stima di questo parametro si potrà definire al meglio con che probabilità </w:t>
+      </w:r>
+      <w:proofErr w:type="spellStart"/>
+      <w:r>
+        <w:t>Xi</w:t>
+      </w:r>
+      <w:proofErr w:type="spellEnd"/>
+      <w:r>
+        <w:t xml:space="preserve"> automobilisti, risultino positivi al test alcolemico, sapendo appunto che il numero di individui medio </w:t>
       </w:r>
       <w:r>
         <w:lastRenderedPageBreak/>
@@ -3360,7 +3543,15 @@
         <w:jc w:val="both"/>
       </w:pPr>
       <w:r>
-        <w:t>Se ad esempio si considera un numero di prove di Poisson pari a 50, ed un fattore medio sempre posto a 5, la funzione RPois, restituisce un vettore del tipo;</w:t>
+        <w:t xml:space="preserve">Se ad esempio si considera un numero di prove di Poisson pari a 50, ed un fattore medio sempre posto a 5, la funzione </w:t>
+      </w:r>
+      <w:proofErr w:type="spellStart"/>
+      <w:r>
+        <w:t>RPois</w:t>
+      </w:r>
+      <w:proofErr w:type="spellEnd"/>
+      <w:r>
+        <w:t>, restituisce un vettore del tipo;</w:t>
       </w:r>
     </w:p>
     <w:p>
@@ -3515,7 +3706,15 @@
       </w:pPr>
       <w:r>
         <w:lastRenderedPageBreak/>
-        <w:t>Confrontando la funzione di probabilità teorica con i grafici inerenti alle frequenze relative ai valori di xi, si osserva molto facilmente come con 500, 5000 e 50000 prove simulate con un ipotetico campione di individui ben definito, si nota come la distribuzione di frequenze, sia sempre più simile alla funzione teorica con l’aumentare delle prove. Questo è senz’altro un risultato molto positivo, ai fini dello studio condotto, perché permette già di affermare che una volta che il fattore medio lambda non noto, sarà correttamente stimato in relazione al problema, si potrà avere un’attendibile report grafico di probabilità per Xi individui, e soprattutto si potrà determinare con chiarezza, con che probabilità il numero di positivi all’alcol test per un dato campione sia pari al valore medio lambda.</w:t>
+        <w:t xml:space="preserve">Confrontando la funzione di probabilità teorica con i grafici inerenti alle frequenze relative ai valori di xi, si osserva molto facilmente come con 500, 5000 e 50000 prove simulate con un ipotetico campione di individui ben definito, si nota come la distribuzione di frequenze, sia sempre più simile alla funzione teorica con l’aumentare delle prove. Questo è senz’altro un risultato molto positivo, ai fini dello studio condotto, perché permette già di affermare che una volta che il fattore medio lambda non noto, sarà correttamente stimato in relazione al problema, si potrà avere un’attendibile report grafico di probabilità per </w:t>
+      </w:r>
+      <w:proofErr w:type="spellStart"/>
+      <w:r>
+        <w:t>Xi</w:t>
+      </w:r>
+      <w:proofErr w:type="spellEnd"/>
+      <w:r>
+        <w:t xml:space="preserve"> individui, e soprattutto si potrà determinare con chiarezza, con che probabilità il numero di positivi all’alcol test per un dato campione sia pari al valore medio lambda.</w:t>
       </w:r>
     </w:p>
     <w:p>
@@ -3652,7 +3851,7 @@
       <w:pPr>
         <w:pStyle w:val="Titolo1"/>
       </w:pPr>
-      <w:bookmarkStart w:id="7" w:name="_Toc58329427"/>
+      <w:bookmarkStart w:id="7" w:name="_Toc58609436"/>
       <w:r>
         <w:lastRenderedPageBreak/>
         <w:t>Stime puntuali dei parametri non noti</w:t>
@@ -3713,7 +3912,23 @@
         <w:jc w:val="both"/>
       </w:pPr>
       <w:r>
-        <w:t>Un determinato vettore Il vettore aleatorio X1, X2, . . . , Xn `e detto campione casuale di ampiezza n se le variabili aleatorie del vettore sono:</w:t>
+        <w:t xml:space="preserve">Un determinato vettore Il vettore aleatorio X1, X2, </w:t>
+      </w:r>
+      <w:proofErr w:type="gramStart"/>
+      <w:r>
+        <w:t>. . . ,</w:t>
+      </w:r>
+      <w:proofErr w:type="gramEnd"/>
+      <w:r>
+        <w:t xml:space="preserve"> </w:t>
+      </w:r>
+      <w:proofErr w:type="spellStart"/>
+      <w:r>
+        <w:t>Xn</w:t>
+      </w:r>
+      <w:proofErr w:type="spellEnd"/>
+      <w:r>
+        <w:t xml:space="preserve"> `e detto campione casuale di ampiezza n se le variabili aleatorie del vettore sono:</w:t>
       </w:r>
     </w:p>
     <w:p>
@@ -3847,8 +4062,21 @@
       <w:r>
         <w:t xml:space="preserve">Statistiche - </w:t>
       </w:r>
-      <w:r>
-        <w:t>t(X1, X2, . . . , Xn)</w:t>
+      <w:proofErr w:type="gramStart"/>
+      <w:r>
+        <w:t>t(</w:t>
+      </w:r>
+      <w:proofErr w:type="gramEnd"/>
+      <w:r>
+        <w:t xml:space="preserve">X1, X2, . . . , </w:t>
+      </w:r>
+      <w:proofErr w:type="spellStart"/>
+      <w:r>
+        <w:t>Xn</w:t>
+      </w:r>
+      <w:proofErr w:type="spellEnd"/>
+      <w:r>
+        <w:t>)</w:t>
       </w:r>
       <w:r>
         <w:t>: funzioni misurabili e osservabili del campione casuali che dipendono soltanto dal campione osservato, mentre i parametri non noti sono presenti soltanto nella funzione di distribuzione della statistica.</w:t>
@@ -3872,8 +4100,21 @@
       <w:r>
         <w:t xml:space="preserve"> = </w:t>
       </w:r>
-      <w:r>
-        <w:t>t(X1, X2, . . . , Xn)</w:t>
+      <w:proofErr w:type="gramStart"/>
+      <w:r>
+        <w:t>t(</w:t>
+      </w:r>
+      <w:proofErr w:type="gramEnd"/>
+      <w:r>
+        <w:t xml:space="preserve">X1, X2, . . . , </w:t>
+      </w:r>
+      <w:proofErr w:type="spellStart"/>
+      <w:r>
+        <w:t>Xn</w:t>
+      </w:r>
+      <w:proofErr w:type="spellEnd"/>
+      <w:r>
+        <w:t>)</w:t>
       </w:r>
       <w:r>
         <w:t>: è invece una funzione misurabile su un campione casuale, i cui valori possono essere utilizzati per stimare un parametro non noto della popolazione ( tali valori sono infatti detti “stime del parametro non noto”).</w:t>
@@ -3910,7 +4151,7 @@
       <w:pPr>
         <w:pStyle w:val="Titolo2"/>
       </w:pPr>
-      <w:bookmarkStart w:id="8" w:name="_Toc58329428"/>
+      <w:bookmarkStart w:id="8" w:name="_Toc58609437"/>
       <w:r>
         <w:t xml:space="preserve">Passo </w:t>
       </w:r>
@@ -4460,6 +4701,7 @@
       <w:r>
         <w:t>del campione casuale come i valori aleatori assunti da variabili di Poisson X</w:t>
       </w:r>
+      <w:proofErr w:type="gramStart"/>
       <w:r>
         <w:rPr>
           <w:vertAlign w:val="subscript"/>
@@ -4467,7 +4709,11 @@
         <w:t>1</w:t>
       </w:r>
       <w:r>
-        <w:t>,…, X</w:t>
+        <w:t>,…</w:t>
+      </w:r>
+      <w:proofErr w:type="gramEnd"/>
+      <w:r>
+        <w:t>, X</w:t>
       </w:r>
       <w:r>
         <w:rPr>
@@ -4728,7 +4974,15 @@
       </w:pPr>
       <w:r>
         <w:lastRenderedPageBreak/>
-        <w:t>Come è possibile osservare da questo diagramma a barre, è facile intuire come la probabilità di trovare positivi all’alcool test su un numero grande di controlli resti comunque molto bassa, ma comunque ha un massimo che indica che il numero medio di positivi all’alcol test è di 5 individui con una probabilità pari a:</w:t>
+        <w:t xml:space="preserve">Come è possibile osservare da questo diagramma a barre, è facile intuire come la probabilità di trovare positivi all’alcool test su un numero grande di controlli resti comunque molto bassa, ma comunque ha un massimo che indica che il numero medio di positivi all’alcol test è di </w:t>
+      </w:r>
+      <w:proofErr w:type="gramStart"/>
+      <w:r>
+        <w:t>5</w:t>
+      </w:r>
+      <w:proofErr w:type="gramEnd"/>
+      <w:r>
+        <w:t xml:space="preserve"> individui con una probabilità pari a:</w:t>
       </w:r>
     </w:p>
     <w:p>
@@ -4789,7 +5043,7 @@
           <w:szCs w:val="24"/>
         </w:rPr>
       </w:pPr>
-      <w:bookmarkStart w:id="9" w:name="_Toc58329429"/>
+      <w:bookmarkStart w:id="9" w:name="_Toc58609438"/>
       <w:r>
         <w:rPr>
           <w:sz w:val="24"/>
@@ -4822,8 +5076,29 @@
       <w:r>
         <w:t xml:space="preserve">Per un campione casuale di ampiezza N estratto da una popolazione. La funzione di verosimiglianza </w:t>
       </w:r>
-      <w:r>
-        <w:t>L(ϑ1, ϑ2, . . . , ϑk; x1, x2, . . . , xn)</w:t>
+      <w:proofErr w:type="gramStart"/>
+      <w:r>
+        <w:t>L(</w:t>
+      </w:r>
+      <w:proofErr w:type="gramEnd"/>
+      <w:r>
+        <w:t xml:space="preserve">ϑ1, ϑ2, . . . , </w:t>
+      </w:r>
+      <w:proofErr w:type="spellStart"/>
+      <w:r>
+        <w:t>ϑk</w:t>
+      </w:r>
+      <w:proofErr w:type="spellEnd"/>
+      <w:r>
+        <w:t xml:space="preserve">; x1, x2, . . . , </w:t>
+      </w:r>
+      <w:proofErr w:type="spellStart"/>
+      <w:r>
+        <w:t>xn</w:t>
+      </w:r>
+      <w:proofErr w:type="spellEnd"/>
+      <w:r>
+        <w:t>)</w:t>
       </w:r>
       <w:r>
         <w:t>, è la funzione di probabilità congiunta o di densità di probabilità del campione casuale X</w:t>
@@ -4835,7 +5110,11 @@
         <w:t>1</w:t>
       </w:r>
       <w:r>
-        <w:t>,…,X</w:t>
+        <w:t>,…,</w:t>
+      </w:r>
+      <w:proofErr w:type="spellStart"/>
+      <w:r>
+        <w:t>X</w:t>
       </w:r>
       <w:r>
         <w:rPr>
@@ -4843,6 +5122,7 @@
         </w:rPr>
         <w:t>n</w:t>
       </w:r>
+      <w:proofErr w:type="spellEnd"/>
       <w:r>
         <w:t>.</w:t>
       </w:r>
@@ -4852,7 +5132,15 @@
         <w:jc w:val="both"/>
       </w:pPr>
       <w:r>
-        <w:t xml:space="preserve">In particolare, si è visto che per variabili aleatorie indipendenti ed identicamente distribuite </w:t>
+        <w:t xml:space="preserve">In particolare, si è visto che per variabili aleatorie indipendenti </w:t>
+      </w:r>
+      <w:proofErr w:type="gramStart"/>
+      <w:r>
+        <w:t>ed</w:t>
+      </w:r>
+      <w:proofErr w:type="gramEnd"/>
+      <w:r>
+        <w:t xml:space="preserve"> identicamente distribuite </w:t>
       </w:r>
       <w:r>
         <w:t>è possibile calcolare la funzione di verosimiglianza (di probabilità congiunta) come il prodotto delle singole funzioni di probabilità rispetto ai parametri non noti.</w:t>
@@ -5115,7 +5403,7 @@
       <w:pPr>
         <w:pStyle w:val="Titolo2"/>
       </w:pPr>
-      <w:bookmarkStart w:id="10" w:name="_Toc58329430"/>
+      <w:bookmarkStart w:id="10" w:name="_Toc58609439"/>
       <w:r>
         <w:t xml:space="preserve">Passo </w:t>
       </w:r>
@@ -5549,7 +5837,15 @@
         <w:jc w:val="both"/>
       </w:pPr>
       <w:r>
-        <w:t>Erroneamente si potrebbe pensare che per trovare lo stimatore migliore, sia necessario trovare la varianza più piccola tra tutti quelli possibili. Ciò però non è direttamente possibile, perché in statistica viene dimostrato tramite la disuguaglianza di Cramèr-Rao che per ogni stimatore vale la disuguaglianza:</w:t>
+        <w:t xml:space="preserve">Erroneamente si potrebbe pensare che per trovare lo stimatore migliore, sia necessario trovare la varianza più piccola tra tutti quelli possibili. Ciò però non è direttamente possibile, perché in statistica viene dimostrato tramite la disuguaglianza di </w:t>
+      </w:r>
+      <w:proofErr w:type="spellStart"/>
+      <w:r>
+        <w:t>Cramèr</w:t>
+      </w:r>
+      <w:proofErr w:type="spellEnd"/>
+      <w:r>
+        <w:t>-Rao che per ogni stimatore vale la disuguaglianza:</w:t>
       </w:r>
     </w:p>
     <w:p>
@@ -5664,7 +5960,15 @@
       </w:pPr>
       <w:r>
         <w:lastRenderedPageBreak/>
-        <w:t xml:space="preserve">Nel caso della variabile aleatoria di Poisson, si dimostra che la disuguaglianza di Cramèr-Rao è soddisfatta proprio all’ uguaglianza per la stima del valore medio lambda </w:t>
+        <w:t xml:space="preserve">Nel caso della variabile aleatoria di Poisson, si dimostra che la disuguaglianza di </w:t>
+      </w:r>
+      <w:proofErr w:type="spellStart"/>
+      <w:r>
+        <w:t>Cramèr</w:t>
+      </w:r>
+      <w:proofErr w:type="spellEnd"/>
+      <w:r>
+        <w:t xml:space="preserve">-Rao è soddisfatta proprio all’ uguaglianza per la stima del valore medio lambda </w:t>
       </w:r>
       <w:r>
         <w:t>con lo stimatore di media campionaria.</w:t>
@@ -5986,7 +6290,7 @@
       <w:pPr>
         <w:pStyle w:val="Titolo1"/>
       </w:pPr>
-      <w:bookmarkStart w:id="11" w:name="_Toc58329431"/>
+      <w:bookmarkStart w:id="11" w:name="_Toc58609440"/>
       <w:r>
         <w:lastRenderedPageBreak/>
         <w:t>Stime Intervallari dei parametri non noti</w:t>
@@ -6013,6 +6317,7 @@
       <w:r>
         <w:t>In Statistica inferenziale però è preferibile fornire per un parametro non noto, un determinato intervallo in cui questo parametro possa ricadere, al posto di un singolo valore una stima. Tale intervallo viene denominato intervallo di confidenza ed è caratterizzato da due estremi C</w:t>
       </w:r>
+      <w:proofErr w:type="gramStart"/>
       <w:r>
         <w:rPr>
           <w:vertAlign w:val="subscript"/>
@@ -6020,7 +6325,11 @@
         <w:t>1</w:t>
       </w:r>
       <w:r>
-        <w:t xml:space="preserve">  e C</w:t>
+        <w:t xml:space="preserve">  e</w:t>
+      </w:r>
+      <w:proofErr w:type="gramEnd"/>
+      <w:r>
+        <w:t xml:space="preserve"> C</w:t>
       </w:r>
       <w:r>
         <w:rPr>
@@ -6144,7 +6453,23 @@
         <w:jc w:val="both"/>
       </w:pPr>
       <w:r>
-        <w:t>La variabile di Pivot deve dipendere dal campione casuale X1, X2, . . . , Xn;</w:t>
+        <w:t xml:space="preserve">La variabile di Pivot deve dipendere dal campione casuale X1, X2, </w:t>
+      </w:r>
+      <w:proofErr w:type="gramStart"/>
+      <w:r>
+        <w:t>. . . ,</w:t>
+      </w:r>
+      <w:proofErr w:type="gramEnd"/>
+      <w:r>
+        <w:t xml:space="preserve"> </w:t>
+      </w:r>
+      <w:proofErr w:type="spellStart"/>
+      <w:r>
+        <w:t>Xn</w:t>
+      </w:r>
+      <w:proofErr w:type="spellEnd"/>
+      <w:r>
+        <w:t>;</w:t>
       </w:r>
     </w:p>
     <w:p>
@@ -6183,8 +6508,21 @@
       <w:r>
         <w:t xml:space="preserve">Tale variabile quindi sarà della forma: </w:t>
       </w:r>
-      <w:r>
-        <w:t>γ(X1, X2, . . . , Xn; ϑ)</w:t>
+      <w:proofErr w:type="gramStart"/>
+      <w:r>
+        <w:t>γ(</w:t>
+      </w:r>
+      <w:proofErr w:type="gramEnd"/>
+      <w:r>
+        <w:t xml:space="preserve">X1, X2, . . . , </w:t>
+      </w:r>
+      <w:proofErr w:type="spellStart"/>
+      <w:r>
+        <w:t>Xn</w:t>
+      </w:r>
+      <w:proofErr w:type="spellEnd"/>
+      <w:r>
+        <w:t>; ϑ)</w:t>
       </w:r>
       <w:r>
         <w:t>.</w:t>
@@ -6200,7 +6538,15 @@
         <w:jc w:val="both"/>
       </w:pPr>
       <w:r>
-        <w:t>Sapendo che la variabile di Pivoting è legata da una legge di probabilità, vale la legge:</w:t>
+        <w:t xml:space="preserve">Sapendo che la variabile di </w:t>
+      </w:r>
+      <w:proofErr w:type="spellStart"/>
+      <w:r>
+        <w:t>Pivoting</w:t>
+      </w:r>
+      <w:proofErr w:type="spellEnd"/>
+      <w:r>
+        <w:t xml:space="preserve"> è legata da una legge di probabilità, vale la legge:</w:t>
       </w:r>
     </w:p>
     <w:p>
@@ -6354,7 +6700,7 @@
           <w:szCs w:val="28"/>
         </w:rPr>
       </w:pPr>
-      <w:bookmarkStart w:id="12" w:name="_Toc58329432"/>
+      <w:bookmarkStart w:id="12" w:name="_Toc58609441"/>
       <w:r>
         <w:rPr>
           <w:sz w:val="28"/>
@@ -6446,7 +6792,15 @@
         <w:t>X</w:t>
       </w:r>
       <w:r>
-        <w:t xml:space="preserve"> denota la variabile aleatoria che descrive la popolazione con E(X) = µ e Var(X) = σ</w:t>
+        <w:t xml:space="preserve"> denota la variabile aleatoria che descrive la popolazione con E(X) = µ e </w:t>
+      </w:r>
+      <w:proofErr w:type="spellStart"/>
+      <w:r>
+        <w:t>Var</w:t>
+      </w:r>
+      <w:proofErr w:type="spellEnd"/>
+      <w:r>
+        <w:t>(X) = σ</w:t>
       </w:r>
       <w:r>
         <w:rPr>
@@ -6455,7 +6809,15 @@
         <w:t>2</w:t>
       </w:r>
       <w:r>
-        <w:t xml:space="preserve"> (supposti entrambi finiti) e con (X1, X2, . . ., Xn) il campione casuale</w:t>
+        <w:t xml:space="preserve"> (supposti entrambi finiti) e con (X1, X2, . . ., </w:t>
+      </w:r>
+      <w:proofErr w:type="spellStart"/>
+      <w:r>
+        <w:t>Xn</w:t>
+      </w:r>
+      <w:proofErr w:type="spellEnd"/>
+      <w:r>
+        <w:t>) il campione casuale</w:t>
       </w:r>
       <w:r>
         <w:t xml:space="preserve"> con n &gt;= 30,</w:t>
@@ -6628,7 +6990,15 @@
         <w:t>, conve</w:t>
       </w:r>
       <w:r>
-        <w:t>rge in distribuzione ad un’altra variabile aleatoria Z – N(0,1), che risulta essere normale standard.</w:t>
+        <w:t xml:space="preserve">rge in distribuzione ad un’altra variabile aleatoria Z – </w:t>
+      </w:r>
+      <w:proofErr w:type="gramStart"/>
+      <w:r>
+        <w:t>N(</w:t>
+      </w:r>
+      <w:proofErr w:type="gramEnd"/>
+      <w:r>
+        <w:t>0,1), che risulta essere normale standard.</w:t>
       </w:r>
     </w:p>
     <w:p>
@@ -6806,7 +7176,15 @@
         <w:jc w:val="both"/>
       </w:pPr>
       <w:r>
-        <w:t>Che dipende strettamente dal campione e dal parametro non noto λ, e dato che il campione è di 50 elementi converge in distribuzione ad una variabile Normale Standard Z-N(0,1), distribuita nel seguente modo:</w:t>
+        <w:t>Che dipende strettamente dal campione e dal parametro non noto λ, e dato che il campione è di 50 elementi converge in distribuzione ad una variabile Normale Standard Z-</w:t>
+      </w:r>
+      <w:proofErr w:type="gramStart"/>
+      <w:r>
+        <w:t>N(</w:t>
+      </w:r>
+      <w:proofErr w:type="gramEnd"/>
+      <w:r>
+        <w:t>0,1), distribuita nel seguente modo:</w:t>
       </w:r>
     </w:p>
     <w:p>
@@ -7179,7 +7557,23 @@
         <w:t xml:space="preserve">α/2 </w:t>
       </w:r>
       <w:r>
-        <w:t>della distribuzione normale standard tramite la funzione qnorm di R, in particolare basterà rilevare con la funzione qnorm, per che valore z</w:t>
+        <w:t xml:space="preserve">della distribuzione normale standard tramite la funzione </w:t>
+      </w:r>
+      <w:proofErr w:type="spellStart"/>
+      <w:r>
+        <w:t>qnorm</w:t>
+      </w:r>
+      <w:proofErr w:type="spellEnd"/>
+      <w:r>
+        <w:t xml:space="preserve"> di R, in particolare basterà rilevare con la funzione </w:t>
+      </w:r>
+      <w:proofErr w:type="spellStart"/>
+      <w:r>
+        <w:t>qnorm</w:t>
+      </w:r>
+      <w:proofErr w:type="spellEnd"/>
+      <w:r>
+        <w:t>, per che valore z</w:t>
       </w:r>
       <w:r>
         <w:rPr>
@@ -7196,8 +7590,13 @@
       <w:r>
         <w:t>(</w:t>
       </w:r>
-      <w:r>
-        <w:t>P(X &lt;= z</w:t>
+      <w:proofErr w:type="gramStart"/>
+      <w:r>
+        <w:t>P(</w:t>
+      </w:r>
+      <w:proofErr w:type="gramEnd"/>
+      <w:r>
+        <w:t>X &lt;= z</w:t>
       </w:r>
       <w:r>
         <w:rPr>
@@ -7244,7 +7643,15 @@
         <w:jc w:val="both"/>
       </w:pPr>
       <w:r>
-        <w:t>Risolvere l’equazione sottesa dalla disequazione tramite la funzione polyroot di R.</w:t>
+        <w:t xml:space="preserve">Risolvere l’equazione sottesa dalla disequazione tramite la funzione </w:t>
+      </w:r>
+      <w:proofErr w:type="spellStart"/>
+      <w:r>
+        <w:t>polyroot</w:t>
+      </w:r>
+      <w:proofErr w:type="spellEnd"/>
+      <w:r>
+        <w:t xml:space="preserve"> di R.</w:t>
       </w:r>
     </w:p>
     <w:p>
@@ -7459,7 +7866,7 @@
           <w:szCs w:val="32"/>
         </w:rPr>
       </w:pPr>
-      <w:bookmarkStart w:id="14" w:name="_Toc58329433"/>
+      <w:bookmarkStart w:id="14" w:name="_Toc58609442"/>
       <w:r>
         <w:rPr>
           <w:sz w:val="32"/>
@@ -7597,7 +8004,7 @@
       <w:pPr>
         <w:pStyle w:val="Titolo1"/>
       </w:pPr>
-      <w:bookmarkStart w:id="15" w:name="_Toc58329434"/>
+      <w:bookmarkStart w:id="15" w:name="_Toc58609443"/>
       <w:r>
         <w:t>Confronti tra popolazioni di Poisson indipendenti</w:t>
       </w:r>
@@ -7797,6 +8204,7 @@
       <w:r>
         <w:t xml:space="preserve">Per procedere con una stima intervallare che risponda a questo nuovo quesito, è possibile far riferimento ad una stima per la differenza dei due parametri non noti: </w:t>
       </w:r>
+      <w:proofErr w:type="spellStart"/>
       <w:r>
         <w:rPr>
           <w:rFonts w:cstheme="minorHAnsi"/>
@@ -7804,8 +8212,13 @@
         <w:t>λ</w:t>
       </w:r>
       <w:r>
-        <w:t xml:space="preserve">x – </w:t>
-      </w:r>
+        <w:t>x</w:t>
+      </w:r>
+      <w:proofErr w:type="spellEnd"/>
+      <w:r>
+        <w:t xml:space="preserve"> – </w:t>
+      </w:r>
+      <w:proofErr w:type="spellStart"/>
       <w:r>
         <w:rPr>
           <w:rFonts w:cstheme="minorHAnsi"/>
@@ -7813,7 +8226,11 @@
         <w:t>λ</w:t>
       </w:r>
       <w:r>
-        <w:t>y.</w:t>
+        <w:t>y</w:t>
+      </w:r>
+      <w:proofErr w:type="spellEnd"/>
+      <w:r>
+        <w:t>.</w:t>
       </w:r>
     </w:p>
     <w:p>
@@ -7856,6 +8273,7 @@
       <w:r>
         <w:t xml:space="preserve"> possibile stimare il parametro non noto </w:t>
       </w:r>
+      <w:proofErr w:type="spellStart"/>
       <w:r>
         <w:rPr>
           <w:rFonts w:cstheme="minorHAnsi"/>
@@ -7863,8 +8281,13 @@
         <w:t>λ</w:t>
       </w:r>
       <w:r>
-        <w:t xml:space="preserve">x – </w:t>
-      </w:r>
+        <w:t>x</w:t>
+      </w:r>
+      <w:proofErr w:type="spellEnd"/>
+      <w:r>
+        <w:t xml:space="preserve"> – </w:t>
+      </w:r>
+      <w:proofErr w:type="spellStart"/>
       <w:r>
         <w:rPr>
           <w:rFonts w:cstheme="minorHAnsi"/>
@@ -7874,6 +8297,7 @@
       <w:r>
         <w:t>y</w:t>
       </w:r>
+      <w:proofErr w:type="spellEnd"/>
       <w:r>
         <w:t xml:space="preserve"> tramite stima intervallare così come è stato fatto in precedenza:</w:t>
       </w:r>
@@ -7883,7 +8307,15 @@
         <w:jc w:val="both"/>
       </w:pPr>
       <w:r>
-        <w:t>Sapendo che per via della linerarità della media campionaria, è possibile esprimere la media campionaria della differenza tramite differenza delle singole medie campionarie e che è possibile esprimere la deviazione standard della differenza come somma delle singole deviazioni standard (data l’indipendenza delle due popolazioni), è possibile estrarre la variabile aleatoria:</w:t>
+        <w:t xml:space="preserve">Sapendo che per via della </w:t>
+      </w:r>
+      <w:proofErr w:type="spellStart"/>
+      <w:r>
+        <w:t>linerarità</w:t>
+      </w:r>
+      <w:proofErr w:type="spellEnd"/>
+      <w:r>
+        <w:t xml:space="preserve"> della media campionaria, è possibile esprimere la media campionaria della differenza tramite differenza delle singole medie campionarie e che è possibile esprimere la deviazione standard della differenza come somma delle singole deviazioni standard (data l’indipendenza delle due popolazioni), è possibile estrarre la variabile aleatoria:</w:t>
       </w:r>
     </w:p>
     <w:p>
@@ -7933,7 +8365,23 @@
     </w:p>
     <w:p>
       <w:r>
-        <w:t>che come in precedenza, per il teorema centrale di convergenza, risulta convergere in distribuzione ad una Normale Standard (N(0,1)) risulta essere una variabile Aleatoria di Pivoting per il parametro non noto.</w:t>
+        <w:t>che come in precedenza, per il teorema centrale di convergenza, risulta convergere in distribuzione ad una Normale Standard (</w:t>
+      </w:r>
+      <w:proofErr w:type="gramStart"/>
+      <w:r>
+        <w:t>N(</w:t>
+      </w:r>
+      <w:proofErr w:type="gramEnd"/>
+      <w:r>
+        <w:t xml:space="preserve">0,1)) risulta essere una variabile Aleatoria di </w:t>
+      </w:r>
+      <w:proofErr w:type="spellStart"/>
+      <w:r>
+        <w:t>Pivoting</w:t>
+      </w:r>
+      <w:proofErr w:type="spellEnd"/>
+      <w:r>
+        <w:t xml:space="preserve"> per il parametro non noto.</w:t>
       </w:r>
     </w:p>
     <w:p>
@@ -8024,8 +8472,17 @@
         <w:t xml:space="preserve"> </w:t>
       </w:r>
       <w:r>
-        <w:t xml:space="preserve">tramite la funzione QNorm, è possibile derivare che gli estremi dell’intervallo di confidenza per il parametro non noto </w:t>
-      </w:r>
+        <w:t xml:space="preserve">tramite la funzione </w:t>
+      </w:r>
+      <w:proofErr w:type="spellStart"/>
+      <w:r>
+        <w:t>QNorm</w:t>
+      </w:r>
+      <w:proofErr w:type="spellEnd"/>
+      <w:r>
+        <w:t xml:space="preserve">, è possibile derivare che gli estremi dell’intervallo di confidenza per il parametro non noto </w:t>
+      </w:r>
+      <w:proofErr w:type="spellStart"/>
       <w:r>
         <w:rPr>
           <w:rFonts w:cstheme="minorHAnsi"/>
@@ -8033,8 +8490,13 @@
         <w:t>λ</w:t>
       </w:r>
       <w:r>
-        <w:t xml:space="preserve">x – </w:t>
-      </w:r>
+        <w:t>x</w:t>
+      </w:r>
+      <w:proofErr w:type="spellEnd"/>
+      <w:r>
+        <w:t xml:space="preserve"> – </w:t>
+      </w:r>
+      <w:proofErr w:type="spellStart"/>
       <w:r>
         <w:rPr>
           <w:rFonts w:cstheme="minorHAnsi"/>
@@ -8042,7 +8504,11 @@
         <w:t>λ</w:t>
       </w:r>
       <w:r>
-        <w:t>y, risultano essere:</w:t>
+        <w:t>y</w:t>
+      </w:r>
+      <w:proofErr w:type="spellEnd"/>
+      <w:r>
+        <w:t>, risultano essere:</w:t>
       </w:r>
     </w:p>
     <w:p>
@@ -8196,7 +8662,7 @@
       <w:pPr>
         <w:pStyle w:val="Titolo1"/>
       </w:pPr>
-      <w:bookmarkStart w:id="16" w:name="_Toc58329435"/>
+      <w:bookmarkStart w:id="16" w:name="_Toc58609444"/>
       <w:r>
         <w:t>Verifica delle Ipotesi per una variabile di Poisson</w:t>
       </w:r>
@@ -8306,20 +8772,36 @@
           <w:iCs/>
         </w:rPr>
         <w:br/>
-        <w:t>parametro non noto ϑ. Se l’ipotesi statistica specifica completamente f(x; ϑ)</w:t>
-      </w:r>
+        <w:t xml:space="preserve">parametro non noto ϑ. Se l’ipotesi statistica specifica completamente </w:t>
+      </w:r>
+      <w:proofErr w:type="gramStart"/>
       <w:r>
         <w:rPr>
           <w:i/>
           <w:iCs/>
         </w:rPr>
-        <w:t xml:space="preserve"> – funzione di distribuzione</w:t>
-      </w:r>
+        <w:t>f(</w:t>
+      </w:r>
+      <w:proofErr w:type="gramEnd"/>
       <w:r>
         <w:rPr>
           <w:i/>
           <w:iCs/>
         </w:rPr>
+        <w:t>x; ϑ)</w:t>
+      </w:r>
+      <w:r>
+        <w:rPr>
+          <w:i/>
+          <w:iCs/>
+        </w:rPr>
+        <w:t xml:space="preserve"> – funzione di distribuzione</w:t>
+      </w:r>
+      <w:r>
+        <w:rPr>
+          <w:i/>
+          <w:iCs/>
+        </w:rPr>
         <w:br/>
         <w:t>detta ipotesi semplice, altrimenti `e chiamata ipotesi composita</w:t>
       </w:r>
@@ -8423,85 +8905,92 @@
         <w:t>0</w:t>
       </w:r>
       <w:r>
+        <w:t xml:space="preserve">: </w:t>
+      </w:r>
+      <w:r>
+        <w:rPr>
+          <w:rFonts w:cstheme="minorHAnsi"/>
+        </w:rPr>
+        <w:t>λ</w:t>
+      </w:r>
+      <w:r>
+        <w:t xml:space="preserve"> = 5</w:t>
+      </w:r>
+    </w:p>
+    <w:p>
+      <w:pPr>
+        <w:jc w:val="both"/>
+        <w:rPr>
+          <w:rFonts w:cstheme="minorHAnsi"/>
+        </w:rPr>
+      </w:pPr>
+      <w:r>
+        <w:lastRenderedPageBreak/>
+        <w:t xml:space="preserve">Tale ipotesi statistica, è per il problema in analisi, un’ipotesi semplice, dato che volendo verificare un’uguaglianza per il parametro non noto si descrive completamente la funzione </w:t>
+      </w:r>
+      <w:proofErr w:type="gramStart"/>
+      <w:r>
+        <w:t>f(</w:t>
+      </w:r>
+      <w:proofErr w:type="gramEnd"/>
+      <w:r>
+        <w:t xml:space="preserve">x: </w:t>
+      </w:r>
+      <w:r>
+        <w:rPr>
+          <w:rFonts w:cstheme="minorHAnsi"/>
+        </w:rPr>
+        <w:t>λ) per la variabile aleatoria X relativa alla popolazione.</w:t>
+      </w:r>
+    </w:p>
+    <w:p>
+      <w:pPr>
+        <w:jc w:val="both"/>
+        <w:rPr>
+          <w:rFonts w:cstheme="minorHAnsi"/>
+        </w:rPr>
+      </w:pPr>
+      <w:r>
+        <w:rPr>
+          <w:rFonts w:cstheme="minorHAnsi"/>
+        </w:rPr>
+        <w:t>Volendo sottoporre a verifica quest’ipotesi</w:t>
+      </w:r>
+      <w:r>
+        <w:rPr>
+          <w:rFonts w:cstheme="minorHAnsi"/>
+        </w:rPr>
+        <w:t>, è necessario formulare un’ipotesi alternativa che appunto racchiude il dominio del parametro nel caso l’ipotesi posta a verifica si debba rivelare errata dopo la verifica.</w:t>
+      </w:r>
+    </w:p>
+    <w:p>
+      <w:pPr>
+        <w:jc w:val="both"/>
+      </w:pPr>
+      <w:r>
+        <w:t>In particolare, per il problema in analisi l’ipotesi alternativa sarà:</w:t>
+      </w:r>
+    </w:p>
+    <w:p>
+      <w:pPr>
+        <w:jc w:val="center"/>
+      </w:pPr>
+      <w:r>
+        <w:t>H</w:t>
+      </w:r>
+      <w:proofErr w:type="gramStart"/>
+      <w:r>
         <w:rPr>
           <w:vertAlign w:val="subscript"/>
         </w:rPr>
+        <w:t xml:space="preserve">1 </w:t>
+      </w:r>
+      <w:r>
+        <w:t>:</w:t>
+      </w:r>
+      <w:proofErr w:type="gramEnd"/>
+      <w:r>
         <w:t xml:space="preserve"> </w:t>
-      </w:r>
-      <w:r>
-        <w:t xml:space="preserve">: </w:t>
-      </w:r>
-      <w:r>
-        <w:rPr>
-          <w:rFonts w:cstheme="minorHAnsi"/>
-        </w:rPr>
-        <w:t>λ</w:t>
-      </w:r>
-      <w:r>
-        <w:t xml:space="preserve"> = 5</w:t>
-      </w:r>
-    </w:p>
-    <w:p>
-      <w:pPr>
-        <w:jc w:val="both"/>
-        <w:rPr>
-          <w:rFonts w:cstheme="minorHAnsi"/>
-        </w:rPr>
-      </w:pPr>
-      <w:r>
-        <w:lastRenderedPageBreak/>
-        <w:t xml:space="preserve">Tale ipotesi statistica, è per il problema in analisi, un’ipotesi semplice, dato che volendo verificare un’uguaglianza per il parametro non noto si descrive completamente la funzione f(x: </w:t>
-      </w:r>
-      <w:r>
-        <w:rPr>
-          <w:rFonts w:cstheme="minorHAnsi"/>
-        </w:rPr>
-        <w:t>λ) per la variabile aleatoria X relativa alla popolazione.</w:t>
-      </w:r>
-    </w:p>
-    <w:p>
-      <w:pPr>
-        <w:jc w:val="both"/>
-        <w:rPr>
-          <w:rFonts w:cstheme="minorHAnsi"/>
-        </w:rPr>
-      </w:pPr>
-      <w:r>
-        <w:rPr>
-          <w:rFonts w:cstheme="minorHAnsi"/>
-        </w:rPr>
-        <w:t>Volendo sottoporre a verifica quest’ipotesi</w:t>
-      </w:r>
-      <w:r>
-        <w:rPr>
-          <w:rFonts w:cstheme="minorHAnsi"/>
-        </w:rPr>
-        <w:t>, è necessario formulare un’ipotesi alternativa che appunto racchiude il dominio del parametro nel caso l’ipotesi posta a verifica si debba rivelare errata dopo la verifica.</w:t>
-      </w:r>
-    </w:p>
-    <w:p>
-      <w:pPr>
-        <w:jc w:val="both"/>
-      </w:pPr>
-      <w:r>
-        <w:t>In particolare, per il problema in analisi l’ipotesi alternativa sarà:</w:t>
-      </w:r>
-    </w:p>
-    <w:p>
-      <w:pPr>
-        <w:jc w:val="center"/>
-      </w:pPr>
-      <w:r>
-        <w:t>H</w:t>
-      </w:r>
-      <w:r>
-        <w:rPr>
-          <w:vertAlign w:val="subscript"/>
-        </w:rPr>
-        <w:t xml:space="preserve">1 </w:t>
-      </w:r>
-      <w:r>
-        <w:t xml:space="preserve">: </w:t>
       </w:r>
       <w:r>
         <w:rPr>
@@ -8548,6 +9037,7 @@
         </w:rPr>
         <w:t>H</w:t>
       </w:r>
+      <w:proofErr w:type="gramStart"/>
       <w:r>
         <w:rPr>
           <w:rFonts w:cstheme="minorHAnsi"/>
@@ -8559,7 +9049,14 @@
         <w:rPr>
           <w:rFonts w:cstheme="minorHAnsi"/>
         </w:rPr>
-        <w:t xml:space="preserve"> : </w:t>
+        <w:t xml:space="preserve"> :</w:t>
+      </w:r>
+      <w:proofErr w:type="gramEnd"/>
+      <w:r>
+        <w:rPr>
+          <w:rFonts w:cstheme="minorHAnsi"/>
+        </w:rPr>
+        <w:t xml:space="preserve"> </w:t>
       </w:r>
       <w:r>
         <w:rPr>
@@ -8827,7 +9324,21 @@
         <w:rPr>
           <w:rFonts w:cstheme="minorHAnsi"/>
         </w:rPr>
-        <w:t>Quello che si fa solitamente è fissare la probabilità di non commettere un errore di tipo I, fissando la probabilità alfa a dei valori standard, che appunto garantiscono 3 livelli standard per un test statistico:</w:t>
+        <w:t xml:space="preserve">Quello che si fa solitamente è fissare la probabilità di non commettere un errore di tipo I, fissando la probabilità alfa a dei valori standard, che appunto garantiscono </w:t>
+      </w:r>
+      <w:proofErr w:type="gramStart"/>
+      <w:r>
+        <w:rPr>
+          <w:rFonts w:cstheme="minorHAnsi"/>
+        </w:rPr>
+        <w:t>3</w:t>
+      </w:r>
+      <w:proofErr w:type="gramEnd"/>
+      <w:r>
+        <w:rPr>
+          <w:rFonts w:cstheme="minorHAnsi"/>
+        </w:rPr>
+        <w:t xml:space="preserve"> livelli standard per un test statistico:</w:t>
       </w:r>
     </w:p>
     <w:p>
@@ -8846,7 +9357,21 @@
         <w:rPr>
           <w:rFonts w:cstheme="minorHAnsi"/>
         </w:rPr>
-        <w:t>α= 0.05 // test di verifica statisticamente significatico;</w:t>
+        <w:t xml:space="preserve">α= 0.05 // test di verifica statisticamente </w:t>
+      </w:r>
+      <w:proofErr w:type="spellStart"/>
+      <w:r>
+        <w:rPr>
+          <w:rFonts w:cstheme="minorHAnsi"/>
+        </w:rPr>
+        <w:t>significatico</w:t>
+      </w:r>
+      <w:proofErr w:type="spellEnd"/>
+      <w:r>
+        <w:rPr>
+          <w:rFonts w:cstheme="minorHAnsi"/>
+        </w:rPr>
+        <w:t>;</w:t>
       </w:r>
     </w:p>
     <w:p>
@@ -8972,7 +9497,7 @@
           <w:szCs w:val="28"/>
         </w:rPr>
       </w:pPr>
-      <w:bookmarkStart w:id="17" w:name="_Toc58329436"/>
+      <w:bookmarkStart w:id="17" w:name="_Toc58609445"/>
       <w:r>
         <w:rPr>
           <w:sz w:val="28"/>
@@ -9087,7 +9612,15 @@
         <w:jc w:val="both"/>
       </w:pPr>
       <w:r>
-        <w:t>Considerando, una generica variabile aleatoria mean(X), è possibile standardizzare questa variabile nel seguente modo:</w:t>
+        <w:t xml:space="preserve">Considerando, una generica variabile aleatoria </w:t>
+      </w:r>
+      <w:proofErr w:type="spellStart"/>
+      <w:r>
+        <w:t>mean</w:t>
+      </w:r>
+      <w:proofErr w:type="spellEnd"/>
+      <w:r>
+        <w:t>(X), è possibile standardizzare questa variabile nel seguente modo:</w:t>
       </w:r>
     </w:p>
     <w:p>
@@ -9217,7 +9750,7 @@
         <w:jc w:val="both"/>
       </w:pPr>
       <w:r>
-        <w:t>Data questa variabile, è possibile sostituire il valore lambda con il valore stimato nell’ipotesi nulla , ottenendo un valore statistico del tipo:</w:t>
+        <w:t>Data questa variabile, è possibile sostituire il valore lambda con il valore stimato nell’ipotesi nulla, ottenendo un valore statistico del tipo:</w:t>
       </w:r>
     </w:p>
     <w:p>
@@ -9491,7 +10024,13 @@
         <w:t xml:space="preserve"> </w:t>
       </w:r>
       <w:r>
-        <w:t>di non commettere un errore di tipo I dello 0,05, è possibile determinare gli estremi della di accettazione e verificare se la stima di verifica dipendente dal campione casuale è compresa nell’intervallo;</w:t>
+        <w:t>di non commettere un errore di tipo I dello 0,0</w:t>
+      </w:r>
+      <w:r>
+        <w:t>01</w:t>
+      </w:r>
+      <w:r>
+        <w:t>, è possibile determinare gli estremi della di accettazione e verificare se la stima di verifica dipendente dal campione casuale è compresa nell’intervallo;</w:t>
       </w:r>
     </w:p>
     <w:p>
@@ -9574,7 +10113,23 @@
         <w:t>à</w:t>
       </w:r>
       <w:r>
-        <w:t xml:space="preserve"> osservato, noto come p-value. Il p-value, come il metodo preceden</w:t>
+        <w:t xml:space="preserve"> osservato, noto come p-</w:t>
+      </w:r>
+      <w:proofErr w:type="spellStart"/>
+      <w:r>
+        <w:t>value</w:t>
+      </w:r>
+      <w:proofErr w:type="spellEnd"/>
+      <w:r>
+        <w:t>. Il p-</w:t>
+      </w:r>
+      <w:proofErr w:type="spellStart"/>
+      <w:r>
+        <w:t>value</w:t>
+      </w:r>
+      <w:proofErr w:type="spellEnd"/>
+      <w:r>
+        <w:t>, come il metodo preceden</w:t>
       </w:r>
       <w:r>
         <w:t>te</w:t>
@@ -9593,8 +10148,13 @@
       </w:pPr>
       <w:r>
         <w:br/>
-        <w:t>Il p-value</w:t>
-      </w:r>
+        <w:t>Il p-</w:t>
+      </w:r>
+      <w:proofErr w:type="spellStart"/>
+      <w:r>
+        <w:t>value</w:t>
+      </w:r>
+      <w:proofErr w:type="spellEnd"/>
       <w:r>
         <w:t xml:space="preserve"> è </w:t>
       </w:r>
@@ -9634,7 +10194,15 @@
         <w:t>à</w:t>
       </w:r>
       <w:r>
-        <w:t xml:space="preserve"> il p-value </w:t>
+        <w:t xml:space="preserve"> il p-</w:t>
+      </w:r>
+      <w:proofErr w:type="spellStart"/>
+      <w:r>
+        <w:t>value</w:t>
+      </w:r>
+      <w:proofErr w:type="spellEnd"/>
+      <w:r>
+        <w:t xml:space="preserve"> </w:t>
       </w:r>
       <w:r>
         <w:t>è</w:t>
@@ -9654,7 +10222,15 @@
         <w:jc w:val="both"/>
       </w:pPr>
       <w:r>
-        <w:t xml:space="preserve">Calcolando il p-value </w:t>
+        <w:t>Calcolando il p-</w:t>
+      </w:r>
+      <w:proofErr w:type="spellStart"/>
+      <w:r>
+        <w:t>value</w:t>
+      </w:r>
+      <w:proofErr w:type="spellEnd"/>
+      <w:r>
+        <w:t xml:space="preserve"> </w:t>
       </w:r>
       <w:r>
         <w:t>è</w:t>
@@ -9719,7 +10295,15 @@
         <w:jc w:val="both"/>
       </w:pPr>
       <w:r>
-        <w:t>Avendo già fissato il valore osservato della statistica, è possibile calcolare il p-value nel seguente modo:</w:t>
+        <w:t>Avendo già fissato il valore osservato della statistica, è possibile calcolare il p-</w:t>
+      </w:r>
+      <w:proofErr w:type="spellStart"/>
+      <w:r>
+        <w:t>value</w:t>
+      </w:r>
+      <w:proofErr w:type="spellEnd"/>
+      <w:r>
+        <w:t xml:space="preserve"> nel seguente modo:</w:t>
       </w:r>
     </w:p>
     <w:p>
@@ -9834,8 +10418,23 @@
         <w:t>α</w:t>
       </w:r>
       <w:r>
-        <w:t xml:space="preserve"> di errore di tipo 1 precedentemente stabilita, pari allo 0.01. Quindi anche per il criterio del p-value, l’ipotesi nulla del test bilaterale condotto H</w:t>
-      </w:r>
+        <w:t xml:space="preserve"> di errore di tipo 1 precedentemente stabilita, pari allo 0.0</w:t>
+      </w:r>
+      <w:r>
+        <w:t>0</w:t>
+      </w:r>
+      <w:r>
+        <w:t>1. Quindi anche per il criterio del p-</w:t>
+      </w:r>
+      <w:proofErr w:type="spellStart"/>
+      <w:r>
+        <w:t>value</w:t>
+      </w:r>
+      <w:proofErr w:type="spellEnd"/>
+      <w:r>
+        <w:t>, l’ipotesi nulla del test bilaterale condotto H</w:t>
+      </w:r>
+      <w:proofErr w:type="gramStart"/>
       <w:r>
         <w:rPr>
           <w:vertAlign w:val="subscript"/>
@@ -9849,7 +10448,11 @@
         <w:t xml:space="preserve"> </w:t>
       </w:r>
       <w:r>
-        <w:t xml:space="preserve">: </w:t>
+        <w:t>:</w:t>
+      </w:r>
+      <w:proofErr w:type="gramEnd"/>
+      <w:r>
+        <w:t xml:space="preserve"> </w:t>
       </w:r>
       <w:r>
         <w:rPr>
@@ -9858,7 +10461,15 @@
         <w:t>λ</w:t>
       </w:r>
       <w:r>
-        <w:t xml:space="preserve"> = 5, è da ritenersi vera sulla base del campione casuale di 50 individui estratti dalla popolazione poissoniana di automobilisti sottoposti ad alcol test.</w:t>
+        <w:t xml:space="preserve"> = 5, è da ritenersi vera sulla base del campione casuale di 50 individui estratti dalla popolazione </w:t>
+      </w:r>
+      <w:proofErr w:type="spellStart"/>
+      <w:r>
+        <w:t>poissoniana</w:t>
+      </w:r>
+      <w:proofErr w:type="spellEnd"/>
+      <w:r>
+        <w:t xml:space="preserve"> di automobilisti sottoposti ad alcol test.</w:t>
       </w:r>
     </w:p>
     <w:p>
@@ -9905,13 +10516,28 @@
           <w:szCs w:val="28"/>
         </w:rPr>
       </w:pPr>
+      <w:bookmarkStart w:id="18" w:name="_Toc58609446"/>
       <w:r>
         <w:rPr>
           <w:sz w:val="28"/>
           <w:szCs w:val="28"/>
         </w:rPr>
         <w:lastRenderedPageBreak/>
-        <w:t xml:space="preserve">Passo 1 – </w:t>
+        <w:t xml:space="preserve">Passo </w:t>
+      </w:r>
+      <w:r>
+        <w:rPr>
+          <w:sz w:val="28"/>
+          <w:szCs w:val="28"/>
+        </w:rPr>
+        <w:t>2</w:t>
+      </w:r>
+      <w:r>
+        <w:rPr>
+          <w:sz w:val="28"/>
+          <w:szCs w:val="28"/>
+        </w:rPr>
+        <w:t xml:space="preserve"> – </w:t>
       </w:r>
       <w:r>
         <w:rPr>
@@ -9933,7 +10559,16 @@
           <w:sz w:val="28"/>
           <w:szCs w:val="28"/>
         </w:rPr>
-        <w:t xml:space="preserve">λ </w:t>
+        <w:t>λ</w:t>
+      </w:r>
+      <w:bookmarkEnd w:id="18"/>
+      <w:r>
+        <w:rPr>
+          <w:rFonts w:cstheme="majorHAnsi"/>
+          <w:sz w:val="28"/>
+          <w:szCs w:val="28"/>
+        </w:rPr>
+        <w:t xml:space="preserve"> </w:t>
       </w:r>
     </w:p>
     <w:p>
@@ -10130,13 +10765,7 @@
                   <w:rPr>
                     <w:rFonts w:ascii="Cambria Math" w:hAnsi="Cambria Math"/>
                   </w:rPr>
-                  <m:t>H0:</m:t>
-                </m:r>
-                <m:r>
-                  <w:rPr>
-                    <w:rFonts w:ascii="Cambria Math" w:hAnsi="Cambria Math"/>
-                  </w:rPr>
-                  <m:t>λ ≤6</m:t>
+                  <m:t>H0:λ ≤6</m:t>
                 </m:r>
               </m:oMath>
             </m:oMathPara>
@@ -10171,31 +10800,7 @@
                   <w:rPr>
                     <w:rFonts w:ascii="Cambria Math" w:hAnsi="Cambria Math"/>
                   </w:rPr>
-                  <m:t xml:space="preserve"> H</m:t>
-                </m:r>
-                <m:r>
-                  <w:rPr>
-                    <w:rFonts w:ascii="Cambria Math" w:hAnsi="Cambria Math"/>
-                  </w:rPr>
-                  <m:t>1</m:t>
-                </m:r>
-                <m:r>
-                  <w:rPr>
-                    <w:rFonts w:ascii="Cambria Math" w:hAnsi="Cambria Math"/>
-                  </w:rPr>
-                  <m:t>: λ</m:t>
-                </m:r>
-                <m:r>
-                  <w:rPr>
-                    <w:rFonts w:ascii="Cambria Math" w:hAnsi="Cambria Math"/>
-                  </w:rPr>
-                  <m:t>&lt;</m:t>
-                </m:r>
-                <m:r>
-                  <w:rPr>
-                    <w:rFonts w:ascii="Cambria Math" w:hAnsi="Cambria Math"/>
-                  </w:rPr>
-                  <m:t>4</m:t>
+                  <m:t xml:space="preserve"> H1: λ&lt;4</m:t>
                 </m:r>
               </m:oMath>
             </m:oMathPara>
@@ -10214,19 +10819,7 @@
                 <w:rPr>
                   <w:rFonts w:ascii="Cambria Math" w:hAnsi="Cambria Math"/>
                 </w:rPr>
-                <m:t>H1: λ</m:t>
-              </m:r>
-              <m:r>
-                <w:rPr>
-                  <w:rFonts w:ascii="Cambria Math" w:hAnsi="Cambria Math"/>
-                </w:rPr>
-                <m:t>&gt;</m:t>
-              </m:r>
-              <m:r>
-                <w:rPr>
-                  <w:rFonts w:ascii="Cambria Math" w:hAnsi="Cambria Math"/>
-                </w:rPr>
-                <m:t>6</m:t>
+                <m:t>H1: λ&gt;6</m:t>
               </m:r>
             </m:oMath>
             <w:r>
@@ -10299,6 +10892,9 @@
         <w:jc w:val="center"/>
       </w:pPr>
       <w:r>
+        <w:rPr>
+          <w:noProof/>
+        </w:rPr>
         <w:drawing>
           <wp:inline distT="0" distB="0" distL="0" distR="0" wp14:anchorId="3F87B5B6" wp14:editId="5452E96C">
             <wp:extent cx="3238952" cy="523948"/>
@@ -10352,6 +10948,9 @@
         <w:jc w:val="center"/>
       </w:pPr>
       <w:r>
+        <w:rPr>
+          <w:noProof/>
+        </w:rPr>
         <w:drawing>
           <wp:inline distT="0" distB="0" distL="0" distR="0" wp14:anchorId="4B953E57" wp14:editId="37855A16">
             <wp:extent cx="2848373" cy="1190791"/>
@@ -10414,7 +11013,15 @@
         <w:t>α</w:t>
       </w:r>
       <w:r>
-        <w:t>, è questa volta il limite inferiore da calcolare tramite la funzione qnorm, graficamente divide la distribuzione di una variabile normale standard nel seguente modo:</w:t>
+        <w:t xml:space="preserve">, è questa volta il limite inferiore da calcolare tramite la funzione </w:t>
+      </w:r>
+      <w:proofErr w:type="spellStart"/>
+      <w:r>
+        <w:t>qnorm</w:t>
+      </w:r>
+      <w:proofErr w:type="spellEnd"/>
+      <w:r>
+        <w:t>, graficamente divide la distribuzione di una variabile normale standard nel seguente modo:</w:t>
       </w:r>
     </w:p>
     <w:p>
@@ -10422,6 +11029,9 @@
         <w:jc w:val="center"/>
       </w:pPr>
       <w:r>
+        <w:rPr>
+          <w:noProof/>
+        </w:rPr>
         <w:drawing>
           <wp:inline distT="0" distB="0" distL="0" distR="0" wp14:anchorId="4D3B1CA0" wp14:editId="517BAB84">
             <wp:extent cx="3314076" cy="2882978"/>
@@ -10467,31 +11077,28 @@
         </w:rPr>
       </w:pPr>
       <w:r>
-        <w:t xml:space="preserve">Si verifica quindi che il parametro </w:t>
-      </w:r>
-      <w:r>
-        <w:t>Z</w:t>
+        <w:t>Si verifica quindi che il parametro Z</w:t>
       </w:r>
       <w:r>
         <w:rPr>
           <w:rFonts w:cstheme="minorHAnsi"/>
         </w:rPr>
-        <w:t>α</w:t>
-      </w:r>
+        <w:t xml:space="preserve">α, corrisponde proprio al valore che assume la funzione di densità di una normale standard, nel caso si voglia sapere quando il valore di Z – </w:t>
+      </w:r>
+      <w:proofErr w:type="gramStart"/>
       <w:r>
         <w:rPr>
           <w:rFonts w:cstheme="minorHAnsi"/>
         </w:rPr>
-        <w:t>, corrisponde proprio al valore che assume la funzione di densità di una normale standard, nel caso si voglia sapere quando il valore di Z – N(0, 1) sia proprio uguale alla probabilità α di commettere un errore di tipo I.</w:t>
-      </w:r>
-    </w:p>
-    <w:p>
-      <w:pPr>
-        <w:jc w:val="both"/>
+        <w:t>N(</w:t>
+      </w:r>
+      <w:proofErr w:type="gramEnd"/>
+      <w:r>
         <w:rPr>
           <w:rFonts w:cstheme="minorHAnsi"/>
         </w:rPr>
-      </w:pPr>
+        <w:t>0, 1) sia proprio uguale alla probabilità α di commettere un errore di tipo I.</w:t>
+      </w:r>
     </w:p>
     <w:p>
       <w:pPr>
@@ -10516,18 +11123,43 @@
           <w:rFonts w:cstheme="minorHAnsi"/>
         </w:rPr>
       </w:pPr>
-      <w:r>
+    </w:p>
+    <w:p>
+      <w:pPr>
+        <w:jc w:val="both"/>
         <w:rPr>
           <w:rFonts w:cstheme="minorHAnsi"/>
         </w:rPr>
-        <w:t>Per questa tipologia di test risulta possibile anche applicare il criterio del PValue, il quale per il test unilaterale destro risulta essere:</w:t>
-      </w:r>
-    </w:p>
-    <w:p>
-      <w:pPr>
-        <w:jc w:val="both"/>
-      </w:pPr>
-      <w:r>
+      </w:pPr>
+      <w:r>
+        <w:rPr>
+          <w:rFonts w:cstheme="minorHAnsi"/>
+        </w:rPr>
+        <w:t xml:space="preserve">Per questa tipologia di test risulta possibile anche applicare il criterio del </w:t>
+      </w:r>
+      <w:proofErr w:type="spellStart"/>
+      <w:r>
+        <w:rPr>
+          <w:rFonts w:cstheme="minorHAnsi"/>
+        </w:rPr>
+        <w:t>PValue</w:t>
+      </w:r>
+      <w:proofErr w:type="spellEnd"/>
+      <w:r>
+        <w:rPr>
+          <w:rFonts w:cstheme="minorHAnsi"/>
+        </w:rPr>
+        <w:t>, il quale per il test unilaterale destro risulta essere:</w:t>
+      </w:r>
+    </w:p>
+    <w:p>
+      <w:pPr>
+        <w:jc w:val="both"/>
+      </w:pPr>
+      <w:r>
+        <w:rPr>
+          <w:noProof/>
+        </w:rPr>
         <w:drawing>
           <wp:inline distT="0" distB="0" distL="0" distR="0" wp14:anchorId="71147D14" wp14:editId="5642BE7D">
             <wp:extent cx="5349240" cy="809625"/>
@@ -10594,19 +11226,30 @@
         </m:r>
       </m:oMath>
       <w:r>
-        <w:t>, con una probabilità minima alfa dello 0.001 si ottiene il seguente risultato:</w:t>
-      </w:r>
-    </w:p>
-    <w:p>
-      <w:pPr>
-        <w:jc w:val="both"/>
-      </w:pPr>
-    </w:p>
-    <w:p>
-      <w:pPr>
-        <w:jc w:val="both"/>
-      </w:pPr>
-      <w:r>
+        <w:t>, con una probabilità minima alfa dello 0.001 si ottiene il seguente ris</w:t>
+      </w:r>
+      <w:proofErr w:type="spellStart"/>
+      <w:r>
+        <w:t>ultato</w:t>
+      </w:r>
+      <w:proofErr w:type="spellEnd"/>
+      <w:r>
+        <w:t>:</w:t>
+      </w:r>
+    </w:p>
+    <w:p>
+      <w:pPr>
+        <w:jc w:val="both"/>
+      </w:pPr>
+    </w:p>
+    <w:p>
+      <w:pPr>
+        <w:jc w:val="both"/>
+      </w:pPr>
+      <w:r>
+        <w:rPr>
+          <w:noProof/>
+        </w:rPr>
         <w:drawing>
           <wp:inline distT="0" distB="0" distL="0" distR="0" wp14:anchorId="5D4931C7" wp14:editId="51786443">
             <wp:extent cx="6120130" cy="3434341"/>
@@ -10659,20 +11302,22 @@
         <w:t>Essendo che i</w:t>
       </w:r>
       <w:r>
-        <w:t>l valore di stima è di molto superiore all’estremo della regione di accettazione, ed anche il valore di PValue è molto più grande della probabilità alfa di 0.001 di commettere un errore di tipo 1. L’ipotesi</w:t>
+        <w:t xml:space="preserve">l valore di stima è di molto superiore all’estremo della regione di accettazione, ed anche il valore di </w:t>
+      </w:r>
+      <w:proofErr w:type="spellStart"/>
+      <w:r>
+        <w:t>PValue</w:t>
+      </w:r>
+      <w:proofErr w:type="spellEnd"/>
+      <w:r>
+        <w:t xml:space="preserve"> è molto più grande della probabilità alfa di 0.001 di commettere un errore di tipo 1. L’ipotesi</w:t>
       </w:r>
       <m:oMath>
         <m:r>
           <w:rPr>
             <w:rFonts w:ascii="Cambria Math" w:hAnsi="Cambria Math"/>
           </w:rPr>
-          <m:t xml:space="preserve"> </m:t>
-        </m:r>
-        <m:r>
-          <w:rPr>
-            <w:rFonts w:ascii="Cambria Math" w:hAnsi="Cambria Math"/>
-          </w:rPr>
-          <m:t>H0: λ≥4</m:t>
+          <m:t xml:space="preserve"> H0: λ≥4</m:t>
         </m:r>
       </m:oMath>
       <w:r>
@@ -10694,6 +11339,9 @@
       <m:oMathPara>
         <m:oMath>
           <m:r>
+            <m:rPr>
+              <m:sty m:val="p"/>
+            </m:rPr>
             <w:rPr>
               <w:rFonts w:ascii="Cambria Math" w:hAnsi="Cambria Math"/>
             </w:rPr>
@@ -10723,6 +11371,9 @@
         <w:jc w:val="both"/>
       </w:pPr>
       <w:r>
+        <w:rPr>
+          <w:noProof/>
+        </w:rPr>
         <w:drawing>
           <wp:anchor distT="0" distB="0" distL="114300" distR="114300" simplePos="0" relativeHeight="251678720" behindDoc="0" locked="0" layoutInCell="1" allowOverlap="1" wp14:anchorId="5FFF8F39" wp14:editId="19D7DB11">
             <wp:simplePos x="0" y="0"/>
@@ -10799,6 +11450,9 @@
         </w:rPr>
       </w:pPr>
       <w:r>
+        <w:rPr>
+          <w:noProof/>
+        </w:rPr>
         <w:drawing>
           <wp:inline distT="0" distB="0" distL="0" distR="0" wp14:anchorId="27C3467F" wp14:editId="48016348">
             <wp:extent cx="2072640" cy="851018"/>
@@ -11059,6 +11713,9 @@
         <w:jc w:val="both"/>
       </w:pPr>
       <w:r>
+        <w:rPr>
+          <w:noProof/>
+        </w:rPr>
         <w:drawing>
           <wp:inline distT="0" distB="0" distL="0" distR="0" wp14:anchorId="20799D66" wp14:editId="5B8C9EE3">
             <wp:extent cx="6120130" cy="3623945"/>
@@ -11117,6 +11774,1769 @@
         <w:t xml:space="preserve">Concludendo quindi è possibile affermare che sulla base dei 3 test statistici eseguiti, il valore medio lambda per la popolazione Poissoniana di automobilisti sottoposti a test alcolemico, si attesta in un intervallo compreso tra 4 e 6 con un valore idealmente preciso pari a 5, sulla base del campione X di 50 posti di blocco indipendenti estratto dalla popolazione. </w:t>
       </w:r>
     </w:p>
+    <w:p>
+      <w:pPr>
+        <w:jc w:val="both"/>
+      </w:pPr>
+    </w:p>
+    <w:p>
+      <w:pPr>
+        <w:pStyle w:val="Titolo2"/>
+        <w:rPr>
+          <w:sz w:val="28"/>
+          <w:szCs w:val="28"/>
+        </w:rPr>
+      </w:pPr>
+      <w:bookmarkStart w:id="19" w:name="_Toc58609447"/>
+      <w:r>
+        <w:rPr>
+          <w:sz w:val="28"/>
+          <w:szCs w:val="28"/>
+        </w:rPr>
+        <w:lastRenderedPageBreak/>
+        <w:t xml:space="preserve">Passo </w:t>
+      </w:r>
+      <w:r>
+        <w:rPr>
+          <w:sz w:val="28"/>
+          <w:szCs w:val="28"/>
+        </w:rPr>
+        <w:t>3</w:t>
+      </w:r>
+      <w:r>
+        <w:rPr>
+          <w:sz w:val="28"/>
+          <w:szCs w:val="28"/>
+        </w:rPr>
+        <w:t xml:space="preserve"> – </w:t>
+      </w:r>
+      <w:r>
+        <w:rPr>
+          <w:sz w:val="28"/>
+          <w:szCs w:val="28"/>
+        </w:rPr>
+        <w:t>test statistico tramite criterio del chi-quadrato bilaterale</w:t>
+      </w:r>
+      <w:bookmarkEnd w:id="19"/>
+    </w:p>
+    <w:p/>
+    <w:p>
+      <w:pPr>
+        <w:jc w:val="both"/>
+      </w:pPr>
+      <w:r>
+        <w:t>Con la verifica delle ipotesi, è possibile affermare senz’altro che le ipotesi fin ora condotte sono state ampliamente validate, però i test effettuati, come d’altronde anche le stime puntuali e intervallari che sono state effettuate, hanno sempre avuto come ipotesi basilare che il campione o i campioni analizzati per il fenomeno analizzato, fossero stati estratti da una popolazione che risulta essere descritta da una variabile aleatoria discreta di Poisson.</w:t>
+      </w:r>
+    </w:p>
+    <w:p>
+      <w:pPr>
+        <w:jc w:val="both"/>
+      </w:pPr>
+      <w:r>
+        <w:t xml:space="preserve">Però solitamente quando si ha a che fare con un problema di inferenza statistica, una delle prime ipotesi che deve essere validata è appunto accertarsi che la popolazione da cui è stato estratto un campione, </w:t>
+      </w:r>
+      <w:r>
+        <w:t xml:space="preserve">sia </w:t>
+      </w:r>
+      <w:r>
+        <w:t>e</w:t>
+      </w:r>
+      <w:r>
+        <w:t>ffettivamente rappresentata da una variabile aleatoria con annessa funzione di probabilità che il decisore ritiene più adatta per il fenomeno che si sta analizzando.</w:t>
+      </w:r>
+    </w:p>
+    <w:p>
+      <w:pPr>
+        <w:jc w:val="both"/>
+      </w:pPr>
+      <w:r>
+        <w:t xml:space="preserve"> La statistica inferenziale mette a disposizione diversi criteri per verificare questo tipo di ipotesi e uno dei più utilizzati è chiamato appunto criterio di verifica delle ipotesi del chi-quadrato, detto anche test del buon adattamento.</w:t>
+      </w:r>
+    </w:p>
+    <w:p>
+      <w:pPr>
+        <w:jc w:val="both"/>
+      </w:pPr>
+      <w:r>
+        <w:t>Al fine di applicare questo test per il documento in analisi, è necessario ricapitolare brevemente quello che è stato fatto fino a questo punto, in modo tale da avere ben in mente cosa si vuole verificare.</w:t>
+      </w:r>
+    </w:p>
+    <w:p>
+      <w:pPr>
+        <w:jc w:val="both"/>
+      </w:pPr>
+      <w:r>
+        <w:t xml:space="preserve">All’inizio di questo documento, è </w:t>
+      </w:r>
+      <w:proofErr w:type="spellStart"/>
+      <w:r>
+        <w:t>stato</w:t>
+      </w:r>
+      <w:proofErr w:type="spellEnd"/>
+      <w:r>
+        <w:t xml:space="preserve"> specificata l’intenzione di studiare tramite alcuni strumenti di interferenza statistica questa problematica legata al mondo dell’alcolismo:</w:t>
+      </w:r>
+    </w:p>
+    <w:p>
+      <w:pPr>
+        <w:jc w:val="both"/>
+        <w:rPr>
+          <w:i/>
+          <w:iCs/>
+        </w:rPr>
+      </w:pPr>
+      <w:r>
+        <w:rPr>
+          <w:i/>
+          <w:iCs/>
+        </w:rPr>
+        <w:t>“Dato una certa popolazione, o un certo campione di automobilisti fermati dalle forze dell’ordine per controlli di routine ed in particolare ad alcol test, quanti di essi risultano avere un tasso alcolemico superiore ai limiti consentiti dalla legge?”.</w:t>
+      </w:r>
+    </w:p>
+    <w:p>
+      <w:pPr>
+        <w:jc w:val="both"/>
+      </w:pPr>
+      <w:r>
+        <w:t xml:space="preserve">Fin da subito è stato supposto che la variabile aleatoria di Poisson, fosse lo strumento migliore </w:t>
+      </w:r>
+      <w:r>
+        <w:t>per descrivere la popolazione di automobilisti coinvolta nell’analisi, data la natura di conteggio “rara” intrinseca al fenomeno.</w:t>
+      </w:r>
+    </w:p>
+    <w:p>
+      <w:pPr>
+        <w:jc w:val="both"/>
+      </w:pPr>
+      <w:r>
+        <w:t>Sulla base di quest’ipotesi, sono stati affrontati alcuni problemi come stimare il parametro lambda tramite stimatori o intervalli di confidenza, dati diversi campioni casuali si è visto quanto il valor medio stimato impattasse nelle probabilità di trovare un dato numero di trasgressori al test alcolemico analizzando appunto i grafici creati con il sistema R. Sono state effettuati poi confronti su campioni estratti da popolazioni diverse e non ultimi i test di verifica delle ipotesi sul parametro lambda per accurare ancora di più i parametri osservati con un’ottica leggermente differente.</w:t>
+      </w:r>
+    </w:p>
+    <w:p>
+      <w:pPr>
+        <w:jc w:val="both"/>
+        <w:rPr>
+          <w:i/>
+          <w:iCs/>
+        </w:rPr>
+      </w:pPr>
+      <w:r>
+        <w:rPr>
+          <w:i/>
+          <w:iCs/>
+        </w:rPr>
+        <w:t xml:space="preserve">Ma cosa effettivamente </w:t>
+      </w:r>
+      <w:proofErr w:type="spellStart"/>
+      <w:r>
+        <w:rPr>
+          <w:i/>
+          <w:iCs/>
+        </w:rPr>
+        <w:t>da</w:t>
+      </w:r>
+      <w:proofErr w:type="spellEnd"/>
+      <w:r>
+        <w:rPr>
+          <w:i/>
+          <w:iCs/>
+        </w:rPr>
+        <w:t xml:space="preserve"> la conferma che il fenomeno relativo ai test alcolemici sia effettivamente descritto tramite una variabile aleatoria di Poisson?</w:t>
+      </w:r>
+    </w:p>
+    <w:p>
+      <w:pPr>
+        <w:jc w:val="both"/>
+        <w:rPr>
+          <w:color w:val="FF0000"/>
+        </w:rPr>
+      </w:pPr>
+      <w:r>
+        <w:rPr>
+          <w:color w:val="FF0000"/>
+        </w:rPr>
+        <w:t>Sicuramente questo è un punto a cui è doveroso dare una risposta, altrimenti chiunque potrebbe ribattere su tutte le deduzioni effettuate dicendo che un’informazione così importante per tutto il lavoro fatto non è nient’altro che un’ipotesi non verificata.</w:t>
+      </w:r>
+    </w:p>
+    <w:p>
+      <w:pPr>
+        <w:jc w:val="both"/>
+      </w:pPr>
+      <w:r>
+        <w:t>Al fine di validare tutto il lavoro effettuato allora, è necessario verificare un’ultima ipotesi:</w:t>
+      </w:r>
+    </w:p>
+    <w:p>
+      <w:pPr>
+        <w:jc w:val="both"/>
+      </w:pPr>
+      <w:r>
+        <w:t>Considerando una popolazione di automobilisti sottoposti a controllo, dalla quale si estrae tale campione casuale X di 75 elementi, che descrivono il numero di persone che hanno superato il limite di controllo al test alcolemico per l’idoneità alla guida ad un singolo posto di blocco non correlato agli altri posti di blocco coinvolti nella creazione del campione:</w:t>
+      </w:r>
+    </w:p>
+    <w:p>
+      <w:pPr>
+        <w:jc w:val="both"/>
+      </w:pPr>
+    </w:p>
+    <w:p>
+      <w:pPr>
+        <w:jc w:val="both"/>
+      </w:pPr>
+      <w:r>
+        <w:lastRenderedPageBreak/>
+        <w:t xml:space="preserve">Camp = </w:t>
+      </w:r>
+      <w:r>
+        <w:t>(4, 2, 3, 9, 3, 0, 5, 2, 6 11, 7, 5 12, 1, 6, 5, 6, 5, 4, 4, 4, 3, 8, 8, 4, 4, 4, 5, 2, 6, 5, 7, 4, 3, 4, 7, 4, 4, 3, 4 12, 5, 6, 4, 3, 6, 6, 5 11, 5, 8, 1, 5, 2, 5, 4, 5, 3, 6, 7, 5, 3, 6, 7 6, 6, 4, 6, 4, 7, 5, 4, 4, 4, 6)</w:t>
+      </w:r>
+    </w:p>
+    <w:p>
+      <w:pPr>
+        <w:jc w:val="both"/>
+      </w:pPr>
+      <w:r>
+        <w:t>Per la variabile aleatoria X, che descrive la popolazione si vuole verificare la seguente ipotesi:</w:t>
+      </w:r>
+    </w:p>
+    <w:p>
+      <w:pPr>
+        <w:jc w:val="both"/>
+      </w:pPr>
+      <w:r>
+        <w:t>H</w:t>
+      </w:r>
+      <w:r>
+        <w:rPr>
+          <w:sz w:val="16"/>
+          <w:szCs w:val="16"/>
+        </w:rPr>
+        <w:t>0</w:t>
+      </w:r>
+      <w:r>
+        <w:t xml:space="preserve">: X è una variabile aleatoria </w:t>
+      </w:r>
+      <w:r>
+        <w:t xml:space="preserve">di Poisson, con funzione di Poisson di parametro </w:t>
+      </w:r>
+      <w:r>
+        <w:rPr>
+          <w:rFonts w:cstheme="minorHAnsi"/>
+        </w:rPr>
+        <w:t>λ, con funzione di probabilità</w:t>
+      </w:r>
+      <w:r>
+        <w:t>:</w:t>
+      </w:r>
+    </w:p>
+    <w:p>
+      <w:pPr>
+        <w:jc w:val="center"/>
+      </w:pPr>
+      <w:r>
+        <w:rPr>
+          <w:noProof/>
+        </w:rPr>
+        <w:drawing>
+          <wp:inline distT="0" distB="0" distL="0" distR="0" wp14:anchorId="2624D61C" wp14:editId="6E36BB9F">
+            <wp:extent cx="2181529" cy="457264"/>
+            <wp:effectExtent l="0" t="0" r="0" b="0"/>
+            <wp:docPr id="192" name="Immagine 192"/>
+            <wp:cNvGraphicFramePr>
+              <a:graphicFrameLocks xmlns:a="http://schemas.openxmlformats.org/drawingml/2006/main" noChangeAspect="1"/>
+            </wp:cNvGraphicFramePr>
+            <a:graphic xmlns:a="http://schemas.openxmlformats.org/drawingml/2006/main">
+              <a:graphicData uri="http://schemas.openxmlformats.org/drawingml/2006/picture">
+                <pic:pic xmlns:pic="http://schemas.openxmlformats.org/drawingml/2006/picture">
+                  <pic:nvPicPr>
+                    <pic:cNvPr id="1" name=""/>
+                    <pic:cNvPicPr/>
+                  </pic:nvPicPr>
+                  <pic:blipFill>
+                    <a:blip r:embed="rId81"/>
+                    <a:stretch>
+                      <a:fillRect/>
+                    </a:stretch>
+                  </pic:blipFill>
+                  <pic:spPr>
+                    <a:xfrm>
+                      <a:off x="0" y="0"/>
+                      <a:ext cx="2181529" cy="457264"/>
+                    </a:xfrm>
+                    <a:prstGeom prst="rect">
+                      <a:avLst/>
+                    </a:prstGeom>
+                  </pic:spPr>
+                </pic:pic>
+              </a:graphicData>
+            </a:graphic>
+          </wp:inline>
+        </w:drawing>
+      </w:r>
+    </w:p>
+    <w:p>
+      <w:pPr>
+        <w:jc w:val="both"/>
+      </w:pPr>
+      <w:r>
+        <w:t>L’ipotesi alternativa sarà di conseguenza:</w:t>
+      </w:r>
+    </w:p>
+    <w:p>
+      <w:pPr>
+        <w:jc w:val="both"/>
+      </w:pPr>
+      <w:r>
+        <w:t>H</w:t>
+      </w:r>
+      <w:r>
+        <w:rPr>
+          <w:sz w:val="18"/>
+          <w:szCs w:val="18"/>
+        </w:rPr>
+        <w:t>1</w:t>
+      </w:r>
+      <w:r>
+        <w:t xml:space="preserve">: X non è una variabile aleatoria di Poisson di parametro </w:t>
+      </w:r>
+      <w:r>
+        <w:t>λ</w:t>
+      </w:r>
+      <w:r>
+        <w:t>.</w:t>
+      </w:r>
+    </w:p>
+    <w:p>
+      <w:pPr>
+        <w:jc w:val="both"/>
+      </w:pPr>
+      <w:r>
+        <w:t>La prima cosa da fare per verificare l’ipotesi H</w:t>
+      </w:r>
+      <w:r>
+        <w:t xml:space="preserve">0 </w:t>
+      </w:r>
+      <w:r>
+        <w:t>tramite il criterio del chi-quadrato, è</w:t>
+      </w:r>
+      <w:r>
+        <w:t xml:space="preserve"> suddividere l’insieme dei valori che la variabile aleatoria X può assumere in</w:t>
+      </w:r>
+      <w:r>
+        <w:t xml:space="preserve"> </w:t>
+      </w:r>
+      <w:r>
+        <w:t xml:space="preserve">r sottoinsiemi I1, I2, </w:t>
+      </w:r>
+      <w:proofErr w:type="gramStart"/>
+      <w:r>
+        <w:t>. . . ,</w:t>
+      </w:r>
+      <w:proofErr w:type="gramEnd"/>
+      <w:r>
+        <w:t xml:space="preserve"> </w:t>
+      </w:r>
+      <w:proofErr w:type="spellStart"/>
+      <w:r>
+        <w:t>Ir</w:t>
+      </w:r>
+      <w:proofErr w:type="spellEnd"/>
+      <w:r>
+        <w:t xml:space="preserve"> (siano esse classi o categorie) in modo che risulti essere uguale</w:t>
+      </w:r>
+      <w:r>
+        <w:t xml:space="preserve"> </w:t>
+      </w:r>
+      <w:r>
+        <w:t xml:space="preserve">a </w:t>
+      </w:r>
+      <w:proofErr w:type="spellStart"/>
+      <w:r>
+        <w:t>pi</w:t>
+      </w:r>
+      <w:proofErr w:type="spellEnd"/>
+      <w:r>
+        <w:t xml:space="preserve"> la probabilità che, secondo la distribuzione ipotizzata, la variabile aleatoria</w:t>
+      </w:r>
+      <w:r>
+        <w:t xml:space="preserve"> </w:t>
+      </w:r>
+      <w:r>
+        <w:t xml:space="preserve">assuma un valore appartenente a </w:t>
+      </w:r>
+      <w:proofErr w:type="spellStart"/>
+      <w:r>
+        <w:t>I</w:t>
+      </w:r>
+      <w:r>
+        <w:t>i</w:t>
+      </w:r>
+      <w:proofErr w:type="spellEnd"/>
+      <w:r>
+        <w:t>:</w:t>
+      </w:r>
+    </w:p>
+    <w:p>
+      <w:pPr>
+        <w:jc w:val="both"/>
+      </w:pPr>
+      <w:r>
+        <w:t xml:space="preserve">in altri termini: </w:t>
+      </w:r>
+    </w:p>
+    <w:p>
+      <w:pPr>
+        <w:jc w:val="center"/>
+      </w:pPr>
+      <w:r>
+        <w:rPr>
+          <w:noProof/>
+        </w:rPr>
+        <w:drawing>
+          <wp:inline distT="0" distB="0" distL="0" distR="0" wp14:anchorId="656FF5E3" wp14:editId="1338F1D0">
+            <wp:extent cx="2152950" cy="323895"/>
+            <wp:effectExtent l="0" t="0" r="0" b="0"/>
+            <wp:docPr id="201" name="Immagine 201"/>
+            <wp:cNvGraphicFramePr>
+              <a:graphicFrameLocks xmlns:a="http://schemas.openxmlformats.org/drawingml/2006/main" noChangeAspect="1"/>
+            </wp:cNvGraphicFramePr>
+            <a:graphic xmlns:a="http://schemas.openxmlformats.org/drawingml/2006/main">
+              <a:graphicData uri="http://schemas.openxmlformats.org/drawingml/2006/picture">
+                <pic:pic xmlns:pic="http://schemas.openxmlformats.org/drawingml/2006/picture">
+                  <pic:nvPicPr>
+                    <pic:cNvPr id="1" name=""/>
+                    <pic:cNvPicPr/>
+                  </pic:nvPicPr>
+                  <pic:blipFill>
+                    <a:blip r:embed="rId82"/>
+                    <a:stretch>
+                      <a:fillRect/>
+                    </a:stretch>
+                  </pic:blipFill>
+                  <pic:spPr>
+                    <a:xfrm>
+                      <a:off x="0" y="0"/>
+                      <a:ext cx="2152950" cy="323895"/>
+                    </a:xfrm>
+                    <a:prstGeom prst="rect">
+                      <a:avLst/>
+                    </a:prstGeom>
+                  </pic:spPr>
+                </pic:pic>
+              </a:graphicData>
+            </a:graphic>
+          </wp:inline>
+        </w:drawing>
+      </w:r>
+    </w:p>
+    <w:p>
+      <w:pPr>
+        <w:jc w:val="center"/>
+      </w:pPr>
+    </w:p>
+    <w:p>
+      <w:pPr>
+        <w:jc w:val="both"/>
+      </w:pPr>
+      <w:r>
+        <w:t>I valori che una variabile aleatoria di Poisson può assumere intervallano da 0 a + infinito, e osservando il campione estratto dalla popolazione, si è deciso di dividere i possibili valori in 4 intervalli così formati:</w:t>
+      </w:r>
+    </w:p>
+    <w:p>
+      <w:pPr>
+        <w:jc w:val="center"/>
+      </w:pPr>
+      <w:r>
+        <w:rPr>
+          <w:noProof/>
+        </w:rPr>
+        <w:drawing>
+          <wp:inline distT="0" distB="0" distL="0" distR="0" wp14:anchorId="17C20F9B" wp14:editId="60E0E653">
+            <wp:extent cx="1314633" cy="628738"/>
+            <wp:effectExtent l="0" t="0" r="0" b="0"/>
+            <wp:docPr id="207" name="Immagine 207"/>
+            <wp:cNvGraphicFramePr>
+              <a:graphicFrameLocks xmlns:a="http://schemas.openxmlformats.org/drawingml/2006/main" noChangeAspect="1"/>
+            </wp:cNvGraphicFramePr>
+            <a:graphic xmlns:a="http://schemas.openxmlformats.org/drawingml/2006/main">
+              <a:graphicData uri="http://schemas.openxmlformats.org/drawingml/2006/picture">
+                <pic:pic xmlns:pic="http://schemas.openxmlformats.org/drawingml/2006/picture">
+                  <pic:nvPicPr>
+                    <pic:cNvPr id="1" name=""/>
+                    <pic:cNvPicPr/>
+                  </pic:nvPicPr>
+                  <pic:blipFill rotWithShape="1">
+                    <a:blip r:embed="rId83"/>
+                    <a:srcRect l="580" t="6061" r="-580" b="-6061"/>
+                    <a:stretch/>
+                  </pic:blipFill>
+                  <pic:spPr>
+                    <a:xfrm>
+                      <a:off x="0" y="0"/>
+                      <a:ext cx="1314633" cy="628738"/>
+                    </a:xfrm>
+                    <a:prstGeom prst="rect">
+                      <a:avLst/>
+                    </a:prstGeom>
+                  </pic:spPr>
+                </pic:pic>
+              </a:graphicData>
+            </a:graphic>
+          </wp:inline>
+        </w:drawing>
+      </w:r>
+    </w:p>
+    <w:p>
+      <w:pPr>
+        <w:jc w:val="both"/>
+      </w:pPr>
+      <w:r>
+        <w:t xml:space="preserve">Per ogni intervallo queste probabilità </w:t>
+      </w:r>
+      <w:proofErr w:type="spellStart"/>
+      <w:r>
+        <w:t>pi</w:t>
+      </w:r>
+      <w:proofErr w:type="spellEnd"/>
+      <w:r>
+        <w:t xml:space="preserve"> assumono valori:</w:t>
+      </w:r>
+    </w:p>
+    <w:p>
+      <w:pPr>
+        <w:jc w:val="both"/>
+      </w:pPr>
+      <w:r>
+        <w:rPr>
+          <w:noProof/>
+        </w:rPr>
+        <w:drawing>
+          <wp:inline distT="0" distB="0" distL="0" distR="0" wp14:anchorId="36127959" wp14:editId="4C28A5E7">
+            <wp:extent cx="6120130" cy="1119505"/>
+            <wp:effectExtent l="0" t="0" r="0" b="4445"/>
+            <wp:docPr id="208" name="Immagine 208"/>
+            <wp:cNvGraphicFramePr>
+              <a:graphicFrameLocks xmlns:a="http://schemas.openxmlformats.org/drawingml/2006/main" noChangeAspect="1"/>
+            </wp:cNvGraphicFramePr>
+            <a:graphic xmlns:a="http://schemas.openxmlformats.org/drawingml/2006/main">
+              <a:graphicData uri="http://schemas.openxmlformats.org/drawingml/2006/picture">
+                <pic:pic xmlns:pic="http://schemas.openxmlformats.org/drawingml/2006/picture">
+                  <pic:nvPicPr>
+                    <pic:cNvPr id="1" name=""/>
+                    <pic:cNvPicPr/>
+                  </pic:nvPicPr>
+                  <pic:blipFill>
+                    <a:blip r:embed="rId84"/>
+                    <a:stretch>
+                      <a:fillRect/>
+                    </a:stretch>
+                  </pic:blipFill>
+                  <pic:spPr>
+                    <a:xfrm>
+                      <a:off x="0" y="0"/>
+                      <a:ext cx="6120130" cy="1119505"/>
+                    </a:xfrm>
+                    <a:prstGeom prst="rect">
+                      <a:avLst/>
+                    </a:prstGeom>
+                  </pic:spPr>
+                </pic:pic>
+              </a:graphicData>
+            </a:graphic>
+          </wp:inline>
+        </w:drawing>
+      </w:r>
+    </w:p>
+    <w:p>
+      <w:pPr>
+        <w:jc w:val="both"/>
+      </w:pPr>
+      <w:r>
+        <w:t>Ed inoltre considerando il campione casuale si ottiene che per ogni intervallo ricadono i seguenti valori:</w:t>
+      </w:r>
+    </w:p>
+    <w:p>
+      <w:pPr>
+        <w:jc w:val="both"/>
+      </w:pPr>
+    </w:p>
+    <w:p>
+      <w:pPr>
+        <w:jc w:val="both"/>
+      </w:pPr>
+      <w:r>
+        <w:rPr>
+          <w:noProof/>
+        </w:rPr>
+        <w:drawing>
+          <wp:inline distT="0" distB="0" distL="0" distR="0" wp14:anchorId="5FEF21B7" wp14:editId="136707D2">
+            <wp:extent cx="6095998" cy="1143000"/>
+            <wp:effectExtent l="0" t="0" r="635" b="0"/>
+            <wp:docPr id="209" name="Immagine 209"/>
+            <wp:cNvGraphicFramePr>
+              <a:graphicFrameLocks xmlns:a="http://schemas.openxmlformats.org/drawingml/2006/main" noChangeAspect="1"/>
+            </wp:cNvGraphicFramePr>
+            <a:graphic xmlns:a="http://schemas.openxmlformats.org/drawingml/2006/main">
+              <a:graphicData uri="http://schemas.openxmlformats.org/drawingml/2006/picture">
+                <pic:pic xmlns:pic="http://schemas.openxmlformats.org/drawingml/2006/picture">
+                  <pic:nvPicPr>
+                    <pic:cNvPr id="1" name=""/>
+                    <pic:cNvPicPr/>
+                  </pic:nvPicPr>
+                  <pic:blipFill rotWithShape="1">
+                    <a:blip r:embed="rId85"/>
+                    <a:srcRect b="4762"/>
+                    <a:stretch/>
+                  </pic:blipFill>
+                  <pic:spPr bwMode="auto">
+                    <a:xfrm>
+                      <a:off x="0" y="0"/>
+                      <a:ext cx="6096851" cy="1143160"/>
+                    </a:xfrm>
+                    <a:prstGeom prst="rect">
+                      <a:avLst/>
+                    </a:prstGeom>
+                    <a:ln>
+                      <a:noFill/>
+                    </a:ln>
+                    <a:extLst>
+                      <a:ext uri="{53640926-AAD7-44D8-BBD7-CCE9431645EC}">
+                        <a14:shadowObscured xmlns:a14="http://schemas.microsoft.com/office/drawing/2010/main"/>
+                      </a:ext>
+                    </a:extLst>
+                  </pic:spPr>
+                </pic:pic>
+              </a:graphicData>
+            </a:graphic>
+          </wp:inline>
+        </w:drawing>
+      </w:r>
+    </w:p>
+    <w:p>
+      <w:pPr>
+        <w:jc w:val="both"/>
+      </w:pPr>
+    </w:p>
+    <w:p>
+      <w:pPr>
+        <w:jc w:val="both"/>
+      </w:pPr>
+      <w:r>
+        <w:lastRenderedPageBreak/>
+        <w:t>Sulla base di questi valori per il criterio del chi quadrato, viene creata la seguente stima:</w:t>
+      </w:r>
+    </w:p>
+    <w:p>
+      <w:pPr>
+        <w:jc w:val="both"/>
+      </w:pPr>
+      <w:r>
+        <w:rPr>
+          <w:noProof/>
+        </w:rPr>
+        <w:drawing>
+          <wp:inline distT="0" distB="0" distL="0" distR="0" wp14:anchorId="7C7BE919" wp14:editId="38AA5766">
+            <wp:extent cx="1505160" cy="609685"/>
+            <wp:effectExtent l="0" t="0" r="0" b="0"/>
+            <wp:docPr id="210" name="Immagine 210"/>
+            <wp:cNvGraphicFramePr>
+              <a:graphicFrameLocks xmlns:a="http://schemas.openxmlformats.org/drawingml/2006/main" noChangeAspect="1"/>
+            </wp:cNvGraphicFramePr>
+            <a:graphic xmlns:a="http://schemas.openxmlformats.org/drawingml/2006/main">
+              <a:graphicData uri="http://schemas.openxmlformats.org/drawingml/2006/picture">
+                <pic:pic xmlns:pic="http://schemas.openxmlformats.org/drawingml/2006/picture">
+                  <pic:nvPicPr>
+                    <pic:cNvPr id="1" name=""/>
+                    <pic:cNvPicPr/>
+                  </pic:nvPicPr>
+                  <pic:blipFill>
+                    <a:blip r:embed="rId86"/>
+                    <a:stretch>
+                      <a:fillRect/>
+                    </a:stretch>
+                  </pic:blipFill>
+                  <pic:spPr>
+                    <a:xfrm>
+                      <a:off x="0" y="0"/>
+                      <a:ext cx="1505160" cy="609685"/>
+                    </a:xfrm>
+                    <a:prstGeom prst="rect">
+                      <a:avLst/>
+                    </a:prstGeom>
+                  </pic:spPr>
+                </pic:pic>
+              </a:graphicData>
+            </a:graphic>
+          </wp:inline>
+        </w:drawing>
+      </w:r>
+    </w:p>
+    <w:p>
+      <w:pPr>
+        <w:jc w:val="both"/>
+      </w:pPr>
+      <w:r>
+        <w:t xml:space="preserve">Dove appunto N è la variabile aleatoria che descrive il numero di elementi del campione casuale che cadono in un dato intervallo i, ed n e </w:t>
+      </w:r>
+      <w:proofErr w:type="spellStart"/>
+      <w:r>
+        <w:t>pi</w:t>
+      </w:r>
+      <w:proofErr w:type="spellEnd"/>
+      <w:r>
+        <w:t>, risultano essere i valori appena calcolati</w:t>
+      </w:r>
+      <w:r>
+        <w:t>. Si dimostra che</w:t>
+      </w:r>
+      <w:r>
+        <w:t xml:space="preserve"> la variabile risultante è distribuita con una legge chi-quadrato </w:t>
+      </w:r>
+      <w:r>
+        <w:t xml:space="preserve">r - k </w:t>
+      </w:r>
+      <w:r>
+        <w:t>–</w:t>
+      </w:r>
+      <w:r>
+        <w:t xml:space="preserve"> 1</w:t>
+      </w:r>
+      <w:r>
+        <w:t xml:space="preserve">, </w:t>
+      </w:r>
+      <w:proofErr w:type="gramStart"/>
+      <w:r>
+        <w:t>dove</w:t>
+      </w:r>
+      <w:r>
+        <w:t xml:space="preserve"> r</w:t>
+      </w:r>
+      <w:r>
+        <w:t xml:space="preserve"> e</w:t>
+      </w:r>
+      <w:proofErr w:type="gramEnd"/>
+      <w:r>
+        <w:t xml:space="preserve"> k sono effettivamente il numero di intervalli fissato dal decisore e k è il numero di parametri</w:t>
+      </w:r>
+      <w:r>
+        <w:t xml:space="preserve"> non noti</w:t>
+      </w:r>
+      <w:r>
+        <w:t xml:space="preserve"> a cui è legata la variabile aleatoria citata nell’ipotesi opportunamente </w:t>
+      </w:r>
+      <w:r>
+        <w:t>sostituiti da stime</w:t>
+      </w:r>
+      <w:r>
+        <w:t>.</w:t>
+      </w:r>
+      <w:r>
+        <w:t xml:space="preserve"> </w:t>
+      </w:r>
+    </w:p>
+    <w:p>
+      <w:pPr>
+        <w:jc w:val="both"/>
+        <w:rPr>
+          <w:i/>
+          <w:iCs/>
+        </w:rPr>
+      </w:pPr>
+      <w:r>
+        <w:rPr>
+          <w:i/>
+          <w:iCs/>
+        </w:rPr>
+        <w:t>Per il test che si sta per condurre, r e k sono rispettivamente 4 e 1.</w:t>
+      </w:r>
+    </w:p>
+    <w:p>
+      <w:pPr>
+        <w:jc w:val="both"/>
+      </w:pPr>
+      <w:r>
+        <w:t>Per applicare il test chi-quadrato, è necessario che sia vera questa relazione:</w:t>
+      </w:r>
+    </w:p>
+    <w:p>
+      <w:pPr>
+        <w:jc w:val="both"/>
+      </w:pPr>
+      <w:r>
+        <w:rPr>
+          <w:noProof/>
+        </w:rPr>
+        <w:drawing>
+          <wp:inline distT="0" distB="0" distL="0" distR="0" wp14:anchorId="3A94E04A" wp14:editId="7C6D46AE">
+            <wp:extent cx="1676634" cy="209579"/>
+            <wp:effectExtent l="0" t="0" r="0" b="0"/>
+            <wp:docPr id="211" name="Immagine 211"/>
+            <wp:cNvGraphicFramePr>
+              <a:graphicFrameLocks xmlns:a="http://schemas.openxmlformats.org/drawingml/2006/main" noChangeAspect="1"/>
+            </wp:cNvGraphicFramePr>
+            <a:graphic xmlns:a="http://schemas.openxmlformats.org/drawingml/2006/main">
+              <a:graphicData uri="http://schemas.openxmlformats.org/drawingml/2006/picture">
+                <pic:pic xmlns:pic="http://schemas.openxmlformats.org/drawingml/2006/picture">
+                  <pic:nvPicPr>
+                    <pic:cNvPr id="1" name=""/>
+                    <pic:cNvPicPr/>
+                  </pic:nvPicPr>
+                  <pic:blipFill>
+                    <a:blip r:embed="rId87"/>
+                    <a:stretch>
+                      <a:fillRect/>
+                    </a:stretch>
+                  </pic:blipFill>
+                  <pic:spPr>
+                    <a:xfrm>
+                      <a:off x="0" y="0"/>
+                      <a:ext cx="1676634" cy="209579"/>
+                    </a:xfrm>
+                    <a:prstGeom prst="rect">
+                      <a:avLst/>
+                    </a:prstGeom>
+                  </pic:spPr>
+                </pic:pic>
+              </a:graphicData>
+            </a:graphic>
+          </wp:inline>
+        </w:drawing>
+      </w:r>
+    </w:p>
+    <w:p>
+      <w:pPr>
+        <w:jc w:val="both"/>
+      </w:pPr>
+      <w:r>
+        <w:t>Al fine di ottenere una buona approssimazione per il test effettuato.</w:t>
+      </w:r>
+    </w:p>
+    <w:p>
+      <w:pPr>
+        <w:jc w:val="both"/>
+      </w:pPr>
+      <w:r>
+        <w:t>Per il campione in analisi quest’ipotesi è rispettata:</w:t>
+      </w:r>
+    </w:p>
+    <w:p>
+      <w:pPr>
+        <w:jc w:val="center"/>
+      </w:pPr>
+      <w:r>
+        <w:rPr>
+          <w:noProof/>
+        </w:rPr>
+        <w:drawing>
+          <wp:inline distT="0" distB="0" distL="0" distR="0" wp14:anchorId="6A383659" wp14:editId="0989DDC3">
+            <wp:extent cx="2876951" cy="304843"/>
+            <wp:effectExtent l="0" t="0" r="0" b="0"/>
+            <wp:docPr id="212" name="Immagine 212"/>
+            <wp:cNvGraphicFramePr>
+              <a:graphicFrameLocks xmlns:a="http://schemas.openxmlformats.org/drawingml/2006/main" noChangeAspect="1"/>
+            </wp:cNvGraphicFramePr>
+            <a:graphic xmlns:a="http://schemas.openxmlformats.org/drawingml/2006/main">
+              <a:graphicData uri="http://schemas.openxmlformats.org/drawingml/2006/picture">
+                <pic:pic xmlns:pic="http://schemas.openxmlformats.org/drawingml/2006/picture">
+                  <pic:nvPicPr>
+                    <pic:cNvPr id="1" name=""/>
+                    <pic:cNvPicPr/>
+                  </pic:nvPicPr>
+                  <pic:blipFill>
+                    <a:blip r:embed="rId88"/>
+                    <a:stretch>
+                      <a:fillRect/>
+                    </a:stretch>
+                  </pic:blipFill>
+                  <pic:spPr>
+                    <a:xfrm>
+                      <a:off x="0" y="0"/>
+                      <a:ext cx="2876951" cy="304843"/>
+                    </a:xfrm>
+                    <a:prstGeom prst="rect">
+                      <a:avLst/>
+                    </a:prstGeom>
+                  </pic:spPr>
+                </pic:pic>
+              </a:graphicData>
+            </a:graphic>
+          </wp:inline>
+        </w:drawing>
+      </w:r>
+    </w:p>
+    <w:p>
+      <w:pPr>
+        <w:jc w:val="both"/>
+      </w:pPr>
+      <w:r>
+        <w:t>Si può quindi procedere con l’effettuare il test chi-quadrato per l’ipotesi H</w:t>
+      </w:r>
+      <w:r>
+        <w:rPr>
+          <w:vertAlign w:val="subscript"/>
+        </w:rPr>
+        <w:t>0</w:t>
+      </w:r>
+      <w:r>
+        <w:rPr>
+          <w:vertAlign w:val="subscript"/>
+        </w:rPr>
+        <w:t xml:space="preserve"> </w:t>
+      </w:r>
+      <w:r>
+        <w:t>formulata.</w:t>
+      </w:r>
+    </w:p>
+    <w:p>
+      <w:pPr>
+        <w:jc w:val="both"/>
+      </w:pPr>
+      <w:r>
+        <w:t xml:space="preserve">Considerando quindi una probabilità </w:t>
+      </w:r>
+      <w:r>
+        <w:rPr>
+          <w:rFonts w:cstheme="minorHAnsi"/>
+        </w:rPr>
+        <w:t>α</w:t>
+      </w:r>
+      <w:r>
+        <w:t xml:space="preserve"> di non commettere un errore di tipo I dello 0,05, è possibile calcolare 2 valori </w:t>
+      </w:r>
+      <w:r>
+        <w:t>χ2 α/</w:t>
+      </w:r>
+      <w:proofErr w:type="gramStart"/>
+      <w:r>
+        <w:t>2,r</w:t>
+      </w:r>
+      <w:proofErr w:type="gramEnd"/>
+      <w:r>
+        <w:t>-k-1 e χ2 1-α/2,r-k-1</w:t>
+      </w:r>
+      <w:r>
+        <w:t>, che andranno a dividere (come per il test bilaterale con la distribuzione normale), la distribuzione chi-quadrato con r-k-1 gradi di libertà in una regione di rifiuto e in una di accettazione:</w:t>
+      </w:r>
+    </w:p>
+    <w:p>
+      <w:pPr>
+        <w:jc w:val="center"/>
+      </w:pPr>
+      <w:r>
+        <w:rPr>
+          <w:noProof/>
+        </w:rPr>
+        <w:drawing>
+          <wp:inline distT="0" distB="0" distL="0" distR="0" wp14:anchorId="2975D92A" wp14:editId="6F2E5ABD">
+            <wp:extent cx="3482340" cy="3499286"/>
+            <wp:effectExtent l="0" t="0" r="3810" b="6350"/>
+            <wp:docPr id="213" name="Immagine 213"/>
+            <wp:cNvGraphicFramePr>
+              <a:graphicFrameLocks xmlns:a="http://schemas.openxmlformats.org/drawingml/2006/main" noChangeAspect="1"/>
+            </wp:cNvGraphicFramePr>
+            <a:graphic xmlns:a="http://schemas.openxmlformats.org/drawingml/2006/main">
+              <a:graphicData uri="http://schemas.openxmlformats.org/drawingml/2006/picture">
+                <pic:pic xmlns:pic="http://schemas.openxmlformats.org/drawingml/2006/picture">
+                  <pic:nvPicPr>
+                    <pic:cNvPr id="1" name=""/>
+                    <pic:cNvPicPr/>
+                  </pic:nvPicPr>
+                  <pic:blipFill>
+                    <a:blip r:embed="rId89"/>
+                    <a:stretch>
+                      <a:fillRect/>
+                    </a:stretch>
+                  </pic:blipFill>
+                  <pic:spPr>
+                    <a:xfrm>
+                      <a:off x="0" y="0"/>
+                      <a:ext cx="3488861" cy="3505839"/>
+                    </a:xfrm>
+                    <a:prstGeom prst="rect">
+                      <a:avLst/>
+                    </a:prstGeom>
+                  </pic:spPr>
+                </pic:pic>
+              </a:graphicData>
+            </a:graphic>
+          </wp:inline>
+        </w:drawing>
+      </w:r>
+    </w:p>
+    <w:p>
+      <w:pPr>
+        <w:jc w:val="center"/>
+      </w:pPr>
+    </w:p>
+    <w:p>
+      <w:pPr>
+        <w:jc w:val="both"/>
+      </w:pPr>
+      <w:r>
+        <w:lastRenderedPageBreak/>
+        <w:t>Tali valori sono soluzioni delle equazioni</w:t>
+      </w:r>
+      <w:r>
+        <w:t>:</w:t>
+      </w:r>
+    </w:p>
+    <w:p>
+      <w:pPr>
+        <w:jc w:val="center"/>
+      </w:pPr>
+      <w:r>
+        <w:rPr>
+          <w:noProof/>
+        </w:rPr>
+        <w:drawing>
+          <wp:inline distT="0" distB="0" distL="0" distR="0" wp14:anchorId="60DE3BC8" wp14:editId="48A863D0">
+            <wp:extent cx="5106113" cy="533474"/>
+            <wp:effectExtent l="0" t="0" r="0" b="0"/>
+            <wp:docPr id="214" name="Immagine 214"/>
+            <wp:cNvGraphicFramePr>
+              <a:graphicFrameLocks xmlns:a="http://schemas.openxmlformats.org/drawingml/2006/main" noChangeAspect="1"/>
+            </wp:cNvGraphicFramePr>
+            <a:graphic xmlns:a="http://schemas.openxmlformats.org/drawingml/2006/main">
+              <a:graphicData uri="http://schemas.openxmlformats.org/drawingml/2006/picture">
+                <pic:pic xmlns:pic="http://schemas.openxmlformats.org/drawingml/2006/picture">
+                  <pic:nvPicPr>
+                    <pic:cNvPr id="1" name=""/>
+                    <pic:cNvPicPr/>
+                  </pic:nvPicPr>
+                  <pic:blipFill>
+                    <a:blip r:embed="rId90"/>
+                    <a:stretch>
+                      <a:fillRect/>
+                    </a:stretch>
+                  </pic:blipFill>
+                  <pic:spPr>
+                    <a:xfrm>
+                      <a:off x="0" y="0"/>
+                      <a:ext cx="5106113" cy="533474"/>
+                    </a:xfrm>
+                    <a:prstGeom prst="rect">
+                      <a:avLst/>
+                    </a:prstGeom>
+                  </pic:spPr>
+                </pic:pic>
+              </a:graphicData>
+            </a:graphic>
+          </wp:inline>
+        </w:drawing>
+      </w:r>
+    </w:p>
+    <w:p>
+      <w:pPr>
+        <w:jc w:val="both"/>
+      </w:pPr>
+      <w:r>
+        <w:t xml:space="preserve">Che con R possono essere calcolati con la funzione </w:t>
+      </w:r>
+      <w:proofErr w:type="spellStart"/>
+      <w:r>
+        <w:t>qchsq</w:t>
+      </w:r>
+      <w:proofErr w:type="spellEnd"/>
+      <w:r>
+        <w:t xml:space="preserve"> per il calcolo dei quantili per una distribuzione di frequenza chi-quadrato con r-k-1 gradi di libertà.</w:t>
+      </w:r>
+    </w:p>
+    <w:p>
+      <w:pPr>
+        <w:jc w:val="both"/>
+      </w:pPr>
+    </w:p>
+    <w:p>
+      <w:pPr>
+        <w:jc w:val="center"/>
+      </w:pPr>
+      <w:r>
+        <w:rPr>
+          <w:noProof/>
+        </w:rPr>
+        <w:drawing>
+          <wp:inline distT="0" distB="0" distL="0" distR="0" wp14:anchorId="11094598" wp14:editId="2BBF8254">
+            <wp:extent cx="2915057" cy="1238423"/>
+            <wp:effectExtent l="0" t="0" r="0" b="0"/>
+            <wp:docPr id="216" name="Immagine 216"/>
+            <wp:cNvGraphicFramePr>
+              <a:graphicFrameLocks xmlns:a="http://schemas.openxmlformats.org/drawingml/2006/main" noChangeAspect="1"/>
+            </wp:cNvGraphicFramePr>
+            <a:graphic xmlns:a="http://schemas.openxmlformats.org/drawingml/2006/main">
+              <a:graphicData uri="http://schemas.openxmlformats.org/drawingml/2006/picture">
+                <pic:pic xmlns:pic="http://schemas.openxmlformats.org/drawingml/2006/picture">
+                  <pic:nvPicPr>
+                    <pic:cNvPr id="1" name=""/>
+                    <pic:cNvPicPr/>
+                  </pic:nvPicPr>
+                  <pic:blipFill>
+                    <a:blip r:embed="rId91"/>
+                    <a:stretch>
+                      <a:fillRect/>
+                    </a:stretch>
+                  </pic:blipFill>
+                  <pic:spPr>
+                    <a:xfrm>
+                      <a:off x="0" y="0"/>
+                      <a:ext cx="2915057" cy="1238423"/>
+                    </a:xfrm>
+                    <a:prstGeom prst="rect">
+                      <a:avLst/>
+                    </a:prstGeom>
+                  </pic:spPr>
+                </pic:pic>
+              </a:graphicData>
+            </a:graphic>
+          </wp:inline>
+        </w:drawing>
+      </w:r>
+    </w:p>
+    <w:p>
+      <w:pPr>
+        <w:jc w:val="center"/>
+      </w:pPr>
+    </w:p>
+    <w:p>
+      <w:pPr>
+        <w:jc w:val="both"/>
+      </w:pPr>
+      <w:r>
+        <w:t>Ora se (come per il test bilaterale approssimato), la stima definita per il test chi-quadrato risulta all’interno della regione di accettazione l’ipotesi formulata H</w:t>
+      </w:r>
+      <w:r>
+        <w:rPr>
+          <w:vertAlign w:val="subscript"/>
+        </w:rPr>
+        <w:t>0</w:t>
+      </w:r>
+      <w:r>
+        <w:rPr>
+          <w:vertAlign w:val="subscript"/>
+        </w:rPr>
+        <w:t xml:space="preserve">, </w:t>
+      </w:r>
+      <w:r>
+        <w:t>deve essere accettata.</w:t>
+      </w:r>
+    </w:p>
+    <w:p>
+      <w:pPr>
+        <w:jc w:val="both"/>
+      </w:pPr>
+    </w:p>
+    <w:p>
+      <w:pPr>
+        <w:jc w:val="both"/>
+      </w:pPr>
+      <w:r>
+        <w:rPr>
+          <w:noProof/>
+        </w:rPr>
+        <w:drawing>
+          <wp:inline distT="0" distB="0" distL="0" distR="0" wp14:anchorId="1F3696BF" wp14:editId="2C994E93">
+            <wp:extent cx="6120130" cy="1303020"/>
+            <wp:effectExtent l="0" t="0" r="0" b="0"/>
+            <wp:docPr id="217" name="Immagine 217"/>
+            <wp:cNvGraphicFramePr>
+              <a:graphicFrameLocks xmlns:a="http://schemas.openxmlformats.org/drawingml/2006/main" noChangeAspect="1"/>
+            </wp:cNvGraphicFramePr>
+            <a:graphic xmlns:a="http://schemas.openxmlformats.org/drawingml/2006/main">
+              <a:graphicData uri="http://schemas.openxmlformats.org/drawingml/2006/picture">
+                <pic:pic xmlns:pic="http://schemas.openxmlformats.org/drawingml/2006/picture">
+                  <pic:nvPicPr>
+                    <pic:cNvPr id="1" name=""/>
+                    <pic:cNvPicPr/>
+                  </pic:nvPicPr>
+                  <pic:blipFill rotWithShape="1">
+                    <a:blip r:embed="rId92"/>
+                    <a:srcRect b="39254"/>
+                    <a:stretch/>
+                  </pic:blipFill>
+                  <pic:spPr bwMode="auto">
+                    <a:xfrm>
+                      <a:off x="0" y="0"/>
+                      <a:ext cx="6120130" cy="1303020"/>
+                    </a:xfrm>
+                    <a:prstGeom prst="rect">
+                      <a:avLst/>
+                    </a:prstGeom>
+                    <a:ln>
+                      <a:noFill/>
+                    </a:ln>
+                    <a:extLst>
+                      <a:ext uri="{53640926-AAD7-44D8-BBD7-CCE9431645EC}">
+                        <a14:shadowObscured xmlns:a14="http://schemas.microsoft.com/office/drawing/2010/main"/>
+                      </a:ext>
+                    </a:extLst>
+                  </pic:spPr>
+                </pic:pic>
+              </a:graphicData>
+            </a:graphic>
+          </wp:inline>
+        </w:drawing>
+      </w:r>
+    </w:p>
+    <w:p>
+      <w:pPr>
+        <w:jc w:val="both"/>
+      </w:pPr>
+    </w:p>
+    <w:p>
+      <w:pPr>
+        <w:jc w:val="both"/>
+      </w:pPr>
+      <w:r>
+        <w:t>Per il test attuale risulta che, la stima calcolata sulla base del campione casuale risulta essere pari a:</w:t>
+      </w:r>
+    </w:p>
+    <w:p>
+      <w:pPr>
+        <w:jc w:val="both"/>
+      </w:pPr>
+      <w:r>
+        <w:rPr>
+          <w:noProof/>
+        </w:rPr>
+        <w:drawing>
+          <wp:inline distT="0" distB="0" distL="0" distR="0" wp14:anchorId="3B16CD57" wp14:editId="74D06702">
+            <wp:extent cx="3496163" cy="695422"/>
+            <wp:effectExtent l="0" t="0" r="9525" b="9525"/>
+            <wp:docPr id="218" name="Immagine 218"/>
+            <wp:cNvGraphicFramePr>
+              <a:graphicFrameLocks xmlns:a="http://schemas.openxmlformats.org/drawingml/2006/main" noChangeAspect="1"/>
+            </wp:cNvGraphicFramePr>
+            <a:graphic xmlns:a="http://schemas.openxmlformats.org/drawingml/2006/main">
+              <a:graphicData uri="http://schemas.openxmlformats.org/drawingml/2006/picture">
+                <pic:pic xmlns:pic="http://schemas.openxmlformats.org/drawingml/2006/picture">
+                  <pic:nvPicPr>
+                    <pic:cNvPr id="1" name=""/>
+                    <pic:cNvPicPr/>
+                  </pic:nvPicPr>
+                  <pic:blipFill>
+                    <a:blip r:embed="rId93"/>
+                    <a:stretch>
+                      <a:fillRect/>
+                    </a:stretch>
+                  </pic:blipFill>
+                  <pic:spPr>
+                    <a:xfrm>
+                      <a:off x="0" y="0"/>
+                      <a:ext cx="3496163" cy="695422"/>
+                    </a:xfrm>
+                    <a:prstGeom prst="rect">
+                      <a:avLst/>
+                    </a:prstGeom>
+                  </pic:spPr>
+                </pic:pic>
+              </a:graphicData>
+            </a:graphic>
+          </wp:inline>
+        </w:drawing>
+      </w:r>
+    </w:p>
+    <w:p>
+      <w:pPr>
+        <w:jc w:val="both"/>
+      </w:pPr>
+      <w:r>
+        <w:t>Quindi all’interno della regione di accettazione definita con grado di significatività dello 0.05, quindi tramite un test di verifica significativo. Per tale ragione l’ipotesi H0 deve essere accettata.</w:t>
+      </w:r>
+    </w:p>
+    <w:p>
+      <w:pPr>
+        <w:jc w:val="both"/>
+      </w:pPr>
+    </w:p>
+    <w:p>
+      <w:pPr>
+        <w:jc w:val="center"/>
+      </w:pPr>
+    </w:p>
+    <w:p>
+      <w:pPr>
+        <w:jc w:val="center"/>
+      </w:pPr>
+    </w:p>
+    <w:p>
+      <w:pPr>
+        <w:jc w:val="center"/>
+      </w:pPr>
+    </w:p>
+    <w:p>
+      <w:pPr>
+        <w:jc w:val="center"/>
+      </w:pPr>
+    </w:p>
+    <w:p>
+      <w:pPr>
+        <w:jc w:val="both"/>
+      </w:pPr>
+      <w:r>
+        <w:lastRenderedPageBreak/>
+        <w:t>Si noti anche che la stima ricade anche nella regione di accettazione calcolata con alpha pari a 0.001.</w:t>
+      </w:r>
+    </w:p>
+    <w:p>
+      <w:pPr>
+        <w:jc w:val="center"/>
+      </w:pPr>
+      <w:r>
+        <w:rPr>
+          <w:noProof/>
+        </w:rPr>
+        <w:drawing>
+          <wp:inline distT="0" distB="0" distL="0" distR="0" wp14:anchorId="33336AB4" wp14:editId="569154A1">
+            <wp:extent cx="2981741" cy="1267002"/>
+            <wp:effectExtent l="0" t="0" r="0" b="9525"/>
+            <wp:docPr id="219" name="Immagine 219"/>
+            <wp:cNvGraphicFramePr>
+              <a:graphicFrameLocks xmlns:a="http://schemas.openxmlformats.org/drawingml/2006/main" noChangeAspect="1"/>
+            </wp:cNvGraphicFramePr>
+            <a:graphic xmlns:a="http://schemas.openxmlformats.org/drawingml/2006/main">
+              <a:graphicData uri="http://schemas.openxmlformats.org/drawingml/2006/picture">
+                <pic:pic xmlns:pic="http://schemas.openxmlformats.org/drawingml/2006/picture">
+                  <pic:nvPicPr>
+                    <pic:cNvPr id="1" name=""/>
+                    <pic:cNvPicPr/>
+                  </pic:nvPicPr>
+                  <pic:blipFill>
+                    <a:blip r:embed="rId94"/>
+                    <a:stretch>
+                      <a:fillRect/>
+                    </a:stretch>
+                  </pic:blipFill>
+                  <pic:spPr>
+                    <a:xfrm>
+                      <a:off x="0" y="0"/>
+                      <a:ext cx="2981741" cy="1267002"/>
+                    </a:xfrm>
+                    <a:prstGeom prst="rect">
+                      <a:avLst/>
+                    </a:prstGeom>
+                  </pic:spPr>
+                </pic:pic>
+              </a:graphicData>
+            </a:graphic>
+          </wp:inline>
+        </w:drawing>
+      </w:r>
+    </w:p>
+    <w:p>
+      <w:pPr>
+        <w:jc w:val="both"/>
+      </w:pPr>
+      <w:r>
+        <w:t>Quindi anche per un test chi-quadrato estremamente significativo è possibile validare che</w:t>
+      </w:r>
+      <w:r>
+        <w:t xml:space="preserve"> la popolazione che descrive il numero di automobilisti che vengono trovati alla guida con un tasso alcolemico superiore alla norma,</w:t>
+      </w:r>
+      <w:r>
+        <w:t xml:space="preserve"> </w:t>
+      </w:r>
+      <w:r>
+        <w:t xml:space="preserve">sulla base di un campione di 75 unità estratte, è descritta al meglio tramite variabile aleatoria di Poisson di parametro </w:t>
+      </w:r>
+      <w:r>
+        <w:rPr>
+          <w:rFonts w:cstheme="minorHAnsi"/>
+        </w:rPr>
+        <w:t>λ</w:t>
+      </w:r>
+      <w:r>
+        <w:t>, validando così anche tutte le precedenti ipotesi e stime validate in questo progetto.</w:t>
+      </w:r>
+    </w:p>
+    <w:p>
+      <w:pPr>
+        <w:jc w:val="both"/>
+      </w:pPr>
+    </w:p>
+    <w:p>
+      <w:pPr>
+        <w:jc w:val="both"/>
+      </w:pPr>
+    </w:p>
+    <w:p>
+      <w:pPr>
+        <w:jc w:val="both"/>
+      </w:pPr>
+    </w:p>
+    <w:p>
+      <w:pPr>
+        <w:jc w:val="both"/>
+      </w:pPr>
+    </w:p>
+    <w:p>
+      <w:pPr>
+        <w:jc w:val="both"/>
+      </w:pPr>
+    </w:p>
+    <w:p>
+      <w:pPr>
+        <w:jc w:val="both"/>
+      </w:pPr>
+    </w:p>
+    <w:p>
+      <w:pPr>
+        <w:jc w:val="both"/>
+      </w:pPr>
+    </w:p>
+    <w:p>
+      <w:pPr>
+        <w:jc w:val="both"/>
+      </w:pPr>
+    </w:p>
+    <w:p>
+      <w:pPr>
+        <w:jc w:val="both"/>
+      </w:pPr>
+    </w:p>
+    <w:p>
+      <w:pPr>
+        <w:jc w:val="both"/>
+      </w:pPr>
+    </w:p>
+    <w:p>
+      <w:pPr>
+        <w:jc w:val="both"/>
+      </w:pPr>
+    </w:p>
+    <w:p>
+      <w:pPr>
+        <w:jc w:val="both"/>
+      </w:pPr>
+    </w:p>
+    <w:p>
+      <w:pPr>
+        <w:jc w:val="both"/>
+      </w:pPr>
+    </w:p>
+    <w:p>
+      <w:pPr>
+        <w:jc w:val="both"/>
+      </w:pPr>
+    </w:p>
+    <w:p>
+      <w:pPr>
+        <w:jc w:val="both"/>
+      </w:pPr>
+    </w:p>
+    <w:p>
+      <w:pPr>
+        <w:jc w:val="both"/>
+      </w:pPr>
+    </w:p>
+    <w:p>
+      <w:pPr>
+        <w:jc w:val="both"/>
+      </w:pPr>
+    </w:p>
+    <w:p>
+      <w:pPr>
+        <w:jc w:val="both"/>
+      </w:pPr>
+    </w:p>
+    <w:p>
+      <w:pPr>
+        <w:jc w:val="both"/>
+      </w:pPr>
+    </w:p>
+    <w:p>
+      <w:pPr>
+        <w:jc w:val="both"/>
+      </w:pPr>
+    </w:p>
+    <w:p>
+      <w:pPr>
+        <w:jc w:val="both"/>
+      </w:pPr>
+    </w:p>
+    <w:p>
+      <w:pPr>
+        <w:jc w:val="both"/>
+      </w:pPr>
+    </w:p>
+    <w:p>
+      <w:pPr>
+        <w:jc w:val="both"/>
+      </w:pPr>
+    </w:p>
+    <w:p>
+      <w:pPr>
+        <w:jc w:val="both"/>
+      </w:pPr>
+    </w:p>
+    <w:p>
+      <w:pPr>
+        <w:jc w:val="right"/>
+        <w:rPr>
+          <w:i/>
+          <w:iCs/>
+        </w:rPr>
+      </w:pPr>
+      <w:r>
+        <w:rPr>
+          <w:i/>
+          <w:iCs/>
+        </w:rPr>
+        <w:t>Un ringraziamento speciale alla professoressa</w:t>
+      </w:r>
+    </w:p>
+    <w:p>
+      <w:pPr>
+        <w:jc w:val="right"/>
+        <w:rPr>
+          <w:i/>
+          <w:iCs/>
+        </w:rPr>
+      </w:pPr>
+      <w:r>
+        <w:rPr>
+          <w:i/>
+          <w:iCs/>
+        </w:rPr>
+        <w:t xml:space="preserve"> Amelia Giuseppina Nobile che con tanta dedizione </w:t>
+      </w:r>
+    </w:p>
+    <w:p>
+      <w:pPr>
+        <w:jc w:val="right"/>
+        <w:rPr>
+          <w:i/>
+          <w:iCs/>
+        </w:rPr>
+      </w:pPr>
+      <w:r>
+        <w:rPr>
+          <w:i/>
+          <w:iCs/>
+        </w:rPr>
+        <w:t>mi ha guidato in ogni passo di questo progetto</w:t>
+      </w:r>
+    </w:p>
+    <w:p>
+      <w:pPr>
+        <w:jc w:val="right"/>
+        <w:rPr>
+          <w:i/>
+          <w:iCs/>
+        </w:rPr>
+      </w:pPr>
+      <w:r>
+        <w:rPr>
+          <w:i/>
+          <w:iCs/>
+        </w:rPr>
+        <w:t>e che ha fatto del corso di Statistica e Analisi dei Dati 2020-2021</w:t>
+      </w:r>
+    </w:p>
+    <w:p>
+      <w:pPr>
+        <w:jc w:val="right"/>
+        <w:rPr>
+          <w:i/>
+          <w:iCs/>
+        </w:rPr>
+      </w:pPr>
+      <w:r>
+        <w:rPr>
+          <w:i/>
+          <w:iCs/>
+        </w:rPr>
+        <w:t xml:space="preserve">uno dei momenti più belli che ricorderò </w:t>
+      </w:r>
+    </w:p>
+    <w:p>
+      <w:pPr>
+        <w:jc w:val="right"/>
+        <w:rPr>
+          <w:i/>
+          <w:iCs/>
+        </w:rPr>
+      </w:pPr>
+      <w:r>
+        <w:rPr>
+          <w:i/>
+          <w:iCs/>
+        </w:rPr>
+        <w:t>della mia carriera accademica.</w:t>
+      </w:r>
+    </w:p>
+    <w:p>
+      <w:pPr>
+        <w:jc w:val="right"/>
+        <w:rPr>
+          <w:i/>
+          <w:iCs/>
+        </w:rPr>
+      </w:pPr>
+    </w:p>
+    <w:p>
+      <w:pPr>
+        <w:jc w:val="right"/>
+        <w:rPr>
+          <w:i/>
+          <w:iCs/>
+        </w:rPr>
+      </w:pPr>
+      <w:r>
+        <w:rPr>
+          <w:i/>
+          <w:iCs/>
+        </w:rPr>
+        <w:t>Nella speranza che questo mio lavoro, se pur piccolo,</w:t>
+      </w:r>
+    </w:p>
+    <w:p>
+      <w:pPr>
+        <w:jc w:val="right"/>
+        <w:rPr>
+          <w:i/>
+          <w:iCs/>
+        </w:rPr>
+      </w:pPr>
+      <w:r>
+        <w:rPr>
+          <w:i/>
+          <w:iCs/>
+        </w:rPr>
+        <w:t xml:space="preserve">sia significativo per il messaggio che </w:t>
+      </w:r>
+      <w:proofErr w:type="spellStart"/>
+      <w:r>
+        <w:rPr>
+          <w:i/>
+          <w:iCs/>
+        </w:rPr>
+        <w:t>a</w:t>
+      </w:r>
+      <w:proofErr w:type="spellEnd"/>
+      <w:r>
+        <w:rPr>
+          <w:i/>
+          <w:iCs/>
+        </w:rPr>
+        <w:t xml:space="preserve"> voluto lanciare, </w:t>
+      </w:r>
+    </w:p>
+    <w:p>
+      <w:pPr>
+        <w:jc w:val="right"/>
+        <w:rPr>
+          <w:i/>
+          <w:iCs/>
+        </w:rPr>
+      </w:pPr>
+      <w:r>
+        <w:rPr>
+          <w:i/>
+          <w:iCs/>
+        </w:rPr>
+        <w:t xml:space="preserve">mi auguro che questa sia stata solo la prima </w:t>
+      </w:r>
+    </w:p>
+    <w:p>
+      <w:pPr>
+        <w:jc w:val="right"/>
+        <w:rPr>
+          <w:i/>
+          <w:iCs/>
+        </w:rPr>
+      </w:pPr>
+      <w:r>
+        <w:rPr>
+          <w:i/>
+          <w:iCs/>
+        </w:rPr>
+        <w:t>di tante belle applicazioni</w:t>
+      </w:r>
+    </w:p>
+    <w:p>
+      <w:pPr>
+        <w:ind w:left="7080"/>
+        <w:jc w:val="right"/>
+        <w:rPr>
+          <w:i/>
+          <w:iCs/>
+        </w:rPr>
+      </w:pPr>
+      <w:r>
+        <w:rPr>
+          <w:i/>
+          <w:iCs/>
+        </w:rPr>
+        <w:t>che il mondo della statistica ha da offrirmi.</w:t>
+      </w:r>
+    </w:p>
+    <w:p>
+      <w:pPr>
+        <w:ind w:left="7080"/>
+        <w:jc w:val="right"/>
+        <w:rPr>
+          <w:i/>
+          <w:iCs/>
+        </w:rPr>
+      </w:pPr>
+    </w:p>
+    <w:p>
+      <w:pPr>
+        <w:ind w:left="7080"/>
+        <w:jc w:val="right"/>
+        <w:rPr>
+          <w:i/>
+          <w:iCs/>
+        </w:rPr>
+      </w:pPr>
+      <w:r>
+        <w:rPr>
+          <w:i/>
+          <w:iCs/>
+        </w:rPr>
+        <w:t>Carmine Ferrara</w:t>
+      </w:r>
+    </w:p>
+    <w:p>
+      <w:pPr>
+        <w:ind w:left="7080"/>
+        <w:jc w:val="right"/>
+        <w:rPr>
+          <w:i/>
+          <w:iCs/>
+        </w:rPr>
+      </w:pPr>
+      <w:r>
+        <w:rPr>
+          <w:i/>
+          <w:iCs/>
+        </w:rPr>
+        <w:t xml:space="preserve"> mat.0 </w:t>
+      </w:r>
+      <w:r>
+        <w:rPr>
+          <w:i/>
+          <w:iCs/>
+        </w:rPr>
+        <w:t>522500990</w:t>
+      </w:r>
+    </w:p>
+    <w:p>
+      <w:pPr>
+        <w:ind w:left="7080"/>
+        <w:jc w:val="right"/>
+        <w:rPr>
+          <w:i/>
+          <w:iCs/>
+        </w:rPr>
+      </w:pPr>
+      <w:r>
+        <w:rPr>
+          <w:i/>
+          <w:iCs/>
+        </w:rPr>
+        <w:t>Baronissi, 11/12/2020</w:t>
+      </w:r>
+    </w:p>
     <w:sectPr>
       <w:pgSz w:w="11906" w:h="16838"/>
       <w:pgMar w:top="1417" w:right="1134" w:bottom="1134" w:left="1134" w:header="708" w:footer="708" w:gutter="0"/>
@@ -11163,6 +13583,7 @@
         <w:docPartUnique/>
       </w:docPartObj>
     </w:sdtPr>
+    <w:sdtEndPr/>
     <w:sdtContent>
       <w:sdt>
         <w:sdtPr>
@@ -11172,6 +13593,7 @@
             <w:docPartUnique/>
           </w:docPartObj>
         </w:sdtPr>
+        <w:sdtEndPr/>
         <w:sdtContent>
           <w:p>
             <w:pPr>

</xml_diff>